<commit_message>
Adding installation instructions to manual
</commit_message>
<xml_diff>
--- a/docs/HERMES Manual.docx
+++ b/docs/HERMES Manual.docx
@@ -15,7 +15,7 @@
           <w:color w:val="000000" w:themeColor="text1"/>
         </w:rPr>
         <w:drawing>
-          <wp:inline distT="0" distB="0" distL="0" distR="0" wp14:anchorId="2B7A80F6" wp14:editId="6EEB288F">
+          <wp:inline distT="0" distB="0" distL="0" distR="0" wp14:anchorId="2B7A80F6" wp14:editId="7D31C12F">
             <wp:extent cx="5943600" cy="1801495"/>
             <wp:effectExtent l="0" t="0" r="0" b="1905"/>
             <wp:docPr id="1973164274" name="Picture 1" descr="Logo, company name&#10;&#10;AI-generated content may be incorrect."/>
@@ -59,11 +59,15 @@
     </w:p>
     <w:p>
       <w:pPr>
-        <w:rPr>
-          <w:color w:val="000000" w:themeColor="text1"/>
-        </w:rPr>
-      </w:pPr>
-    </w:p>
+        <w:pStyle w:val="Heading1"/>
+      </w:pPr>
+      <w:bookmarkStart w:id="0" w:name="_Toc205193978"/>
+      <w:r>
+        <w:t>HERMES: High-speed Event Retrieval and Management for Enhanced Spectral neutron imaging with TPX3Cams</w:t>
+      </w:r>
+      <w:bookmarkEnd w:id="0"/>
+    </w:p>
+    <w:p/>
     <w:p>
       <w:pPr>
         <w:rPr>
@@ -93,20 +97,34 @@
         <w:rPr>
           <w:color w:val="000000" w:themeColor="text1"/>
         </w:rPr>
-        <w:t>Version 8.1.2025</w:t>
-      </w:r>
+        <w:t>Version 8.</w:t>
+      </w:r>
+      <w:r>
+        <w:rPr>
+          <w:color w:val="000000" w:themeColor="text1"/>
+        </w:rPr>
+        <w:t>4</w:t>
+      </w:r>
+      <w:r>
+        <w:rPr>
+          <w:color w:val="000000" w:themeColor="text1"/>
+        </w:rPr>
+        <w:t>.2025</w:t>
+      </w:r>
+    </w:p>
+    <w:p>
+      <w:pPr>
+        <w:rPr>
+          <w:color w:val="000000" w:themeColor="text1"/>
+        </w:rPr>
+      </w:pPr>
     </w:p>
     <w:sdt>
       <w:sdtPr>
         <w:rPr>
-          <w:rFonts w:asciiTheme="minorHAnsi" w:eastAsiaTheme="minorHAnsi" w:hAnsiTheme="minorHAnsi" w:cstheme="minorBidi"/>
-          <w:b w:val="0"/>
-          <w:bCs w:val="0"/>
-          <w:color w:val="000000" w:themeColor="text1"/>
-          <w:kern w:val="2"/>
-          <w:sz w:val="24"/>
-          <w:szCs w:val="24"/>
-          <w14:ligatures w14:val="standardContextual"/>
+          <w:b/>
+          <w:bCs/>
+          <w:color w:val="000000" w:themeColor="text1"/>
         </w:rPr>
         <w:id w:val="-2085517173"/>
         <w:docPartObj>
@@ -116,13 +134,14 @@
       </w:sdtPr>
       <w:sdtEndPr>
         <w:rPr>
+          <w:b w:val="0"/>
+          <w:bCs w:val="0"/>
           <w:noProof/>
         </w:rPr>
       </w:sdtEndPr>
       <w:sdtContent>
         <w:p>
           <w:pPr>
-            <w:pStyle w:val="TOCHeading"/>
             <w:rPr>
               <w:color w:val="000000" w:themeColor="text1"/>
             </w:rPr>
@@ -138,7 +157,6 @@
           <w:pPr>
             <w:pStyle w:val="TOC1"/>
             <w:tabs>
-              <w:tab w:val="left" w:pos="416"/>
               <w:tab w:val="right" w:leader="dot" w:pos="9350"/>
             </w:tabs>
             <w:rPr>
@@ -174,7 +192,83 @@
             </w:rPr>
             <w:fldChar w:fldCharType="separate"/>
           </w:r>
-          <w:hyperlink w:anchor="_Toc204949485" w:history="1">
+          <w:hyperlink w:anchor="_Toc205193978" w:history="1">
+            <w:r>
+              <w:rPr>
+                <w:rStyle w:val="Hyperlink"/>
+                <w:noProof/>
+              </w:rPr>
+              <w:t>HERMES: High-speed Event Retrieval and Management for Enhanced Spectral neutron imaging with TPX3Cams</w:t>
+            </w:r>
+            <w:r>
+              <w:rPr>
+                <w:noProof/>
+                <w:webHidden/>
+              </w:rPr>
+              <w:tab/>
+            </w:r>
+            <w:r>
+              <w:rPr>
+                <w:noProof/>
+                <w:webHidden/>
+              </w:rPr>
+              <w:fldChar w:fldCharType="begin"/>
+            </w:r>
+            <w:r>
+              <w:rPr>
+                <w:noProof/>
+                <w:webHidden/>
+              </w:rPr>
+              <w:instrText xml:space="preserve"> PAGEREF _Toc205193978 \h </w:instrText>
+            </w:r>
+            <w:r>
+              <w:rPr>
+                <w:noProof/>
+                <w:webHidden/>
+              </w:rPr>
+            </w:r>
+            <w:r>
+              <w:rPr>
+                <w:noProof/>
+                <w:webHidden/>
+              </w:rPr>
+              <w:fldChar w:fldCharType="separate"/>
+            </w:r>
+            <w:r>
+              <w:rPr>
+                <w:noProof/>
+                <w:webHidden/>
+              </w:rPr>
+              <w:t>1</w:t>
+            </w:r>
+            <w:r>
+              <w:rPr>
+                <w:noProof/>
+                <w:webHidden/>
+              </w:rPr>
+              <w:fldChar w:fldCharType="end"/>
+            </w:r>
+          </w:hyperlink>
+        </w:p>
+        <w:p>
+          <w:pPr>
+            <w:pStyle w:val="TOC1"/>
+            <w:tabs>
+              <w:tab w:val="left" w:pos="416"/>
+              <w:tab w:val="right" w:leader="dot" w:pos="9350"/>
+            </w:tabs>
+            <w:rPr>
+              <w:rFonts w:eastAsiaTheme="minorEastAsia"/>
+              <w:b w:val="0"/>
+              <w:bCs w:val="0"/>
+              <w:caps w:val="0"/>
+              <w:noProof/>
+              <w:sz w:val="24"/>
+              <w:szCs w:val="24"/>
+              <w:u w:val="none"/>
+            </w:rPr>
+          </w:pPr>
+          <w:hyperlink w:anchor="_Toc205193979" w:history="1">
             <w:r>
               <w:rPr>
                 <w:rStyle w:val="Hyperlink"/>
@@ -221,7 +315,7 @@
                 <w:noProof/>
                 <w:webHidden/>
               </w:rPr>
-              <w:instrText xml:space="preserve"> PAGEREF _Toc204949485 \h </w:instrText>
+              <w:instrText xml:space="preserve"> PAGEREF _Toc205193979 \h </w:instrText>
             </w:r>
             <w:r>
               <w:rPr>
@@ -270,7 +364,7 @@
               <w:u w:val="none"/>
             </w:rPr>
           </w:pPr>
-          <w:hyperlink w:anchor="_Toc204949486" w:history="1">
+          <w:hyperlink w:anchor="_Toc205193980" w:history="1">
             <w:r>
               <w:rPr>
                 <w:rStyle w:val="Hyperlink"/>
@@ -317,7 +411,7 @@
                 <w:noProof/>
                 <w:webHidden/>
               </w:rPr>
-              <w:instrText xml:space="preserve"> PAGEREF _Toc204949486 \h </w:instrText>
+              <w:instrText xml:space="preserve"> PAGEREF _Toc205193980 \h </w:instrText>
             </w:r>
             <w:r>
               <w:rPr>
@@ -337,7 +431,7 @@
                 <w:noProof/>
                 <w:webHidden/>
               </w:rPr>
-              <w:t>2</w:t>
+              <w:t>3</w:t>
             </w:r>
             <w:r>
               <w:rPr>
@@ -366,7 +460,7 @@
               <w:u w:val="none"/>
             </w:rPr>
           </w:pPr>
-          <w:hyperlink w:anchor="_Toc204949487" w:history="1">
+          <w:hyperlink w:anchor="_Toc205193981" w:history="1">
             <w:r>
               <w:rPr>
                 <w:rStyle w:val="Hyperlink"/>
@@ -413,7 +507,7 @@
                 <w:noProof/>
                 <w:webHidden/>
               </w:rPr>
-              <w:instrText xml:space="preserve"> PAGEREF _Toc204949487 \h </w:instrText>
+              <w:instrText xml:space="preserve"> PAGEREF _Toc205193981 \h </w:instrText>
             </w:r>
             <w:r>
               <w:rPr>
@@ -461,7 +555,7 @@
               <w:szCs w:val="24"/>
             </w:rPr>
           </w:pPr>
-          <w:hyperlink w:anchor="_Toc204949488" w:history="1">
+          <w:hyperlink w:anchor="_Toc205193982" w:history="1">
             <w:r>
               <w:rPr>
                 <w:rStyle w:val="Hyperlink"/>
@@ -507,7 +601,7 @@
                 <w:noProof/>
                 <w:webHidden/>
               </w:rPr>
-              <w:instrText xml:space="preserve"> PAGEREF _Toc204949488 \h </w:instrText>
+              <w:instrText xml:space="preserve"> PAGEREF _Toc205193982 \h </w:instrText>
             </w:r>
             <w:r>
               <w:rPr>
@@ -555,7 +649,7 @@
               <w:szCs w:val="24"/>
             </w:rPr>
           </w:pPr>
-          <w:hyperlink w:anchor="_Toc204949489" w:history="1">
+          <w:hyperlink w:anchor="_Toc205193983" w:history="1">
             <w:r>
               <w:rPr>
                 <w:rStyle w:val="Hyperlink"/>
@@ -601,7 +695,7 @@
                 <w:noProof/>
                 <w:webHidden/>
               </w:rPr>
-              <w:instrText xml:space="preserve"> PAGEREF _Toc204949489 \h </w:instrText>
+              <w:instrText xml:space="preserve"> PAGEREF _Toc205193983 \h </w:instrText>
             </w:r>
             <w:r>
               <w:rPr>
@@ -649,7 +743,7 @@
               <w:szCs w:val="24"/>
             </w:rPr>
           </w:pPr>
-          <w:hyperlink w:anchor="_Toc204949490" w:history="1">
+          <w:hyperlink w:anchor="_Toc205193984" w:history="1">
             <w:r>
               <w:rPr>
                 <w:rStyle w:val="Hyperlink"/>
@@ -695,7 +789,7 @@
                 <w:noProof/>
                 <w:webHidden/>
               </w:rPr>
-              <w:instrText xml:space="preserve"> PAGEREF _Toc204949490 \h </w:instrText>
+              <w:instrText xml:space="preserve"> PAGEREF _Toc205193984 \h </w:instrText>
             </w:r>
             <w:r>
               <w:rPr>
@@ -742,7 +836,7 @@
               <w:szCs w:val="24"/>
             </w:rPr>
           </w:pPr>
-          <w:hyperlink w:anchor="_Toc204949491" w:history="1">
+          <w:hyperlink w:anchor="_Toc205193985" w:history="1">
             <w:r>
               <w:rPr>
                 <w:rStyle w:val="Hyperlink"/>
@@ -769,7 +863,7 @@
                 <w:noProof/>
                 <w:webHidden/>
               </w:rPr>
-              <w:instrText xml:space="preserve"> PAGEREF _Toc204949491 \h </w:instrText>
+              <w:instrText xml:space="preserve"> PAGEREF _Toc205193985 \h </w:instrText>
             </w:r>
             <w:r>
               <w:rPr>
@@ -789,7 +883,7 @@
                 <w:noProof/>
                 <w:webHidden/>
               </w:rPr>
-              <w:t>4</w:t>
+              <w:t>5</w:t>
             </w:r>
             <w:r>
               <w:rPr>
@@ -814,7 +908,7 @@
               <w:szCs w:val="24"/>
             </w:rPr>
           </w:pPr>
-          <w:hyperlink w:anchor="_Toc204949492" w:history="1">
+          <w:hyperlink w:anchor="_Toc205193986" w:history="1">
             <w:r>
               <w:rPr>
                 <w:rStyle w:val="Hyperlink"/>
@@ -841,7 +935,7 @@
                 <w:noProof/>
                 <w:webHidden/>
               </w:rPr>
-              <w:instrText xml:space="preserve"> PAGEREF _Toc204949492 \h </w:instrText>
+              <w:instrText xml:space="preserve"> PAGEREF _Toc205193986 \h </w:instrText>
             </w:r>
             <w:r>
               <w:rPr>
@@ -861,7 +955,7 @@
                 <w:noProof/>
                 <w:webHidden/>
               </w:rPr>
-              <w:t>4</w:t>
+              <w:t>5</w:t>
             </w:r>
             <w:r>
               <w:rPr>
@@ -886,7 +980,7 @@
               <w:szCs w:val="24"/>
             </w:rPr>
           </w:pPr>
-          <w:hyperlink w:anchor="_Toc204949493" w:history="1">
+          <w:hyperlink w:anchor="_Toc205193987" w:history="1">
             <w:r>
               <w:rPr>
                 <w:rStyle w:val="Hyperlink"/>
@@ -913,7 +1007,7 @@
                 <w:noProof/>
                 <w:webHidden/>
               </w:rPr>
-              <w:instrText xml:space="preserve"> PAGEREF _Toc204949493 \h </w:instrText>
+              <w:instrText xml:space="preserve"> PAGEREF _Toc205193987 \h </w:instrText>
             </w:r>
             <w:r>
               <w:rPr>
@@ -933,7 +1027,7 @@
                 <w:noProof/>
                 <w:webHidden/>
               </w:rPr>
-              <w:t>5</w:t>
+              <w:t>6</w:t>
             </w:r>
             <w:r>
               <w:rPr>
@@ -958,7 +1052,7 @@
               <w:szCs w:val="24"/>
             </w:rPr>
           </w:pPr>
-          <w:hyperlink w:anchor="_Toc204949494" w:history="1">
+          <w:hyperlink w:anchor="_Toc205193988" w:history="1">
             <w:r>
               <w:rPr>
                 <w:rStyle w:val="Hyperlink"/>
@@ -985,7 +1079,7 @@
                 <w:noProof/>
                 <w:webHidden/>
               </w:rPr>
-              <w:instrText xml:space="preserve"> PAGEREF _Toc204949494 \h </w:instrText>
+              <w:instrText xml:space="preserve"> PAGEREF _Toc205193988 \h </w:instrText>
             </w:r>
             <w:r>
               <w:rPr>
@@ -1005,7 +1099,7 @@
                 <w:noProof/>
                 <w:webHidden/>
               </w:rPr>
-              <w:t>5</w:t>
+              <w:t>6</w:t>
             </w:r>
             <w:r>
               <w:rPr>
@@ -1030,7 +1124,7 @@
               <w:szCs w:val="24"/>
             </w:rPr>
           </w:pPr>
-          <w:hyperlink w:anchor="_Toc204949495" w:history="1">
+          <w:hyperlink w:anchor="_Toc205193989" w:history="1">
             <w:r>
               <w:rPr>
                 <w:rStyle w:val="Hyperlink"/>
@@ -1057,7 +1151,7 @@
                 <w:noProof/>
                 <w:webHidden/>
               </w:rPr>
-              <w:instrText xml:space="preserve"> PAGEREF _Toc204949495 \h </w:instrText>
+              <w:instrText xml:space="preserve"> PAGEREF _Toc205193989 \h </w:instrText>
             </w:r>
             <w:r>
               <w:rPr>
@@ -1105,7 +1199,7 @@
               <w:szCs w:val="24"/>
             </w:rPr>
           </w:pPr>
-          <w:hyperlink w:anchor="_Toc204949496" w:history="1">
+          <w:hyperlink w:anchor="_Toc205193990" w:history="1">
             <w:r>
               <w:rPr>
                 <w:rStyle w:val="Hyperlink"/>
@@ -1151,7 +1245,7 @@
                 <w:noProof/>
                 <w:webHidden/>
               </w:rPr>
-              <w:instrText xml:space="preserve"> PAGEREF _Toc204949496 \h </w:instrText>
+              <w:instrText xml:space="preserve"> PAGEREF _Toc205193990 \h </w:instrText>
             </w:r>
             <w:r>
               <w:rPr>
@@ -1199,7 +1293,7 @@
               <w:szCs w:val="24"/>
             </w:rPr>
           </w:pPr>
-          <w:hyperlink w:anchor="_Toc204949497" w:history="1">
+          <w:hyperlink w:anchor="_Toc205193991" w:history="1">
             <w:r>
               <w:rPr>
                 <w:rStyle w:val="Hyperlink"/>
@@ -1245,7 +1339,7 @@
                 <w:noProof/>
                 <w:webHidden/>
               </w:rPr>
-              <w:instrText xml:space="preserve"> PAGEREF _Toc204949497 \h </w:instrText>
+              <w:instrText xml:space="preserve"> PAGEREF _Toc205193991 \h </w:instrText>
             </w:r>
             <w:r>
               <w:rPr>
@@ -1292,7 +1386,7 @@
               <w:szCs w:val="24"/>
             </w:rPr>
           </w:pPr>
-          <w:hyperlink w:anchor="_Toc204949498" w:history="1">
+          <w:hyperlink w:anchor="_Toc205193992" w:history="1">
             <w:r>
               <w:rPr>
                 <w:rStyle w:val="Hyperlink"/>
@@ -1319,7 +1413,7 @@
                 <w:noProof/>
                 <w:webHidden/>
               </w:rPr>
-              <w:instrText xml:space="preserve"> PAGEREF _Toc204949498 \h </w:instrText>
+              <w:instrText xml:space="preserve"> PAGEREF _Toc205193992 \h </w:instrText>
             </w:r>
             <w:r>
               <w:rPr>
@@ -1367,7 +1461,7 @@
               <w:u w:val="none"/>
             </w:rPr>
           </w:pPr>
-          <w:hyperlink w:anchor="_Toc204949499" w:history="1">
+          <w:hyperlink w:anchor="_Toc205193993" w:history="1">
             <w:r>
               <w:rPr>
                 <w:rStyle w:val="Hyperlink"/>
@@ -1394,7 +1488,7 @@
                 <w:noProof/>
                 <w:webHidden/>
               </w:rPr>
-              <w:instrText xml:space="preserve"> PAGEREF _Toc204949499 \h </w:instrText>
+              <w:instrText xml:space="preserve"> PAGEREF _Toc205193993 \h </w:instrText>
             </w:r>
             <w:r>
               <w:rPr>
@@ -1414,7 +1508,7 @@
                 <w:noProof/>
                 <w:webHidden/>
               </w:rPr>
-              <w:t>7</w:t>
+              <w:t>8</w:t>
             </w:r>
             <w:r>
               <w:rPr>
@@ -1441,7 +1535,7 @@
               <w:szCs w:val="24"/>
             </w:rPr>
           </w:pPr>
-          <w:hyperlink w:anchor="_Toc204949500" w:history="1">
+          <w:hyperlink w:anchor="_Toc205193994" w:history="1">
             <w:r>
               <w:rPr>
                 <w:rStyle w:val="Hyperlink"/>
@@ -1468,7 +1562,7 @@
                 <w:noProof/>
                 <w:webHidden/>
               </w:rPr>
-              <w:instrText xml:space="preserve"> PAGEREF _Toc204949500 \h </w:instrText>
+              <w:instrText xml:space="preserve"> PAGEREF _Toc205193994 \h </w:instrText>
             </w:r>
             <w:r>
               <w:rPr>
@@ -1488,7 +1582,7 @@
                 <w:noProof/>
                 <w:webHidden/>
               </w:rPr>
-              <w:t>7</w:t>
+              <w:t>8</w:t>
             </w:r>
             <w:r>
               <w:rPr>
@@ -1515,7 +1609,7 @@
               <w:szCs w:val="24"/>
             </w:rPr>
           </w:pPr>
-          <w:hyperlink w:anchor="_Toc204949501" w:history="1">
+          <w:hyperlink w:anchor="_Toc205193995" w:history="1">
             <w:r>
               <w:rPr>
                 <w:rStyle w:val="Hyperlink"/>
@@ -1542,7 +1636,7 @@
                 <w:noProof/>
                 <w:webHidden/>
               </w:rPr>
-              <w:instrText xml:space="preserve"> PAGEREF _Toc204949501 \h </w:instrText>
+              <w:instrText xml:space="preserve"> PAGEREF _Toc205193995 \h </w:instrText>
             </w:r>
             <w:r>
               <w:rPr>
@@ -1587,7 +1681,7 @@
               <w:szCs w:val="24"/>
             </w:rPr>
           </w:pPr>
-          <w:hyperlink w:anchor="_Toc204949502" w:history="1">
+          <w:hyperlink w:anchor="_Toc205193996" w:history="1">
             <w:r>
               <w:rPr>
                 <w:rStyle w:val="Hyperlink"/>
@@ -1614,7 +1708,7 @@
                 <w:noProof/>
                 <w:webHidden/>
               </w:rPr>
-              <w:instrText xml:space="preserve"> PAGEREF _Toc204949502 \h </w:instrText>
+              <w:instrText xml:space="preserve"> PAGEREF _Toc205193996 \h </w:instrText>
             </w:r>
             <w:r>
               <w:rPr>
@@ -1659,7 +1753,7 @@
               <w:szCs w:val="24"/>
             </w:rPr>
           </w:pPr>
-          <w:hyperlink w:anchor="_Toc204949503" w:history="1">
+          <w:hyperlink w:anchor="_Toc205193997" w:history="1">
             <w:r>
               <w:rPr>
                 <w:rStyle w:val="Hyperlink"/>
@@ -1686,7 +1780,7 @@
                 <w:noProof/>
                 <w:webHidden/>
               </w:rPr>
-              <w:instrText xml:space="preserve"> PAGEREF _Toc204949503 \h </w:instrText>
+              <w:instrText xml:space="preserve"> PAGEREF _Toc205193997 \h </w:instrText>
             </w:r>
             <w:r>
               <w:rPr>
@@ -1706,7 +1800,7 @@
                 <w:noProof/>
                 <w:webHidden/>
               </w:rPr>
-              <w:t>8</w:t>
+              <w:t>9</w:t>
             </w:r>
             <w:r>
               <w:rPr>
@@ -1731,7 +1825,7 @@
               <w:szCs w:val="24"/>
             </w:rPr>
           </w:pPr>
-          <w:hyperlink w:anchor="_Toc204949504" w:history="1">
+          <w:hyperlink w:anchor="_Toc205193998" w:history="1">
             <w:r>
               <w:rPr>
                 <w:rStyle w:val="Hyperlink"/>
@@ -1758,7 +1852,7 @@
                 <w:noProof/>
                 <w:webHidden/>
               </w:rPr>
-              <w:instrText xml:space="preserve"> PAGEREF _Toc204949504 \h </w:instrText>
+              <w:instrText xml:space="preserve"> PAGEREF _Toc205193998 \h </w:instrText>
             </w:r>
             <w:r>
               <w:rPr>
@@ -1778,7 +1872,7 @@
                 <w:noProof/>
                 <w:webHidden/>
               </w:rPr>
-              <w:t>10</w:t>
+              <w:t>11</w:t>
             </w:r>
             <w:r>
               <w:rPr>
@@ -1803,7 +1897,7 @@
               <w:szCs w:val="24"/>
             </w:rPr>
           </w:pPr>
-          <w:hyperlink w:anchor="_Toc204949505" w:history="1">
+          <w:hyperlink w:anchor="_Toc205193999" w:history="1">
             <w:r>
               <w:rPr>
                 <w:rStyle w:val="Hyperlink"/>
@@ -1830,7 +1924,7 @@
                 <w:noProof/>
                 <w:webHidden/>
               </w:rPr>
-              <w:instrText xml:space="preserve"> PAGEREF _Toc204949505 \h </w:instrText>
+              <w:instrText xml:space="preserve"> PAGEREF _Toc205193999 \h </w:instrText>
             </w:r>
             <w:r>
               <w:rPr>
@@ -1850,7 +1944,7 @@
                 <w:noProof/>
                 <w:webHidden/>
               </w:rPr>
-              <w:t>10</w:t>
+              <w:t>11</w:t>
             </w:r>
             <w:r>
               <w:rPr>
@@ -1878,7 +1972,7 @@
               <w:u w:val="none"/>
             </w:rPr>
           </w:pPr>
-          <w:hyperlink w:anchor="_Toc204949506" w:history="1">
+          <w:hyperlink w:anchor="_Toc205194000" w:history="1">
             <w:r>
               <w:rPr>
                 <w:rStyle w:val="Hyperlink"/>
@@ -1905,7 +1999,7 @@
                 <w:noProof/>
                 <w:webHidden/>
               </w:rPr>
-              <w:instrText xml:space="preserve"> PAGEREF _Toc204949506 \h </w:instrText>
+              <w:instrText xml:space="preserve"> PAGEREF _Toc205194000 \h </w:instrText>
             </w:r>
             <w:r>
               <w:rPr>
@@ -1925,7 +2019,7 @@
                 <w:noProof/>
                 <w:webHidden/>
               </w:rPr>
-              <w:t>12</w:t>
+              <w:t>13</w:t>
             </w:r>
             <w:r>
               <w:rPr>
@@ -1952,7 +2046,7 @@
               <w:szCs w:val="24"/>
             </w:rPr>
           </w:pPr>
-          <w:hyperlink w:anchor="_Toc204949507" w:history="1">
+          <w:hyperlink w:anchor="_Toc205194001" w:history="1">
             <w:r>
               <w:rPr>
                 <w:rStyle w:val="Hyperlink"/>
@@ -1979,7 +2073,7 @@
                 <w:noProof/>
                 <w:webHidden/>
               </w:rPr>
-              <w:instrText xml:space="preserve"> PAGEREF _Toc204949507 \h </w:instrText>
+              <w:instrText xml:space="preserve"> PAGEREF _Toc205194001 \h </w:instrText>
             </w:r>
             <w:r>
               <w:rPr>
@@ -1999,7 +2093,7 @@
                 <w:noProof/>
                 <w:webHidden/>
               </w:rPr>
-              <w:t>12</w:t>
+              <w:t>13</w:t>
             </w:r>
             <w:r>
               <w:rPr>
@@ -2024,7 +2118,7 @@
               <w:szCs w:val="24"/>
             </w:rPr>
           </w:pPr>
-          <w:hyperlink w:anchor="_Toc204949508" w:history="1">
+          <w:hyperlink w:anchor="_Toc205194002" w:history="1">
             <w:r>
               <w:rPr>
                 <w:rStyle w:val="Hyperlink"/>
@@ -2051,7 +2145,7 @@
                 <w:noProof/>
                 <w:webHidden/>
               </w:rPr>
-              <w:instrText xml:space="preserve"> PAGEREF _Toc204949508 \h </w:instrText>
+              <w:instrText xml:space="preserve"> PAGEREF _Toc205194002 \h </w:instrText>
             </w:r>
             <w:r>
               <w:rPr>
@@ -2071,7 +2165,7 @@
                 <w:noProof/>
                 <w:webHidden/>
               </w:rPr>
-              <w:t>13</w:t>
+              <w:t>14</w:t>
             </w:r>
             <w:r>
               <w:rPr>
@@ -2096,7 +2190,7 @@
               <w:szCs w:val="24"/>
             </w:rPr>
           </w:pPr>
-          <w:hyperlink w:anchor="_Toc204949509" w:history="1">
+          <w:hyperlink w:anchor="_Toc205194003" w:history="1">
             <w:r>
               <w:rPr>
                 <w:rStyle w:val="Hyperlink"/>
@@ -2123,7 +2217,7 @@
                 <w:noProof/>
                 <w:webHidden/>
               </w:rPr>
-              <w:instrText xml:space="preserve"> PAGEREF _Toc204949509 \h </w:instrText>
+              <w:instrText xml:space="preserve"> PAGEREF _Toc205194003 \h </w:instrText>
             </w:r>
             <w:r>
               <w:rPr>
@@ -2143,7 +2237,7 @@
                 <w:noProof/>
                 <w:webHidden/>
               </w:rPr>
-              <w:t>13</w:t>
+              <w:t>14</w:t>
             </w:r>
             <w:r>
               <w:rPr>
@@ -2170,7 +2264,7 @@
               <w:szCs w:val="24"/>
             </w:rPr>
           </w:pPr>
-          <w:hyperlink w:anchor="_Toc204949510" w:history="1">
+          <w:hyperlink w:anchor="_Toc205194004" w:history="1">
             <w:r>
               <w:rPr>
                 <w:rStyle w:val="Hyperlink"/>
@@ -2197,7 +2291,7 @@
                 <w:noProof/>
                 <w:webHidden/>
               </w:rPr>
-              <w:instrText xml:space="preserve"> PAGEREF _Toc204949510 \h </w:instrText>
+              <w:instrText xml:space="preserve"> PAGEREF _Toc205194004 \h </w:instrText>
             </w:r>
             <w:r>
               <w:rPr>
@@ -2217,7 +2311,7 @@
                 <w:noProof/>
                 <w:webHidden/>
               </w:rPr>
-              <w:t>14</w:t>
+              <w:t>15</w:t>
             </w:r>
             <w:r>
               <w:rPr>
@@ -2244,7 +2338,7 @@
               <w:szCs w:val="24"/>
             </w:rPr>
           </w:pPr>
-          <w:hyperlink w:anchor="_Toc204949511" w:history="1">
+          <w:hyperlink w:anchor="_Toc205194005" w:history="1">
             <w:r>
               <w:rPr>
                 <w:rStyle w:val="Hyperlink"/>
@@ -2271,7 +2365,7 @@
                 <w:noProof/>
                 <w:webHidden/>
               </w:rPr>
-              <w:instrText xml:space="preserve"> PAGEREF _Toc204949511 \h </w:instrText>
+              <w:instrText xml:space="preserve"> PAGEREF _Toc205194005 \h </w:instrText>
             </w:r>
             <w:r>
               <w:rPr>
@@ -2291,7 +2385,7 @@
                 <w:noProof/>
                 <w:webHidden/>
               </w:rPr>
-              <w:t>14</w:t>
+              <w:t>15</w:t>
             </w:r>
             <w:r>
               <w:rPr>
@@ -2316,7 +2410,7 @@
               <w:szCs w:val="24"/>
             </w:rPr>
           </w:pPr>
-          <w:hyperlink w:anchor="_Toc204949512" w:history="1">
+          <w:hyperlink w:anchor="_Toc205194006" w:history="1">
             <w:r>
               <w:rPr>
                 <w:rStyle w:val="Hyperlink"/>
@@ -2343,7 +2437,7 @@
                 <w:noProof/>
                 <w:webHidden/>
               </w:rPr>
-              <w:instrText xml:space="preserve"> PAGEREF _Toc204949512 \h </w:instrText>
+              <w:instrText xml:space="preserve"> PAGEREF _Toc205194006 \h </w:instrText>
             </w:r>
             <w:r>
               <w:rPr>
@@ -2363,7 +2457,7 @@
                 <w:noProof/>
                 <w:webHidden/>
               </w:rPr>
-              <w:t>14</w:t>
+              <w:t>15</w:t>
             </w:r>
             <w:r>
               <w:rPr>
@@ -2388,7 +2482,7 @@
               <w:szCs w:val="24"/>
             </w:rPr>
           </w:pPr>
-          <w:hyperlink w:anchor="_Toc204949513" w:history="1">
+          <w:hyperlink w:anchor="_Toc205194007" w:history="1">
             <w:r>
               <w:rPr>
                 <w:rStyle w:val="Hyperlink"/>
@@ -2415,7 +2509,7 @@
                 <w:noProof/>
                 <w:webHidden/>
               </w:rPr>
-              <w:instrText xml:space="preserve"> PAGEREF _Toc204949513 \h </w:instrText>
+              <w:instrText xml:space="preserve"> PAGEREF _Toc205194007 \h </w:instrText>
             </w:r>
             <w:r>
               <w:rPr>
@@ -2435,7 +2529,7 @@
                 <w:noProof/>
                 <w:webHidden/>
               </w:rPr>
-              <w:t>14</w:t>
+              <w:t>15</w:t>
             </w:r>
             <w:r>
               <w:rPr>
@@ -2462,7 +2556,7 @@
               <w:szCs w:val="24"/>
             </w:rPr>
           </w:pPr>
-          <w:hyperlink w:anchor="_Toc204949514" w:history="1">
+          <w:hyperlink w:anchor="_Toc205194008" w:history="1">
             <w:r>
               <w:rPr>
                 <w:rStyle w:val="Hyperlink"/>
@@ -2489,7 +2583,7 @@
                 <w:noProof/>
                 <w:webHidden/>
               </w:rPr>
-              <w:instrText xml:space="preserve"> PAGEREF _Toc204949514 \h </w:instrText>
+              <w:instrText xml:space="preserve"> PAGEREF _Toc205194008 \h </w:instrText>
             </w:r>
             <w:r>
               <w:rPr>
@@ -2509,7 +2603,7 @@
                 <w:noProof/>
                 <w:webHidden/>
               </w:rPr>
-              <w:t>15</w:t>
+              <w:t>16</w:t>
             </w:r>
             <w:r>
               <w:rPr>
@@ -2534,7 +2628,7 @@
               <w:szCs w:val="24"/>
             </w:rPr>
           </w:pPr>
-          <w:hyperlink w:anchor="_Toc204949515" w:history="1">
+          <w:hyperlink w:anchor="_Toc205194009" w:history="1">
             <w:r>
               <w:rPr>
                 <w:rStyle w:val="Hyperlink"/>
@@ -2561,7 +2655,7 @@
                 <w:noProof/>
                 <w:webHidden/>
               </w:rPr>
-              <w:instrText xml:space="preserve"> PAGEREF _Toc204949515 \h </w:instrText>
+              <w:instrText xml:space="preserve"> PAGEREF _Toc205194009 \h </w:instrText>
             </w:r>
             <w:r>
               <w:rPr>
@@ -2581,7 +2675,7 @@
                 <w:noProof/>
                 <w:webHidden/>
               </w:rPr>
-              <w:t>15</w:t>
+              <w:t>16</w:t>
             </w:r>
             <w:r>
               <w:rPr>
@@ -2606,7 +2700,7 @@
               <w:szCs w:val="24"/>
             </w:rPr>
           </w:pPr>
-          <w:hyperlink w:anchor="_Toc204949516" w:history="1">
+          <w:hyperlink w:anchor="_Toc205194010" w:history="1">
             <w:r>
               <w:rPr>
                 <w:rStyle w:val="Hyperlink"/>
@@ -2633,7 +2727,7 @@
                 <w:noProof/>
                 <w:webHidden/>
               </w:rPr>
-              <w:instrText xml:space="preserve"> PAGEREF _Toc204949516 \h </w:instrText>
+              <w:instrText xml:space="preserve"> PAGEREF _Toc205194010 \h </w:instrText>
             </w:r>
             <w:r>
               <w:rPr>
@@ -2653,7 +2747,7 @@
                 <w:noProof/>
                 <w:webHidden/>
               </w:rPr>
-              <w:t>16</w:t>
+              <w:t>17</w:t>
             </w:r>
             <w:r>
               <w:rPr>
@@ -2678,7 +2772,7 @@
               <w:szCs w:val="24"/>
             </w:rPr>
           </w:pPr>
-          <w:hyperlink w:anchor="_Toc204949517" w:history="1">
+          <w:hyperlink w:anchor="_Toc205194011" w:history="1">
             <w:r>
               <w:rPr>
                 <w:rStyle w:val="Hyperlink"/>
@@ -2705,7 +2799,7 @@
                 <w:noProof/>
                 <w:webHidden/>
               </w:rPr>
-              <w:instrText xml:space="preserve"> PAGEREF _Toc204949517 \h </w:instrText>
+              <w:instrText xml:space="preserve"> PAGEREF _Toc205194011 \h </w:instrText>
             </w:r>
             <w:r>
               <w:rPr>
@@ -2725,7 +2819,7 @@
                 <w:noProof/>
                 <w:webHidden/>
               </w:rPr>
-              <w:t>16</w:t>
+              <w:t>17</w:t>
             </w:r>
             <w:r>
               <w:rPr>
@@ -2752,7 +2846,7 @@
               <w:szCs w:val="24"/>
             </w:rPr>
           </w:pPr>
-          <w:hyperlink w:anchor="_Toc204949518" w:history="1">
+          <w:hyperlink w:anchor="_Toc205194012" w:history="1">
             <w:r>
               <w:rPr>
                 <w:rStyle w:val="Hyperlink"/>
@@ -2779,7 +2873,7 @@
                 <w:noProof/>
                 <w:webHidden/>
               </w:rPr>
-              <w:instrText xml:space="preserve"> PAGEREF _Toc204949518 \h </w:instrText>
+              <w:instrText xml:space="preserve"> PAGEREF _Toc205194012 \h </w:instrText>
             </w:r>
             <w:r>
               <w:rPr>
@@ -2799,7 +2893,7 @@
                 <w:noProof/>
                 <w:webHidden/>
               </w:rPr>
-              <w:t>17</w:t>
+              <w:t>18</w:t>
             </w:r>
             <w:r>
               <w:rPr>
@@ -2839,14 +2933,14 @@
           <w:color w:val="000000" w:themeColor="text1"/>
         </w:rPr>
       </w:pPr>
-      <w:bookmarkStart w:id="0" w:name="_Toc204949485"/>
+      <w:bookmarkStart w:id="1" w:name="_Toc205193979"/>
       <w:r>
         <w:rPr>
           <w:color w:val="000000" w:themeColor="text1"/>
         </w:rPr>
         <w:t>Overview</w:t>
       </w:r>
-      <w:bookmarkEnd w:id="0"/>
+      <w:bookmarkEnd w:id="1"/>
     </w:p>
     <w:p>
       <w:pPr>
@@ -2944,7 +3038,19 @@
         <w:rPr>
           <w:color w:val="000000" w:themeColor="text1"/>
         </w:rPr>
-        <w:t xml:space="preserve">Unpack the .tpx3 binary files from acquisition and unpack into a usable form. </w:t>
+        <w:t xml:space="preserve">Unpack the .tpx3 binary files from acquisition and unpack </w:t>
+      </w:r>
+      <w:r>
+        <w:rPr>
+          <w:color w:val="000000" w:themeColor="text1"/>
+        </w:rPr>
+        <w:t>into a .rawSignals file.</w:t>
+      </w:r>
+      <w:r>
+        <w:rPr>
+          <w:color w:val="000000" w:themeColor="text1"/>
+        </w:rPr>
+        <w:t xml:space="preserve"> </w:t>
       </w:r>
     </w:p>
     <w:p>
@@ -2962,6 +3068,7 @@
         <w:rPr>
           <w:color w:val="000000" w:themeColor="text1"/>
         </w:rPr>
+        <w:lastRenderedPageBreak/>
         <w:t>Analyze</w:t>
       </w:r>
     </w:p>
@@ -2983,6 +3090,13 @@
         </w:rPr>
         <w:t xml:space="preserve">users of TPX3 camera systems. </w:t>
       </w:r>
+    </w:p>
+    <w:p>
+      <w:pPr>
+        <w:rPr>
+          <w:color w:val="000000" w:themeColor="text1"/>
+        </w:rPr>
+      </w:pPr>
     </w:p>
     <w:p>
       <w:pPr>
@@ -2995,27 +3109,351 @@
           <w:color w:val="000000" w:themeColor="text1"/>
         </w:rPr>
       </w:pPr>
-      <w:bookmarkStart w:id="1" w:name="_Toc204949486"/>
+      <w:bookmarkStart w:id="2" w:name="_Toc205193980"/>
       <w:r>
         <w:rPr>
           <w:color w:val="000000" w:themeColor="text1"/>
         </w:rPr>
         <w:t>Installation</w:t>
       </w:r>
-      <w:bookmarkEnd w:id="1"/>
-    </w:p>
-    <w:p>
-      <w:pPr>
-        <w:rPr>
-          <w:color w:val="000000" w:themeColor="text1"/>
-        </w:rPr>
-      </w:pPr>
-      <w:r>
-        <w:rPr>
-          <w:color w:val="000000" w:themeColor="text1"/>
-        </w:rPr>
-        <w:t xml:space="preserve">I have no idea how pixi works. </w:t>
-      </w:r>
+      <w:bookmarkEnd w:id="2"/>
+    </w:p>
+    <w:p>
+      <w:r>
+        <w:t xml:space="preserve">To install HERMES, you need to install both the HERMES directory from </w:t>
+      </w:r>
+      <w:r>
+        <w:t>G</w:t>
+      </w:r>
+      <w:r>
+        <w:t>it</w:t>
+      </w:r>
+      <w:r>
+        <w:t>H</w:t>
+      </w:r>
+      <w:r>
+        <w:t xml:space="preserve">ub and pixi. </w:t>
+      </w:r>
+      <w:r>
+        <w:t xml:space="preserve">Currently, HERMES is not supported by Windows, only Linux/MacOS systems. HERMES has been shown to work on W2L environments. </w:t>
+      </w:r>
+    </w:p>
+    <w:p>
+      <w:pPr>
+        <w:pStyle w:val="Heading2"/>
+        <w:rPr>
+          <w:color w:val="000000" w:themeColor="text1"/>
+        </w:rPr>
+      </w:pPr>
+      <w:r>
+        <w:rPr>
+          <w:color w:val="000000" w:themeColor="text1"/>
+        </w:rPr>
+        <w:t>2.1 Linux/</w:t>
+      </w:r>
+      <w:r>
+        <w:rPr>
+          <w:color w:val="000000" w:themeColor="text1"/>
+        </w:rPr>
+        <w:t>MacOS Instructions</w:t>
+      </w:r>
+    </w:p>
+    <w:p>
+      <w:pPr>
+        <w:rPr>
+          <w:color w:val="000000" w:themeColor="text1"/>
+        </w:rPr>
+      </w:pPr>
+      <w:r>
+        <w:rPr>
+          <w:color w:val="000000" w:themeColor="text1"/>
+        </w:rPr>
+        <w:t>Run the following code in order:</w:t>
+      </w:r>
+    </w:p>
+    <w:p>
+      <w:pPr>
+        <w:tabs>
+          <w:tab w:val="left" w:pos="916"/>
+          <w:tab w:val="left" w:pos="1832"/>
+          <w:tab w:val="left" w:pos="2748"/>
+          <w:tab w:val="left" w:pos="3664"/>
+          <w:tab w:val="left" w:pos="4580"/>
+          <w:tab w:val="left" w:pos="5496"/>
+          <w:tab w:val="left" w:pos="6412"/>
+          <w:tab w:val="left" w:pos="7328"/>
+          <w:tab w:val="left" w:pos="8244"/>
+          <w:tab w:val="left" w:pos="9160"/>
+          <w:tab w:val="left" w:pos="10076"/>
+          <w:tab w:val="left" w:pos="10992"/>
+          <w:tab w:val="left" w:pos="11908"/>
+          <w:tab w:val="left" w:pos="12824"/>
+          <w:tab w:val="left" w:pos="13740"/>
+          <w:tab w:val="left" w:pos="14656"/>
+        </w:tabs>
+        <w:spacing w:after="0" w:line="360" w:lineRule="auto"/>
+        <w:ind w:left="288"/>
+        <w:rPr>
+          <w:rFonts w:ascii="Courier New" w:eastAsia="Times New Roman" w:hAnsi="Courier New" w:cs="Courier New"/>
+          <w:kern w:val="0"/>
+          <w14:ligatures w14:val="none"/>
+        </w:rPr>
+      </w:pPr>
+      <w:r>
+        <w:rPr>
+          <w:rFonts w:ascii="Courier New" w:eastAsia="Times New Roman" w:hAnsi="Courier New" w:cs="Courier New"/>
+          <w:kern w:val="0"/>
+          <w14:ligatures w14:val="none"/>
+        </w:rPr>
+        <w:t>curl -fsSL https://pixi.sh/install.sh | sh</w:t>
+      </w:r>
+    </w:p>
+    <w:p>
+      <w:pPr>
+        <w:spacing w:line="360" w:lineRule="auto"/>
+        <w:ind w:left="288"/>
+        <w:rPr>
+          <w:rFonts w:ascii="Courier New" w:hAnsi="Courier New" w:cs="Courier New"/>
+          <w:color w:val="000000" w:themeColor="text1"/>
+        </w:rPr>
+      </w:pPr>
+      <w:r>
+        <w:rPr>
+          <w:rFonts w:ascii="Courier New" w:hAnsi="Courier New" w:cs="Courier New"/>
+          <w:color w:val="000000" w:themeColor="text1"/>
+        </w:rPr>
+        <w:t xml:space="preserve">git clone </w:t>
+      </w:r>
+      <w:r>
+        <w:rPr>
+          <w:rFonts w:ascii="Courier New" w:hAnsi="Courier New" w:cs="Courier New"/>
+          <w:color w:val="000000" w:themeColor="text1"/>
+        </w:rPr>
+        <w:t>https://github.com/lanl/HERMES.git</w:t>
+      </w:r>
+    </w:p>
+    <w:p>
+      <w:pPr>
+        <w:spacing w:line="360" w:lineRule="auto"/>
+        <w:rPr>
+          <w:rFonts w:cs="Courier New"/>
+          <w:color w:val="000000" w:themeColor="text1"/>
+        </w:rPr>
+      </w:pPr>
+      <w:r>
+        <w:rPr>
+          <w:rFonts w:cs="Courier New"/>
+          <w:color w:val="000000" w:themeColor="text1"/>
+        </w:rPr>
+        <w:t xml:space="preserve">Now, </w:t>
+      </w:r>
+      <w:r>
+        <w:rPr>
+          <w:rFonts w:ascii="Courier New" w:hAnsi="Courier New" w:cs="Courier New"/>
+          <w:color w:val="000000" w:themeColor="text1"/>
+        </w:rPr>
+        <w:t xml:space="preserve">cd </w:t>
+      </w:r>
+      <w:r>
+        <w:rPr>
+          <w:rFonts w:cs="Courier New"/>
+          <w:color w:val="000000" w:themeColor="text1"/>
+        </w:rPr>
+        <w:t xml:space="preserve">into your HERMES directory that was just created. </w:t>
+      </w:r>
+      <w:r>
+        <w:rPr>
+          <w:rFonts w:cs="Courier New"/>
+          <w:color w:val="000000" w:themeColor="text1"/>
+        </w:rPr>
+        <w:t>Run:</w:t>
+      </w:r>
+    </w:p>
+    <w:p>
+      <w:pPr>
+        <w:spacing w:line="360" w:lineRule="auto"/>
+        <w:ind w:left="288"/>
+        <w:rPr>
+          <w:rFonts w:ascii="Courier New" w:hAnsi="Courier New" w:cs="Courier New"/>
+          <w:color w:val="000000" w:themeColor="text1"/>
+        </w:rPr>
+      </w:pPr>
+      <w:r>
+        <w:rPr>
+          <w:rFonts w:ascii="Courier New" w:hAnsi="Courier New" w:cs="Courier New"/>
+          <w:color w:val="000000" w:themeColor="text1"/>
+        </w:rPr>
+        <w:t>pixi install</w:t>
+      </w:r>
+    </w:p>
+    <w:p>
+      <w:pPr>
+        <w:spacing w:line="360" w:lineRule="auto"/>
+        <w:ind w:left="288"/>
+        <w:rPr>
+          <w:rFonts w:ascii="Courier New" w:hAnsi="Courier New" w:cs="Courier New"/>
+          <w:color w:val="000000" w:themeColor="text1"/>
+        </w:rPr>
+      </w:pPr>
+      <w:r>
+        <w:rPr>
+          <w:rFonts w:ascii="Courier New" w:hAnsi="Courier New" w:cs="Courier New"/>
+          <w:color w:val="000000" w:themeColor="text1"/>
+        </w:rPr>
+        <w:t>pixi shell</w:t>
+      </w:r>
+    </w:p>
+    <w:p>
+      <w:pPr>
+        <w:spacing w:line="360" w:lineRule="auto"/>
+        <w:ind w:left="288"/>
+        <w:rPr>
+          <w:rFonts w:ascii="Courier New" w:hAnsi="Courier New" w:cs="Courier New"/>
+          <w:color w:val="000000" w:themeColor="text1"/>
+        </w:rPr>
+      </w:pPr>
+      <w:r>
+        <w:rPr>
+          <w:rFonts w:ascii="Courier New" w:hAnsi="Courier New" w:cs="Courier New"/>
+          <w:color w:val="000000" w:themeColor="text1"/>
+        </w:rPr>
+        <w:t>pixi run build-cpp</w:t>
+      </w:r>
+    </w:p>
+    <w:p>
+      <w:pPr>
+        <w:rPr>
+          <w:rFonts w:cs="Courier New"/>
+          <w:color w:val="000000" w:themeColor="text1"/>
+        </w:rPr>
+      </w:pPr>
+      <w:r>
+        <w:rPr>
+          <w:rFonts w:cs="Courier New"/>
+          <w:color w:val="000000" w:themeColor="text1"/>
+        </w:rPr>
+        <w:t>If everything worked correctly, you should see the text (hermes) in your terminal preceding the current address:</w:t>
+      </w:r>
+    </w:p>
+    <w:p>
+      <w:pPr>
+        <w:jc w:val="center"/>
+        <w:rPr>
+          <w:noProof/>
+        </w:rPr>
+      </w:pPr>
+      <w:r>
+        <w:rPr>
+          <w:color w:val="000000" w:themeColor="text1"/>
+        </w:rPr>
+        <w:drawing>
+          <wp:inline distT="0" distB="0" distL="0" distR="0" wp14:anchorId="0B5640A1" wp14:editId="06FA28DF">
+            <wp:extent cx="4762500" cy="203200"/>
+            <wp:effectExtent l="0" t="0" r="0" b="0"/>
+            <wp:docPr id="891112659" name="Picture 1"/>
+            <wp:cNvGraphicFramePr>
+              <a:graphicFrameLocks xmlns:a="http://schemas.openxmlformats.org/drawingml/2006/main" noChangeAspect="1"/>
+            </wp:cNvGraphicFramePr>
+            <a:graphic xmlns:a="http://schemas.openxmlformats.org/drawingml/2006/main">
+              <a:graphicData uri="http://schemas.openxmlformats.org/drawingml/2006/picture">
+                <pic:pic xmlns:pic="http://schemas.openxmlformats.org/drawingml/2006/picture">
+                  <pic:nvPicPr>
+                    <pic:cNvPr id="891112659" name=""/>
+                    <pic:cNvPicPr/>
+                  </pic:nvPicPr>
+                  <pic:blipFill>
+                    <a:blip r:embed="rId7"/>
+                    <a:stretch>
+                      <a:fillRect/>
+                    </a:stretch>
+                  </pic:blipFill>
+                  <pic:spPr>
+                    <a:xfrm>
+                      <a:off x="0" y="0"/>
+                      <a:ext cx="4762500" cy="203200"/>
+                    </a:xfrm>
+                    <a:prstGeom prst="rect">
+                      <a:avLst/>
+                    </a:prstGeom>
+                  </pic:spPr>
+                </pic:pic>
+              </a:graphicData>
+            </a:graphic>
+          </wp:inline>
+        </w:drawing>
+      </w:r>
+      <w:r>
+        <w:rPr>
+          <w:noProof/>
+        </w:rPr>
+        <w:t xml:space="preserve"> </w:t>
+      </w:r>
+    </w:p>
+    <w:p>
+      <w:pPr>
+        <w:rPr>
+          <w:noProof/>
+        </w:rPr>
+      </w:pPr>
+      <w:r>
+        <w:rPr>
+          <w:noProof/>
+        </w:rPr>
+        <w:t xml:space="preserve">From here, HERMES has successfully been installed. To get started, it is also suggested that you run: </w:t>
+      </w:r>
+    </w:p>
+    <w:p>
+      <w:pPr>
+        <w:ind w:left="288"/>
+        <w:rPr>
+          <w:rFonts w:ascii="Courier New" w:hAnsi="Courier New" w:cs="Courier New"/>
+          <w:noProof/>
+        </w:rPr>
+      </w:pPr>
+      <w:r>
+        <w:rPr>
+          <w:rFonts w:ascii="Courier New" w:hAnsi="Courier New" w:cs="Courier New"/>
+          <w:noProof/>
+        </w:rPr>
+        <w:t>cp examples/notebooks/</w:t>
+      </w:r>
+      <w:r>
+        <w:rPr>
+          <w:rFonts w:ascii="Courier New" w:hAnsi="Courier New" w:cs="Courier New"/>
+          <w:noProof/>
+        </w:rPr>
+        <w:t>analysis_hermes</w:t>
+      </w:r>
+      <w:r>
+        <w:rPr>
+          <w:rFonts w:ascii="Courier New" w:hAnsi="Courier New" w:cs="Courier New"/>
+          <w:noProof/>
+        </w:rPr>
+        <w:t xml:space="preserve"> workspace/</w:t>
+      </w:r>
+    </w:p>
+    <w:p>
+      <w:pPr>
+        <w:rPr>
+          <w:rFonts w:cs="Courier New"/>
+          <w:noProof/>
+        </w:rPr>
+      </w:pPr>
+      <w:r>
+        <w:rPr>
+          <w:rFonts w:cs="Courier New"/>
+          <w:noProof/>
+        </w:rPr>
+        <w:t xml:space="preserve">This provides a basic starting point for HERMES users. See section 5 for using this example file. </w:t>
+      </w:r>
+    </w:p>
+    <w:p>
+      <w:pPr>
+        <w:rPr>
+          <w:rFonts w:cs="Courier New"/>
+          <w:noProof/>
+        </w:rPr>
+      </w:pPr>
     </w:p>
     <w:p>
       <w:pPr>
@@ -3028,7 +3466,7 @@
           <w:color w:val="000000" w:themeColor="text1"/>
         </w:rPr>
       </w:pPr>
-      <w:bookmarkStart w:id="2" w:name="_Toc204949487"/>
+      <w:bookmarkStart w:id="3" w:name="_Toc205193981"/>
       <w:r>
         <w:rPr>
           <w:color w:val="000000" w:themeColor="text1"/>
@@ -3036,7 +3474,7 @@
         <w:lastRenderedPageBreak/>
         <w:t>Data Acquisition</w:t>
       </w:r>
-      <w:bookmarkEnd w:id="2"/>
+      <w:bookmarkEnd w:id="3"/>
     </w:p>
     <w:p>
       <w:pPr>
@@ -3056,14 +3494,14 @@
           <w:color w:val="000000" w:themeColor="text1"/>
         </w:rPr>
       </w:pPr>
-      <w:bookmarkStart w:id="3" w:name="_Toc204949488"/>
+      <w:bookmarkStart w:id="4" w:name="_Toc205193982"/>
       <w:r>
         <w:rPr>
           <w:color w:val="000000" w:themeColor="text1"/>
         </w:rPr>
         <w:t>System Overview</w:t>
       </w:r>
-      <w:bookmarkEnd w:id="3"/>
+      <w:bookmarkEnd w:id="4"/>
     </w:p>
     <w:p>
       <w:pPr>
@@ -3082,6 +3520,8 @@
           <w:rStyle w:val="HTMLCode"/>
           <w:rFonts w:eastAsiaTheme="majorEastAsia"/>
           <w:color w:val="000000" w:themeColor="text1"/>
+          <w:sz w:val="24"/>
+          <w:szCs w:val="24"/>
         </w:rPr>
         <w:t>tpx3serval</w:t>
       </w:r>
@@ -3089,16 +3529,32 @@
         <w:rPr>
           <w:color w:val="000000" w:themeColor="text1"/>
         </w:rPr>
-        <w:t xml:space="preserve"> Python library. These scripts </w:t>
-      </w:r>
-      <w:proofErr w:type="gramStart"/>
-      <w:r>
-        <w:rPr>
-          <w:color w:val="000000" w:themeColor="text1"/>
-        </w:rPr>
-        <w:t>are capable of configuring</w:t>
-      </w:r>
-      <w:proofErr w:type="gramEnd"/>
+        <w:t xml:space="preserve"> </w:t>
+      </w:r>
+      <w:r>
+        <w:rPr>
+          <w:color w:val="000000" w:themeColor="text1"/>
+        </w:rPr>
+        <w:t>Python</w:t>
+      </w:r>
+      <w:r>
+        <w:rPr>
+          <w:color w:val="000000" w:themeColor="text1"/>
+        </w:rPr>
+        <w:t xml:space="preserve"> file</w:t>
+      </w:r>
+      <w:r>
+        <w:rPr>
+          <w:color w:val="000000" w:themeColor="text1"/>
+        </w:rPr>
+        <w:t xml:space="preserve">. These scripts </w:t>
+      </w:r>
+      <w:r>
+        <w:rPr>
+          <w:color w:val="000000" w:themeColor="text1"/>
+        </w:rPr>
+        <w:t>can configure</w:t>
+      </w:r>
       <w:r>
         <w:rPr>
           <w:color w:val="000000" w:themeColor="text1"/>
@@ -3129,7 +3585,31 @@
         <w:rPr>
           <w:color w:val="000000" w:themeColor="text1"/>
         </w:rPr>
-        <w:t xml:space="preserve"> acquire data, the TPX3Cam must already by running and connected to Serval. For more information view the Serval manual. </w:t>
+        <w:t xml:space="preserve"> acquire data, the TPX3Cam must already by running and connected to Serval. </w:t>
+      </w:r>
+      <w:r>
+        <w:rPr>
+          <w:color w:val="000000" w:themeColor="text1"/>
+        </w:rPr>
+        <w:t>Serval is a program that connects a TPX3Cam to a computer using a local server. To operate different camera procedures, an operator must direct the server to different addresses. This step is annoying to perform manually, so HERMES performs these operations in</w:t>
+      </w:r>
+      <w:r>
+        <w:rPr>
+          <w:color w:val="000000" w:themeColor="text1"/>
+        </w:rPr>
+        <w:t>st</w:t>
+      </w:r>
+      <w:r>
+        <w:rPr>
+          <w:color w:val="000000" w:themeColor="text1"/>
+        </w:rPr>
+        <w:t xml:space="preserve">ead. </w:t>
+      </w:r>
+      <w:r>
+        <w:rPr>
+          <w:color w:val="000000" w:themeColor="text1"/>
+        </w:rPr>
+        <w:t xml:space="preserve">For more information view the Serval manual. </w:t>
       </w:r>
     </w:p>
     <w:p>
@@ -3150,14 +3630,14 @@
           <w:color w:val="000000" w:themeColor="text1"/>
         </w:rPr>
       </w:pPr>
-      <w:bookmarkStart w:id="4" w:name="_Toc204949489"/>
+      <w:bookmarkStart w:id="5" w:name="_Toc205193983"/>
       <w:r>
         <w:rPr>
           <w:color w:val="000000" w:themeColor="text1"/>
         </w:rPr>
         <w:t>Directory Structure</w:t>
       </w:r>
-      <w:bookmarkEnd w:id="4"/>
+      <w:bookmarkEnd w:id="5"/>
     </w:p>
     <w:p>
       <w:pPr>
@@ -3205,7 +3685,7 @@
                     <pic:cNvPicPr/>
                   </pic:nvPicPr>
                   <pic:blipFill>
-                    <a:blip r:embed="rId7"/>
+                    <a:blip r:embed="rId8"/>
                     <a:stretch>
                       <a:fillRect/>
                     </a:stretch>
@@ -3271,15 +3751,14 @@
           <w:color w:val="000000" w:themeColor="text1"/>
         </w:rPr>
       </w:pPr>
-      <w:bookmarkStart w:id="5" w:name="_Toc204949490"/>
-      <w:r>
-        <w:rPr>
-          <w:color w:val="000000" w:themeColor="text1"/>
-        </w:rPr>
-        <w:lastRenderedPageBreak/>
+      <w:bookmarkStart w:id="6" w:name="_Toc205193984"/>
+      <w:r>
+        <w:rPr>
+          <w:color w:val="000000" w:themeColor="text1"/>
+        </w:rPr>
         <w:t>Configuration File</w:t>
       </w:r>
-      <w:bookmarkEnd w:id="5"/>
+      <w:bookmarkEnd w:id="6"/>
     </w:p>
     <w:p>
       <w:pPr>
@@ -3340,6 +3819,7 @@
       <w:pPr>
         <w:pStyle w:val="NormalWeb"/>
         <w:rPr>
+          <w:rFonts w:asciiTheme="minorHAnsi" w:hAnsiTheme="minorHAnsi"/>
           <w:color w:val="000000" w:themeColor="text1"/>
         </w:rPr>
       </w:pPr>
@@ -3359,7 +3839,7 @@
       <w:r>
         <w:rPr>
           <w:rStyle w:val="Strong"/>
-          <w:rFonts w:eastAsiaTheme="majorEastAsia"/>
+          <w:rFonts w:asciiTheme="minorHAnsi" w:eastAsiaTheme="majorEastAsia" w:hAnsiTheme="minorHAnsi"/>
           <w:color w:val="000000" w:themeColor="text1"/>
         </w:rPr>
         <w:t>[WorkingDir]</w:t>
@@ -3381,6 +3861,8 @@
           <w:rStyle w:val="HTMLCode"/>
           <w:rFonts w:eastAsiaTheme="majorEastAsia"/>
           <w:color w:val="000000" w:themeColor="text1"/>
+          <w:sz w:val="24"/>
+          <w:szCs w:val="24"/>
         </w:rPr>
         <w:t>path_to_working_dir</w:t>
       </w:r>
@@ -3388,7 +3870,14 @@
         <w:rPr>
           <w:color w:val="000000" w:themeColor="text1"/>
         </w:rPr>
-        <w:t>: Full path to working directory (required)</w:t>
+        <w:t xml:space="preserve">: </w:t>
+      </w:r>
+      <w:r>
+        <w:rPr>
+          <w:rFonts w:asciiTheme="minorHAnsi" w:hAnsiTheme="minorHAnsi"/>
+          <w:color w:val="000000" w:themeColor="text1"/>
+        </w:rPr>
+        <w:t>Full path to working directory (required)</w:t>
       </w:r>
     </w:p>
     <w:p>
@@ -3407,6 +3896,8 @@
           <w:rStyle w:val="HTMLCode"/>
           <w:rFonts w:eastAsiaTheme="majorEastAsia"/>
           <w:color w:val="000000" w:themeColor="text1"/>
+          <w:sz w:val="24"/>
+          <w:szCs w:val="24"/>
         </w:rPr>
         <w:t>path_to_init_files</w:t>
       </w:r>
@@ -3414,21 +3905,14 @@
         <w:rPr>
           <w:color w:val="000000" w:themeColor="text1"/>
         </w:rPr>
-        <w:t xml:space="preserve">: Path for initialization files (default: </w:t>
-      </w:r>
-      <w:r>
-        <w:rPr>
-          <w:rStyle w:val="HTMLCode"/>
-          <w:rFonts w:eastAsiaTheme="majorEastAsia"/>
-          <w:color w:val="000000" w:themeColor="text1"/>
-        </w:rPr>
-        <w:t>initFiles/</w:t>
-      </w:r>
-      <w:r>
-        <w:rPr>
-          <w:color w:val="000000" w:themeColor="text1"/>
-        </w:rPr>
-        <w:t>)</w:t>
+        <w:t xml:space="preserve">: </w:t>
+      </w:r>
+      <w:r>
+        <w:rPr>
+          <w:rFonts w:asciiTheme="minorHAnsi" w:hAnsiTheme="minorHAnsi"/>
+          <w:color w:val="000000" w:themeColor="text1"/>
+        </w:rPr>
+        <w:t xml:space="preserve">Path for initialization files </w:t>
       </w:r>
     </w:p>
     <w:p>
@@ -3447,6 +3931,8 @@
           <w:rStyle w:val="HTMLCode"/>
           <w:rFonts w:eastAsiaTheme="majorEastAsia"/>
           <w:color w:val="000000" w:themeColor="text1"/>
+          <w:sz w:val="24"/>
+          <w:szCs w:val="24"/>
         </w:rPr>
         <w:t>path_to_status_files</w:t>
       </w:r>
@@ -3454,7 +3940,14 @@
         <w:rPr>
           <w:color w:val="000000" w:themeColor="text1"/>
         </w:rPr>
-        <w:t>: Path for status files</w:t>
+        <w:t xml:space="preserve">: </w:t>
+      </w:r>
+      <w:r>
+        <w:rPr>
+          <w:rFonts w:asciiTheme="minorHAnsi" w:hAnsiTheme="minorHAnsi"/>
+          <w:color w:val="000000" w:themeColor="text1"/>
+        </w:rPr>
+        <w:t>Path for status files</w:t>
       </w:r>
     </w:p>
     <w:p>
@@ -3473,6 +3966,8 @@
           <w:rStyle w:val="HTMLCode"/>
           <w:rFonts w:eastAsiaTheme="majorEastAsia"/>
           <w:color w:val="000000" w:themeColor="text1"/>
+          <w:sz w:val="24"/>
+          <w:szCs w:val="24"/>
         </w:rPr>
         <w:t>path_to_log_files</w:t>
       </w:r>
@@ -3480,7 +3975,14 @@
         <w:rPr>
           <w:color w:val="000000" w:themeColor="text1"/>
         </w:rPr>
-        <w:t>: Path for log files</w:t>
+        <w:t xml:space="preserve">: </w:t>
+      </w:r>
+      <w:r>
+        <w:rPr>
+          <w:rFonts w:asciiTheme="minorHAnsi" w:hAnsiTheme="minorHAnsi"/>
+          <w:color w:val="000000" w:themeColor="text1"/>
+        </w:rPr>
+        <w:t>Path for log files</w:t>
       </w:r>
     </w:p>
     <w:p>
@@ -3499,6 +4001,8 @@
           <w:rStyle w:val="HTMLCode"/>
           <w:rFonts w:eastAsiaTheme="majorEastAsia"/>
           <w:color w:val="000000" w:themeColor="text1"/>
+          <w:sz w:val="24"/>
+          <w:szCs w:val="24"/>
         </w:rPr>
         <w:t>path_to_image_files</w:t>
       </w:r>
@@ -3506,7 +4010,14 @@
         <w:rPr>
           <w:color w:val="000000" w:themeColor="text1"/>
         </w:rPr>
-        <w:t>: Path for image files</w:t>
+        <w:t xml:space="preserve">: </w:t>
+      </w:r>
+      <w:r>
+        <w:rPr>
+          <w:rFonts w:asciiTheme="minorHAnsi" w:hAnsiTheme="minorHAnsi"/>
+          <w:color w:val="000000" w:themeColor="text1"/>
+        </w:rPr>
+        <w:t>Path for image files</w:t>
       </w:r>
     </w:p>
     <w:p>
@@ -3525,6 +4036,8 @@
           <w:rStyle w:val="HTMLCode"/>
           <w:rFonts w:eastAsiaTheme="majorEastAsia"/>
           <w:color w:val="000000" w:themeColor="text1"/>
+          <w:sz w:val="24"/>
+          <w:szCs w:val="24"/>
         </w:rPr>
         <w:t>path_to_preview_files</w:t>
       </w:r>
@@ -3532,7 +4045,14 @@
         <w:rPr>
           <w:color w:val="000000" w:themeColor="text1"/>
         </w:rPr>
-        <w:t>: Path for preview files</w:t>
+        <w:t xml:space="preserve">: </w:t>
+      </w:r>
+      <w:r>
+        <w:rPr>
+          <w:rFonts w:asciiTheme="minorHAnsi" w:hAnsiTheme="minorHAnsi"/>
+          <w:color w:val="000000" w:themeColor="text1"/>
+        </w:rPr>
+        <w:t>Path for preview files</w:t>
       </w:r>
     </w:p>
     <w:p>
@@ -3551,6 +4071,8 @@
           <w:rStyle w:val="HTMLCode"/>
           <w:rFonts w:eastAsiaTheme="majorEastAsia"/>
           <w:color w:val="000000" w:themeColor="text1"/>
+          <w:sz w:val="24"/>
+          <w:szCs w:val="24"/>
         </w:rPr>
         <w:t>path_to_rawSignal_files</w:t>
       </w:r>
@@ -3558,18 +4080,28 @@
         <w:rPr>
           <w:color w:val="000000" w:themeColor="text1"/>
         </w:rPr>
-        <w:t xml:space="preserve">: Path for </w:t>
+        <w:t xml:space="preserve">: </w:t>
+      </w:r>
+      <w:r>
+        <w:rPr>
+          <w:rFonts w:asciiTheme="minorHAnsi" w:hAnsiTheme="minorHAnsi"/>
+          <w:color w:val="000000" w:themeColor="text1"/>
+        </w:rPr>
+        <w:t xml:space="preserve">Path for </w:t>
       </w:r>
       <w:r>
         <w:rPr>
           <w:rStyle w:val="HTMLCode"/>
-          <w:rFonts w:eastAsiaTheme="majorEastAsia"/>
-          <w:color w:val="000000" w:themeColor="text1"/>
+          <w:rFonts w:asciiTheme="minorHAnsi" w:eastAsiaTheme="majorEastAsia" w:hAnsiTheme="minorHAnsi"/>
+          <w:color w:val="000000" w:themeColor="text1"/>
+          <w:sz w:val="24"/>
+          <w:szCs w:val="24"/>
         </w:rPr>
         <w:t>.rawSignals</w:t>
       </w:r>
       <w:r>
         <w:rPr>
+          <w:rFonts w:asciiTheme="minorHAnsi" w:hAnsiTheme="minorHAnsi"/>
           <w:color w:val="000000" w:themeColor="text1"/>
         </w:rPr>
         <w:t xml:space="preserve"> files</w:t>
@@ -3591,6 +4123,8 @@
           <w:rStyle w:val="HTMLCode"/>
           <w:rFonts w:eastAsiaTheme="majorEastAsia"/>
           <w:color w:val="000000" w:themeColor="text1"/>
+          <w:sz w:val="24"/>
+          <w:szCs w:val="24"/>
         </w:rPr>
         <w:t>path_to_raw_files</w:t>
       </w:r>
@@ -3598,18 +4132,28 @@
         <w:rPr>
           <w:color w:val="000000" w:themeColor="text1"/>
         </w:rPr>
-        <w:t xml:space="preserve">: Path for raw </w:t>
+        <w:t xml:space="preserve">: </w:t>
+      </w:r>
+      <w:r>
+        <w:rPr>
+          <w:rFonts w:asciiTheme="minorHAnsi" w:hAnsiTheme="minorHAnsi"/>
+          <w:color w:val="000000" w:themeColor="text1"/>
+        </w:rPr>
+        <w:t xml:space="preserve">Path for raw </w:t>
       </w:r>
       <w:r>
         <w:rPr>
           <w:rStyle w:val="HTMLCode"/>
-          <w:rFonts w:eastAsiaTheme="majorEastAsia"/>
-          <w:color w:val="000000" w:themeColor="text1"/>
+          <w:rFonts w:asciiTheme="minorHAnsi" w:eastAsiaTheme="majorEastAsia" w:hAnsiTheme="minorHAnsi"/>
+          <w:color w:val="000000" w:themeColor="text1"/>
+          <w:sz w:val="24"/>
+          <w:szCs w:val="24"/>
         </w:rPr>
         <w:t>.tpx3</w:t>
       </w:r>
       <w:r>
         <w:rPr>
+          <w:rFonts w:asciiTheme="minorHAnsi" w:hAnsiTheme="minorHAnsi"/>
           <w:color w:val="000000" w:themeColor="text1"/>
         </w:rPr>
         <w:t xml:space="preserve"> files</w:t>
@@ -3619,6 +4163,7 @@
       <w:pPr>
         <w:pStyle w:val="NormalWeb"/>
         <w:rPr>
+          <w:rFonts w:asciiTheme="minorHAnsi" w:hAnsiTheme="minorHAnsi"/>
           <w:color w:val="000000" w:themeColor="text1"/>
         </w:rPr>
       </w:pPr>
@@ -3638,7 +4183,7 @@
       <w:r>
         <w:rPr>
           <w:rStyle w:val="Strong"/>
-          <w:rFonts w:eastAsiaTheme="majorEastAsia"/>
+          <w:rFonts w:asciiTheme="minorHAnsi" w:eastAsiaTheme="majorEastAsia" w:hAnsiTheme="minorHAnsi"/>
           <w:color w:val="000000" w:themeColor="text1"/>
         </w:rPr>
         <w:t>[ServerConfig]</w:t>
@@ -3660,6 +4205,8 @@
           <w:rStyle w:val="HTMLCode"/>
           <w:rFonts w:eastAsiaTheme="majorEastAsia"/>
           <w:color w:val="000000" w:themeColor="text1"/>
+          <w:sz w:val="24"/>
+          <w:szCs w:val="24"/>
         </w:rPr>
         <w:t>serverurl</w:t>
       </w:r>
@@ -3667,13 +4214,28 @@
         <w:rPr>
           <w:color w:val="000000" w:themeColor="text1"/>
         </w:rPr>
-        <w:t xml:space="preserve">: URL for TPX3Cam server (default: </w:t>
+        <w:t xml:space="preserve">: </w:t>
+      </w:r>
+      <w:r>
+        <w:rPr>
+          <w:rFonts w:asciiTheme="minorHAnsi" w:hAnsiTheme="minorHAnsi"/>
+          <w:color w:val="000000" w:themeColor="text1"/>
+        </w:rPr>
+        <w:t>URL for TPX3Cam server (default:</w:t>
+      </w:r>
+      <w:r>
+        <w:rPr>
+          <w:color w:val="000000" w:themeColor="text1"/>
+        </w:rPr>
+        <w:t xml:space="preserve"> </w:t>
       </w:r>
       <w:r>
         <w:rPr>
           <w:rStyle w:val="HTMLCode"/>
           <w:rFonts w:eastAsiaTheme="majorEastAsia"/>
           <w:color w:val="000000" w:themeColor="text1"/>
+          <w:sz w:val="24"/>
+          <w:szCs w:val="24"/>
         </w:rPr>
         <w:t>http://localhost:8080</w:t>
       </w:r>
@@ -3700,6 +4262,8 @@
           <w:rStyle w:val="HTMLCode"/>
           <w:rFonts w:eastAsiaTheme="majorEastAsia"/>
           <w:color w:val="000000" w:themeColor="text1"/>
+          <w:sz w:val="24"/>
+          <w:szCs w:val="24"/>
         </w:rPr>
         <w:t>path_to_server</w:t>
       </w:r>
@@ -3707,7 +4271,14 @@
         <w:rPr>
           <w:color w:val="000000" w:themeColor="text1"/>
         </w:rPr>
-        <w:t>: Path to the Serval directory</w:t>
+        <w:t xml:space="preserve">: </w:t>
+      </w:r>
+      <w:r>
+        <w:rPr>
+          <w:rFonts w:asciiTheme="minorHAnsi" w:hAnsiTheme="minorHAnsi"/>
+          <w:color w:val="000000" w:themeColor="text1"/>
+        </w:rPr>
+        <w:t>Path to the Serval directory</w:t>
       </w:r>
     </w:p>
     <w:p>
@@ -3726,6 +4297,8 @@
           <w:rStyle w:val="HTMLCode"/>
           <w:rFonts w:eastAsiaTheme="majorEastAsia"/>
           <w:color w:val="000000" w:themeColor="text1"/>
+          <w:sz w:val="24"/>
+          <w:szCs w:val="24"/>
         </w:rPr>
         <w:t>path_to_server_config_files</w:t>
       </w:r>
@@ -3733,7 +4306,14 @@
         <w:rPr>
           <w:color w:val="000000" w:themeColor="text1"/>
         </w:rPr>
-        <w:t>: Path to camera settings directory</w:t>
+        <w:t xml:space="preserve">: </w:t>
+      </w:r>
+      <w:r>
+        <w:rPr>
+          <w:rFonts w:asciiTheme="minorHAnsi" w:hAnsiTheme="minorHAnsi"/>
+          <w:color w:val="000000" w:themeColor="text1"/>
+        </w:rPr>
+        <w:t>Path to camera settings directory</w:t>
       </w:r>
     </w:p>
     <w:p>
@@ -3744,6 +4324,7 @@
           <w:numId w:val="6"/>
         </w:numPr>
         <w:rPr>
+          <w:rFonts w:asciiTheme="minorHAnsi" w:hAnsiTheme="minorHAnsi"/>
           <w:color w:val="000000" w:themeColor="text1"/>
         </w:rPr>
       </w:pPr>
@@ -3752,6 +4333,8 @@
           <w:rStyle w:val="HTMLCode"/>
           <w:rFonts w:eastAsiaTheme="majorEastAsia"/>
           <w:color w:val="000000" w:themeColor="text1"/>
+          <w:sz w:val="24"/>
+          <w:szCs w:val="24"/>
         </w:rPr>
         <w:t>bpc_file_name</w:t>
       </w:r>
@@ -3759,7 +4342,14 @@
         <w:rPr>
           <w:color w:val="000000" w:themeColor="text1"/>
         </w:rPr>
-        <w:t>: Pixel configuration filename</w:t>
+        <w:t xml:space="preserve">: </w:t>
+      </w:r>
+      <w:r>
+        <w:rPr>
+          <w:rFonts w:asciiTheme="minorHAnsi" w:hAnsiTheme="minorHAnsi"/>
+          <w:color w:val="000000" w:themeColor="text1"/>
+        </w:rPr>
+        <w:t>Pixel configuration filename</w:t>
       </w:r>
     </w:p>
     <w:p>
@@ -3778,6 +4368,8 @@
           <w:rStyle w:val="HTMLCode"/>
           <w:rFonts w:eastAsiaTheme="majorEastAsia"/>
           <w:color w:val="000000" w:themeColor="text1"/>
+          <w:sz w:val="24"/>
+          <w:szCs w:val="24"/>
         </w:rPr>
         <w:t>dac_file_name</w:t>
       </w:r>
@@ -3785,7 +4377,14 @@
         <w:rPr>
           <w:color w:val="000000" w:themeColor="text1"/>
         </w:rPr>
-        <w:t>: DAC configuration filename</w:t>
+        <w:t xml:space="preserve">: </w:t>
+      </w:r>
+      <w:r>
+        <w:rPr>
+          <w:rFonts w:asciiTheme="minorHAnsi" w:hAnsiTheme="minorHAnsi"/>
+          <w:color w:val="000000" w:themeColor="text1"/>
+        </w:rPr>
+        <w:t>DAC configuration filename</w:t>
       </w:r>
     </w:p>
     <w:p>
@@ -3804,6 +4403,8 @@
           <w:rStyle w:val="HTMLCode"/>
           <w:rFonts w:eastAsiaTheme="majorEastAsia"/>
           <w:color w:val="000000" w:themeColor="text1"/>
+          <w:sz w:val="24"/>
+          <w:szCs w:val="24"/>
         </w:rPr>
         <w:t>destinations_file_name</w:t>
       </w:r>
@@ -3811,7 +4412,14 @@
         <w:rPr>
           <w:color w:val="000000" w:themeColor="text1"/>
         </w:rPr>
-        <w:t>: Server destinations file</w:t>
+        <w:t xml:space="preserve">: </w:t>
+      </w:r>
+      <w:r>
+        <w:rPr>
+          <w:rFonts w:asciiTheme="minorHAnsi" w:hAnsiTheme="minorHAnsi"/>
+          <w:color w:val="000000" w:themeColor="text1"/>
+        </w:rPr>
+        <w:t>Server destinations file</w:t>
       </w:r>
     </w:p>
     <w:p>
@@ -3830,6 +4438,8 @@
           <w:rStyle w:val="HTMLCode"/>
           <w:rFonts w:eastAsiaTheme="majorEastAsia"/>
           <w:color w:val="000000" w:themeColor="text1"/>
+          <w:sz w:val="24"/>
+          <w:szCs w:val="24"/>
         </w:rPr>
         <w:t>detector_config_file_name</w:t>
       </w:r>
@@ -3837,7 +4447,14 @@
         <w:rPr>
           <w:color w:val="000000" w:themeColor="text1"/>
         </w:rPr>
-        <w:t>: Detector configuration file</w:t>
+        <w:t xml:space="preserve">: </w:t>
+      </w:r>
+      <w:r>
+        <w:rPr>
+          <w:rFonts w:asciiTheme="minorHAnsi" w:hAnsiTheme="minorHAnsi"/>
+          <w:color w:val="000000" w:themeColor="text1"/>
+        </w:rPr>
+        <w:t>Detector configuration file</w:t>
       </w:r>
     </w:p>
     <w:p>
@@ -3885,6 +4502,8 @@
           <w:rStyle w:val="HTMLCode"/>
           <w:rFonts w:eastAsiaTheme="majorEastAsia"/>
           <w:color w:val="000000" w:themeColor="text1"/>
+          <w:sz w:val="24"/>
+          <w:szCs w:val="24"/>
         </w:rPr>
         <w:t>run_name</w:t>
       </w:r>
@@ -3892,7 +4511,14 @@
         <w:rPr>
           <w:color w:val="000000" w:themeColor="text1"/>
         </w:rPr>
-        <w:t>: Name for the run (used as folder name and in filenames)</w:t>
+        <w:t xml:space="preserve">: </w:t>
+      </w:r>
+      <w:r>
+        <w:rPr>
+          <w:rFonts w:asciiTheme="minorHAnsi" w:hAnsiTheme="minorHAnsi"/>
+          <w:color w:val="000000" w:themeColor="text1"/>
+        </w:rPr>
+        <w:t>Name for the run (used as folder name and in filenames)</w:t>
       </w:r>
     </w:p>
     <w:p>
@@ -3911,6 +4537,8 @@
           <w:rStyle w:val="HTMLCode"/>
           <w:rFonts w:eastAsiaTheme="majorEastAsia"/>
           <w:color w:val="000000" w:themeColor="text1"/>
+          <w:sz w:val="24"/>
+          <w:szCs w:val="24"/>
         </w:rPr>
         <w:t>run_number</w:t>
       </w:r>
@@ -3918,18 +4546,28 @@
         <w:rPr>
           <w:color w:val="000000" w:themeColor="text1"/>
         </w:rPr>
-        <w:t xml:space="preserve">: Starting run number (default: </w:t>
+        <w:t xml:space="preserve">: </w:t>
+      </w:r>
+      <w:r>
+        <w:rPr>
+          <w:rFonts w:asciiTheme="minorHAnsi" w:hAnsiTheme="minorHAnsi"/>
+          <w:color w:val="000000" w:themeColor="text1"/>
+        </w:rPr>
+        <w:t xml:space="preserve">Starting run number (default: </w:t>
       </w:r>
       <w:r>
         <w:rPr>
           <w:rStyle w:val="HTMLCode"/>
-          <w:rFonts w:eastAsiaTheme="majorEastAsia"/>
-          <w:color w:val="000000" w:themeColor="text1"/>
+          <w:rFonts w:asciiTheme="minorHAnsi" w:eastAsiaTheme="majorEastAsia" w:hAnsiTheme="minorHAnsi"/>
+          <w:color w:val="000000" w:themeColor="text1"/>
+          <w:sz w:val="24"/>
+          <w:szCs w:val="24"/>
         </w:rPr>
         <w:t>0000</w:t>
       </w:r>
       <w:r>
         <w:rPr>
+          <w:rFonts w:asciiTheme="minorHAnsi" w:hAnsiTheme="minorHAnsi"/>
           <w:color w:val="000000" w:themeColor="text1"/>
         </w:rPr>
         <w:t>)</w:t>
@@ -3951,6 +4589,8 @@
           <w:rStyle w:val="HTMLCode"/>
           <w:rFonts w:eastAsiaTheme="majorEastAsia"/>
           <w:color w:val="000000" w:themeColor="text1"/>
+          <w:sz w:val="24"/>
+          <w:szCs w:val="24"/>
         </w:rPr>
         <w:t>trigger_period_in_seconds</w:t>
       </w:r>
@@ -3958,7 +4598,14 @@
         <w:rPr>
           <w:color w:val="000000" w:themeColor="text1"/>
         </w:rPr>
-        <w:t>: Camera trigger period</w:t>
+        <w:t xml:space="preserve">: </w:t>
+      </w:r>
+      <w:r>
+        <w:rPr>
+          <w:rFonts w:asciiTheme="minorHAnsi" w:hAnsiTheme="minorHAnsi"/>
+          <w:color w:val="000000" w:themeColor="text1"/>
+        </w:rPr>
+        <w:t>Camera trigger period</w:t>
       </w:r>
     </w:p>
     <w:p>
@@ -3977,6 +4624,8 @@
           <w:rStyle w:val="HTMLCode"/>
           <w:rFonts w:eastAsiaTheme="majorEastAsia"/>
           <w:color w:val="000000" w:themeColor="text1"/>
+          <w:sz w:val="24"/>
+          <w:szCs w:val="24"/>
         </w:rPr>
         <w:t>exposure_time_in_seconds</w:t>
       </w:r>
@@ -3984,7 +4633,14 @@
         <w:rPr>
           <w:color w:val="000000" w:themeColor="text1"/>
         </w:rPr>
-        <w:t>: Exposure time (must be ≤ trigger period)</w:t>
+        <w:t xml:space="preserve">: </w:t>
+      </w:r>
+      <w:r>
+        <w:rPr>
+          <w:rFonts w:asciiTheme="minorHAnsi" w:hAnsiTheme="minorHAnsi"/>
+          <w:color w:val="000000" w:themeColor="text1"/>
+        </w:rPr>
+        <w:t>Exposure time (must be ≤ trigger period)</w:t>
       </w:r>
     </w:p>
     <w:p>
@@ -4003,6 +4659,8 @@
           <w:rStyle w:val="HTMLCode"/>
           <w:rFonts w:eastAsiaTheme="majorEastAsia"/>
           <w:color w:val="000000" w:themeColor="text1"/>
+          <w:sz w:val="24"/>
+          <w:szCs w:val="24"/>
         </w:rPr>
         <w:t>trigger_delay_in_seconds</w:t>
       </w:r>
@@ -4010,7 +4668,14 @@
         <w:rPr>
           <w:color w:val="000000" w:themeColor="text1"/>
         </w:rPr>
-        <w:t>: Delay before triggers</w:t>
+        <w:t xml:space="preserve">: </w:t>
+      </w:r>
+      <w:r>
+        <w:rPr>
+          <w:rFonts w:asciiTheme="minorHAnsi" w:hAnsiTheme="minorHAnsi"/>
+          <w:color w:val="000000" w:themeColor="text1"/>
+        </w:rPr>
+        <w:t>Delay before triggers</w:t>
       </w:r>
     </w:p>
     <w:p>
@@ -4029,6 +4694,8 @@
           <w:rStyle w:val="HTMLCode"/>
           <w:rFonts w:eastAsiaTheme="majorEastAsia"/>
           <w:color w:val="000000" w:themeColor="text1"/>
+          <w:sz w:val="24"/>
+          <w:szCs w:val="24"/>
         </w:rPr>
         <w:t>number_of_triggers</w:t>
       </w:r>
@@ -4036,7 +4703,14 @@
         <w:rPr>
           <w:color w:val="000000" w:themeColor="text1"/>
         </w:rPr>
-        <w:t>: Number of triggers per run</w:t>
+        <w:t xml:space="preserve">: </w:t>
+      </w:r>
+      <w:r>
+        <w:rPr>
+          <w:rFonts w:asciiTheme="minorHAnsi" w:hAnsiTheme="minorHAnsi"/>
+          <w:color w:val="000000" w:themeColor="text1"/>
+        </w:rPr>
+        <w:t>Number of triggers per run</w:t>
       </w:r>
     </w:p>
     <w:p>
@@ -4055,6 +4729,8 @@
           <w:rStyle w:val="HTMLCode"/>
           <w:rFonts w:eastAsiaTheme="majorEastAsia"/>
           <w:color w:val="000000" w:themeColor="text1"/>
+          <w:sz w:val="24"/>
+          <w:szCs w:val="24"/>
         </w:rPr>
         <w:t>number_of_runs</w:t>
       </w:r>
@@ -4062,7 +4738,14 @@
         <w:rPr>
           <w:color w:val="000000" w:themeColor="text1"/>
         </w:rPr>
-        <w:t>: Total number of runs to perform</w:t>
+        <w:t xml:space="preserve">: </w:t>
+      </w:r>
+      <w:r>
+        <w:rPr>
+          <w:rFonts w:asciiTheme="minorHAnsi" w:hAnsiTheme="minorHAnsi"/>
+          <w:color w:val="000000" w:themeColor="text1"/>
+        </w:rPr>
+        <w:t>Total number of runs to perform</w:t>
       </w:r>
     </w:p>
     <w:p>
@@ -4081,6 +4764,8 @@
           <w:rStyle w:val="HTMLCode"/>
           <w:rFonts w:eastAsiaTheme="majorEastAsia"/>
           <w:color w:val="000000" w:themeColor="text1"/>
+          <w:sz w:val="24"/>
+          <w:szCs w:val="24"/>
         </w:rPr>
         <w:t>global_timestamp_interval_in_seconds</w:t>
       </w:r>
@@ -4088,7 +4773,14 @@
         <w:rPr>
           <w:color w:val="000000" w:themeColor="text1"/>
         </w:rPr>
-        <w:t>: Timestamp interval</w:t>
+        <w:t xml:space="preserve">: </w:t>
+      </w:r>
+      <w:r>
+        <w:rPr>
+          <w:rFonts w:asciiTheme="minorHAnsi" w:hAnsiTheme="minorHAnsi"/>
+          <w:color w:val="000000" w:themeColor="text1"/>
+        </w:rPr>
+        <w:t>Timestamp interval</w:t>
       </w:r>
     </w:p>
     <w:p>
@@ -4098,7 +4790,15 @@
           <w:color w:val="000000" w:themeColor="text1"/>
         </w:rPr>
       </w:pPr>
-      <w:bookmarkStart w:id="6" w:name="_Toc204949491"/>
+    </w:p>
+    <w:p>
+      <w:pPr>
+        <w:pStyle w:val="Heading2"/>
+        <w:rPr>
+          <w:color w:val="000000" w:themeColor="text1"/>
+        </w:rPr>
+      </w:pPr>
+      <w:bookmarkStart w:id="7" w:name="_Toc205193985"/>
       <w:r>
         <w:rPr>
           <w:color w:val="000000" w:themeColor="text1"/>
@@ -4111,7 +4811,7 @@
         </w:rPr>
         <w:t>.4 Command Line Interface (CLI)</w:t>
       </w:r>
-      <w:bookmarkEnd w:id="6"/>
+      <w:bookmarkEnd w:id="7"/>
     </w:p>
     <w:p>
       <w:pPr>
@@ -4120,7 +4820,7 @@
           <w:color w:val="000000" w:themeColor="text1"/>
         </w:rPr>
       </w:pPr>
-      <w:bookmarkStart w:id="7" w:name="_Toc204949492"/>
+      <w:bookmarkStart w:id="8" w:name="_Toc205193986"/>
       <w:r>
         <w:rPr>
           <w:color w:val="000000" w:themeColor="text1"/>
@@ -4133,7 +4833,7 @@
         </w:rPr>
         <w:t>.4.1 Default Behavior</w:t>
       </w:r>
-      <w:bookmarkEnd w:id="7"/>
+      <w:bookmarkEnd w:id="8"/>
     </w:p>
     <w:p>
       <w:pPr>
@@ -4158,7 +4858,6 @@
         <w:rPr>
           <w:color w:val="000000" w:themeColor="text1"/>
         </w:rPr>
-        <w:lastRenderedPageBreak/>
         <w:t xml:space="preserve">Usage: </w:t>
       </w:r>
     </w:p>
@@ -4203,7 +4902,7 @@
                     <pic:cNvPicPr/>
                   </pic:nvPicPr>
                   <pic:blipFill>
-                    <a:blip r:embed="rId8"/>
+                    <a:blip r:embed="rId9"/>
                     <a:stretch>
                       <a:fillRect/>
                     </a:stretch>
@@ -4419,7 +5118,7 @@
           <w:color w:val="000000" w:themeColor="text1"/>
         </w:rPr>
       </w:pPr>
-      <w:bookmarkStart w:id="8" w:name="_Toc204949493"/>
+      <w:bookmarkStart w:id="9" w:name="_Toc205193987"/>
       <w:r>
         <w:rPr>
           <w:color w:val="000000" w:themeColor="text1"/>
@@ -4432,7 +5131,7 @@
         </w:rPr>
         <w:t>.4.2 CLI Flags</w:t>
       </w:r>
-      <w:bookmarkEnd w:id="8"/>
+      <w:bookmarkEnd w:id="9"/>
     </w:p>
     <w:p>
       <w:pPr>
@@ -4764,11 +5463,12 @@
           <w:color w:val="000000" w:themeColor="text1"/>
         </w:rPr>
       </w:pPr>
-      <w:bookmarkStart w:id="9" w:name="_Toc204949494"/>
-      <w:r>
-        <w:rPr>
-          <w:color w:val="000000" w:themeColor="text1"/>
-        </w:rPr>
+      <w:bookmarkStart w:id="10" w:name="_Toc205193988"/>
+      <w:r>
+        <w:rPr>
+          <w:color w:val="000000" w:themeColor="text1"/>
+        </w:rPr>
+        <w:lastRenderedPageBreak/>
         <w:t>3</w:t>
       </w:r>
       <w:r>
@@ -4777,7 +5477,7 @@
         </w:rPr>
         <w:t>.4.3 Verbosity Levels</w:t>
       </w:r>
-      <w:bookmarkEnd w:id="9"/>
+      <w:bookmarkEnd w:id="10"/>
     </w:p>
     <w:p>
       <w:pPr>
@@ -4898,12 +5598,11 @@
           <w:color w:val="000000" w:themeColor="text1"/>
         </w:rPr>
       </w:pPr>
-      <w:bookmarkStart w:id="10" w:name="_Toc204949495"/>
-      <w:r>
-        <w:rPr>
-          <w:color w:val="000000" w:themeColor="text1"/>
-        </w:rPr>
-        <w:lastRenderedPageBreak/>
+      <w:bookmarkStart w:id="11" w:name="_Toc205193989"/>
+      <w:r>
+        <w:rPr>
+          <w:color w:val="000000" w:themeColor="text1"/>
+        </w:rPr>
         <w:t>3</w:t>
       </w:r>
       <w:r>
@@ -4912,7 +5611,7 @@
         </w:rPr>
         <w:t>.4.4 Dry Run Mode</w:t>
       </w:r>
-      <w:bookmarkEnd w:id="10"/>
+      <w:bookmarkEnd w:id="11"/>
     </w:p>
     <w:p>
       <w:pPr>
@@ -4960,14 +5659,14 @@
           <w:color w:val="000000" w:themeColor="text1"/>
         </w:rPr>
       </w:pPr>
-      <w:bookmarkStart w:id="11" w:name="_Toc204949496"/>
+      <w:bookmarkStart w:id="12" w:name="_Toc205193990"/>
       <w:r>
         <w:rPr>
           <w:color w:val="000000" w:themeColor="text1"/>
         </w:rPr>
         <w:t>Examples</w:t>
       </w:r>
-      <w:bookmarkEnd w:id="11"/>
+      <w:bookmarkEnd w:id="12"/>
     </w:p>
     <w:p>
       <w:pPr>
@@ -4987,6 +5686,7 @@
           <w:noProof/>
           <w:color w:val="000000" w:themeColor="text1"/>
         </w:rPr>
+        <w:lastRenderedPageBreak/>
         <w:drawing>
           <wp:inline distT="0" distB="0" distL="0" distR="0" wp14:anchorId="25B25969" wp14:editId="2CEE99C8">
             <wp:extent cx="5943600" cy="5388610"/>
@@ -5003,7 +5703,7 @@
                     <pic:cNvPicPr/>
                   </pic:nvPicPr>
                   <pic:blipFill>
-                    <a:blip r:embed="rId9"/>
+                    <a:blip r:embed="rId10"/>
                     <a:stretch>
                       <a:fillRect/>
                     </a:stretch>
@@ -5061,15 +5761,14 @@
           <w:color w:val="000000" w:themeColor="text1"/>
         </w:rPr>
       </w:pPr>
-      <w:bookmarkStart w:id="12" w:name="_Toc204949497"/>
-      <w:r>
-        <w:rPr>
-          <w:color w:val="000000" w:themeColor="text1"/>
-        </w:rPr>
-        <w:lastRenderedPageBreak/>
+      <w:bookmarkStart w:id="13" w:name="_Toc205193991"/>
+      <w:r>
+        <w:rPr>
+          <w:color w:val="000000" w:themeColor="text1"/>
+        </w:rPr>
         <w:t>Parameter Precedence</w:t>
       </w:r>
-      <w:bookmarkEnd w:id="12"/>
+      <w:bookmarkEnd w:id="13"/>
     </w:p>
     <w:p>
       <w:pPr>
@@ -5216,7 +5915,7 @@
           <w:color w:val="000000" w:themeColor="text1"/>
         </w:rPr>
       </w:pPr>
-      <w:bookmarkStart w:id="13" w:name="_Toc204949498"/>
+      <w:bookmarkStart w:id="14" w:name="_Toc205193992"/>
       <w:r>
         <w:rPr>
           <w:color w:val="000000" w:themeColor="text1"/>
@@ -5229,7 +5928,7 @@
         </w:rPr>
         <w:t>.7 Acquisition Process Flow</w:t>
       </w:r>
-      <w:bookmarkEnd w:id="13"/>
+      <w:bookmarkEnd w:id="14"/>
     </w:p>
     <w:p>
       <w:pPr>
@@ -5274,6 +5973,7 @@
           <w:rFonts w:eastAsiaTheme="majorEastAsia"/>
           <w:color w:val="000000" w:themeColor="text1"/>
         </w:rPr>
+        <w:lastRenderedPageBreak/>
         <w:t>Directory Verification:</w:t>
       </w:r>
       <w:r>
@@ -5444,7 +6144,7 @@
           <w:color w:val="000000" w:themeColor="text1"/>
         </w:rPr>
       </w:pPr>
-      <w:bookmarkStart w:id="14" w:name="_Toc204949499"/>
+      <w:bookmarkStart w:id="15" w:name="_Toc205193993"/>
       <w:r>
         <w:rPr>
           <w:color w:val="000000" w:themeColor="text1"/>
@@ -5457,7 +6157,7 @@
         </w:rPr>
         <w:t>Unpacking Data</w:t>
       </w:r>
-      <w:bookmarkEnd w:id="14"/>
+      <w:bookmarkEnd w:id="15"/>
     </w:p>
     <w:p>
       <w:pPr>
@@ -5485,7 +6185,7 @@
           <w:color w:val="000000" w:themeColor="text1"/>
         </w:rPr>
       </w:pPr>
-      <w:bookmarkStart w:id="15" w:name="_Toc204949500"/>
+      <w:bookmarkStart w:id="16" w:name="_Toc205193994"/>
       <w:r>
         <w:rPr>
           <w:color w:val="000000" w:themeColor="text1"/>
@@ -5498,7 +6198,7 @@
         </w:rPr>
         <w:t>.1 Create Unpacker</w:t>
       </w:r>
-      <w:bookmarkEnd w:id="15"/>
+      <w:bookmarkEnd w:id="16"/>
     </w:p>
     <w:p>
       <w:pPr>
@@ -5641,7 +6341,6 @@
           <w:rFonts w:cs="Courier New"/>
           <w:color w:val="000000" w:themeColor="text1"/>
         </w:rPr>
-        <w:lastRenderedPageBreak/>
         <w:t xml:space="preserve">In this case, navigate to </w:t>
       </w:r>
       <w:r>
@@ -5673,7 +6372,7 @@
           <w:color w:val="000000" w:themeColor="text1"/>
         </w:rPr>
       </w:pPr>
-      <w:bookmarkStart w:id="16" w:name="_Toc204949501"/>
+      <w:bookmarkStart w:id="17" w:name="_Toc205193995"/>
       <w:r>
         <w:rPr>
           <w:color w:val="000000" w:themeColor="text1"/>
@@ -5686,7 +6385,7 @@
         </w:rPr>
         <w:t>.2 Unpacker Command Line Interface</w:t>
       </w:r>
-      <w:bookmarkEnd w:id="16"/>
+      <w:bookmarkEnd w:id="17"/>
     </w:p>
     <w:p>
       <w:pPr>
@@ -5695,7 +6394,7 @@
           <w:color w:val="000000" w:themeColor="text1"/>
         </w:rPr>
       </w:pPr>
-      <w:bookmarkStart w:id="17" w:name="_Toc204949502"/>
+      <w:bookmarkStart w:id="18" w:name="_Toc205193996"/>
       <w:r>
         <w:rPr>
           <w:color w:val="000000" w:themeColor="text1"/>
@@ -5708,7 +6407,7 @@
         </w:rPr>
         <w:t>.2.1 Using the CLI</w:t>
       </w:r>
-      <w:bookmarkEnd w:id="17"/>
+      <w:bookmarkEnd w:id="18"/>
     </w:p>
     <w:p>
       <w:pPr>
@@ -5755,6 +6454,7 @@
           <w:sz w:val="20"/>
           <w:szCs w:val="20"/>
         </w:rPr>
+        <w:lastRenderedPageBreak/>
         <w:t>tpx3SpidrUnpacker</w:t>
       </w:r>
       <w:r>
@@ -5833,7 +6533,7 @@
                     <pic:cNvPicPr/>
                   </pic:nvPicPr>
                   <pic:blipFill>
-                    <a:blip r:embed="rId10"/>
+                    <a:blip r:embed="rId11"/>
                     <a:stretch>
                       <a:fillRect/>
                     </a:stretch>
@@ -5868,7 +6568,7 @@
           <w:color w:val="000000" w:themeColor="text1"/>
         </w:rPr>
       </w:pPr>
-      <w:bookmarkStart w:id="18" w:name="_Toc204949503"/>
+      <w:bookmarkStart w:id="19" w:name="_Toc205193997"/>
       <w:r>
         <w:rPr>
           <w:color w:val="000000" w:themeColor="text1"/>
@@ -5881,7 +6581,7 @@
         </w:rPr>
         <w:t>.2.2 Unpacker Configuration File</w:t>
       </w:r>
-      <w:bookmarkEnd w:id="18"/>
+      <w:bookmarkEnd w:id="19"/>
     </w:p>
     <w:p>
       <w:pPr>
@@ -5967,7 +6667,7 @@
                     <pic:cNvPicPr/>
                   </pic:nvPicPr>
                   <pic:blipFill>
-                    <a:blip r:embed="rId11"/>
+                    <a:blip r:embed="rId12"/>
                     <a:stretch>
                       <a:fillRect/>
                     </a:stretch>
@@ -6311,7 +7011,7 @@
           <w:color w:val="000000" w:themeColor="text1"/>
         </w:rPr>
       </w:pPr>
-      <w:bookmarkStart w:id="19" w:name="_Toc204949504"/>
+      <w:bookmarkStart w:id="20" w:name="_Toc205193998"/>
       <w:r>
         <w:rPr>
           <w:color w:val="000000" w:themeColor="text1"/>
@@ -6324,7 +7024,7 @@
         </w:rPr>
         <w:t>.2.3 .rawSignals Structure</w:t>
       </w:r>
-      <w:bookmarkEnd w:id="19"/>
+      <w:bookmarkEnd w:id="20"/>
     </w:p>
     <w:p>
       <w:pPr>
@@ -6366,7 +7066,7 @@
                     <pic:cNvPicPr/>
                   </pic:nvPicPr>
                   <pic:blipFill>
-                    <a:blip r:embed="rId12"/>
+                    <a:blip r:embed="rId13"/>
                     <a:stretch>
                       <a:fillRect/>
                     </a:stretch>
@@ -6507,7 +7207,7 @@
           <w:color w:val="000000" w:themeColor="text1"/>
         </w:rPr>
       </w:pPr>
-      <w:bookmarkStart w:id="20" w:name="_Toc204949505"/>
+      <w:bookmarkStart w:id="21" w:name="_Toc205193999"/>
       <w:r>
         <w:rPr>
           <w:color w:val="000000" w:themeColor="text1"/>
@@ -6532,7 +7232,7 @@
         </w:rPr>
         <w:t xml:space="preserve"> Examples</w:t>
       </w:r>
-      <w:bookmarkEnd w:id="20"/>
+      <w:bookmarkEnd w:id="21"/>
     </w:p>
     <w:p>
       <w:pPr>
@@ -6569,7 +7269,7 @@
                     <pic:cNvPicPr/>
                   </pic:nvPicPr>
                   <pic:blipFill>
-                    <a:blip r:embed="rId13"/>
+                    <a:blip r:embed="rId14"/>
                     <a:stretch>
                       <a:fillRect/>
                     </a:stretch>
@@ -6629,17 +7329,125 @@
       <w:pPr>
         <w:pStyle w:val="Heading1"/>
       </w:pPr>
-      <w:bookmarkStart w:id="21" w:name="_Toc204949506"/>
+      <w:bookmarkStart w:id="22" w:name="_Toc205194000"/>
       <w:r>
         <w:t>5. Analyzing Data with HERMES packages</w:t>
       </w:r>
-      <w:bookmarkEnd w:id="21"/>
+      <w:bookmarkEnd w:id="22"/>
     </w:p>
     <w:p>
       <w:r>
         <w:t xml:space="preserve">HERMES offers a handful of features to allow for data analysis of .rawSignals, .csv, or .pixelActivations files. </w:t>
       </w:r>
-    </w:p>
+      <w:r>
+        <w:t>These files are acquired from different sources:</w:t>
+      </w:r>
+    </w:p>
+    <w:tbl>
+      <w:tblPr>
+        <w:tblStyle w:val="TableGrid"/>
+        <w:tblW w:w="0" w:type="auto"/>
+        <w:tblLook w:val="04A0" w:firstRow="1" w:lastRow="0" w:firstColumn="1" w:lastColumn="0" w:noHBand="0" w:noVBand="1"/>
+      </w:tblPr>
+      <w:tblGrid>
+        <w:gridCol w:w="3116"/>
+        <w:gridCol w:w="3117"/>
+        <w:gridCol w:w="3117"/>
+      </w:tblGrid>
+      <w:tr>
+        <w:tc>
+          <w:tcPr>
+            <w:tcW w:w="3116" w:type="dxa"/>
+          </w:tcPr>
+          <w:p>
+            <w:r>
+              <w:t>Program</w:t>
+            </w:r>
+          </w:p>
+        </w:tc>
+        <w:tc>
+          <w:tcPr>
+            <w:tcW w:w="3117" w:type="dxa"/>
+          </w:tcPr>
+          <w:p>
+            <w:r>
+              <w:t>Executable</w:t>
+            </w:r>
+          </w:p>
+        </w:tc>
+        <w:tc>
+          <w:tcPr>
+            <w:tcW w:w="3117" w:type="dxa"/>
+          </w:tcPr>
+          <w:p>
+            <w:r>
+              <w:t>Output File Extension</w:t>
+            </w:r>
+          </w:p>
+        </w:tc>
+      </w:tr>
+      <w:tr>
+        <w:tc>
+          <w:tcPr>
+            <w:tcW w:w="3116" w:type="dxa"/>
+          </w:tcPr>
+          <w:p>
+            <w:r>
+              <w:t>HERMES</w:t>
+            </w:r>
+          </w:p>
+        </w:tc>
+        <w:tc>
+          <w:tcPr>
+            <w:tcW w:w="3117" w:type="dxa"/>
+          </w:tcPr>
+          <w:p>
+            <w:r>
+              <w:t>.tpx3</w:t>
+            </w:r>
+          </w:p>
+        </w:tc>
+        <w:tc>
+          <w:tcPr>
+            <w:tcW w:w="3117" w:type="dxa"/>
+          </w:tcPr>
+          <w:p>
+            <w:r>
+              <w:t>.rawSignals</w:t>
+            </w:r>
+          </w:p>
+        </w:tc>
+      </w:tr>
+      <w:tr>
+        <w:tc>
+          <w:tcPr>
+            <w:tcW w:w="3116" w:type="dxa"/>
+          </w:tcPr>
+          <w:p>
+            <w:r>
+              <w:t>EMPIR</w:t>
+            </w:r>
+          </w:p>
+        </w:tc>
+        <w:tc>
+          <w:tcPr>
+            <w:tcW w:w="3117" w:type="dxa"/>
+          </w:tcPr>
+          <w:p/>
+        </w:tc>
+        <w:tc>
+          <w:tcPr>
+            <w:tcW w:w="3117" w:type="dxa"/>
+          </w:tcPr>
+          <w:p>
+            <w:r>
+              <w:t>.pixelActivations</w:t>
+            </w:r>
+          </w:p>
+        </w:tc>
+      </w:tr>
+    </w:tbl>
+    <w:p/>
     <w:p>
       <w:r>
         <w:t xml:space="preserve">HERMES has several built-in packages that allow for quick and easy data analysis. These packages are in the </w:t>
@@ -6708,11 +7516,11 @@
       <w:pPr>
         <w:pStyle w:val="Heading2"/>
       </w:pPr>
-      <w:bookmarkStart w:id="22" w:name="_Toc204949507"/>
+      <w:bookmarkStart w:id="23" w:name="_Toc205194001"/>
       <w:r>
         <w:t>5.1 loader.py</w:t>
       </w:r>
-      <w:bookmarkEnd w:id="22"/>
+      <w:bookmarkEnd w:id="23"/>
     </w:p>
     <w:p>
       <w:r>
@@ -6724,12 +7532,12 @@
       <w:pPr>
         <w:pStyle w:val="Heading3"/>
       </w:pPr>
-      <w:bookmarkStart w:id="23" w:name="_Toc204949508"/>
+      <w:bookmarkStart w:id="24" w:name="_Toc205194002"/>
       <w:r>
         <w:lastRenderedPageBreak/>
         <w:t>5.1.1 Load Function</w:t>
       </w:r>
-      <w:bookmarkEnd w:id="23"/>
+      <w:bookmarkEnd w:id="24"/>
     </w:p>
     <w:p>
       <w:r>
@@ -7290,11 +8098,11 @@
       <w:pPr>
         <w:pStyle w:val="Heading3"/>
       </w:pPr>
-      <w:bookmarkStart w:id="24" w:name="_Toc204949509"/>
+      <w:bookmarkStart w:id="25" w:name="_Toc205194003"/>
       <w:r>
         <w:t>5.1.2 Exporter Functions</w:t>
       </w:r>
-      <w:bookmarkEnd w:id="24"/>
+      <w:bookmarkEnd w:id="25"/>
     </w:p>
     <w:p>
       <w:r>
@@ -7376,11 +8184,11 @@
       <w:pPr>
         <w:pStyle w:val="Heading2"/>
       </w:pPr>
-      <w:bookmarkStart w:id="25" w:name="_Toc204949510"/>
+      <w:bookmarkStart w:id="26" w:name="_Toc205194004"/>
       <w:r>
         <w:t>5.2 plotter.py</w:t>
       </w:r>
-      <w:bookmarkEnd w:id="25"/>
+      <w:bookmarkEnd w:id="26"/>
     </w:p>
     <w:p>
       <w:r>
@@ -7408,11 +8216,11 @@
       <w:pPr>
         <w:pStyle w:val="Heading2"/>
       </w:pPr>
-      <w:bookmarkStart w:id="26" w:name="_Toc204949511"/>
+      <w:bookmarkStart w:id="27" w:name="_Toc205194005"/>
       <w:r>
         <w:t>5.3 analyze.py</w:t>
       </w:r>
-      <w:bookmarkEnd w:id="26"/>
+      <w:bookmarkEnd w:id="27"/>
     </w:p>
     <w:p>
       <w:r>
@@ -7424,11 +8232,11 @@
       <w:pPr>
         <w:pStyle w:val="Heading3"/>
       </w:pPr>
-      <w:bookmarkStart w:id="27" w:name="_Toc204949512"/>
+      <w:bookmarkStart w:id="28" w:name="_Toc205194006"/>
       <w:r>
         <w:t>5.3.1 Summary/Diagnostic Functions</w:t>
       </w:r>
-      <w:bookmarkEnd w:id="27"/>
+      <w:bookmarkEnd w:id="28"/>
     </w:p>
     <w:p>
       <w:r>
@@ -7500,11 +8308,11 @@
       <w:pPr>
         <w:pStyle w:val="Heading3"/>
       </w:pPr>
-      <w:bookmarkStart w:id="28" w:name="_Toc204949513"/>
+      <w:bookmarkStart w:id="29" w:name="_Toc205194007"/>
       <w:r>
         <w:t>5.3.2 Filtering Functions</w:t>
       </w:r>
-      <w:bookmarkEnd w:id="28"/>
+      <w:bookmarkEnd w:id="29"/>
     </w:p>
     <w:p>
       <w:r>
@@ -7593,21 +8401,21 @@
       <w:pPr>
         <w:pStyle w:val="Heading2"/>
       </w:pPr>
-      <w:bookmarkStart w:id="29" w:name="_Toc204949514"/>
+      <w:bookmarkStart w:id="30" w:name="_Toc205194008"/>
       <w:r>
         <w:t>5.4 Coding Examples</w:t>
       </w:r>
-      <w:bookmarkEnd w:id="29"/>
+      <w:bookmarkEnd w:id="30"/>
     </w:p>
     <w:p>
       <w:pPr>
         <w:pStyle w:val="Heading3"/>
       </w:pPr>
-      <w:bookmarkStart w:id="30" w:name="_Toc204949515"/>
+      <w:bookmarkStart w:id="31" w:name="_Toc205194009"/>
       <w:r>
         <w:t>5.4.1 Loader Examples</w:t>
       </w:r>
-      <w:bookmarkEnd w:id="30"/>
+      <w:bookmarkEnd w:id="31"/>
     </w:p>
     <w:p/>
     <w:p>
@@ -7879,11 +8687,11 @@
       <w:pPr>
         <w:pStyle w:val="Heading3"/>
       </w:pPr>
-      <w:bookmarkStart w:id="31" w:name="_Toc204949516"/>
+      <w:bookmarkStart w:id="32" w:name="_Toc205194010"/>
       <w:r>
         <w:t>5.4.2 Plotter Examples</w:t>
       </w:r>
-      <w:bookmarkEnd w:id="31"/>
+      <w:bookmarkEnd w:id="32"/>
     </w:p>
     <w:p/>
     <w:p/>
@@ -7891,11 +8699,11 @@
       <w:pPr>
         <w:pStyle w:val="Heading3"/>
       </w:pPr>
-      <w:bookmarkStart w:id="32" w:name="_Toc204949517"/>
+      <w:bookmarkStart w:id="33" w:name="_Toc205194011"/>
       <w:r>
         <w:t>5.4.3 Analyzer Examples</w:t>
       </w:r>
-      <w:bookmarkEnd w:id="32"/>
+      <w:bookmarkEnd w:id="33"/>
     </w:p>
     <w:p/>
     <w:p>
@@ -7998,11 +8806,11 @@
       <w:pPr>
         <w:pStyle w:val="Heading2"/>
       </w:pPr>
-      <w:bookmarkStart w:id="33" w:name="_Toc204949518"/>
+      <w:bookmarkStart w:id="34" w:name="_Toc205194012"/>
       <w:r>
         <w:t>5.5 Example Notebook Files</w:t>
       </w:r>
-      <w:bookmarkEnd w:id="33"/>
+      <w:bookmarkEnd w:id="34"/>
     </w:p>
     <w:p>
       <w:r>
@@ -11348,6 +12156,78 @@
       </w:tblBorders>
     </w:tblPr>
   </w:style>
+  <w:style w:type="paragraph" w:styleId="Revision">
+    <w:name w:val="Revision"/>
+    <w:hidden/>
+    <w:uiPriority w:val="99"/>
+    <w:semiHidden/>
+    <w:rsid w:val="00B37838"/>
+    <w:pPr>
+      <w:spacing w:after="0" w:line="240" w:lineRule="auto"/>
+    </w:pPr>
+  </w:style>
+  <w:style w:type="paragraph" w:styleId="HTMLPreformatted">
+    <w:name w:val="HTML Preformatted"/>
+    <w:basedOn w:val="Normal"/>
+    <w:link w:val="HTMLPreformattedChar"/>
+    <w:uiPriority w:val="99"/>
+    <w:semiHidden/>
+    <w:unhideWhenUsed/>
+    <w:rsid w:val="00CD0E6C"/>
+    <w:pPr>
+      <w:tabs>
+        <w:tab w:val="left" w:pos="916"/>
+        <w:tab w:val="left" w:pos="1832"/>
+        <w:tab w:val="left" w:pos="2748"/>
+        <w:tab w:val="left" w:pos="3664"/>
+        <w:tab w:val="left" w:pos="4580"/>
+        <w:tab w:val="left" w:pos="5496"/>
+        <w:tab w:val="left" w:pos="6412"/>
+        <w:tab w:val="left" w:pos="7328"/>
+        <w:tab w:val="left" w:pos="8244"/>
+        <w:tab w:val="left" w:pos="9160"/>
+        <w:tab w:val="left" w:pos="10076"/>
+        <w:tab w:val="left" w:pos="10992"/>
+        <w:tab w:val="left" w:pos="11908"/>
+        <w:tab w:val="left" w:pos="12824"/>
+        <w:tab w:val="left" w:pos="13740"/>
+        <w:tab w:val="left" w:pos="14656"/>
+      </w:tabs>
+      <w:spacing w:after="0" w:line="240" w:lineRule="auto"/>
+    </w:pPr>
+    <w:rPr>
+      <w:rFonts w:ascii="Courier New" w:eastAsia="Times New Roman" w:hAnsi="Courier New" w:cs="Courier New"/>
+      <w:kern w:val="0"/>
+      <w:sz w:val="20"/>
+      <w:szCs w:val="20"/>
+      <w14:ligatures w14:val="none"/>
+    </w:rPr>
+  </w:style>
+  <w:style w:type="character" w:customStyle="1" w:styleId="HTMLPreformattedChar">
+    <w:name w:val="HTML Preformatted Char"/>
+    <w:basedOn w:val="DefaultParagraphFont"/>
+    <w:link w:val="HTMLPreformatted"/>
+    <w:uiPriority w:val="99"/>
+    <w:semiHidden/>
+    <w:rsid w:val="00CD0E6C"/>
+    <w:rPr>
+      <w:rFonts w:ascii="Courier New" w:eastAsia="Times New Roman" w:hAnsi="Courier New" w:cs="Courier New"/>
+      <w:kern w:val="0"/>
+      <w:sz w:val="20"/>
+      <w:szCs w:val="20"/>
+      <w14:ligatures w14:val="none"/>
+    </w:rPr>
+  </w:style>
+  <w:style w:type="character" w:customStyle="1" w:styleId="w">
+    <w:name w:val="w"/>
+    <w:basedOn w:val="DefaultParagraphFont"/>
+    <w:rsid w:val="00CD0E6C"/>
+  </w:style>
+  <w:style w:type="character" w:customStyle="1" w:styleId="p">
+    <w:name w:val="p"/>
+    <w:basedOn w:val="DefaultParagraphFont"/>
+    <w:rsid w:val="00CD0E6C"/>
+  </w:style>
 </w:styles>
 </file>
 

</xml_diff>

<commit_message>
Added plotter.py examples to manual
</commit_message>
<xml_diff>
--- a/docs/HERMES Manual.docx
+++ b/docs/HERMES Manual.docx
@@ -9712,19 +9712,11 @@
           <w:numId w:val="26"/>
         </w:numPr>
       </w:pPr>
-      <w:proofErr w:type="spellStart"/>
-      <w:r>
-        <w:rPr>
-          <w:rFonts w:ascii="Courier New" w:hAnsi="Courier New" w:cs="Courier New"/>
-        </w:rPr>
-        <w:t>plot_packets_per_buffer</w:t>
-      </w:r>
-      <w:proofErr w:type="spellEnd"/>
-      <w:r>
-        <w:rPr>
-          <w:rFonts w:ascii="Courier New" w:hAnsi="Courier New" w:cs="Courier New"/>
-        </w:rPr>
-        <w:t>()</w:t>
+      <w:r>
+        <w:rPr>
+          <w:rFonts w:ascii="Courier New" w:hAnsi="Courier New" w:cs="Courier New"/>
+        </w:rPr>
+        <w:t>plot_packets_per_buffer()</w:t>
       </w:r>
       <w:r>
         <w:t xml:space="preserve">  -  Plots the number of packets in a buffer.</w:t>
@@ -9776,19 +9768,11 @@
           <w:numId w:val="27"/>
         </w:numPr>
       </w:pPr>
-      <w:proofErr w:type="spellStart"/>
-      <w:r>
-        <w:rPr>
-          <w:rFonts w:ascii="Courier New" w:hAnsi="Courier New" w:cs="Courier New"/>
-        </w:rPr>
-        <w:t>generate_images</w:t>
-      </w:r>
-      <w:proofErr w:type="spellEnd"/>
-      <w:r>
-        <w:rPr>
-          <w:rFonts w:ascii="Courier New" w:hAnsi="Courier New" w:cs="Courier New"/>
-        </w:rPr>
-        <w:t>()</w:t>
+      <w:r>
+        <w:rPr>
+          <w:rFonts w:ascii="Courier New" w:hAnsi="Courier New" w:cs="Courier New"/>
+        </w:rPr>
+        <w:t>generate_images()</w:t>
       </w:r>
       <w:r>
         <w:t xml:space="preserve">  -  Creates a specified number of images to later be turned into a gif. </w:t>
@@ -9802,19 +9786,11 @@
           <w:numId w:val="27"/>
         </w:numPr>
       </w:pPr>
-      <w:proofErr w:type="spellStart"/>
-      <w:r>
-        <w:rPr>
-          <w:rFonts w:ascii="Courier New" w:hAnsi="Courier New" w:cs="Courier New"/>
-        </w:rPr>
-        <w:t>compile_images_to_gif</w:t>
-      </w:r>
-      <w:proofErr w:type="spellEnd"/>
-      <w:r>
-        <w:rPr>
-          <w:rFonts w:ascii="Courier New" w:hAnsi="Courier New" w:cs="Courier New"/>
-        </w:rPr>
-        <w:t>()</w:t>
+      <w:r>
+        <w:rPr>
+          <w:rFonts w:ascii="Courier New" w:hAnsi="Courier New" w:cs="Courier New"/>
+        </w:rPr>
+        <w:t>compile_images_to_gif()</w:t>
       </w:r>
       <w:r>
         <w:t xml:space="preserve">  -  Compiles folder of images into a gif. </w:t>
@@ -10173,13 +10149,6 @@
           <w:color w:val="000000" w:themeColor="text1"/>
         </w:rPr>
       </w:pPr>
-    </w:p>
-    <w:p>
-      <w:pPr>
-        <w:rPr>
-          <w:color w:val="000000" w:themeColor="text1"/>
-        </w:rPr>
-      </w:pPr>
       <w:r>
         <w:rPr>
           <w:color w:val="000000" w:themeColor="text1"/>
@@ -10392,6 +10361,7 @@
         <w:rPr>
           <w:color w:val="000000" w:themeColor="text1"/>
         </w:rPr>
+        <w:lastRenderedPageBreak/>
         <w:t>Load the .csv files from a folder with many file types and only load files 5 through 9:</w:t>
       </w:r>
     </w:p>
@@ -10545,11 +10515,41 @@
       <w:bookmarkEnd w:id="32"/>
     </w:p>
     <w:p>
-      <w:pPr>
-        <w:rPr>
-          <w:color w:val="000000" w:themeColor="text1"/>
-        </w:rPr>
-      </w:pPr>
+      <w:r>
+        <w:t xml:space="preserve">Filter DataFrame to only be pixels, then plot a heatmap of pixel hits. </w:t>
+      </w:r>
+    </w:p>
+    <w:p>
+      <w:pPr>
+        <w:ind w:left="288"/>
+        <w:rPr>
+          <w:rFonts w:ascii="Courier New" w:hAnsi="Courier New" w:cs="Courier New"/>
+          <w:color w:val="000000" w:themeColor="text1"/>
+        </w:rPr>
+      </w:pPr>
+      <w:r>
+        <w:rPr>
+          <w:rFonts w:ascii="Courier New" w:hAnsi="Courier New" w:cs="Courier New"/>
+          <w:color w:val="000000" w:themeColor="text1"/>
+        </w:rPr>
+        <w:t>pixel_df = analyzer.filter_by_signal_type(df, "Pixel")</w:t>
+      </w:r>
+    </w:p>
+    <w:p>
+      <w:pPr>
+        <w:ind w:left="288"/>
+        <w:rPr>
+          <w:rFonts w:ascii="Courier New" w:hAnsi="Courier New" w:cs="Courier New"/>
+          <w:color w:val="000000" w:themeColor="text1"/>
+        </w:rPr>
+      </w:pPr>
+      <w:r>
+        <w:rPr>
+          <w:rFonts w:ascii="Courier New" w:hAnsi="Courier New" w:cs="Courier New"/>
+          <w:color w:val="000000" w:themeColor="text1"/>
+        </w:rPr>
+        <w:t>HistogramPlotter.plot_2D_histogram(pixel_df)</w:t>
+      </w:r>
     </w:p>
     <w:p>
       <w:pPr>
@@ -10575,13 +10575,6 @@
         <w:t>5.4.3 Analyzer Examples</w:t>
       </w:r>
       <w:bookmarkEnd w:id="33"/>
-    </w:p>
-    <w:p>
-      <w:pPr>
-        <w:rPr>
-          <w:color w:val="000000" w:themeColor="text1"/>
-        </w:rPr>
-      </w:pPr>
     </w:p>
     <w:p>
       <w:pPr>

</xml_diff>

<commit_message>
Moving or removing outdated code.
</commit_message>
<xml_diff>
--- a/docs/HERMES Manual.docx
+++ b/docs/HERMES Manual.docx
@@ -64,7 +64,7 @@
           <w:color w:val="000000" w:themeColor="text1"/>
         </w:rPr>
       </w:pPr>
-      <w:bookmarkStart w:id="0" w:name="_Toc205198691"/>
+      <w:bookmarkStart w:id="0" w:name="_Toc205200043"/>
       <w:r>
         <w:rPr>
           <w:color w:val="000000" w:themeColor="text1"/>
@@ -177,7 +177,6 @@
               <w:bCs w:val="0"/>
               <w:caps w:val="0"/>
               <w:noProof/>
-              <w:color w:val="000000" w:themeColor="text1"/>
               <w:sz w:val="24"/>
               <w:szCs w:val="24"/>
               <w:u w:val="none"/>
@@ -205,12 +204,11 @@
             </w:rPr>
             <w:fldChar w:fldCharType="separate"/>
           </w:r>
-          <w:hyperlink w:anchor="_Toc205198691" w:history="1">
+          <w:hyperlink w:anchor="_Toc205200043" w:history="1">
             <w:r>
               <w:rPr>
                 <w:rStyle w:val="Hyperlink"/>
                 <w:noProof/>
-                <w:color w:val="000000" w:themeColor="text1"/>
               </w:rPr>
               <w:t>HERMES: High-speed Event Retrieval and Management for Enhanced Spectral neutron imaging with TPX3Cams</w:t>
             </w:r>
@@ -218,7 +216,6 @@
               <w:rPr>
                 <w:noProof/>
                 <w:webHidden/>
-                <w:color w:val="000000" w:themeColor="text1"/>
               </w:rPr>
               <w:tab/>
             </w:r>
@@ -226,7 +223,6 @@
               <w:rPr>
                 <w:noProof/>
                 <w:webHidden/>
-                <w:color w:val="000000" w:themeColor="text1"/>
               </w:rPr>
               <w:fldChar w:fldCharType="begin"/>
             </w:r>
@@ -234,22 +230,19 @@
               <w:rPr>
                 <w:noProof/>
                 <w:webHidden/>
-                <w:color w:val="000000" w:themeColor="text1"/>
-              </w:rPr>
-              <w:instrText xml:space="preserve"> PAGEREF _Toc205198691 \h </w:instrText>
-            </w:r>
-            <w:r>
-              <w:rPr>
-                <w:noProof/>
-                <w:webHidden/>
-                <w:color w:val="000000" w:themeColor="text1"/>
-              </w:rPr>
-            </w:r>
-            <w:r>
-              <w:rPr>
-                <w:noProof/>
-                <w:webHidden/>
-                <w:color w:val="000000" w:themeColor="text1"/>
+              </w:rPr>
+              <w:instrText xml:space="preserve"> PAGEREF _Toc205200043 \h </w:instrText>
+            </w:r>
+            <w:r>
+              <w:rPr>
+                <w:noProof/>
+                <w:webHidden/>
+              </w:rPr>
+            </w:r>
+            <w:r>
+              <w:rPr>
+                <w:noProof/>
+                <w:webHidden/>
               </w:rPr>
               <w:fldChar w:fldCharType="separate"/>
             </w:r>
@@ -257,7 +250,6 @@
               <w:rPr>
                 <w:noProof/>
                 <w:webHidden/>
-                <w:color w:val="000000" w:themeColor="text1"/>
               </w:rPr>
               <w:t>1</w:t>
             </w:r>
@@ -265,7 +257,6 @@
               <w:rPr>
                 <w:noProof/>
                 <w:webHidden/>
-                <w:color w:val="000000" w:themeColor="text1"/>
               </w:rPr>
               <w:fldChar w:fldCharType="end"/>
             </w:r>
@@ -284,18 +275,16 @@
               <w:bCs w:val="0"/>
               <w:caps w:val="0"/>
               <w:noProof/>
-              <w:color w:val="000000" w:themeColor="text1"/>
               <w:sz w:val="24"/>
               <w:szCs w:val="24"/>
               <w:u w:val="none"/>
             </w:rPr>
           </w:pPr>
-          <w:hyperlink w:anchor="_Toc205198692" w:history="1">
+          <w:hyperlink w:anchor="_Toc205200044" w:history="1">
             <w:r>
               <w:rPr>
                 <w:rStyle w:val="Hyperlink"/>
                 <w:noProof/>
-                <w:color w:val="000000" w:themeColor="text1"/>
               </w:rPr>
               <w:t>1.</w:t>
             </w:r>
@@ -306,7 +295,6 @@
                 <w:bCs w:val="0"/>
                 <w:caps w:val="0"/>
                 <w:noProof/>
-                <w:color w:val="000000" w:themeColor="text1"/>
                 <w:sz w:val="24"/>
                 <w:szCs w:val="24"/>
                 <w:u w:val="none"/>
@@ -317,7 +305,6 @@
               <w:rPr>
                 <w:rStyle w:val="Hyperlink"/>
                 <w:noProof/>
-                <w:color w:val="000000" w:themeColor="text1"/>
               </w:rPr>
               <w:t>Overview</w:t>
             </w:r>
@@ -325,7 +312,6 @@
               <w:rPr>
                 <w:noProof/>
                 <w:webHidden/>
-                <w:color w:val="000000" w:themeColor="text1"/>
               </w:rPr>
               <w:tab/>
             </w:r>
@@ -333,7 +319,6 @@
               <w:rPr>
                 <w:noProof/>
                 <w:webHidden/>
-                <w:color w:val="000000" w:themeColor="text1"/>
               </w:rPr>
               <w:fldChar w:fldCharType="begin"/>
             </w:r>
@@ -341,22 +326,19 @@
               <w:rPr>
                 <w:noProof/>
                 <w:webHidden/>
-                <w:color w:val="000000" w:themeColor="text1"/>
-              </w:rPr>
-              <w:instrText xml:space="preserve"> PAGEREF _Toc205198692 \h </w:instrText>
-            </w:r>
-            <w:r>
-              <w:rPr>
-                <w:noProof/>
-                <w:webHidden/>
-                <w:color w:val="000000" w:themeColor="text1"/>
-              </w:rPr>
-            </w:r>
-            <w:r>
-              <w:rPr>
-                <w:noProof/>
-                <w:webHidden/>
-                <w:color w:val="000000" w:themeColor="text1"/>
+              </w:rPr>
+              <w:instrText xml:space="preserve"> PAGEREF _Toc205200044 \h </w:instrText>
+            </w:r>
+            <w:r>
+              <w:rPr>
+                <w:noProof/>
+                <w:webHidden/>
+              </w:rPr>
+            </w:r>
+            <w:r>
+              <w:rPr>
+                <w:noProof/>
+                <w:webHidden/>
               </w:rPr>
               <w:fldChar w:fldCharType="separate"/>
             </w:r>
@@ -364,7 +346,6 @@
               <w:rPr>
                 <w:noProof/>
                 <w:webHidden/>
-                <w:color w:val="000000" w:themeColor="text1"/>
               </w:rPr>
               <w:t>2</w:t>
             </w:r>
@@ -372,7 +353,6 @@
               <w:rPr>
                 <w:noProof/>
                 <w:webHidden/>
-                <w:color w:val="000000" w:themeColor="text1"/>
               </w:rPr>
               <w:fldChar w:fldCharType="end"/>
             </w:r>
@@ -391,18 +371,16 @@
               <w:bCs w:val="0"/>
               <w:caps w:val="0"/>
               <w:noProof/>
-              <w:color w:val="000000" w:themeColor="text1"/>
               <w:sz w:val="24"/>
               <w:szCs w:val="24"/>
               <w:u w:val="none"/>
             </w:rPr>
           </w:pPr>
-          <w:hyperlink w:anchor="_Toc205198693" w:history="1">
+          <w:hyperlink w:anchor="_Toc205200045" w:history="1">
             <w:r>
               <w:rPr>
                 <w:rStyle w:val="Hyperlink"/>
                 <w:noProof/>
-                <w:color w:val="000000" w:themeColor="text1"/>
               </w:rPr>
               <w:t>2.</w:t>
             </w:r>
@@ -413,7 +391,6 @@
                 <w:bCs w:val="0"/>
                 <w:caps w:val="0"/>
                 <w:noProof/>
-                <w:color w:val="000000" w:themeColor="text1"/>
                 <w:sz w:val="24"/>
                 <w:szCs w:val="24"/>
                 <w:u w:val="none"/>
@@ -424,7 +401,6 @@
               <w:rPr>
                 <w:rStyle w:val="Hyperlink"/>
                 <w:noProof/>
-                <w:color w:val="000000" w:themeColor="text1"/>
               </w:rPr>
               <w:t>Installation</w:t>
             </w:r>
@@ -432,7 +408,6 @@
               <w:rPr>
                 <w:noProof/>
                 <w:webHidden/>
-                <w:color w:val="000000" w:themeColor="text1"/>
               </w:rPr>
               <w:tab/>
             </w:r>
@@ -440,7 +415,6 @@
               <w:rPr>
                 <w:noProof/>
                 <w:webHidden/>
-                <w:color w:val="000000" w:themeColor="text1"/>
               </w:rPr>
               <w:fldChar w:fldCharType="begin"/>
             </w:r>
@@ -448,22 +422,19 @@
               <w:rPr>
                 <w:noProof/>
                 <w:webHidden/>
-                <w:color w:val="000000" w:themeColor="text1"/>
-              </w:rPr>
-              <w:instrText xml:space="preserve"> PAGEREF _Toc205198693 \h </w:instrText>
-            </w:r>
-            <w:r>
-              <w:rPr>
-                <w:noProof/>
-                <w:webHidden/>
-                <w:color w:val="000000" w:themeColor="text1"/>
-              </w:rPr>
-            </w:r>
-            <w:r>
-              <w:rPr>
-                <w:noProof/>
-                <w:webHidden/>
-                <w:color w:val="000000" w:themeColor="text1"/>
+              </w:rPr>
+              <w:instrText xml:space="preserve"> PAGEREF _Toc205200045 \h </w:instrText>
+            </w:r>
+            <w:r>
+              <w:rPr>
+                <w:noProof/>
+                <w:webHidden/>
+              </w:rPr>
+            </w:r>
+            <w:r>
+              <w:rPr>
+                <w:noProof/>
+                <w:webHidden/>
               </w:rPr>
               <w:fldChar w:fldCharType="separate"/>
             </w:r>
@@ -471,7 +442,6 @@
               <w:rPr>
                 <w:noProof/>
                 <w:webHidden/>
-                <w:color w:val="000000" w:themeColor="text1"/>
               </w:rPr>
               <w:t>3</w:t>
             </w:r>
@@ -479,7 +449,6 @@
               <w:rPr>
                 <w:noProof/>
                 <w:webHidden/>
-                <w:color w:val="000000" w:themeColor="text1"/>
               </w:rPr>
               <w:fldChar w:fldCharType="end"/>
             </w:r>
@@ -497,17 +466,15 @@
               <w:bCs w:val="0"/>
               <w:smallCaps w:val="0"/>
               <w:noProof/>
-              <w:color w:val="000000" w:themeColor="text1"/>
               <w:sz w:val="24"/>
               <w:szCs w:val="24"/>
             </w:rPr>
           </w:pPr>
-          <w:hyperlink w:anchor="_Toc205198694" w:history="1">
+          <w:hyperlink w:anchor="_Toc205200046" w:history="1">
             <w:r>
               <w:rPr>
                 <w:rStyle w:val="Hyperlink"/>
                 <w:noProof/>
-                <w:color w:val="000000" w:themeColor="text1"/>
               </w:rPr>
               <w:t>2.1 Linux/MacOS Instructions</w:t>
             </w:r>
@@ -515,7 +482,6 @@
               <w:rPr>
                 <w:noProof/>
                 <w:webHidden/>
-                <w:color w:val="000000" w:themeColor="text1"/>
               </w:rPr>
               <w:tab/>
             </w:r>
@@ -523,7 +489,6 @@
               <w:rPr>
                 <w:noProof/>
                 <w:webHidden/>
-                <w:color w:val="000000" w:themeColor="text1"/>
               </w:rPr>
               <w:fldChar w:fldCharType="begin"/>
             </w:r>
@@ -531,22 +496,19 @@
               <w:rPr>
                 <w:noProof/>
                 <w:webHidden/>
-                <w:color w:val="000000" w:themeColor="text1"/>
-              </w:rPr>
-              <w:instrText xml:space="preserve"> PAGEREF _Toc205198694 \h </w:instrText>
-            </w:r>
-            <w:r>
-              <w:rPr>
-                <w:noProof/>
-                <w:webHidden/>
-                <w:color w:val="000000" w:themeColor="text1"/>
-              </w:rPr>
-            </w:r>
-            <w:r>
-              <w:rPr>
-                <w:noProof/>
-                <w:webHidden/>
-                <w:color w:val="000000" w:themeColor="text1"/>
+              </w:rPr>
+              <w:instrText xml:space="preserve"> PAGEREF _Toc205200046 \h </w:instrText>
+            </w:r>
+            <w:r>
+              <w:rPr>
+                <w:noProof/>
+                <w:webHidden/>
+              </w:rPr>
+            </w:r>
+            <w:r>
+              <w:rPr>
+                <w:noProof/>
+                <w:webHidden/>
               </w:rPr>
               <w:fldChar w:fldCharType="separate"/>
             </w:r>
@@ -554,7 +516,6 @@
               <w:rPr>
                 <w:noProof/>
                 <w:webHidden/>
-                <w:color w:val="000000" w:themeColor="text1"/>
               </w:rPr>
               <w:t>3</w:t>
             </w:r>
@@ -562,7 +523,6 @@
               <w:rPr>
                 <w:noProof/>
                 <w:webHidden/>
-                <w:color w:val="000000" w:themeColor="text1"/>
               </w:rPr>
               <w:fldChar w:fldCharType="end"/>
             </w:r>
@@ -581,18 +541,16 @@
               <w:bCs w:val="0"/>
               <w:caps w:val="0"/>
               <w:noProof/>
-              <w:color w:val="000000" w:themeColor="text1"/>
               <w:sz w:val="24"/>
               <w:szCs w:val="24"/>
               <w:u w:val="none"/>
             </w:rPr>
           </w:pPr>
-          <w:hyperlink w:anchor="_Toc205198695" w:history="1">
+          <w:hyperlink w:anchor="_Toc205200047" w:history="1">
             <w:r>
               <w:rPr>
                 <w:rStyle w:val="Hyperlink"/>
                 <w:noProof/>
-                <w:color w:val="000000" w:themeColor="text1"/>
               </w:rPr>
               <w:t>3.</w:t>
             </w:r>
@@ -603,7 +561,6 @@
                 <w:bCs w:val="0"/>
                 <w:caps w:val="0"/>
                 <w:noProof/>
-                <w:color w:val="000000" w:themeColor="text1"/>
                 <w:sz w:val="24"/>
                 <w:szCs w:val="24"/>
                 <w:u w:val="none"/>
@@ -614,7 +571,6 @@
               <w:rPr>
                 <w:rStyle w:val="Hyperlink"/>
                 <w:noProof/>
-                <w:color w:val="000000" w:themeColor="text1"/>
               </w:rPr>
               <w:t>Data Acquisition</w:t>
             </w:r>
@@ -622,7 +578,6 @@
               <w:rPr>
                 <w:noProof/>
                 <w:webHidden/>
-                <w:color w:val="000000" w:themeColor="text1"/>
               </w:rPr>
               <w:tab/>
             </w:r>
@@ -630,7 +585,6 @@
               <w:rPr>
                 <w:noProof/>
                 <w:webHidden/>
-                <w:color w:val="000000" w:themeColor="text1"/>
               </w:rPr>
               <w:fldChar w:fldCharType="begin"/>
             </w:r>
@@ -638,22 +592,19 @@
               <w:rPr>
                 <w:noProof/>
                 <w:webHidden/>
-                <w:color w:val="000000" w:themeColor="text1"/>
-              </w:rPr>
-              <w:instrText xml:space="preserve"> PAGEREF _Toc205198695 \h </w:instrText>
-            </w:r>
-            <w:r>
-              <w:rPr>
-                <w:noProof/>
-                <w:webHidden/>
-                <w:color w:val="000000" w:themeColor="text1"/>
-              </w:rPr>
-            </w:r>
-            <w:r>
-              <w:rPr>
-                <w:noProof/>
-                <w:webHidden/>
-                <w:color w:val="000000" w:themeColor="text1"/>
+              </w:rPr>
+              <w:instrText xml:space="preserve"> PAGEREF _Toc205200047 \h </w:instrText>
+            </w:r>
+            <w:r>
+              <w:rPr>
+                <w:noProof/>
+                <w:webHidden/>
+              </w:rPr>
+            </w:r>
+            <w:r>
+              <w:rPr>
+                <w:noProof/>
+                <w:webHidden/>
               </w:rPr>
               <w:fldChar w:fldCharType="separate"/>
             </w:r>
@@ -661,7 +612,6 @@
               <w:rPr>
                 <w:noProof/>
                 <w:webHidden/>
-                <w:color w:val="000000" w:themeColor="text1"/>
               </w:rPr>
               <w:t>4</w:t>
             </w:r>
@@ -669,7 +619,6 @@
               <w:rPr>
                 <w:noProof/>
                 <w:webHidden/>
-                <w:color w:val="000000" w:themeColor="text1"/>
               </w:rPr>
               <w:fldChar w:fldCharType="end"/>
             </w:r>
@@ -688,17 +637,15 @@
               <w:bCs w:val="0"/>
               <w:smallCaps w:val="0"/>
               <w:noProof/>
-              <w:color w:val="000000" w:themeColor="text1"/>
               <w:sz w:val="24"/>
               <w:szCs w:val="24"/>
             </w:rPr>
           </w:pPr>
-          <w:hyperlink w:anchor="_Toc205198696" w:history="1">
+          <w:hyperlink w:anchor="_Toc205200048" w:history="1">
             <w:r>
               <w:rPr>
                 <w:rStyle w:val="Hyperlink"/>
                 <w:noProof/>
-                <w:color w:val="000000" w:themeColor="text1"/>
               </w:rPr>
               <w:t>3.1</w:t>
             </w:r>
@@ -709,7 +656,6 @@
                 <w:bCs w:val="0"/>
                 <w:smallCaps w:val="0"/>
                 <w:noProof/>
-                <w:color w:val="000000" w:themeColor="text1"/>
                 <w:sz w:val="24"/>
                 <w:szCs w:val="24"/>
               </w:rPr>
@@ -719,7 +665,6 @@
               <w:rPr>
                 <w:rStyle w:val="Hyperlink"/>
                 <w:noProof/>
-                <w:color w:val="000000" w:themeColor="text1"/>
               </w:rPr>
               <w:t>System Overview</w:t>
             </w:r>
@@ -727,7 +672,6 @@
               <w:rPr>
                 <w:noProof/>
                 <w:webHidden/>
-                <w:color w:val="000000" w:themeColor="text1"/>
               </w:rPr>
               <w:tab/>
             </w:r>
@@ -735,7 +679,6 @@
               <w:rPr>
                 <w:noProof/>
                 <w:webHidden/>
-                <w:color w:val="000000" w:themeColor="text1"/>
               </w:rPr>
               <w:fldChar w:fldCharType="begin"/>
             </w:r>
@@ -743,22 +686,19 @@
               <w:rPr>
                 <w:noProof/>
                 <w:webHidden/>
-                <w:color w:val="000000" w:themeColor="text1"/>
-              </w:rPr>
-              <w:instrText xml:space="preserve"> PAGEREF _Toc205198696 \h </w:instrText>
-            </w:r>
-            <w:r>
-              <w:rPr>
-                <w:noProof/>
-                <w:webHidden/>
-                <w:color w:val="000000" w:themeColor="text1"/>
-              </w:rPr>
-            </w:r>
-            <w:r>
-              <w:rPr>
-                <w:noProof/>
-                <w:webHidden/>
-                <w:color w:val="000000" w:themeColor="text1"/>
+              </w:rPr>
+              <w:instrText xml:space="preserve"> PAGEREF _Toc205200048 \h </w:instrText>
+            </w:r>
+            <w:r>
+              <w:rPr>
+                <w:noProof/>
+                <w:webHidden/>
+              </w:rPr>
+            </w:r>
+            <w:r>
+              <w:rPr>
+                <w:noProof/>
+                <w:webHidden/>
               </w:rPr>
               <w:fldChar w:fldCharType="separate"/>
             </w:r>
@@ -766,7 +706,6 @@
               <w:rPr>
                 <w:noProof/>
                 <w:webHidden/>
-                <w:color w:val="000000" w:themeColor="text1"/>
               </w:rPr>
               <w:t>4</w:t>
             </w:r>
@@ -774,7 +713,6 @@
               <w:rPr>
                 <w:noProof/>
                 <w:webHidden/>
-                <w:color w:val="000000" w:themeColor="text1"/>
               </w:rPr>
               <w:fldChar w:fldCharType="end"/>
             </w:r>
@@ -793,17 +731,15 @@
               <w:bCs w:val="0"/>
               <w:smallCaps w:val="0"/>
               <w:noProof/>
-              <w:color w:val="000000" w:themeColor="text1"/>
               <w:sz w:val="24"/>
               <w:szCs w:val="24"/>
             </w:rPr>
           </w:pPr>
-          <w:hyperlink w:anchor="_Toc205198697" w:history="1">
+          <w:hyperlink w:anchor="_Toc205200049" w:history="1">
             <w:r>
               <w:rPr>
                 <w:rStyle w:val="Hyperlink"/>
                 <w:noProof/>
-                <w:color w:val="000000" w:themeColor="text1"/>
               </w:rPr>
               <w:t>3.2</w:t>
             </w:r>
@@ -814,7 +750,6 @@
                 <w:bCs w:val="0"/>
                 <w:smallCaps w:val="0"/>
                 <w:noProof/>
-                <w:color w:val="000000" w:themeColor="text1"/>
                 <w:sz w:val="24"/>
                 <w:szCs w:val="24"/>
               </w:rPr>
@@ -824,7 +759,6 @@
               <w:rPr>
                 <w:rStyle w:val="Hyperlink"/>
                 <w:noProof/>
-                <w:color w:val="000000" w:themeColor="text1"/>
               </w:rPr>
               <w:t>Directory Structure</w:t>
             </w:r>
@@ -832,7 +766,6 @@
               <w:rPr>
                 <w:noProof/>
                 <w:webHidden/>
-                <w:color w:val="000000" w:themeColor="text1"/>
               </w:rPr>
               <w:tab/>
             </w:r>
@@ -840,7 +773,6 @@
               <w:rPr>
                 <w:noProof/>
                 <w:webHidden/>
-                <w:color w:val="000000" w:themeColor="text1"/>
               </w:rPr>
               <w:fldChar w:fldCharType="begin"/>
             </w:r>
@@ -848,22 +780,19 @@
               <w:rPr>
                 <w:noProof/>
                 <w:webHidden/>
-                <w:color w:val="000000" w:themeColor="text1"/>
-              </w:rPr>
-              <w:instrText xml:space="preserve"> PAGEREF _Toc205198697 \h </w:instrText>
-            </w:r>
-            <w:r>
-              <w:rPr>
-                <w:noProof/>
-                <w:webHidden/>
-                <w:color w:val="000000" w:themeColor="text1"/>
-              </w:rPr>
-            </w:r>
-            <w:r>
-              <w:rPr>
-                <w:noProof/>
-                <w:webHidden/>
-                <w:color w:val="000000" w:themeColor="text1"/>
+              </w:rPr>
+              <w:instrText xml:space="preserve"> PAGEREF _Toc205200049 \h </w:instrText>
+            </w:r>
+            <w:r>
+              <w:rPr>
+                <w:noProof/>
+                <w:webHidden/>
+              </w:rPr>
+            </w:r>
+            <w:r>
+              <w:rPr>
+                <w:noProof/>
+                <w:webHidden/>
               </w:rPr>
               <w:fldChar w:fldCharType="separate"/>
             </w:r>
@@ -871,7 +800,6 @@
               <w:rPr>
                 <w:noProof/>
                 <w:webHidden/>
-                <w:color w:val="000000" w:themeColor="text1"/>
               </w:rPr>
               <w:t>4</w:t>
             </w:r>
@@ -879,7 +807,6 @@
               <w:rPr>
                 <w:noProof/>
                 <w:webHidden/>
-                <w:color w:val="000000" w:themeColor="text1"/>
               </w:rPr>
               <w:fldChar w:fldCharType="end"/>
             </w:r>
@@ -898,17 +825,15 @@
               <w:bCs w:val="0"/>
               <w:smallCaps w:val="0"/>
               <w:noProof/>
-              <w:color w:val="000000" w:themeColor="text1"/>
               <w:sz w:val="24"/>
               <w:szCs w:val="24"/>
             </w:rPr>
           </w:pPr>
-          <w:hyperlink w:anchor="_Toc205198698" w:history="1">
+          <w:hyperlink w:anchor="_Toc205200050" w:history="1">
             <w:r>
               <w:rPr>
                 <w:rStyle w:val="Hyperlink"/>
                 <w:noProof/>
-                <w:color w:val="000000" w:themeColor="text1"/>
               </w:rPr>
               <w:t>3.3</w:t>
             </w:r>
@@ -919,7 +844,6 @@
                 <w:bCs w:val="0"/>
                 <w:smallCaps w:val="0"/>
                 <w:noProof/>
-                <w:color w:val="000000" w:themeColor="text1"/>
                 <w:sz w:val="24"/>
                 <w:szCs w:val="24"/>
               </w:rPr>
@@ -929,7 +853,6 @@
               <w:rPr>
                 <w:rStyle w:val="Hyperlink"/>
                 <w:noProof/>
-                <w:color w:val="000000" w:themeColor="text1"/>
               </w:rPr>
               <w:t>Configuration File</w:t>
             </w:r>
@@ -937,7 +860,6 @@
               <w:rPr>
                 <w:noProof/>
                 <w:webHidden/>
-                <w:color w:val="000000" w:themeColor="text1"/>
               </w:rPr>
               <w:tab/>
             </w:r>
@@ -945,7 +867,6 @@
               <w:rPr>
                 <w:noProof/>
                 <w:webHidden/>
-                <w:color w:val="000000" w:themeColor="text1"/>
               </w:rPr>
               <w:fldChar w:fldCharType="begin"/>
             </w:r>
@@ -953,22 +874,19 @@
               <w:rPr>
                 <w:noProof/>
                 <w:webHidden/>
-                <w:color w:val="000000" w:themeColor="text1"/>
-              </w:rPr>
-              <w:instrText xml:space="preserve"> PAGEREF _Toc205198698 \h </w:instrText>
-            </w:r>
-            <w:r>
-              <w:rPr>
-                <w:noProof/>
-                <w:webHidden/>
-                <w:color w:val="000000" w:themeColor="text1"/>
-              </w:rPr>
-            </w:r>
-            <w:r>
-              <w:rPr>
-                <w:noProof/>
-                <w:webHidden/>
-                <w:color w:val="000000" w:themeColor="text1"/>
+              </w:rPr>
+              <w:instrText xml:space="preserve"> PAGEREF _Toc205200050 \h </w:instrText>
+            </w:r>
+            <w:r>
+              <w:rPr>
+                <w:noProof/>
+                <w:webHidden/>
+              </w:rPr>
+            </w:r>
+            <w:r>
+              <w:rPr>
+                <w:noProof/>
+                <w:webHidden/>
               </w:rPr>
               <w:fldChar w:fldCharType="separate"/>
             </w:r>
@@ -976,7 +894,6 @@
               <w:rPr>
                 <w:noProof/>
                 <w:webHidden/>
-                <w:color w:val="000000" w:themeColor="text1"/>
               </w:rPr>
               <w:t>5</w:t>
             </w:r>
@@ -984,7 +901,6 @@
               <w:rPr>
                 <w:noProof/>
                 <w:webHidden/>
-                <w:color w:val="000000" w:themeColor="text1"/>
               </w:rPr>
               <w:fldChar w:fldCharType="end"/>
             </w:r>
@@ -1002,17 +918,15 @@
               <w:bCs w:val="0"/>
               <w:smallCaps w:val="0"/>
               <w:noProof/>
-              <w:color w:val="000000" w:themeColor="text1"/>
               <w:sz w:val="24"/>
               <w:szCs w:val="24"/>
             </w:rPr>
           </w:pPr>
-          <w:hyperlink w:anchor="_Toc205198699" w:history="1">
+          <w:hyperlink w:anchor="_Toc205200051" w:history="1">
             <w:r>
               <w:rPr>
                 <w:rStyle w:val="Hyperlink"/>
                 <w:noProof/>
-                <w:color w:val="000000" w:themeColor="text1"/>
               </w:rPr>
               <w:t>3.4 Command Line Interface (CLI)</w:t>
             </w:r>
@@ -1020,7 +934,6 @@
               <w:rPr>
                 <w:noProof/>
                 <w:webHidden/>
-                <w:color w:val="000000" w:themeColor="text1"/>
               </w:rPr>
               <w:tab/>
             </w:r>
@@ -1028,7 +941,6 @@
               <w:rPr>
                 <w:noProof/>
                 <w:webHidden/>
-                <w:color w:val="000000" w:themeColor="text1"/>
               </w:rPr>
               <w:fldChar w:fldCharType="begin"/>
             </w:r>
@@ -1036,22 +948,19 @@
               <w:rPr>
                 <w:noProof/>
                 <w:webHidden/>
-                <w:color w:val="000000" w:themeColor="text1"/>
-              </w:rPr>
-              <w:instrText xml:space="preserve"> PAGEREF _Toc205198699 \h </w:instrText>
-            </w:r>
-            <w:r>
-              <w:rPr>
-                <w:noProof/>
-                <w:webHidden/>
-                <w:color w:val="000000" w:themeColor="text1"/>
-              </w:rPr>
-            </w:r>
-            <w:r>
-              <w:rPr>
-                <w:noProof/>
-                <w:webHidden/>
-                <w:color w:val="000000" w:themeColor="text1"/>
+              </w:rPr>
+              <w:instrText xml:space="preserve"> PAGEREF _Toc205200051 \h </w:instrText>
+            </w:r>
+            <w:r>
+              <w:rPr>
+                <w:noProof/>
+                <w:webHidden/>
+              </w:rPr>
+            </w:r>
+            <w:r>
+              <w:rPr>
+                <w:noProof/>
+                <w:webHidden/>
               </w:rPr>
               <w:fldChar w:fldCharType="separate"/>
             </w:r>
@@ -1059,7 +968,6 @@
               <w:rPr>
                 <w:noProof/>
                 <w:webHidden/>
-                <w:color w:val="000000" w:themeColor="text1"/>
               </w:rPr>
               <w:t>6</w:t>
             </w:r>
@@ -1067,7 +975,6 @@
               <w:rPr>
                 <w:noProof/>
                 <w:webHidden/>
-                <w:color w:val="000000" w:themeColor="text1"/>
               </w:rPr>
               <w:fldChar w:fldCharType="end"/>
             </w:r>
@@ -1083,17 +990,15 @@
               <w:rFonts w:eastAsiaTheme="minorEastAsia"/>
               <w:smallCaps w:val="0"/>
               <w:noProof/>
-              <w:color w:val="000000" w:themeColor="text1"/>
               <w:sz w:val="24"/>
               <w:szCs w:val="24"/>
             </w:rPr>
           </w:pPr>
-          <w:hyperlink w:anchor="_Toc205198700" w:history="1">
+          <w:hyperlink w:anchor="_Toc205200052" w:history="1">
             <w:r>
               <w:rPr>
                 <w:rStyle w:val="Hyperlink"/>
                 <w:noProof/>
-                <w:color w:val="000000" w:themeColor="text1"/>
               </w:rPr>
               <w:t>3.4.1 Default Behavior</w:t>
             </w:r>
@@ -1101,7 +1006,6 @@
               <w:rPr>
                 <w:noProof/>
                 <w:webHidden/>
-                <w:color w:val="000000" w:themeColor="text1"/>
               </w:rPr>
               <w:tab/>
             </w:r>
@@ -1109,7 +1013,6 @@
               <w:rPr>
                 <w:noProof/>
                 <w:webHidden/>
-                <w:color w:val="000000" w:themeColor="text1"/>
               </w:rPr>
               <w:fldChar w:fldCharType="begin"/>
             </w:r>
@@ -1117,22 +1020,19 @@
               <w:rPr>
                 <w:noProof/>
                 <w:webHidden/>
-                <w:color w:val="000000" w:themeColor="text1"/>
-              </w:rPr>
-              <w:instrText xml:space="preserve"> PAGEREF _Toc205198700 \h </w:instrText>
-            </w:r>
-            <w:r>
-              <w:rPr>
-                <w:noProof/>
-                <w:webHidden/>
-                <w:color w:val="000000" w:themeColor="text1"/>
-              </w:rPr>
-            </w:r>
-            <w:r>
-              <w:rPr>
-                <w:noProof/>
-                <w:webHidden/>
-                <w:color w:val="000000" w:themeColor="text1"/>
+              </w:rPr>
+              <w:instrText xml:space="preserve"> PAGEREF _Toc205200052 \h </w:instrText>
+            </w:r>
+            <w:r>
+              <w:rPr>
+                <w:noProof/>
+                <w:webHidden/>
+              </w:rPr>
+            </w:r>
+            <w:r>
+              <w:rPr>
+                <w:noProof/>
+                <w:webHidden/>
               </w:rPr>
               <w:fldChar w:fldCharType="separate"/>
             </w:r>
@@ -1140,7 +1040,6 @@
               <w:rPr>
                 <w:noProof/>
                 <w:webHidden/>
-                <w:color w:val="000000" w:themeColor="text1"/>
               </w:rPr>
               <w:t>6</w:t>
             </w:r>
@@ -1148,7 +1047,6 @@
               <w:rPr>
                 <w:noProof/>
                 <w:webHidden/>
-                <w:color w:val="000000" w:themeColor="text1"/>
               </w:rPr>
               <w:fldChar w:fldCharType="end"/>
             </w:r>
@@ -1164,17 +1062,15 @@
               <w:rFonts w:eastAsiaTheme="minorEastAsia"/>
               <w:smallCaps w:val="0"/>
               <w:noProof/>
-              <w:color w:val="000000" w:themeColor="text1"/>
               <w:sz w:val="24"/>
               <w:szCs w:val="24"/>
             </w:rPr>
           </w:pPr>
-          <w:hyperlink w:anchor="_Toc205198701" w:history="1">
+          <w:hyperlink w:anchor="_Toc205200053" w:history="1">
             <w:r>
               <w:rPr>
                 <w:rStyle w:val="Hyperlink"/>
                 <w:noProof/>
-                <w:color w:val="000000" w:themeColor="text1"/>
               </w:rPr>
               <w:t>3.4.2 CLI Flags</w:t>
             </w:r>
@@ -1182,7 +1078,6 @@
               <w:rPr>
                 <w:noProof/>
                 <w:webHidden/>
-                <w:color w:val="000000" w:themeColor="text1"/>
               </w:rPr>
               <w:tab/>
             </w:r>
@@ -1190,7 +1085,6 @@
               <w:rPr>
                 <w:noProof/>
                 <w:webHidden/>
-                <w:color w:val="000000" w:themeColor="text1"/>
               </w:rPr>
               <w:fldChar w:fldCharType="begin"/>
             </w:r>
@@ -1198,22 +1092,19 @@
               <w:rPr>
                 <w:noProof/>
                 <w:webHidden/>
-                <w:color w:val="000000" w:themeColor="text1"/>
-              </w:rPr>
-              <w:instrText xml:space="preserve"> PAGEREF _Toc205198701 \h </w:instrText>
-            </w:r>
-            <w:r>
-              <w:rPr>
-                <w:noProof/>
-                <w:webHidden/>
-                <w:color w:val="000000" w:themeColor="text1"/>
-              </w:rPr>
-            </w:r>
-            <w:r>
-              <w:rPr>
-                <w:noProof/>
-                <w:webHidden/>
-                <w:color w:val="000000" w:themeColor="text1"/>
+              </w:rPr>
+              <w:instrText xml:space="preserve"> PAGEREF _Toc205200053 \h </w:instrText>
+            </w:r>
+            <w:r>
+              <w:rPr>
+                <w:noProof/>
+                <w:webHidden/>
+              </w:rPr>
+            </w:r>
+            <w:r>
+              <w:rPr>
+                <w:noProof/>
+                <w:webHidden/>
               </w:rPr>
               <w:fldChar w:fldCharType="separate"/>
             </w:r>
@@ -1221,7 +1112,6 @@
               <w:rPr>
                 <w:noProof/>
                 <w:webHidden/>
-                <w:color w:val="000000" w:themeColor="text1"/>
               </w:rPr>
               <w:t>7</w:t>
             </w:r>
@@ -1229,7 +1119,6 @@
               <w:rPr>
                 <w:noProof/>
                 <w:webHidden/>
-                <w:color w:val="000000" w:themeColor="text1"/>
               </w:rPr>
               <w:fldChar w:fldCharType="end"/>
             </w:r>
@@ -1245,17 +1134,15 @@
               <w:rFonts w:eastAsiaTheme="minorEastAsia"/>
               <w:smallCaps w:val="0"/>
               <w:noProof/>
-              <w:color w:val="000000" w:themeColor="text1"/>
               <w:sz w:val="24"/>
               <w:szCs w:val="24"/>
             </w:rPr>
           </w:pPr>
-          <w:hyperlink w:anchor="_Toc205198702" w:history="1">
+          <w:hyperlink w:anchor="_Toc205200054" w:history="1">
             <w:r>
               <w:rPr>
                 <w:rStyle w:val="Hyperlink"/>
                 <w:noProof/>
-                <w:color w:val="000000" w:themeColor="text1"/>
               </w:rPr>
               <w:t>3.4.3 Verbosity Levels</w:t>
             </w:r>
@@ -1263,7 +1150,6 @@
               <w:rPr>
                 <w:noProof/>
                 <w:webHidden/>
-                <w:color w:val="000000" w:themeColor="text1"/>
               </w:rPr>
               <w:tab/>
             </w:r>
@@ -1271,7 +1157,6 @@
               <w:rPr>
                 <w:noProof/>
                 <w:webHidden/>
-                <w:color w:val="000000" w:themeColor="text1"/>
               </w:rPr>
               <w:fldChar w:fldCharType="begin"/>
             </w:r>
@@ -1279,22 +1164,19 @@
               <w:rPr>
                 <w:noProof/>
                 <w:webHidden/>
-                <w:color w:val="000000" w:themeColor="text1"/>
-              </w:rPr>
-              <w:instrText xml:space="preserve"> PAGEREF _Toc205198702 \h </w:instrText>
-            </w:r>
-            <w:r>
-              <w:rPr>
-                <w:noProof/>
-                <w:webHidden/>
-                <w:color w:val="000000" w:themeColor="text1"/>
-              </w:rPr>
-            </w:r>
-            <w:r>
-              <w:rPr>
-                <w:noProof/>
-                <w:webHidden/>
-                <w:color w:val="000000" w:themeColor="text1"/>
+              </w:rPr>
+              <w:instrText xml:space="preserve"> PAGEREF _Toc205200054 \h </w:instrText>
+            </w:r>
+            <w:r>
+              <w:rPr>
+                <w:noProof/>
+                <w:webHidden/>
+              </w:rPr>
+            </w:r>
+            <w:r>
+              <w:rPr>
+                <w:noProof/>
+                <w:webHidden/>
               </w:rPr>
               <w:fldChar w:fldCharType="separate"/>
             </w:r>
@@ -1302,7 +1184,6 @@
               <w:rPr>
                 <w:noProof/>
                 <w:webHidden/>
-                <w:color w:val="000000" w:themeColor="text1"/>
               </w:rPr>
               <w:t>7</w:t>
             </w:r>
@@ -1310,7 +1191,6 @@
               <w:rPr>
                 <w:noProof/>
                 <w:webHidden/>
-                <w:color w:val="000000" w:themeColor="text1"/>
               </w:rPr>
               <w:fldChar w:fldCharType="end"/>
             </w:r>
@@ -1326,17 +1206,15 @@
               <w:rFonts w:eastAsiaTheme="minorEastAsia"/>
               <w:smallCaps w:val="0"/>
               <w:noProof/>
-              <w:color w:val="000000" w:themeColor="text1"/>
               <w:sz w:val="24"/>
               <w:szCs w:val="24"/>
             </w:rPr>
           </w:pPr>
-          <w:hyperlink w:anchor="_Toc205198703" w:history="1">
+          <w:hyperlink w:anchor="_Toc205200055" w:history="1">
             <w:r>
               <w:rPr>
                 <w:rStyle w:val="Hyperlink"/>
                 <w:noProof/>
-                <w:color w:val="000000" w:themeColor="text1"/>
               </w:rPr>
               <w:t>3.4.4 Dry Run Mode</w:t>
             </w:r>
@@ -1344,7 +1222,6 @@
               <w:rPr>
                 <w:noProof/>
                 <w:webHidden/>
-                <w:color w:val="000000" w:themeColor="text1"/>
               </w:rPr>
               <w:tab/>
             </w:r>
@@ -1352,7 +1229,6 @@
               <w:rPr>
                 <w:noProof/>
                 <w:webHidden/>
-                <w:color w:val="000000" w:themeColor="text1"/>
               </w:rPr>
               <w:fldChar w:fldCharType="begin"/>
             </w:r>
@@ -1360,22 +1236,19 @@
               <w:rPr>
                 <w:noProof/>
                 <w:webHidden/>
-                <w:color w:val="000000" w:themeColor="text1"/>
-              </w:rPr>
-              <w:instrText xml:space="preserve"> PAGEREF _Toc205198703 \h </w:instrText>
-            </w:r>
-            <w:r>
-              <w:rPr>
-                <w:noProof/>
-                <w:webHidden/>
-                <w:color w:val="000000" w:themeColor="text1"/>
-              </w:rPr>
-            </w:r>
-            <w:r>
-              <w:rPr>
-                <w:noProof/>
-                <w:webHidden/>
-                <w:color w:val="000000" w:themeColor="text1"/>
+              </w:rPr>
+              <w:instrText xml:space="preserve"> PAGEREF _Toc205200055 \h </w:instrText>
+            </w:r>
+            <w:r>
+              <w:rPr>
+                <w:noProof/>
+                <w:webHidden/>
+              </w:rPr>
+            </w:r>
+            <w:r>
+              <w:rPr>
+                <w:noProof/>
+                <w:webHidden/>
               </w:rPr>
               <w:fldChar w:fldCharType="separate"/>
             </w:r>
@@ -1383,7 +1256,6 @@
               <w:rPr>
                 <w:noProof/>
                 <w:webHidden/>
-                <w:color w:val="000000" w:themeColor="text1"/>
               </w:rPr>
               <w:t>8</w:t>
             </w:r>
@@ -1391,7 +1263,6 @@
               <w:rPr>
                 <w:noProof/>
                 <w:webHidden/>
-                <w:color w:val="000000" w:themeColor="text1"/>
               </w:rPr>
               <w:fldChar w:fldCharType="end"/>
             </w:r>
@@ -1409,17 +1280,15 @@
               <w:bCs w:val="0"/>
               <w:smallCaps w:val="0"/>
               <w:noProof/>
-              <w:color w:val="000000" w:themeColor="text1"/>
               <w:sz w:val="24"/>
               <w:szCs w:val="24"/>
             </w:rPr>
           </w:pPr>
-          <w:hyperlink w:anchor="_Toc205198704" w:history="1">
+          <w:hyperlink w:anchor="_Toc205200056" w:history="1">
             <w:r>
               <w:rPr>
                 <w:rStyle w:val="Hyperlink"/>
                 <w:noProof/>
-                <w:color w:val="000000" w:themeColor="text1"/>
               </w:rPr>
               <w:t>3.5 Examples</w:t>
             </w:r>
@@ -1427,7 +1296,6 @@
               <w:rPr>
                 <w:noProof/>
                 <w:webHidden/>
-                <w:color w:val="000000" w:themeColor="text1"/>
               </w:rPr>
               <w:tab/>
             </w:r>
@@ -1435,7 +1303,6 @@
               <w:rPr>
                 <w:noProof/>
                 <w:webHidden/>
-                <w:color w:val="000000" w:themeColor="text1"/>
               </w:rPr>
               <w:fldChar w:fldCharType="begin"/>
             </w:r>
@@ -1443,22 +1310,19 @@
               <w:rPr>
                 <w:noProof/>
                 <w:webHidden/>
-                <w:color w:val="000000" w:themeColor="text1"/>
-              </w:rPr>
-              <w:instrText xml:space="preserve"> PAGEREF _Toc205198704 \h </w:instrText>
-            </w:r>
-            <w:r>
-              <w:rPr>
-                <w:noProof/>
-                <w:webHidden/>
-                <w:color w:val="000000" w:themeColor="text1"/>
-              </w:rPr>
-            </w:r>
-            <w:r>
-              <w:rPr>
-                <w:noProof/>
-                <w:webHidden/>
-                <w:color w:val="000000" w:themeColor="text1"/>
+              </w:rPr>
+              <w:instrText xml:space="preserve"> PAGEREF _Toc205200056 \h </w:instrText>
+            </w:r>
+            <w:r>
+              <w:rPr>
+                <w:noProof/>
+                <w:webHidden/>
+              </w:rPr>
+            </w:r>
+            <w:r>
+              <w:rPr>
+                <w:noProof/>
+                <w:webHidden/>
               </w:rPr>
               <w:fldChar w:fldCharType="separate"/>
             </w:r>
@@ -1466,7 +1330,6 @@
               <w:rPr>
                 <w:noProof/>
                 <w:webHidden/>
-                <w:color w:val="000000" w:themeColor="text1"/>
               </w:rPr>
               <w:t>8</w:t>
             </w:r>
@@ -1474,7 +1337,6 @@
               <w:rPr>
                 <w:noProof/>
                 <w:webHidden/>
-                <w:color w:val="000000" w:themeColor="text1"/>
               </w:rPr>
               <w:fldChar w:fldCharType="end"/>
             </w:r>
@@ -1492,17 +1354,15 @@
               <w:bCs w:val="0"/>
               <w:smallCaps w:val="0"/>
               <w:noProof/>
-              <w:color w:val="000000" w:themeColor="text1"/>
               <w:sz w:val="24"/>
               <w:szCs w:val="24"/>
             </w:rPr>
           </w:pPr>
-          <w:hyperlink w:anchor="_Toc205198705" w:history="1">
+          <w:hyperlink w:anchor="_Toc205200057" w:history="1">
             <w:r>
               <w:rPr>
                 <w:rStyle w:val="Hyperlink"/>
                 <w:noProof/>
-                <w:color w:val="000000" w:themeColor="text1"/>
               </w:rPr>
               <w:t>3.6 Acquisition Process Flow</w:t>
             </w:r>
@@ -1510,7 +1370,6 @@
               <w:rPr>
                 <w:noProof/>
                 <w:webHidden/>
-                <w:color w:val="000000" w:themeColor="text1"/>
               </w:rPr>
               <w:tab/>
             </w:r>
@@ -1518,7 +1377,6 @@
               <w:rPr>
                 <w:noProof/>
                 <w:webHidden/>
-                <w:color w:val="000000" w:themeColor="text1"/>
               </w:rPr>
               <w:fldChar w:fldCharType="begin"/>
             </w:r>
@@ -1526,22 +1384,19 @@
               <w:rPr>
                 <w:noProof/>
                 <w:webHidden/>
-                <w:color w:val="000000" w:themeColor="text1"/>
-              </w:rPr>
-              <w:instrText xml:space="preserve"> PAGEREF _Toc205198705 \h </w:instrText>
-            </w:r>
-            <w:r>
-              <w:rPr>
-                <w:noProof/>
-                <w:webHidden/>
-                <w:color w:val="000000" w:themeColor="text1"/>
-              </w:rPr>
-            </w:r>
-            <w:r>
-              <w:rPr>
-                <w:noProof/>
-                <w:webHidden/>
-                <w:color w:val="000000" w:themeColor="text1"/>
+              </w:rPr>
+              <w:instrText xml:space="preserve"> PAGEREF _Toc205200057 \h </w:instrText>
+            </w:r>
+            <w:r>
+              <w:rPr>
+                <w:noProof/>
+                <w:webHidden/>
+              </w:rPr>
+            </w:r>
+            <w:r>
+              <w:rPr>
+                <w:noProof/>
+                <w:webHidden/>
               </w:rPr>
               <w:fldChar w:fldCharType="separate"/>
             </w:r>
@@ -1549,7 +1404,6 @@
               <w:rPr>
                 <w:noProof/>
                 <w:webHidden/>
-                <w:color w:val="000000" w:themeColor="text1"/>
               </w:rPr>
               <w:t>8</w:t>
             </w:r>
@@ -1557,7 +1411,6 @@
               <w:rPr>
                 <w:noProof/>
                 <w:webHidden/>
-                <w:color w:val="000000" w:themeColor="text1"/>
               </w:rPr>
               <w:fldChar w:fldCharType="end"/>
             </w:r>
@@ -1575,26 +1428,37 @@
               <w:bCs w:val="0"/>
               <w:caps w:val="0"/>
               <w:noProof/>
-              <w:color w:val="000000" w:themeColor="text1"/>
               <w:sz w:val="24"/>
               <w:szCs w:val="24"/>
               <w:u w:val="none"/>
             </w:rPr>
           </w:pPr>
-          <w:hyperlink w:anchor="_Toc205198706" w:history="1">
+          <w:hyperlink w:anchor="_Toc205200058" w:history="1">
             <w:r>
               <w:rPr>
                 <w:rStyle w:val="Hyperlink"/>
                 <w:noProof/>
-                <w:color w:val="000000" w:themeColor="text1"/>
-              </w:rPr>
-              <w:t>4. Unpacking Data</w:t>
-            </w:r>
-            <w:r>
-              <w:rPr>
-                <w:noProof/>
-                <w:webHidden/>
-                <w:color w:val="000000" w:themeColor="text1"/>
+              </w:rPr>
+              <w:t xml:space="preserve">4. Unpacking </w:t>
+            </w:r>
+            <w:r>
+              <w:rPr>
+                <w:rStyle w:val="Hyperlink"/>
+                <w:noProof/>
+              </w:rPr>
+              <w:t>D</w:t>
+            </w:r>
+            <w:r>
+              <w:rPr>
+                <w:rStyle w:val="Hyperlink"/>
+                <w:noProof/>
+              </w:rPr>
+              <w:t>ata</w:t>
+            </w:r>
+            <w:r>
+              <w:rPr>
+                <w:noProof/>
+                <w:webHidden/>
               </w:rPr>
               <w:tab/>
             </w:r>
@@ -1602,7 +1466,6 @@
               <w:rPr>
                 <w:noProof/>
                 <w:webHidden/>
-                <w:color w:val="000000" w:themeColor="text1"/>
               </w:rPr>
               <w:fldChar w:fldCharType="begin"/>
             </w:r>
@@ -1610,22 +1473,19 @@
               <w:rPr>
                 <w:noProof/>
                 <w:webHidden/>
-                <w:color w:val="000000" w:themeColor="text1"/>
-              </w:rPr>
-              <w:instrText xml:space="preserve"> PAGEREF _Toc205198706 \h </w:instrText>
-            </w:r>
-            <w:r>
-              <w:rPr>
-                <w:noProof/>
-                <w:webHidden/>
-                <w:color w:val="000000" w:themeColor="text1"/>
-              </w:rPr>
-            </w:r>
-            <w:r>
-              <w:rPr>
-                <w:noProof/>
-                <w:webHidden/>
-                <w:color w:val="000000" w:themeColor="text1"/>
+              </w:rPr>
+              <w:instrText xml:space="preserve"> PAGEREF _Toc205200058 \h </w:instrText>
+            </w:r>
+            <w:r>
+              <w:rPr>
+                <w:noProof/>
+                <w:webHidden/>
+              </w:rPr>
+            </w:r>
+            <w:r>
+              <w:rPr>
+                <w:noProof/>
+                <w:webHidden/>
               </w:rPr>
               <w:fldChar w:fldCharType="separate"/>
             </w:r>
@@ -1633,7 +1493,6 @@
               <w:rPr>
                 <w:noProof/>
                 <w:webHidden/>
-                <w:color w:val="000000" w:themeColor="text1"/>
               </w:rPr>
               <w:t>9</w:t>
             </w:r>
@@ -1641,7 +1500,6 @@
               <w:rPr>
                 <w:noProof/>
                 <w:webHidden/>
-                <w:color w:val="000000" w:themeColor="text1"/>
               </w:rPr>
               <w:fldChar w:fldCharType="end"/>
             </w:r>
@@ -1659,17 +1517,15 @@
               <w:bCs w:val="0"/>
               <w:smallCaps w:val="0"/>
               <w:noProof/>
-              <w:color w:val="000000" w:themeColor="text1"/>
               <w:sz w:val="24"/>
               <w:szCs w:val="24"/>
             </w:rPr>
           </w:pPr>
-          <w:hyperlink w:anchor="_Toc205198707" w:history="1">
+          <w:hyperlink w:anchor="_Toc205200059" w:history="1">
             <w:r>
               <w:rPr>
                 <w:rStyle w:val="Hyperlink"/>
                 <w:noProof/>
-                <w:color w:val="000000" w:themeColor="text1"/>
               </w:rPr>
               <w:t>4.1 Create Unpacker</w:t>
             </w:r>
@@ -1677,7 +1533,6 @@
               <w:rPr>
                 <w:noProof/>
                 <w:webHidden/>
-                <w:color w:val="000000" w:themeColor="text1"/>
               </w:rPr>
               <w:tab/>
             </w:r>
@@ -1685,7 +1540,6 @@
               <w:rPr>
                 <w:noProof/>
                 <w:webHidden/>
-                <w:color w:val="000000" w:themeColor="text1"/>
               </w:rPr>
               <w:fldChar w:fldCharType="begin"/>
             </w:r>
@@ -1693,22 +1547,19 @@
               <w:rPr>
                 <w:noProof/>
                 <w:webHidden/>
-                <w:color w:val="000000" w:themeColor="text1"/>
-              </w:rPr>
-              <w:instrText xml:space="preserve"> PAGEREF _Toc205198707 \h </w:instrText>
-            </w:r>
-            <w:r>
-              <w:rPr>
-                <w:noProof/>
-                <w:webHidden/>
-                <w:color w:val="000000" w:themeColor="text1"/>
-              </w:rPr>
-            </w:r>
-            <w:r>
-              <w:rPr>
-                <w:noProof/>
-                <w:webHidden/>
-                <w:color w:val="000000" w:themeColor="text1"/>
+              </w:rPr>
+              <w:instrText xml:space="preserve"> PAGEREF _Toc205200059 \h </w:instrText>
+            </w:r>
+            <w:r>
+              <w:rPr>
+                <w:noProof/>
+                <w:webHidden/>
+              </w:rPr>
+            </w:r>
+            <w:r>
+              <w:rPr>
+                <w:noProof/>
+                <w:webHidden/>
               </w:rPr>
               <w:fldChar w:fldCharType="separate"/>
             </w:r>
@@ -1716,7 +1567,6 @@
               <w:rPr>
                 <w:noProof/>
                 <w:webHidden/>
-                <w:color w:val="000000" w:themeColor="text1"/>
               </w:rPr>
               <w:t>9</w:t>
             </w:r>
@@ -1724,7 +1574,6 @@
               <w:rPr>
                 <w:noProof/>
                 <w:webHidden/>
-                <w:color w:val="000000" w:themeColor="text1"/>
               </w:rPr>
               <w:fldChar w:fldCharType="end"/>
             </w:r>
@@ -1742,17 +1591,15 @@
               <w:bCs w:val="0"/>
               <w:smallCaps w:val="0"/>
               <w:noProof/>
-              <w:color w:val="000000" w:themeColor="text1"/>
               <w:sz w:val="24"/>
               <w:szCs w:val="24"/>
             </w:rPr>
           </w:pPr>
-          <w:hyperlink w:anchor="_Toc205198708" w:history="1">
+          <w:hyperlink w:anchor="_Toc205200060" w:history="1">
             <w:r>
               <w:rPr>
                 <w:rStyle w:val="Hyperlink"/>
                 <w:noProof/>
-                <w:color w:val="000000" w:themeColor="text1"/>
               </w:rPr>
               <w:t>4.2 Unpacker Command Line Interface</w:t>
             </w:r>
@@ -1760,7 +1607,6 @@
               <w:rPr>
                 <w:noProof/>
                 <w:webHidden/>
-                <w:color w:val="000000" w:themeColor="text1"/>
               </w:rPr>
               <w:tab/>
             </w:r>
@@ -1768,7 +1614,6 @@
               <w:rPr>
                 <w:noProof/>
                 <w:webHidden/>
-                <w:color w:val="000000" w:themeColor="text1"/>
               </w:rPr>
               <w:fldChar w:fldCharType="begin"/>
             </w:r>
@@ -1776,22 +1621,19 @@
               <w:rPr>
                 <w:noProof/>
                 <w:webHidden/>
-                <w:color w:val="000000" w:themeColor="text1"/>
-              </w:rPr>
-              <w:instrText xml:space="preserve"> PAGEREF _Toc205198708 \h </w:instrText>
-            </w:r>
-            <w:r>
-              <w:rPr>
-                <w:noProof/>
-                <w:webHidden/>
-                <w:color w:val="000000" w:themeColor="text1"/>
-              </w:rPr>
-            </w:r>
-            <w:r>
-              <w:rPr>
-                <w:noProof/>
-                <w:webHidden/>
-                <w:color w:val="000000" w:themeColor="text1"/>
+              </w:rPr>
+              <w:instrText xml:space="preserve"> PAGEREF _Toc205200060 \h </w:instrText>
+            </w:r>
+            <w:r>
+              <w:rPr>
+                <w:noProof/>
+                <w:webHidden/>
+              </w:rPr>
+            </w:r>
+            <w:r>
+              <w:rPr>
+                <w:noProof/>
+                <w:webHidden/>
               </w:rPr>
               <w:fldChar w:fldCharType="separate"/>
             </w:r>
@@ -1799,7 +1641,6 @@
               <w:rPr>
                 <w:noProof/>
                 <w:webHidden/>
-                <w:color w:val="000000" w:themeColor="text1"/>
               </w:rPr>
               <w:t>9</w:t>
             </w:r>
@@ -1807,7 +1648,6 @@
               <w:rPr>
                 <w:noProof/>
                 <w:webHidden/>
-                <w:color w:val="000000" w:themeColor="text1"/>
               </w:rPr>
               <w:fldChar w:fldCharType="end"/>
             </w:r>
@@ -1823,17 +1663,15 @@
               <w:rFonts w:eastAsiaTheme="minorEastAsia"/>
               <w:smallCaps w:val="0"/>
               <w:noProof/>
-              <w:color w:val="000000" w:themeColor="text1"/>
               <w:sz w:val="24"/>
               <w:szCs w:val="24"/>
             </w:rPr>
           </w:pPr>
-          <w:hyperlink w:anchor="_Toc205198709" w:history="1">
+          <w:hyperlink w:anchor="_Toc205200061" w:history="1">
             <w:r>
               <w:rPr>
                 <w:rStyle w:val="Hyperlink"/>
                 <w:noProof/>
-                <w:color w:val="000000" w:themeColor="text1"/>
               </w:rPr>
               <w:t>4.2.1 Using the CLI</w:t>
             </w:r>
@@ -1841,7 +1679,6 @@
               <w:rPr>
                 <w:noProof/>
                 <w:webHidden/>
-                <w:color w:val="000000" w:themeColor="text1"/>
               </w:rPr>
               <w:tab/>
             </w:r>
@@ -1849,7 +1686,6 @@
               <w:rPr>
                 <w:noProof/>
                 <w:webHidden/>
-                <w:color w:val="000000" w:themeColor="text1"/>
               </w:rPr>
               <w:fldChar w:fldCharType="begin"/>
             </w:r>
@@ -1857,22 +1693,19 @@
               <w:rPr>
                 <w:noProof/>
                 <w:webHidden/>
-                <w:color w:val="000000" w:themeColor="text1"/>
-              </w:rPr>
-              <w:instrText xml:space="preserve"> PAGEREF _Toc205198709 \h </w:instrText>
-            </w:r>
-            <w:r>
-              <w:rPr>
-                <w:noProof/>
-                <w:webHidden/>
-                <w:color w:val="000000" w:themeColor="text1"/>
-              </w:rPr>
-            </w:r>
-            <w:r>
-              <w:rPr>
-                <w:noProof/>
-                <w:webHidden/>
-                <w:color w:val="000000" w:themeColor="text1"/>
+              </w:rPr>
+              <w:instrText xml:space="preserve"> PAGEREF _Toc205200061 \h </w:instrText>
+            </w:r>
+            <w:r>
+              <w:rPr>
+                <w:noProof/>
+                <w:webHidden/>
+              </w:rPr>
+            </w:r>
+            <w:r>
+              <w:rPr>
+                <w:noProof/>
+                <w:webHidden/>
               </w:rPr>
               <w:fldChar w:fldCharType="separate"/>
             </w:r>
@@ -1880,7 +1713,6 @@
               <w:rPr>
                 <w:noProof/>
                 <w:webHidden/>
-                <w:color w:val="000000" w:themeColor="text1"/>
               </w:rPr>
               <w:t>9</w:t>
             </w:r>
@@ -1888,7 +1720,6 @@
               <w:rPr>
                 <w:noProof/>
                 <w:webHidden/>
-                <w:color w:val="000000" w:themeColor="text1"/>
               </w:rPr>
               <w:fldChar w:fldCharType="end"/>
             </w:r>
@@ -1904,17 +1735,15 @@
               <w:rFonts w:eastAsiaTheme="minorEastAsia"/>
               <w:smallCaps w:val="0"/>
               <w:noProof/>
-              <w:color w:val="000000" w:themeColor="text1"/>
               <w:sz w:val="24"/>
               <w:szCs w:val="24"/>
             </w:rPr>
           </w:pPr>
-          <w:hyperlink w:anchor="_Toc205198710" w:history="1">
+          <w:hyperlink w:anchor="_Toc205200062" w:history="1">
             <w:r>
               <w:rPr>
                 <w:rStyle w:val="Hyperlink"/>
                 <w:noProof/>
-                <w:color w:val="000000" w:themeColor="text1"/>
               </w:rPr>
               <w:t>4.2.2 Unpacker Configuration File</w:t>
             </w:r>
@@ -1922,7 +1751,6 @@
               <w:rPr>
                 <w:noProof/>
                 <w:webHidden/>
-                <w:color w:val="000000" w:themeColor="text1"/>
               </w:rPr>
               <w:tab/>
             </w:r>
@@ -1930,7 +1758,6 @@
               <w:rPr>
                 <w:noProof/>
                 <w:webHidden/>
-                <w:color w:val="000000" w:themeColor="text1"/>
               </w:rPr>
               <w:fldChar w:fldCharType="begin"/>
             </w:r>
@@ -1938,22 +1765,19 @@
               <w:rPr>
                 <w:noProof/>
                 <w:webHidden/>
-                <w:color w:val="000000" w:themeColor="text1"/>
-              </w:rPr>
-              <w:instrText xml:space="preserve"> PAGEREF _Toc205198710 \h </w:instrText>
-            </w:r>
-            <w:r>
-              <w:rPr>
-                <w:noProof/>
-                <w:webHidden/>
-                <w:color w:val="000000" w:themeColor="text1"/>
-              </w:rPr>
-            </w:r>
-            <w:r>
-              <w:rPr>
-                <w:noProof/>
-                <w:webHidden/>
-                <w:color w:val="000000" w:themeColor="text1"/>
+              </w:rPr>
+              <w:instrText xml:space="preserve"> PAGEREF _Toc205200062 \h </w:instrText>
+            </w:r>
+            <w:r>
+              <w:rPr>
+                <w:noProof/>
+                <w:webHidden/>
+              </w:rPr>
+            </w:r>
+            <w:r>
+              <w:rPr>
+                <w:noProof/>
+                <w:webHidden/>
               </w:rPr>
               <w:fldChar w:fldCharType="separate"/>
             </w:r>
@@ -1961,7 +1785,6 @@
               <w:rPr>
                 <w:noProof/>
                 <w:webHidden/>
-                <w:color w:val="000000" w:themeColor="text1"/>
               </w:rPr>
               <w:t>10</w:t>
             </w:r>
@@ -1969,7 +1792,6 @@
               <w:rPr>
                 <w:noProof/>
                 <w:webHidden/>
-                <w:color w:val="000000" w:themeColor="text1"/>
               </w:rPr>
               <w:fldChar w:fldCharType="end"/>
             </w:r>
@@ -1985,17 +1807,15 @@
               <w:rFonts w:eastAsiaTheme="minorEastAsia"/>
               <w:smallCaps w:val="0"/>
               <w:noProof/>
-              <w:color w:val="000000" w:themeColor="text1"/>
               <w:sz w:val="24"/>
               <w:szCs w:val="24"/>
             </w:rPr>
           </w:pPr>
-          <w:hyperlink w:anchor="_Toc205198711" w:history="1">
+          <w:hyperlink w:anchor="_Toc205200063" w:history="1">
             <w:r>
               <w:rPr>
                 <w:rStyle w:val="Hyperlink"/>
                 <w:noProof/>
-                <w:color w:val="000000" w:themeColor="text1"/>
               </w:rPr>
               <w:t>4.2.3 .rawSignals Structure</w:t>
             </w:r>
@@ -2003,7 +1823,6 @@
               <w:rPr>
                 <w:noProof/>
                 <w:webHidden/>
-                <w:color w:val="000000" w:themeColor="text1"/>
               </w:rPr>
               <w:tab/>
             </w:r>
@@ -2011,7 +1830,6 @@
               <w:rPr>
                 <w:noProof/>
                 <w:webHidden/>
-                <w:color w:val="000000" w:themeColor="text1"/>
               </w:rPr>
               <w:fldChar w:fldCharType="begin"/>
             </w:r>
@@ -2019,22 +1837,19 @@
               <w:rPr>
                 <w:noProof/>
                 <w:webHidden/>
-                <w:color w:val="000000" w:themeColor="text1"/>
-              </w:rPr>
-              <w:instrText xml:space="preserve"> PAGEREF _Toc205198711 \h </w:instrText>
-            </w:r>
-            <w:r>
-              <w:rPr>
-                <w:noProof/>
-                <w:webHidden/>
-                <w:color w:val="000000" w:themeColor="text1"/>
-              </w:rPr>
-            </w:r>
-            <w:r>
-              <w:rPr>
-                <w:noProof/>
-                <w:webHidden/>
-                <w:color w:val="000000" w:themeColor="text1"/>
+              </w:rPr>
+              <w:instrText xml:space="preserve"> PAGEREF _Toc205200063 \h </w:instrText>
+            </w:r>
+            <w:r>
+              <w:rPr>
+                <w:noProof/>
+                <w:webHidden/>
+              </w:rPr>
+            </w:r>
+            <w:r>
+              <w:rPr>
+                <w:noProof/>
+                <w:webHidden/>
               </w:rPr>
               <w:fldChar w:fldCharType="separate"/>
             </w:r>
@@ -2042,7 +1857,6 @@
               <w:rPr>
                 <w:noProof/>
                 <w:webHidden/>
-                <w:color w:val="000000" w:themeColor="text1"/>
               </w:rPr>
               <w:t>12</w:t>
             </w:r>
@@ -2050,7 +1864,6 @@
               <w:rPr>
                 <w:noProof/>
                 <w:webHidden/>
-                <w:color w:val="000000" w:themeColor="text1"/>
               </w:rPr>
               <w:fldChar w:fldCharType="end"/>
             </w:r>
@@ -2066,17 +1879,15 @@
               <w:rFonts w:eastAsiaTheme="minorEastAsia"/>
               <w:smallCaps w:val="0"/>
               <w:noProof/>
-              <w:color w:val="000000" w:themeColor="text1"/>
               <w:sz w:val="24"/>
               <w:szCs w:val="24"/>
             </w:rPr>
           </w:pPr>
-          <w:hyperlink w:anchor="_Toc205198712" w:history="1">
+          <w:hyperlink w:anchor="_Toc205200064" w:history="1">
             <w:r>
               <w:rPr>
                 <w:rStyle w:val="Hyperlink"/>
                 <w:noProof/>
-                <w:color w:val="000000" w:themeColor="text1"/>
               </w:rPr>
               <w:t>4.2.4 Examples</w:t>
             </w:r>
@@ -2084,7 +1895,6 @@
               <w:rPr>
                 <w:noProof/>
                 <w:webHidden/>
-                <w:color w:val="000000" w:themeColor="text1"/>
               </w:rPr>
               <w:tab/>
             </w:r>
@@ -2092,7 +1902,6 @@
               <w:rPr>
                 <w:noProof/>
                 <w:webHidden/>
-                <w:color w:val="000000" w:themeColor="text1"/>
               </w:rPr>
               <w:fldChar w:fldCharType="begin"/>
             </w:r>
@@ -2100,22 +1909,19 @@
               <w:rPr>
                 <w:noProof/>
                 <w:webHidden/>
-                <w:color w:val="000000" w:themeColor="text1"/>
-              </w:rPr>
-              <w:instrText xml:space="preserve"> PAGEREF _Toc205198712 \h </w:instrText>
-            </w:r>
-            <w:r>
-              <w:rPr>
-                <w:noProof/>
-                <w:webHidden/>
-                <w:color w:val="000000" w:themeColor="text1"/>
-              </w:rPr>
-            </w:r>
-            <w:r>
-              <w:rPr>
-                <w:noProof/>
-                <w:webHidden/>
-                <w:color w:val="000000" w:themeColor="text1"/>
+              </w:rPr>
+              <w:instrText xml:space="preserve"> PAGEREF _Toc205200064 \h </w:instrText>
+            </w:r>
+            <w:r>
+              <w:rPr>
+                <w:noProof/>
+                <w:webHidden/>
+              </w:rPr>
+            </w:r>
+            <w:r>
+              <w:rPr>
+                <w:noProof/>
+                <w:webHidden/>
               </w:rPr>
               <w:fldChar w:fldCharType="separate"/>
             </w:r>
@@ -2123,7 +1929,6 @@
               <w:rPr>
                 <w:noProof/>
                 <w:webHidden/>
-                <w:color w:val="000000" w:themeColor="text1"/>
               </w:rPr>
               <w:t>12</w:t>
             </w:r>
@@ -2131,7 +1936,6 @@
               <w:rPr>
                 <w:noProof/>
                 <w:webHidden/>
-                <w:color w:val="000000" w:themeColor="text1"/>
               </w:rPr>
               <w:fldChar w:fldCharType="end"/>
             </w:r>
@@ -2149,18 +1953,16 @@
               <w:bCs w:val="0"/>
               <w:caps w:val="0"/>
               <w:noProof/>
-              <w:color w:val="000000" w:themeColor="text1"/>
               <w:sz w:val="24"/>
               <w:szCs w:val="24"/>
               <w:u w:val="none"/>
             </w:rPr>
           </w:pPr>
-          <w:hyperlink w:anchor="_Toc205198713" w:history="1">
+          <w:hyperlink w:anchor="_Toc205200065" w:history="1">
             <w:r>
               <w:rPr>
                 <w:rStyle w:val="Hyperlink"/>
                 <w:noProof/>
-                <w:color w:val="000000" w:themeColor="text1"/>
               </w:rPr>
               <w:t>5. Analyzing Data with HERMES packages</w:t>
             </w:r>
@@ -2168,7 +1970,6 @@
               <w:rPr>
                 <w:noProof/>
                 <w:webHidden/>
-                <w:color w:val="000000" w:themeColor="text1"/>
               </w:rPr>
               <w:tab/>
             </w:r>
@@ -2176,7 +1977,6 @@
               <w:rPr>
                 <w:noProof/>
                 <w:webHidden/>
-                <w:color w:val="000000" w:themeColor="text1"/>
               </w:rPr>
               <w:fldChar w:fldCharType="begin"/>
             </w:r>
@@ -2184,22 +1984,19 @@
               <w:rPr>
                 <w:noProof/>
                 <w:webHidden/>
-                <w:color w:val="000000" w:themeColor="text1"/>
-              </w:rPr>
-              <w:instrText xml:space="preserve"> PAGEREF _Toc205198713 \h </w:instrText>
-            </w:r>
-            <w:r>
-              <w:rPr>
-                <w:noProof/>
-                <w:webHidden/>
-                <w:color w:val="000000" w:themeColor="text1"/>
-              </w:rPr>
-            </w:r>
-            <w:r>
-              <w:rPr>
-                <w:noProof/>
-                <w:webHidden/>
-                <w:color w:val="000000" w:themeColor="text1"/>
+              </w:rPr>
+              <w:instrText xml:space="preserve"> PAGEREF _Toc205200065 \h </w:instrText>
+            </w:r>
+            <w:r>
+              <w:rPr>
+                <w:noProof/>
+                <w:webHidden/>
+              </w:rPr>
+            </w:r>
+            <w:r>
+              <w:rPr>
+                <w:noProof/>
+                <w:webHidden/>
               </w:rPr>
               <w:fldChar w:fldCharType="separate"/>
             </w:r>
@@ -2207,7 +2004,6 @@
               <w:rPr>
                 <w:noProof/>
                 <w:webHidden/>
-                <w:color w:val="000000" w:themeColor="text1"/>
               </w:rPr>
               <w:t>13</w:t>
             </w:r>
@@ -2215,7 +2011,6 @@
               <w:rPr>
                 <w:noProof/>
                 <w:webHidden/>
-                <w:color w:val="000000" w:themeColor="text1"/>
               </w:rPr>
               <w:fldChar w:fldCharType="end"/>
             </w:r>
@@ -2233,17 +2028,15 @@
               <w:bCs w:val="0"/>
               <w:smallCaps w:val="0"/>
               <w:noProof/>
-              <w:color w:val="000000" w:themeColor="text1"/>
               <w:sz w:val="24"/>
               <w:szCs w:val="24"/>
             </w:rPr>
           </w:pPr>
-          <w:hyperlink w:anchor="_Toc205198714" w:history="1">
+          <w:hyperlink w:anchor="_Toc205200066" w:history="1">
             <w:r>
               <w:rPr>
                 <w:rStyle w:val="Hyperlink"/>
                 <w:noProof/>
-                <w:color w:val="000000" w:themeColor="text1"/>
               </w:rPr>
               <w:t>5.1 loader.py</w:t>
             </w:r>
@@ -2251,7 +2044,6 @@
               <w:rPr>
                 <w:noProof/>
                 <w:webHidden/>
-                <w:color w:val="000000" w:themeColor="text1"/>
               </w:rPr>
               <w:tab/>
             </w:r>
@@ -2259,7 +2051,6 @@
               <w:rPr>
                 <w:noProof/>
                 <w:webHidden/>
-                <w:color w:val="000000" w:themeColor="text1"/>
               </w:rPr>
               <w:fldChar w:fldCharType="begin"/>
             </w:r>
@@ -2267,22 +2058,19 @@
               <w:rPr>
                 <w:noProof/>
                 <w:webHidden/>
-                <w:color w:val="000000" w:themeColor="text1"/>
-              </w:rPr>
-              <w:instrText xml:space="preserve"> PAGEREF _Toc205198714 \h </w:instrText>
-            </w:r>
-            <w:r>
-              <w:rPr>
-                <w:noProof/>
-                <w:webHidden/>
-                <w:color w:val="000000" w:themeColor="text1"/>
-              </w:rPr>
-            </w:r>
-            <w:r>
-              <w:rPr>
-                <w:noProof/>
-                <w:webHidden/>
-                <w:color w:val="000000" w:themeColor="text1"/>
+              </w:rPr>
+              <w:instrText xml:space="preserve"> PAGEREF _Toc205200066 \h </w:instrText>
+            </w:r>
+            <w:r>
+              <w:rPr>
+                <w:noProof/>
+                <w:webHidden/>
+              </w:rPr>
+            </w:r>
+            <w:r>
+              <w:rPr>
+                <w:noProof/>
+                <w:webHidden/>
               </w:rPr>
               <w:fldChar w:fldCharType="separate"/>
             </w:r>
@@ -2290,7 +2078,6 @@
               <w:rPr>
                 <w:noProof/>
                 <w:webHidden/>
-                <w:color w:val="000000" w:themeColor="text1"/>
               </w:rPr>
               <w:t>14</w:t>
             </w:r>
@@ -2298,7 +2085,6 @@
               <w:rPr>
                 <w:noProof/>
                 <w:webHidden/>
-                <w:color w:val="000000" w:themeColor="text1"/>
               </w:rPr>
               <w:fldChar w:fldCharType="end"/>
             </w:r>
@@ -2314,17 +2100,15 @@
               <w:rFonts w:eastAsiaTheme="minorEastAsia"/>
               <w:smallCaps w:val="0"/>
               <w:noProof/>
-              <w:color w:val="000000" w:themeColor="text1"/>
               <w:sz w:val="24"/>
               <w:szCs w:val="24"/>
             </w:rPr>
           </w:pPr>
-          <w:hyperlink w:anchor="_Toc205198715" w:history="1">
+          <w:hyperlink w:anchor="_Toc205200067" w:history="1">
             <w:r>
               <w:rPr>
                 <w:rStyle w:val="Hyperlink"/>
                 <w:noProof/>
-                <w:color w:val="000000" w:themeColor="text1"/>
               </w:rPr>
               <w:t>5.1.1 Load Function</w:t>
             </w:r>
@@ -2332,7 +2116,6 @@
               <w:rPr>
                 <w:noProof/>
                 <w:webHidden/>
-                <w:color w:val="000000" w:themeColor="text1"/>
               </w:rPr>
               <w:tab/>
             </w:r>
@@ -2340,7 +2123,6 @@
               <w:rPr>
                 <w:noProof/>
                 <w:webHidden/>
-                <w:color w:val="000000" w:themeColor="text1"/>
               </w:rPr>
               <w:fldChar w:fldCharType="begin"/>
             </w:r>
@@ -2348,22 +2130,19 @@
               <w:rPr>
                 <w:noProof/>
                 <w:webHidden/>
-                <w:color w:val="000000" w:themeColor="text1"/>
-              </w:rPr>
-              <w:instrText xml:space="preserve"> PAGEREF _Toc205198715 \h </w:instrText>
-            </w:r>
-            <w:r>
-              <w:rPr>
-                <w:noProof/>
-                <w:webHidden/>
-                <w:color w:val="000000" w:themeColor="text1"/>
-              </w:rPr>
-            </w:r>
-            <w:r>
-              <w:rPr>
-                <w:noProof/>
-                <w:webHidden/>
-                <w:color w:val="000000" w:themeColor="text1"/>
+              </w:rPr>
+              <w:instrText xml:space="preserve"> PAGEREF _Toc205200067 \h </w:instrText>
+            </w:r>
+            <w:r>
+              <w:rPr>
+                <w:noProof/>
+                <w:webHidden/>
+              </w:rPr>
+            </w:r>
+            <w:r>
+              <w:rPr>
+                <w:noProof/>
+                <w:webHidden/>
               </w:rPr>
               <w:fldChar w:fldCharType="separate"/>
             </w:r>
@@ -2371,7 +2150,6 @@
               <w:rPr>
                 <w:noProof/>
                 <w:webHidden/>
-                <w:color w:val="000000" w:themeColor="text1"/>
               </w:rPr>
               <w:t>14</w:t>
             </w:r>
@@ -2379,7 +2157,6 @@
               <w:rPr>
                 <w:noProof/>
                 <w:webHidden/>
-                <w:color w:val="000000" w:themeColor="text1"/>
               </w:rPr>
               <w:fldChar w:fldCharType="end"/>
             </w:r>
@@ -2395,17 +2172,15 @@
               <w:rFonts w:eastAsiaTheme="minorEastAsia"/>
               <w:smallCaps w:val="0"/>
               <w:noProof/>
-              <w:color w:val="000000" w:themeColor="text1"/>
               <w:sz w:val="24"/>
               <w:szCs w:val="24"/>
             </w:rPr>
           </w:pPr>
-          <w:hyperlink w:anchor="_Toc205198716" w:history="1">
+          <w:hyperlink w:anchor="_Toc205200068" w:history="1">
             <w:r>
               <w:rPr>
                 <w:rStyle w:val="Hyperlink"/>
                 <w:noProof/>
-                <w:color w:val="000000" w:themeColor="text1"/>
               </w:rPr>
               <w:t>5.1.2 Exporter Functions</w:t>
             </w:r>
@@ -2413,7 +2188,6 @@
               <w:rPr>
                 <w:noProof/>
                 <w:webHidden/>
-                <w:color w:val="000000" w:themeColor="text1"/>
               </w:rPr>
               <w:tab/>
             </w:r>
@@ -2421,7 +2195,6 @@
               <w:rPr>
                 <w:noProof/>
                 <w:webHidden/>
-                <w:color w:val="000000" w:themeColor="text1"/>
               </w:rPr>
               <w:fldChar w:fldCharType="begin"/>
             </w:r>
@@ -2429,22 +2202,19 @@
               <w:rPr>
                 <w:noProof/>
                 <w:webHidden/>
-                <w:color w:val="000000" w:themeColor="text1"/>
-              </w:rPr>
-              <w:instrText xml:space="preserve"> PAGEREF _Toc205198716 \h </w:instrText>
-            </w:r>
-            <w:r>
-              <w:rPr>
-                <w:noProof/>
-                <w:webHidden/>
-                <w:color w:val="000000" w:themeColor="text1"/>
-              </w:rPr>
-            </w:r>
-            <w:r>
-              <w:rPr>
-                <w:noProof/>
-                <w:webHidden/>
-                <w:color w:val="000000" w:themeColor="text1"/>
+              </w:rPr>
+              <w:instrText xml:space="preserve"> PAGEREF _Toc205200068 \h </w:instrText>
+            </w:r>
+            <w:r>
+              <w:rPr>
+                <w:noProof/>
+                <w:webHidden/>
+              </w:rPr>
+            </w:r>
+            <w:r>
+              <w:rPr>
+                <w:noProof/>
+                <w:webHidden/>
               </w:rPr>
               <w:fldChar w:fldCharType="separate"/>
             </w:r>
@@ -2452,7 +2222,6 @@
               <w:rPr>
                 <w:noProof/>
                 <w:webHidden/>
-                <w:color w:val="000000" w:themeColor="text1"/>
               </w:rPr>
               <w:t>15</w:t>
             </w:r>
@@ -2460,7 +2229,6 @@
               <w:rPr>
                 <w:noProof/>
                 <w:webHidden/>
-                <w:color w:val="000000" w:themeColor="text1"/>
               </w:rPr>
               <w:fldChar w:fldCharType="end"/>
             </w:r>
@@ -2478,17 +2246,15 @@
               <w:bCs w:val="0"/>
               <w:smallCaps w:val="0"/>
               <w:noProof/>
-              <w:color w:val="000000" w:themeColor="text1"/>
               <w:sz w:val="24"/>
               <w:szCs w:val="24"/>
             </w:rPr>
           </w:pPr>
-          <w:hyperlink w:anchor="_Toc205198717" w:history="1">
+          <w:hyperlink w:anchor="_Toc205200069" w:history="1">
             <w:r>
               <w:rPr>
                 <w:rStyle w:val="Hyperlink"/>
                 <w:noProof/>
-                <w:color w:val="000000" w:themeColor="text1"/>
               </w:rPr>
               <w:t>5.2 plotter.py</w:t>
             </w:r>
@@ -2496,7 +2262,6 @@
               <w:rPr>
                 <w:noProof/>
                 <w:webHidden/>
-                <w:color w:val="000000" w:themeColor="text1"/>
               </w:rPr>
               <w:tab/>
             </w:r>
@@ -2504,7 +2269,6 @@
               <w:rPr>
                 <w:noProof/>
                 <w:webHidden/>
-                <w:color w:val="000000" w:themeColor="text1"/>
               </w:rPr>
               <w:fldChar w:fldCharType="begin"/>
             </w:r>
@@ -2512,22 +2276,19 @@
               <w:rPr>
                 <w:noProof/>
                 <w:webHidden/>
-                <w:color w:val="000000" w:themeColor="text1"/>
-              </w:rPr>
-              <w:instrText xml:space="preserve"> PAGEREF _Toc205198717 \h </w:instrText>
-            </w:r>
-            <w:r>
-              <w:rPr>
-                <w:noProof/>
-                <w:webHidden/>
-                <w:color w:val="000000" w:themeColor="text1"/>
-              </w:rPr>
-            </w:r>
-            <w:r>
-              <w:rPr>
-                <w:noProof/>
-                <w:webHidden/>
-                <w:color w:val="000000" w:themeColor="text1"/>
+              </w:rPr>
+              <w:instrText xml:space="preserve"> PAGEREF _Toc205200069 \h </w:instrText>
+            </w:r>
+            <w:r>
+              <w:rPr>
+                <w:noProof/>
+                <w:webHidden/>
+              </w:rPr>
+            </w:r>
+            <w:r>
+              <w:rPr>
+                <w:noProof/>
+                <w:webHidden/>
               </w:rPr>
               <w:fldChar w:fldCharType="separate"/>
             </w:r>
@@ -2535,7 +2296,6 @@
               <w:rPr>
                 <w:noProof/>
                 <w:webHidden/>
-                <w:color w:val="000000" w:themeColor="text1"/>
               </w:rPr>
               <w:t>15</w:t>
             </w:r>
@@ -2543,7 +2303,222 @@
               <w:rPr>
                 <w:noProof/>
                 <w:webHidden/>
-                <w:color w:val="000000" w:themeColor="text1"/>
+              </w:rPr>
+              <w:fldChar w:fldCharType="end"/>
+            </w:r>
+          </w:hyperlink>
+        </w:p>
+        <w:p>
+          <w:pPr>
+            <w:pStyle w:val="TOC3"/>
+            <w:tabs>
+              <w:tab w:val="right" w:leader="dot" w:pos="9350"/>
+            </w:tabs>
+            <w:rPr>
+              <w:rFonts w:eastAsiaTheme="minorEastAsia"/>
+              <w:smallCaps w:val="0"/>
+              <w:noProof/>
+              <w:sz w:val="24"/>
+              <w:szCs w:val="24"/>
+            </w:rPr>
+          </w:pPr>
+          <w:hyperlink w:anchor="_Toc205200070" w:history="1">
+            <w:r>
+              <w:rPr>
+                <w:rStyle w:val="Hyperlink"/>
+                <w:noProof/>
+              </w:rPr>
+              <w:t>5.2.1 BufferPlotter</w:t>
+            </w:r>
+            <w:r>
+              <w:rPr>
+                <w:noProof/>
+                <w:webHidden/>
+              </w:rPr>
+              <w:tab/>
+            </w:r>
+            <w:r>
+              <w:rPr>
+                <w:noProof/>
+                <w:webHidden/>
+              </w:rPr>
+              <w:fldChar w:fldCharType="begin"/>
+            </w:r>
+            <w:r>
+              <w:rPr>
+                <w:noProof/>
+                <w:webHidden/>
+              </w:rPr>
+              <w:instrText xml:space="preserve"> PAGEREF _Toc205200070 \h </w:instrText>
+            </w:r>
+            <w:r>
+              <w:rPr>
+                <w:noProof/>
+                <w:webHidden/>
+              </w:rPr>
+            </w:r>
+            <w:r>
+              <w:rPr>
+                <w:noProof/>
+                <w:webHidden/>
+              </w:rPr>
+              <w:fldChar w:fldCharType="separate"/>
+            </w:r>
+            <w:r>
+              <w:rPr>
+                <w:noProof/>
+                <w:webHidden/>
+              </w:rPr>
+              <w:t>15</w:t>
+            </w:r>
+            <w:r>
+              <w:rPr>
+                <w:noProof/>
+                <w:webHidden/>
+              </w:rPr>
+              <w:fldChar w:fldCharType="end"/>
+            </w:r>
+          </w:hyperlink>
+        </w:p>
+        <w:p>
+          <w:pPr>
+            <w:pStyle w:val="TOC3"/>
+            <w:tabs>
+              <w:tab w:val="right" w:leader="dot" w:pos="9350"/>
+            </w:tabs>
+            <w:rPr>
+              <w:rFonts w:eastAsiaTheme="minorEastAsia"/>
+              <w:smallCaps w:val="0"/>
+              <w:noProof/>
+              <w:sz w:val="24"/>
+              <w:szCs w:val="24"/>
+            </w:rPr>
+          </w:pPr>
+          <w:hyperlink w:anchor="_Toc205200071" w:history="1">
+            <w:r>
+              <w:rPr>
+                <w:rStyle w:val="Hyperlink"/>
+                <w:noProof/>
+              </w:rPr>
+              <w:t>5.2.2 HistogramPlotter</w:t>
+            </w:r>
+            <w:r>
+              <w:rPr>
+                <w:noProof/>
+                <w:webHidden/>
+              </w:rPr>
+              <w:tab/>
+            </w:r>
+            <w:r>
+              <w:rPr>
+                <w:noProof/>
+                <w:webHidden/>
+              </w:rPr>
+              <w:fldChar w:fldCharType="begin"/>
+            </w:r>
+            <w:r>
+              <w:rPr>
+                <w:noProof/>
+                <w:webHidden/>
+              </w:rPr>
+              <w:instrText xml:space="preserve"> PAGEREF _Toc205200071 \h </w:instrText>
+            </w:r>
+            <w:r>
+              <w:rPr>
+                <w:noProof/>
+                <w:webHidden/>
+              </w:rPr>
+            </w:r>
+            <w:r>
+              <w:rPr>
+                <w:noProof/>
+                <w:webHidden/>
+              </w:rPr>
+              <w:fldChar w:fldCharType="separate"/>
+            </w:r>
+            <w:r>
+              <w:rPr>
+                <w:noProof/>
+                <w:webHidden/>
+              </w:rPr>
+              <w:t>16</w:t>
+            </w:r>
+            <w:r>
+              <w:rPr>
+                <w:noProof/>
+                <w:webHidden/>
+              </w:rPr>
+              <w:fldChar w:fldCharType="end"/>
+            </w:r>
+          </w:hyperlink>
+        </w:p>
+        <w:p>
+          <w:pPr>
+            <w:pStyle w:val="TOC3"/>
+            <w:tabs>
+              <w:tab w:val="right" w:leader="dot" w:pos="9350"/>
+            </w:tabs>
+            <w:rPr>
+              <w:rFonts w:eastAsiaTheme="minorEastAsia"/>
+              <w:smallCaps w:val="0"/>
+              <w:noProof/>
+              <w:sz w:val="24"/>
+              <w:szCs w:val="24"/>
+            </w:rPr>
+          </w:pPr>
+          <w:hyperlink w:anchor="_Toc205200072" w:history="1">
+            <w:r>
+              <w:rPr>
+                <w:rStyle w:val="Hyperlink"/>
+                <w:noProof/>
+              </w:rPr>
+              <w:t>5.2.3 ToAImageSequenceGenerator</w:t>
+            </w:r>
+            <w:r>
+              <w:rPr>
+                <w:noProof/>
+                <w:webHidden/>
+              </w:rPr>
+              <w:tab/>
+            </w:r>
+            <w:r>
+              <w:rPr>
+                <w:noProof/>
+                <w:webHidden/>
+              </w:rPr>
+              <w:fldChar w:fldCharType="begin"/>
+            </w:r>
+            <w:r>
+              <w:rPr>
+                <w:noProof/>
+                <w:webHidden/>
+              </w:rPr>
+              <w:instrText xml:space="preserve"> PAGEREF _Toc205200072 \h </w:instrText>
+            </w:r>
+            <w:r>
+              <w:rPr>
+                <w:noProof/>
+                <w:webHidden/>
+              </w:rPr>
+            </w:r>
+            <w:r>
+              <w:rPr>
+                <w:noProof/>
+                <w:webHidden/>
+              </w:rPr>
+              <w:fldChar w:fldCharType="separate"/>
+            </w:r>
+            <w:r>
+              <w:rPr>
+                <w:noProof/>
+                <w:webHidden/>
+              </w:rPr>
+              <w:t>16</w:t>
+            </w:r>
+            <w:r>
+              <w:rPr>
+                <w:noProof/>
+                <w:webHidden/>
               </w:rPr>
               <w:fldChar w:fldCharType="end"/>
             </w:r>
@@ -2561,17 +2536,15 @@
               <w:bCs w:val="0"/>
               <w:smallCaps w:val="0"/>
               <w:noProof/>
-              <w:color w:val="000000" w:themeColor="text1"/>
               <w:sz w:val="24"/>
               <w:szCs w:val="24"/>
             </w:rPr>
           </w:pPr>
-          <w:hyperlink w:anchor="_Toc205198718" w:history="1">
+          <w:hyperlink w:anchor="_Toc205200073" w:history="1">
             <w:r>
               <w:rPr>
                 <w:rStyle w:val="Hyperlink"/>
                 <w:noProof/>
-                <w:color w:val="000000" w:themeColor="text1"/>
               </w:rPr>
               <w:t>5.3 analyze.py</w:t>
             </w:r>
@@ -2579,7 +2552,6 @@
               <w:rPr>
                 <w:noProof/>
                 <w:webHidden/>
-                <w:color w:val="000000" w:themeColor="text1"/>
               </w:rPr>
               <w:tab/>
             </w:r>
@@ -2587,7 +2559,6 @@
               <w:rPr>
                 <w:noProof/>
                 <w:webHidden/>
-                <w:color w:val="000000" w:themeColor="text1"/>
               </w:rPr>
               <w:fldChar w:fldCharType="begin"/>
             </w:r>
@@ -2595,22 +2566,19 @@
               <w:rPr>
                 <w:noProof/>
                 <w:webHidden/>
-                <w:color w:val="000000" w:themeColor="text1"/>
-              </w:rPr>
-              <w:instrText xml:space="preserve"> PAGEREF _Toc205198718 \h </w:instrText>
-            </w:r>
-            <w:r>
-              <w:rPr>
-                <w:noProof/>
-                <w:webHidden/>
-                <w:color w:val="000000" w:themeColor="text1"/>
-              </w:rPr>
-            </w:r>
-            <w:r>
-              <w:rPr>
-                <w:noProof/>
-                <w:webHidden/>
-                <w:color w:val="000000" w:themeColor="text1"/>
+              </w:rPr>
+              <w:instrText xml:space="preserve"> PAGEREF _Toc205200073 \h </w:instrText>
+            </w:r>
+            <w:r>
+              <w:rPr>
+                <w:noProof/>
+                <w:webHidden/>
+              </w:rPr>
+            </w:r>
+            <w:r>
+              <w:rPr>
+                <w:noProof/>
+                <w:webHidden/>
               </w:rPr>
               <w:fldChar w:fldCharType="separate"/>
             </w:r>
@@ -2618,15 +2586,13 @@
               <w:rPr>
                 <w:noProof/>
                 <w:webHidden/>
-                <w:color w:val="000000" w:themeColor="text1"/>
-              </w:rPr>
-              <w:t>15</w:t>
-            </w:r>
-            <w:r>
-              <w:rPr>
-                <w:noProof/>
-                <w:webHidden/>
-                <w:color w:val="000000" w:themeColor="text1"/>
+              </w:rPr>
+              <w:t>16</w:t>
+            </w:r>
+            <w:r>
+              <w:rPr>
+                <w:noProof/>
+                <w:webHidden/>
               </w:rPr>
               <w:fldChar w:fldCharType="end"/>
             </w:r>
@@ -2642,17 +2608,15 @@
               <w:rFonts w:eastAsiaTheme="minorEastAsia"/>
               <w:smallCaps w:val="0"/>
               <w:noProof/>
-              <w:color w:val="000000" w:themeColor="text1"/>
               <w:sz w:val="24"/>
               <w:szCs w:val="24"/>
             </w:rPr>
           </w:pPr>
-          <w:hyperlink w:anchor="_Toc205198719" w:history="1">
+          <w:hyperlink w:anchor="_Toc205200074" w:history="1">
             <w:r>
               <w:rPr>
                 <w:rStyle w:val="Hyperlink"/>
                 <w:noProof/>
-                <w:color w:val="000000" w:themeColor="text1"/>
               </w:rPr>
               <w:t>5.3.1 Summary/Diagnostic Functions</w:t>
             </w:r>
@@ -2660,7 +2624,6 @@
               <w:rPr>
                 <w:noProof/>
                 <w:webHidden/>
-                <w:color w:val="000000" w:themeColor="text1"/>
               </w:rPr>
               <w:tab/>
             </w:r>
@@ -2668,7 +2631,6 @@
               <w:rPr>
                 <w:noProof/>
                 <w:webHidden/>
-                <w:color w:val="000000" w:themeColor="text1"/>
               </w:rPr>
               <w:fldChar w:fldCharType="begin"/>
             </w:r>
@@ -2676,22 +2638,19 @@
               <w:rPr>
                 <w:noProof/>
                 <w:webHidden/>
-                <w:color w:val="000000" w:themeColor="text1"/>
-              </w:rPr>
-              <w:instrText xml:space="preserve"> PAGEREF _Toc205198719 \h </w:instrText>
-            </w:r>
-            <w:r>
-              <w:rPr>
-                <w:noProof/>
-                <w:webHidden/>
-                <w:color w:val="000000" w:themeColor="text1"/>
-              </w:rPr>
-            </w:r>
-            <w:r>
-              <w:rPr>
-                <w:noProof/>
-                <w:webHidden/>
-                <w:color w:val="000000" w:themeColor="text1"/>
+              </w:rPr>
+              <w:instrText xml:space="preserve"> PAGEREF _Toc205200074 \h </w:instrText>
+            </w:r>
+            <w:r>
+              <w:rPr>
+                <w:noProof/>
+                <w:webHidden/>
+              </w:rPr>
+            </w:r>
+            <w:r>
+              <w:rPr>
+                <w:noProof/>
+                <w:webHidden/>
               </w:rPr>
               <w:fldChar w:fldCharType="separate"/>
             </w:r>
@@ -2699,7 +2658,6 @@
               <w:rPr>
                 <w:noProof/>
                 <w:webHidden/>
-                <w:color w:val="000000" w:themeColor="text1"/>
               </w:rPr>
               <w:t>16</w:t>
             </w:r>
@@ -2707,7 +2665,6 @@
               <w:rPr>
                 <w:noProof/>
                 <w:webHidden/>
-                <w:color w:val="000000" w:themeColor="text1"/>
               </w:rPr>
               <w:fldChar w:fldCharType="end"/>
             </w:r>
@@ -2723,17 +2680,15 @@
               <w:rFonts w:eastAsiaTheme="minorEastAsia"/>
               <w:smallCaps w:val="0"/>
               <w:noProof/>
-              <w:color w:val="000000" w:themeColor="text1"/>
               <w:sz w:val="24"/>
               <w:szCs w:val="24"/>
             </w:rPr>
           </w:pPr>
-          <w:hyperlink w:anchor="_Toc205198720" w:history="1">
+          <w:hyperlink w:anchor="_Toc205200075" w:history="1">
             <w:r>
               <w:rPr>
                 <w:rStyle w:val="Hyperlink"/>
                 <w:noProof/>
-                <w:color w:val="000000" w:themeColor="text1"/>
               </w:rPr>
               <w:t>5.3.2 Filtering Functions</w:t>
             </w:r>
@@ -2741,7 +2696,6 @@
               <w:rPr>
                 <w:noProof/>
                 <w:webHidden/>
-                <w:color w:val="000000" w:themeColor="text1"/>
               </w:rPr>
               <w:tab/>
             </w:r>
@@ -2749,7 +2703,6 @@
               <w:rPr>
                 <w:noProof/>
                 <w:webHidden/>
-                <w:color w:val="000000" w:themeColor="text1"/>
               </w:rPr>
               <w:fldChar w:fldCharType="begin"/>
             </w:r>
@@ -2757,22 +2710,19 @@
               <w:rPr>
                 <w:noProof/>
                 <w:webHidden/>
-                <w:color w:val="000000" w:themeColor="text1"/>
-              </w:rPr>
-              <w:instrText xml:space="preserve"> PAGEREF _Toc205198720 \h </w:instrText>
-            </w:r>
-            <w:r>
-              <w:rPr>
-                <w:noProof/>
-                <w:webHidden/>
-                <w:color w:val="000000" w:themeColor="text1"/>
-              </w:rPr>
-            </w:r>
-            <w:r>
-              <w:rPr>
-                <w:noProof/>
-                <w:webHidden/>
-                <w:color w:val="000000" w:themeColor="text1"/>
+              </w:rPr>
+              <w:instrText xml:space="preserve"> PAGEREF _Toc205200075 \h </w:instrText>
+            </w:r>
+            <w:r>
+              <w:rPr>
+                <w:noProof/>
+                <w:webHidden/>
+              </w:rPr>
+            </w:r>
+            <w:r>
+              <w:rPr>
+                <w:noProof/>
+                <w:webHidden/>
               </w:rPr>
               <w:fldChar w:fldCharType="separate"/>
             </w:r>
@@ -2780,15 +2730,13 @@
               <w:rPr>
                 <w:noProof/>
                 <w:webHidden/>
-                <w:color w:val="000000" w:themeColor="text1"/>
-              </w:rPr>
-              <w:t>16</w:t>
-            </w:r>
-            <w:r>
-              <w:rPr>
-                <w:noProof/>
-                <w:webHidden/>
-                <w:color w:val="000000" w:themeColor="text1"/>
+              </w:rPr>
+              <w:t>17</w:t>
+            </w:r>
+            <w:r>
+              <w:rPr>
+                <w:noProof/>
+                <w:webHidden/>
               </w:rPr>
               <w:fldChar w:fldCharType="end"/>
             </w:r>
@@ -2806,17 +2754,15 @@
               <w:bCs w:val="0"/>
               <w:smallCaps w:val="0"/>
               <w:noProof/>
-              <w:color w:val="000000" w:themeColor="text1"/>
               <w:sz w:val="24"/>
               <w:szCs w:val="24"/>
             </w:rPr>
           </w:pPr>
-          <w:hyperlink w:anchor="_Toc205198721" w:history="1">
+          <w:hyperlink w:anchor="_Toc205200076" w:history="1">
             <w:r>
               <w:rPr>
                 <w:rStyle w:val="Hyperlink"/>
                 <w:noProof/>
-                <w:color w:val="000000" w:themeColor="text1"/>
               </w:rPr>
               <w:t>5.4 Coding Examples</w:t>
             </w:r>
@@ -2824,7 +2770,6 @@
               <w:rPr>
                 <w:noProof/>
                 <w:webHidden/>
-                <w:color w:val="000000" w:themeColor="text1"/>
               </w:rPr>
               <w:tab/>
             </w:r>
@@ -2832,7 +2777,6 @@
               <w:rPr>
                 <w:noProof/>
                 <w:webHidden/>
-                <w:color w:val="000000" w:themeColor="text1"/>
               </w:rPr>
               <w:fldChar w:fldCharType="begin"/>
             </w:r>
@@ -2840,22 +2784,19 @@
               <w:rPr>
                 <w:noProof/>
                 <w:webHidden/>
-                <w:color w:val="000000" w:themeColor="text1"/>
-              </w:rPr>
-              <w:instrText xml:space="preserve"> PAGEREF _Toc205198721 \h </w:instrText>
-            </w:r>
-            <w:r>
-              <w:rPr>
-                <w:noProof/>
-                <w:webHidden/>
-                <w:color w:val="000000" w:themeColor="text1"/>
-              </w:rPr>
-            </w:r>
-            <w:r>
-              <w:rPr>
-                <w:noProof/>
-                <w:webHidden/>
-                <w:color w:val="000000" w:themeColor="text1"/>
+              </w:rPr>
+              <w:instrText xml:space="preserve"> PAGEREF _Toc205200076 \h </w:instrText>
+            </w:r>
+            <w:r>
+              <w:rPr>
+                <w:noProof/>
+                <w:webHidden/>
+              </w:rPr>
+            </w:r>
+            <w:r>
+              <w:rPr>
+                <w:noProof/>
+                <w:webHidden/>
               </w:rPr>
               <w:fldChar w:fldCharType="separate"/>
             </w:r>
@@ -2863,15 +2804,13 @@
               <w:rPr>
                 <w:noProof/>
                 <w:webHidden/>
-                <w:color w:val="000000" w:themeColor="text1"/>
-              </w:rPr>
-              <w:t>16</w:t>
-            </w:r>
-            <w:r>
-              <w:rPr>
-                <w:noProof/>
-                <w:webHidden/>
-                <w:color w:val="000000" w:themeColor="text1"/>
+              </w:rPr>
+              <w:t>17</w:t>
+            </w:r>
+            <w:r>
+              <w:rPr>
+                <w:noProof/>
+                <w:webHidden/>
               </w:rPr>
               <w:fldChar w:fldCharType="end"/>
             </w:r>
@@ -2887,17 +2826,15 @@
               <w:rFonts w:eastAsiaTheme="minorEastAsia"/>
               <w:smallCaps w:val="0"/>
               <w:noProof/>
-              <w:color w:val="000000" w:themeColor="text1"/>
               <w:sz w:val="24"/>
               <w:szCs w:val="24"/>
             </w:rPr>
           </w:pPr>
-          <w:hyperlink w:anchor="_Toc205198722" w:history="1">
+          <w:hyperlink w:anchor="_Toc205200077" w:history="1">
             <w:r>
               <w:rPr>
                 <w:rStyle w:val="Hyperlink"/>
                 <w:noProof/>
-                <w:color w:val="000000" w:themeColor="text1"/>
               </w:rPr>
               <w:t>5.4.1 Loader Examples</w:t>
             </w:r>
@@ -2905,7 +2842,6 @@
               <w:rPr>
                 <w:noProof/>
                 <w:webHidden/>
-                <w:color w:val="000000" w:themeColor="text1"/>
               </w:rPr>
               <w:tab/>
             </w:r>
@@ -2913,7 +2849,6 @@
               <w:rPr>
                 <w:noProof/>
                 <w:webHidden/>
-                <w:color w:val="000000" w:themeColor="text1"/>
               </w:rPr>
               <w:fldChar w:fldCharType="begin"/>
             </w:r>
@@ -2921,22 +2856,19 @@
               <w:rPr>
                 <w:noProof/>
                 <w:webHidden/>
-                <w:color w:val="000000" w:themeColor="text1"/>
-              </w:rPr>
-              <w:instrText xml:space="preserve"> PAGEREF _Toc205198722 \h </w:instrText>
-            </w:r>
-            <w:r>
-              <w:rPr>
-                <w:noProof/>
-                <w:webHidden/>
-                <w:color w:val="000000" w:themeColor="text1"/>
-              </w:rPr>
-            </w:r>
-            <w:r>
-              <w:rPr>
-                <w:noProof/>
-                <w:webHidden/>
-                <w:color w:val="000000" w:themeColor="text1"/>
+              </w:rPr>
+              <w:instrText xml:space="preserve"> PAGEREF _Toc205200077 \h </w:instrText>
+            </w:r>
+            <w:r>
+              <w:rPr>
+                <w:noProof/>
+                <w:webHidden/>
+              </w:rPr>
+            </w:r>
+            <w:r>
+              <w:rPr>
+                <w:noProof/>
+                <w:webHidden/>
               </w:rPr>
               <w:fldChar w:fldCharType="separate"/>
             </w:r>
@@ -2944,15 +2876,13 @@
               <w:rPr>
                 <w:noProof/>
                 <w:webHidden/>
-                <w:color w:val="000000" w:themeColor="text1"/>
-              </w:rPr>
-              <w:t>16</w:t>
-            </w:r>
-            <w:r>
-              <w:rPr>
-                <w:noProof/>
-                <w:webHidden/>
-                <w:color w:val="000000" w:themeColor="text1"/>
+              </w:rPr>
+              <w:t>17</w:t>
+            </w:r>
+            <w:r>
+              <w:rPr>
+                <w:noProof/>
+                <w:webHidden/>
               </w:rPr>
               <w:fldChar w:fldCharType="end"/>
             </w:r>
@@ -2968,17 +2898,15 @@
               <w:rFonts w:eastAsiaTheme="minorEastAsia"/>
               <w:smallCaps w:val="0"/>
               <w:noProof/>
-              <w:color w:val="000000" w:themeColor="text1"/>
               <w:sz w:val="24"/>
               <w:szCs w:val="24"/>
             </w:rPr>
           </w:pPr>
-          <w:hyperlink w:anchor="_Toc205198723" w:history="1">
+          <w:hyperlink w:anchor="_Toc205200078" w:history="1">
             <w:r>
               <w:rPr>
                 <w:rStyle w:val="Hyperlink"/>
                 <w:noProof/>
-                <w:color w:val="000000" w:themeColor="text1"/>
               </w:rPr>
               <w:t>5.4.2 Plotter Examples</w:t>
             </w:r>
@@ -2986,7 +2914,6 @@
               <w:rPr>
                 <w:noProof/>
                 <w:webHidden/>
-                <w:color w:val="000000" w:themeColor="text1"/>
               </w:rPr>
               <w:tab/>
             </w:r>
@@ -2994,7 +2921,6 @@
               <w:rPr>
                 <w:noProof/>
                 <w:webHidden/>
-                <w:color w:val="000000" w:themeColor="text1"/>
               </w:rPr>
               <w:fldChar w:fldCharType="begin"/>
             </w:r>
@@ -3002,22 +2928,19 @@
               <w:rPr>
                 <w:noProof/>
                 <w:webHidden/>
-                <w:color w:val="000000" w:themeColor="text1"/>
-              </w:rPr>
-              <w:instrText xml:space="preserve"> PAGEREF _Toc205198723 \h </w:instrText>
-            </w:r>
-            <w:r>
-              <w:rPr>
-                <w:noProof/>
-                <w:webHidden/>
-                <w:color w:val="000000" w:themeColor="text1"/>
-              </w:rPr>
-            </w:r>
-            <w:r>
-              <w:rPr>
-                <w:noProof/>
-                <w:webHidden/>
-                <w:color w:val="000000" w:themeColor="text1"/>
+              </w:rPr>
+              <w:instrText xml:space="preserve"> PAGEREF _Toc205200078 \h </w:instrText>
+            </w:r>
+            <w:r>
+              <w:rPr>
+                <w:noProof/>
+                <w:webHidden/>
+              </w:rPr>
+            </w:r>
+            <w:r>
+              <w:rPr>
+                <w:noProof/>
+                <w:webHidden/>
               </w:rPr>
               <w:fldChar w:fldCharType="separate"/>
             </w:r>
@@ -3025,7 +2948,6 @@
               <w:rPr>
                 <w:noProof/>
                 <w:webHidden/>
-                <w:color w:val="000000" w:themeColor="text1"/>
               </w:rPr>
               <w:t>18</w:t>
             </w:r>
@@ -3033,7 +2955,6 @@
               <w:rPr>
                 <w:noProof/>
                 <w:webHidden/>
-                <w:color w:val="000000" w:themeColor="text1"/>
               </w:rPr>
               <w:fldChar w:fldCharType="end"/>
             </w:r>
@@ -3049,17 +2970,15 @@
               <w:rFonts w:eastAsiaTheme="minorEastAsia"/>
               <w:smallCaps w:val="0"/>
               <w:noProof/>
-              <w:color w:val="000000" w:themeColor="text1"/>
               <w:sz w:val="24"/>
               <w:szCs w:val="24"/>
             </w:rPr>
           </w:pPr>
-          <w:hyperlink w:anchor="_Toc205198724" w:history="1">
+          <w:hyperlink w:anchor="_Toc205200079" w:history="1">
             <w:r>
               <w:rPr>
                 <w:rStyle w:val="Hyperlink"/>
                 <w:noProof/>
-                <w:color w:val="000000" w:themeColor="text1"/>
               </w:rPr>
               <w:t>5.4.3 Analyzer Examples</w:t>
             </w:r>
@@ -3067,7 +2986,6 @@
               <w:rPr>
                 <w:noProof/>
                 <w:webHidden/>
-                <w:color w:val="000000" w:themeColor="text1"/>
               </w:rPr>
               <w:tab/>
             </w:r>
@@ -3075,7 +2993,6 @@
               <w:rPr>
                 <w:noProof/>
                 <w:webHidden/>
-                <w:color w:val="000000" w:themeColor="text1"/>
               </w:rPr>
               <w:fldChar w:fldCharType="begin"/>
             </w:r>
@@ -3083,22 +3000,19 @@
               <w:rPr>
                 <w:noProof/>
                 <w:webHidden/>
-                <w:color w:val="000000" w:themeColor="text1"/>
-              </w:rPr>
-              <w:instrText xml:space="preserve"> PAGEREF _Toc205198724 \h </w:instrText>
-            </w:r>
-            <w:r>
-              <w:rPr>
-                <w:noProof/>
-                <w:webHidden/>
-                <w:color w:val="000000" w:themeColor="text1"/>
-              </w:rPr>
-            </w:r>
-            <w:r>
-              <w:rPr>
-                <w:noProof/>
-                <w:webHidden/>
-                <w:color w:val="000000" w:themeColor="text1"/>
+              </w:rPr>
+              <w:instrText xml:space="preserve"> PAGEREF _Toc205200079 \h </w:instrText>
+            </w:r>
+            <w:r>
+              <w:rPr>
+                <w:noProof/>
+                <w:webHidden/>
+              </w:rPr>
+            </w:r>
+            <w:r>
+              <w:rPr>
+                <w:noProof/>
+                <w:webHidden/>
               </w:rPr>
               <w:fldChar w:fldCharType="separate"/>
             </w:r>
@@ -3106,7 +3020,6 @@
               <w:rPr>
                 <w:noProof/>
                 <w:webHidden/>
-                <w:color w:val="000000" w:themeColor="text1"/>
               </w:rPr>
               <w:t>18</w:t>
             </w:r>
@@ -3114,7 +3027,6 @@
               <w:rPr>
                 <w:noProof/>
                 <w:webHidden/>
-                <w:color w:val="000000" w:themeColor="text1"/>
               </w:rPr>
               <w:fldChar w:fldCharType="end"/>
             </w:r>
@@ -3132,17 +3044,15 @@
               <w:bCs w:val="0"/>
               <w:smallCaps w:val="0"/>
               <w:noProof/>
-              <w:color w:val="000000" w:themeColor="text1"/>
               <w:sz w:val="24"/>
               <w:szCs w:val="24"/>
             </w:rPr>
           </w:pPr>
-          <w:hyperlink w:anchor="_Toc205198725" w:history="1">
+          <w:hyperlink w:anchor="_Toc205200080" w:history="1">
             <w:r>
               <w:rPr>
                 <w:rStyle w:val="Hyperlink"/>
                 <w:noProof/>
-                <w:color w:val="000000" w:themeColor="text1"/>
               </w:rPr>
               <w:t>5.5 Example Notebook Files</w:t>
             </w:r>
@@ -3150,7 +3060,6 @@
               <w:rPr>
                 <w:noProof/>
                 <w:webHidden/>
-                <w:color w:val="000000" w:themeColor="text1"/>
               </w:rPr>
               <w:tab/>
             </w:r>
@@ -3158,7 +3067,6 @@
               <w:rPr>
                 <w:noProof/>
                 <w:webHidden/>
-                <w:color w:val="000000" w:themeColor="text1"/>
               </w:rPr>
               <w:fldChar w:fldCharType="begin"/>
             </w:r>
@@ -3166,22 +3074,19 @@
               <w:rPr>
                 <w:noProof/>
                 <w:webHidden/>
-                <w:color w:val="000000" w:themeColor="text1"/>
-              </w:rPr>
-              <w:instrText xml:space="preserve"> PAGEREF _Toc205198725 \h </w:instrText>
-            </w:r>
-            <w:r>
-              <w:rPr>
-                <w:noProof/>
-                <w:webHidden/>
-                <w:color w:val="000000" w:themeColor="text1"/>
-              </w:rPr>
-            </w:r>
-            <w:r>
-              <w:rPr>
-                <w:noProof/>
-                <w:webHidden/>
-                <w:color w:val="000000" w:themeColor="text1"/>
+              </w:rPr>
+              <w:instrText xml:space="preserve"> PAGEREF _Toc205200080 \h </w:instrText>
+            </w:r>
+            <w:r>
+              <w:rPr>
+                <w:noProof/>
+                <w:webHidden/>
+              </w:rPr>
+            </w:r>
+            <w:r>
+              <w:rPr>
+                <w:noProof/>
+                <w:webHidden/>
               </w:rPr>
               <w:fldChar w:fldCharType="separate"/>
             </w:r>
@@ -3189,15 +3094,13 @@
               <w:rPr>
                 <w:noProof/>
                 <w:webHidden/>
-                <w:color w:val="000000" w:themeColor="text1"/>
-              </w:rPr>
-              <w:t>18</w:t>
-            </w:r>
-            <w:r>
-              <w:rPr>
-                <w:noProof/>
-                <w:webHidden/>
-                <w:color w:val="000000" w:themeColor="text1"/>
+              </w:rPr>
+              <w:t>19</w:t>
+            </w:r>
+            <w:r>
+              <w:rPr>
+                <w:noProof/>
+                <w:webHidden/>
               </w:rPr>
               <w:fldChar w:fldCharType="end"/>
             </w:r>
@@ -3232,7 +3135,7 @@
           <w:color w:val="000000" w:themeColor="text1"/>
         </w:rPr>
       </w:pPr>
-      <w:bookmarkStart w:id="1" w:name="_Toc205198692"/>
+      <w:bookmarkStart w:id="1" w:name="_Toc205200044"/>
       <w:r>
         <w:rPr>
           <w:color w:val="000000" w:themeColor="text1"/>
@@ -3296,20 +3199,26 @@
         <w:rPr>
           <w:color w:val="000000" w:themeColor="text1"/>
         </w:rPr>
-        <w:t xml:space="preserve"> subsequent analysis. With HERMES users have access to a flexible framework that simplifies the integration of TPX3Cam's capabilities into their projects, while also providing the needed diagnostics for development and trouble shooting.</w:t>
-      </w:r>
-    </w:p>
-    <w:p>
-      <w:pPr>
-        <w:rPr>
-          <w:color w:val="000000" w:themeColor="text1"/>
-        </w:rPr>
-      </w:pPr>
+        <w:t xml:space="preserve"> subsequent analysis. With HERMES users have access to a </w:t>
+      </w:r>
       <w:r>
         <w:rPr>
           <w:color w:val="000000" w:themeColor="text1"/>
         </w:rPr>
         <w:lastRenderedPageBreak/>
+        <w:t>flexible framework that simplifies the integration of TPX3Cam's capabilities into their projects, while also providing the needed diagnostics for development and trouble shooting.</w:t>
+      </w:r>
+    </w:p>
+    <w:p>
+      <w:pPr>
+        <w:rPr>
+          <w:color w:val="000000" w:themeColor="text1"/>
+        </w:rPr>
+      </w:pPr>
+      <w:r>
+        <w:rPr>
+          <w:color w:val="000000" w:themeColor="text1"/>
+        </w:rPr>
         <w:t xml:space="preserve">HERMES has three </w:t>
       </w:r>
       <w:r>
@@ -3444,13 +3353,6 @@
     </w:p>
     <w:p>
       <w:pPr>
-        <w:rPr>
-          <w:color w:val="000000" w:themeColor="text1"/>
-        </w:rPr>
-      </w:pPr>
-    </w:p>
-    <w:p>
-      <w:pPr>
         <w:pStyle w:val="Heading1"/>
         <w:numPr>
           <w:ilvl w:val="0"/>
@@ -3460,7 +3362,7 @@
           <w:color w:val="000000" w:themeColor="text1"/>
         </w:rPr>
       </w:pPr>
-      <w:bookmarkStart w:id="2" w:name="_Toc205198693"/>
+      <w:bookmarkStart w:id="2" w:name="_Toc205200045"/>
       <w:r>
         <w:rPr>
           <w:color w:val="000000" w:themeColor="text1"/>
@@ -3537,7 +3439,7 @@
         </w:rPr>
         <w:t xml:space="preserve">      </w:t>
       </w:r>
-      <w:bookmarkStart w:id="3" w:name="_Toc205198694"/>
+      <w:bookmarkStart w:id="3" w:name="_Toc205200046"/>
       <w:r>
         <w:rPr>
           <w:color w:val="000000" w:themeColor="text1"/>
@@ -3783,6 +3685,7 @@
           <w:rFonts w:cs="Courier New"/>
           <w:color w:val="000000" w:themeColor="text1"/>
         </w:rPr>
+        <w:lastRenderedPageBreak/>
         <w:t xml:space="preserve">Pixi will automatically install required dependencies and manage the python version for HERMES. </w:t>
       </w:r>
       <w:r>
@@ -3824,7 +3727,6 @@
           <w:noProof/>
           <w:color w:val="000000" w:themeColor="text1"/>
         </w:rPr>
-        <w:lastRenderedPageBreak/>
         <w:t xml:space="preserve"> </w:t>
       </w:r>
     </w:p>
@@ -3936,7 +3838,7 @@
           <w:color w:val="000000" w:themeColor="text1"/>
         </w:rPr>
       </w:pPr>
-      <w:bookmarkStart w:id="4" w:name="_Toc205198695"/>
+      <w:bookmarkStart w:id="4" w:name="_Toc205200047"/>
       <w:r>
         <w:rPr>
           <w:color w:val="000000" w:themeColor="text1"/>
@@ -3956,7 +3858,7 @@
           <w:color w:val="000000" w:themeColor="text1"/>
         </w:rPr>
       </w:pPr>
-      <w:bookmarkStart w:id="5" w:name="_Toc205198696"/>
+      <w:bookmarkStart w:id="5" w:name="_Toc205200048"/>
       <w:r>
         <w:rPr>
           <w:color w:val="000000" w:themeColor="text1"/>
@@ -4072,7 +3974,7 @@
           <w:color w:val="000000" w:themeColor="text1"/>
         </w:rPr>
       </w:pPr>
-      <w:bookmarkStart w:id="6" w:name="_Toc205198697"/>
+      <w:bookmarkStart w:id="6" w:name="_Toc205200049"/>
       <w:r>
         <w:rPr>
           <w:color w:val="000000" w:themeColor="text1"/>
@@ -4214,7 +4116,7 @@
           <w:color w:val="000000" w:themeColor="text1"/>
         </w:rPr>
       </w:pPr>
-      <w:bookmarkStart w:id="7" w:name="_Toc205198698"/>
+      <w:bookmarkStart w:id="7" w:name="_Toc205200050"/>
       <w:r>
         <w:rPr>
           <w:color w:val="000000" w:themeColor="text1"/>
@@ -5289,7 +5191,7 @@
         </w:rPr>
         <w:t xml:space="preserve">     </w:t>
       </w:r>
-      <w:bookmarkStart w:id="8" w:name="_Toc205198699"/>
+      <w:bookmarkStart w:id="8" w:name="_Toc205200051"/>
       <w:r>
         <w:rPr>
           <w:color w:val="000000" w:themeColor="text1"/>
@@ -5317,7 +5219,7 @@
         </w:rPr>
         <w:t xml:space="preserve">     </w:t>
       </w:r>
-      <w:bookmarkStart w:id="9" w:name="_Toc205198700"/>
+      <w:bookmarkStart w:id="9" w:name="_Toc205200052"/>
       <w:r>
         <w:rPr>
           <w:color w:val="000000" w:themeColor="text1"/>
@@ -5595,7 +5497,7 @@
         <w:lastRenderedPageBreak/>
         <w:t xml:space="preserve">    </w:t>
       </w:r>
-      <w:bookmarkStart w:id="10" w:name="_Toc205198701"/>
+      <w:bookmarkStart w:id="10" w:name="_Toc205200053"/>
       <w:r>
         <w:rPr>
           <w:color w:val="000000" w:themeColor="text1"/>
@@ -6139,7 +6041,7 @@
         </w:rPr>
         <w:t xml:space="preserve">    </w:t>
       </w:r>
-      <w:bookmarkStart w:id="11" w:name="_Toc205198702"/>
+      <w:bookmarkStart w:id="11" w:name="_Toc205200054"/>
       <w:r>
         <w:rPr>
           <w:color w:val="000000" w:themeColor="text1"/>
@@ -6290,7 +6192,7 @@
         <w:lastRenderedPageBreak/>
         <w:t xml:space="preserve">    </w:t>
       </w:r>
-      <w:bookmarkStart w:id="12" w:name="_Toc205198703"/>
+      <w:bookmarkStart w:id="12" w:name="_Toc205200055"/>
       <w:r>
         <w:rPr>
           <w:color w:val="000000" w:themeColor="text1"/>
@@ -6356,7 +6258,7 @@
         </w:rPr>
         <w:t xml:space="preserve"> </w:t>
       </w:r>
-      <w:bookmarkStart w:id="13" w:name="_Toc205198704"/>
+      <w:bookmarkStart w:id="13" w:name="_Toc205200056"/>
       <w:r>
         <w:rPr>
           <w:color w:val="000000" w:themeColor="text1"/>
@@ -6562,7 +6464,7 @@
         </w:rPr>
         <w:t xml:space="preserve">    </w:t>
       </w:r>
-      <w:bookmarkStart w:id="14" w:name="_Toc205198705"/>
+      <w:bookmarkStart w:id="14" w:name="_Toc205200057"/>
       <w:r>
         <w:rPr>
           <w:color w:val="000000" w:themeColor="text1"/>
@@ -6972,7 +6874,7 @@
           <w:color w:val="000000" w:themeColor="text1"/>
         </w:rPr>
       </w:pPr>
-      <w:bookmarkStart w:id="15" w:name="_Toc205198706"/>
+      <w:bookmarkStart w:id="15" w:name="_Toc205200058"/>
       <w:r>
         <w:rPr>
           <w:color w:val="000000" w:themeColor="text1"/>
@@ -7019,7 +6921,7 @@
         </w:rPr>
         <w:t xml:space="preserve">    </w:t>
       </w:r>
-      <w:bookmarkStart w:id="16" w:name="_Toc205198707"/>
+      <w:bookmarkStart w:id="16" w:name="_Toc205200059"/>
       <w:r>
         <w:rPr>
           <w:color w:val="000000" w:themeColor="text1"/>
@@ -7197,7 +7099,7 @@
         </w:rPr>
         <w:t xml:space="preserve">    </w:t>
       </w:r>
-      <w:bookmarkStart w:id="17" w:name="_Toc205198708"/>
+      <w:bookmarkStart w:id="17" w:name="_Toc205200060"/>
       <w:r>
         <w:rPr>
           <w:color w:val="000000" w:themeColor="text1"/>
@@ -7225,7 +7127,7 @@
         </w:rPr>
         <w:t xml:space="preserve">    </w:t>
       </w:r>
-      <w:bookmarkStart w:id="18" w:name="_Toc205198709"/>
+      <w:bookmarkStart w:id="18" w:name="_Toc205200061"/>
       <w:r>
         <w:rPr>
           <w:color w:val="000000" w:themeColor="text1"/>
@@ -7413,7 +7315,7 @@
         </w:rPr>
         <w:t xml:space="preserve">    </w:t>
       </w:r>
-      <w:bookmarkStart w:id="19" w:name="_Toc205198710"/>
+      <w:bookmarkStart w:id="19" w:name="_Toc205200062"/>
       <w:r>
         <w:rPr>
           <w:color w:val="000000" w:themeColor="text1"/>
@@ -7870,7 +7772,7 @@
         </w:rPr>
         <w:t xml:space="preserve">    </w:t>
       </w:r>
-      <w:bookmarkStart w:id="20" w:name="_Toc205198711"/>
+      <w:bookmarkStart w:id="20" w:name="_Toc205200063"/>
       <w:r>
         <w:rPr>
           <w:color w:val="000000" w:themeColor="text1"/>
@@ -8085,7 +7987,7 @@
         </w:rPr>
         <w:t xml:space="preserve">    </w:t>
       </w:r>
-      <w:bookmarkStart w:id="21" w:name="_Toc205198712"/>
+      <w:bookmarkStart w:id="21" w:name="_Toc205200064"/>
       <w:r>
         <w:rPr>
           <w:color w:val="000000" w:themeColor="text1"/>
@@ -8363,7 +8265,7 @@
           <w:color w:val="000000" w:themeColor="text1"/>
         </w:rPr>
       </w:pPr>
-      <w:bookmarkStart w:id="22" w:name="_Toc205198713"/>
+      <w:bookmarkStart w:id="22" w:name="_Toc205200065"/>
       <w:r>
         <w:rPr>
           <w:color w:val="000000" w:themeColor="text1"/>
@@ -8718,7 +8620,7 @@
           <w:color w:val="000000" w:themeColor="text1"/>
         </w:rPr>
       </w:pPr>
-      <w:bookmarkStart w:id="23" w:name="_Toc205198714"/>
+      <w:bookmarkStart w:id="23" w:name="_Toc205200066"/>
       <w:r>
         <w:rPr>
           <w:color w:val="000000" w:themeColor="text1"/>
@@ -8756,7 +8658,7 @@
           <w:color w:val="000000" w:themeColor="text1"/>
         </w:rPr>
       </w:pPr>
-      <w:bookmarkStart w:id="24" w:name="_Toc205198715"/>
+      <w:bookmarkStart w:id="24" w:name="_Toc205200067"/>
       <w:r>
         <w:rPr>
           <w:color w:val="000000" w:themeColor="text1"/>
@@ -9454,7 +9356,7 @@
           <w:color w:val="000000" w:themeColor="text1"/>
         </w:rPr>
       </w:pPr>
-      <w:bookmarkStart w:id="25" w:name="_Toc205198716"/>
+      <w:bookmarkStart w:id="25" w:name="_Toc205200068"/>
       <w:r>
         <w:rPr>
           <w:color w:val="000000" w:themeColor="text1"/>
@@ -9543,7 +9445,7 @@
           <w:color w:val="000000" w:themeColor="text1"/>
         </w:rPr>
       </w:pPr>
-      <w:bookmarkStart w:id="26" w:name="_Toc205198717"/>
+      <w:bookmarkStart w:id="26" w:name="_Toc205200069"/>
       <w:r>
         <w:rPr>
           <w:color w:val="000000" w:themeColor="text1"/>
@@ -9579,12 +9481,14 @@
           <w:color w:val="000000" w:themeColor="text1"/>
         </w:rPr>
       </w:pPr>
+      <w:bookmarkStart w:id="27" w:name="_Toc205200070"/>
       <w:r>
         <w:rPr>
           <w:color w:val="000000" w:themeColor="text1"/>
         </w:rPr>
         <w:t>5.2.1 BufferPlotter</w:t>
       </w:r>
+      <w:bookmarkEnd w:id="27"/>
     </w:p>
     <w:p>
       <w:pPr>
@@ -9691,13 +9595,14 @@
           <w:color w:val="000000" w:themeColor="text1"/>
         </w:rPr>
       </w:pPr>
-      <w:bookmarkStart w:id="27" w:name="_Toc205198718"/>
+      <w:bookmarkStart w:id="28" w:name="_Toc205200071"/>
       <w:r>
         <w:rPr>
           <w:color w:val="000000" w:themeColor="text1"/>
         </w:rPr>
         <w:t>5.2.2 HistogramPlotter</w:t>
       </w:r>
+      <w:bookmarkEnd w:id="28"/>
     </w:p>
     <w:p>
       <w:r>
@@ -9748,12 +9653,14 @@
           <w:color w:val="000000" w:themeColor="text1"/>
         </w:rPr>
       </w:pPr>
+      <w:bookmarkStart w:id="29" w:name="_Toc205200072"/>
       <w:r>
         <w:rPr>
           <w:color w:val="000000" w:themeColor="text1"/>
         </w:rPr>
         <w:t>5.2.3 ToAImageSequenceGenerator</w:t>
       </w:r>
+      <w:bookmarkEnd w:id="29"/>
     </w:p>
     <w:p>
       <w:r>
@@ -9805,13 +9712,14 @@
           <w:color w:val="000000" w:themeColor="text1"/>
         </w:rPr>
       </w:pPr>
+      <w:bookmarkStart w:id="30" w:name="_Toc205200073"/>
       <w:r>
         <w:rPr>
           <w:color w:val="000000" w:themeColor="text1"/>
         </w:rPr>
         <w:t>5.3 analyze.py</w:t>
       </w:r>
-      <w:bookmarkEnd w:id="27"/>
+      <w:bookmarkEnd w:id="30"/>
     </w:p>
     <w:p>
       <w:pPr>
@@ -9841,14 +9749,14 @@
           <w:color w:val="000000" w:themeColor="text1"/>
         </w:rPr>
       </w:pPr>
-      <w:bookmarkStart w:id="28" w:name="_Toc205198719"/>
+      <w:bookmarkStart w:id="31" w:name="_Toc205200074"/>
       <w:r>
         <w:rPr>
           <w:color w:val="000000" w:themeColor="text1"/>
         </w:rPr>
         <w:t>5.3.1 Summary/Diagnostic Functions</w:t>
       </w:r>
-      <w:bookmarkEnd w:id="28"/>
+      <w:bookmarkEnd w:id="31"/>
     </w:p>
     <w:p>
       <w:pPr>
@@ -9975,7 +9883,7 @@
           <w:color w:val="000000" w:themeColor="text1"/>
         </w:rPr>
       </w:pPr>
-      <w:bookmarkStart w:id="29" w:name="_Toc205198720"/>
+      <w:bookmarkStart w:id="32" w:name="_Toc205200075"/>
       <w:r>
         <w:rPr>
           <w:color w:val="000000" w:themeColor="text1"/>
@@ -9983,7 +9891,7 @@
         <w:lastRenderedPageBreak/>
         <w:t>5.3.2 Filtering Functions</w:t>
       </w:r>
-      <w:bookmarkEnd w:id="29"/>
+      <w:bookmarkEnd w:id="32"/>
     </w:p>
     <w:p>
       <w:pPr>
@@ -10117,14 +10025,14 @@
           <w:color w:val="000000" w:themeColor="text1"/>
         </w:rPr>
       </w:pPr>
-      <w:bookmarkStart w:id="30" w:name="_Toc205198721"/>
+      <w:bookmarkStart w:id="33" w:name="_Toc205200076"/>
       <w:r>
         <w:rPr>
           <w:color w:val="000000" w:themeColor="text1"/>
         </w:rPr>
         <w:t>5.4 Coding Examples</w:t>
       </w:r>
-      <w:bookmarkEnd w:id="30"/>
+      <w:bookmarkEnd w:id="33"/>
     </w:p>
     <w:p>
       <w:pPr>
@@ -10134,14 +10042,14 @@
           <w:color w:val="000000" w:themeColor="text1"/>
         </w:rPr>
       </w:pPr>
-      <w:bookmarkStart w:id="31" w:name="_Toc205198722"/>
+      <w:bookmarkStart w:id="34" w:name="_Toc205200077"/>
       <w:r>
         <w:rPr>
           <w:color w:val="000000" w:themeColor="text1"/>
         </w:rPr>
         <w:t>5.4.1 Loader Examples</w:t>
       </w:r>
-      <w:bookmarkEnd w:id="31"/>
+      <w:bookmarkEnd w:id="34"/>
     </w:p>
     <w:p>
       <w:pPr>
@@ -10505,14 +10413,14 @@
           <w:color w:val="000000" w:themeColor="text1"/>
         </w:rPr>
       </w:pPr>
-      <w:bookmarkStart w:id="32" w:name="_Toc205198723"/>
+      <w:bookmarkStart w:id="35" w:name="_Toc205200078"/>
       <w:r>
         <w:rPr>
           <w:color w:val="000000" w:themeColor="text1"/>
         </w:rPr>
         <w:t>5.4.2 Plotter Examples</w:t>
       </w:r>
-      <w:bookmarkEnd w:id="32"/>
+      <w:bookmarkEnd w:id="35"/>
     </w:p>
     <w:p>
       <w:r>
@@ -10567,14 +10475,14 @@
           <w:color w:val="000000" w:themeColor="text1"/>
         </w:rPr>
       </w:pPr>
-      <w:bookmarkStart w:id="33" w:name="_Toc205198724"/>
+      <w:bookmarkStart w:id="36" w:name="_Toc205200079"/>
       <w:r>
         <w:rPr>
           <w:color w:val="000000" w:themeColor="text1"/>
         </w:rPr>
         <w:t>5.4.3 Analyzer Examples</w:t>
       </w:r>
-      <w:bookmarkEnd w:id="33"/>
+      <w:bookmarkEnd w:id="36"/>
     </w:p>
     <w:p>
       <w:pPr>
@@ -10729,14 +10637,14 @@
           <w:color w:val="000000" w:themeColor="text1"/>
         </w:rPr>
       </w:pPr>
-      <w:bookmarkStart w:id="34" w:name="_Toc205198725"/>
+      <w:bookmarkStart w:id="37" w:name="_Toc205200080"/>
       <w:r>
         <w:rPr>
           <w:color w:val="000000" w:themeColor="text1"/>
         </w:rPr>
         <w:t>5.5 Example Notebook Files</w:t>
       </w:r>
-      <w:bookmarkEnd w:id="34"/>
+      <w:bookmarkEnd w:id="37"/>
     </w:p>
     <w:p>
       <w:pPr>

</xml_diff>

<commit_message>
Moving a ton of old files that aren't useful. All of these will now be in the legacy folder.
</commit_message>
<xml_diff>
--- a/docs/HERMES Manual.docx
+++ b/docs/HERMES Manual.docx
@@ -3733,6 +3733,7 @@
     <w:p>
       <w:pPr>
         <w:rPr>
+          <w:rFonts w:ascii="Courier New" w:hAnsi="Courier New" w:cs="Courier New"/>
           <w:noProof/>
           <w:color w:val="000000" w:themeColor="text1"/>
         </w:rPr>
@@ -3742,29 +3743,107 @@
           <w:noProof/>
           <w:color w:val="000000" w:themeColor="text1"/>
         </w:rPr>
-        <w:t xml:space="preserve">From here, HERMES has successfully been installed. To get started, </w:t>
-      </w:r>
-      <w:r>
+        <w:t xml:space="preserve">From here, HERMES has successfully been installed. </w:t>
+      </w:r>
+    </w:p>
+    <w:p>
+      <w:pPr>
+        <w:pStyle w:val="Heading2"/>
+        <w:ind w:left="288"/>
         <w:rPr>
           <w:noProof/>
           <w:color w:val="000000" w:themeColor="text1"/>
         </w:rPr>
-        <w:t>run the following code in your base HERMES directory (</w:t>
-      </w:r>
-      <w:r>
-        <w:rPr>
-          <w:rFonts w:ascii="Courier New" w:hAnsi="Courier New" w:cs="Courier New"/>
+      </w:pPr>
+      <w:r>
+        <w:rPr>
           <w:noProof/>
           <w:color w:val="000000" w:themeColor="text1"/>
         </w:rPr>
-        <w:t>/HERMES</w:t>
-      </w:r>
-      <w:r>
-        <w:rPr>
+        <w:t>2.2 Copying necessary files into workspace</w:t>
+      </w:r>
+    </w:p>
+    <w:p>
+      <w:r>
+        <w:t>Many necessary files are needed to acquire, unpack, and analyze data. Below is a line for each of these operations.</w:t>
+      </w:r>
+    </w:p>
+    <w:p>
+      <w:r>
+        <w:t>Acquiring data:</w:t>
+      </w:r>
+    </w:p>
+    <w:p>
+      <w:pPr>
+        <w:ind w:left="288"/>
+        <w:rPr>
+          <w:rFonts w:ascii="Courier New" w:hAnsi="Courier New" w:cs="Courier New"/>
+        </w:rPr>
+      </w:pPr>
+      <w:r>
+        <w:rPr>
+          <w:rFonts w:ascii="Courier New" w:hAnsi="Courier New" w:cs="Courier New"/>
+        </w:rPr>
+        <w:t>cp examples/scripts/acquire_data/daq_simple/acquireTpx3.py workspace &amp;&amp; cp examples/scripts/acquire_data/daq_simple/acquireTpx3.ini</w:t>
+      </w:r>
+    </w:p>
+    <w:p>
+      <w:pPr>
+        <w:rPr>
+          <w:rFonts w:cs="Courier New"/>
+        </w:rPr>
+      </w:pPr>
+      <w:r>
+        <w:rPr>
+          <w:rFonts w:cs="Courier New"/>
+        </w:rPr>
+        <w:t>Unpacking data:</w:t>
+      </w:r>
+    </w:p>
+    <w:p>
+      <w:pPr>
+        <w:ind w:left="288"/>
+        <w:rPr>
+          <w:color w:val="000000" w:themeColor="text1"/>
+        </w:rPr>
+      </w:pPr>
+      <w:r>
+        <w:rPr>
+          <w:rFonts w:ascii="Courier New" w:hAnsi="Courier New" w:cs="Courier New"/>
+          <w:color w:val="000000" w:themeColor="text1"/>
+        </w:rPr>
+        <w:t>cd src/chermes &amp;&amp; make &amp;&amp; cp unpacker.config ../../workspace/ &amp;&amp; cp bin/tpx3SpidrUnpacker ../../workspace/ &amp;&amp; cd ../../</w:t>
+      </w:r>
+    </w:p>
+    <w:p>
+      <w:pPr>
+        <w:rPr>
+          <w:color w:val="000000" w:themeColor="text1"/>
+        </w:rPr>
+      </w:pPr>
+      <w:r>
+        <w:rPr>
+          <w:color w:val="000000" w:themeColor="text1"/>
+        </w:rPr>
+        <w:t>Analyzing data:</w:t>
+      </w:r>
+    </w:p>
+    <w:p>
+      <w:pPr>
+        <w:ind w:left="288"/>
+        <w:rPr>
+          <w:rFonts w:ascii="Courier New" w:hAnsi="Courier New" w:cs="Courier New"/>
           <w:noProof/>
           <w:color w:val="000000" w:themeColor="text1"/>
         </w:rPr>
-        <w:t>)</w:t>
+      </w:pPr>
+      <w:r>
+        <w:rPr>
+          <w:rFonts w:ascii="Courier New" w:hAnsi="Courier New" w:cs="Courier New"/>
+          <w:noProof/>
+          <w:color w:val="000000" w:themeColor="text1"/>
+        </w:rPr>
+        <w:t>cp examples/notebooks/analysis_hermes workspace/</w:t>
       </w:r>
     </w:p>
     <w:p>
@@ -3776,30 +3855,6 @@
           <w:color w:val="000000" w:themeColor="text1"/>
         </w:rPr>
       </w:pPr>
-      <w:r>
-        <w:rPr>
-          <w:rFonts w:ascii="Courier New" w:hAnsi="Courier New" w:cs="Courier New"/>
-          <w:noProof/>
-          <w:color w:val="000000" w:themeColor="text1"/>
-        </w:rPr>
-        <w:t>cp examples/notebooks/</w:t>
-      </w:r>
-      <w:r>
-        <w:rPr>
-          <w:rFonts w:ascii="Courier New" w:hAnsi="Courier New" w:cs="Courier New"/>
-          <w:noProof/>
-          <w:color w:val="000000" w:themeColor="text1"/>
-        </w:rPr>
-        <w:t>analysis_hermes</w:t>
-      </w:r>
-      <w:r>
-        <w:rPr>
-          <w:rFonts w:ascii="Courier New" w:hAnsi="Courier New" w:cs="Courier New"/>
-          <w:noProof/>
-          <w:color w:val="000000" w:themeColor="text1"/>
-        </w:rPr>
-        <w:t xml:space="preserve"> workspace/</w:t>
-      </w:r>
     </w:p>
     <w:p>
       <w:pPr>
@@ -3815,13 +3870,22 @@
           <w:noProof/>
           <w:color w:val="000000" w:themeColor="text1"/>
         </w:rPr>
-        <w:t xml:space="preserve">This provides a basic starting point for HERMES users. See section 5 for using this example file. </w:t>
-      </w:r>
-    </w:p>
-    <w:p>
-      <w:pPr>
+        <w:t xml:space="preserve">This provides a basic starting point for HERMES users. </w:t>
+      </w:r>
+      <w:r>
         <w:rPr>
           <w:rFonts w:cs="Courier New"/>
+          <w:noProof/>
+          <w:color w:val="000000" w:themeColor="text1"/>
+        </w:rPr>
+        <w:t xml:space="preserve">See respective sections in the rest of the manual to understand how to use these basic files. </w:t>
+      </w:r>
+    </w:p>
+    <w:p>
+      <w:pPr>
+        <w:ind w:left="288"/>
+        <w:rPr>
+          <w:rFonts w:ascii="Courier New" w:hAnsi="Courier New" w:cs="Courier New"/>
           <w:noProof/>
           <w:color w:val="000000" w:themeColor="text1"/>
         </w:rPr>
@@ -3942,7 +4006,14 @@
         <w:rPr>
           <w:color w:val="000000" w:themeColor="text1"/>
         </w:rPr>
-        <w:t>Serval is a program that connects a TPX3Cam to a computer using a local server. To operate different camera procedures, an operator must direct the server to different addresses. This step is annoying to perform manually, so HERMES performs these operations in</w:t>
+        <w:t xml:space="preserve">Serval is a program that connects a TPX3Cam to a computer using a local server. To operate different </w:t>
+      </w:r>
+      <w:r>
+        <w:rPr>
+          <w:color w:val="000000" w:themeColor="text1"/>
+        </w:rPr>
+        <w:lastRenderedPageBreak/>
+        <w:t>camera procedures, an operator must direct the server to different addresses. This step is annoying to perform manually, so HERMES performs these operations in</w:t>
       </w:r>
       <w:r>
         <w:rPr>
@@ -4024,7 +4095,6 @@
         <w:rPr>
           <w:color w:val="000000" w:themeColor="text1"/>
         </w:rPr>
-        <w:lastRenderedPageBreak/>
         <w:t>Example Directory Layout:</w:t>
       </w:r>
       <w:r>
@@ -4377,6 +4447,7 @@
           <w:sz w:val="24"/>
           <w:szCs w:val="24"/>
         </w:rPr>
+        <w:lastRenderedPageBreak/>
         <w:t>path_to_image_files</w:t>
       </w:r>
       <w:r>
@@ -4681,7 +4752,6 @@
           <w:sz w:val="24"/>
           <w:szCs w:val="24"/>
         </w:rPr>
-        <w:lastRenderedPageBreak/>
         <w:t>path_to_server_config_files</w:t>
       </w:r>
       <w:r>
@@ -5335,6 +5405,7 @@
           <w:rFonts w:asciiTheme="minorHAnsi" w:hAnsiTheme="minorHAnsi"/>
           <w:color w:val="000000" w:themeColor="text1"/>
         </w:rPr>
+        <w:lastRenderedPageBreak/>
         <w:t>Config file (</w:t>
       </w:r>
       <w:r>
@@ -5494,7 +5565,6 @@
         <w:rPr>
           <w:color w:val="000000" w:themeColor="text1"/>
         </w:rPr>
-        <w:lastRenderedPageBreak/>
         <w:t xml:space="preserve">    </w:t>
       </w:r>
       <w:bookmarkStart w:id="10" w:name="_Toc205200053"/>
@@ -6189,7 +6259,6 @@
         <w:rPr>
           <w:color w:val="000000" w:themeColor="text1"/>
         </w:rPr>
-        <w:lastRenderedPageBreak/>
         <w:t xml:space="preserve">    </w:t>
       </w:r>
       <w:bookmarkStart w:id="12" w:name="_Toc205200055"/>
@@ -6462,6 +6531,7 @@
         <w:rPr>
           <w:color w:val="000000" w:themeColor="text1"/>
         </w:rPr>
+        <w:lastRenderedPageBreak/>
         <w:t xml:space="preserve">    </w:t>
       </w:r>
       <w:bookmarkStart w:id="14" w:name="_Toc205200057"/>
@@ -6784,7 +6854,6 @@
           <w:rFonts w:asciiTheme="minorHAnsi" w:hAnsiTheme="minorHAnsi"/>
           <w:color w:val="000000" w:themeColor="text1"/>
         </w:rPr>
-        <w:lastRenderedPageBreak/>
         <w:t>Data is written into the appropriate subdirectories.</w:t>
       </w:r>
     </w:p>
@@ -7097,6 +7166,7 @@
         <w:rPr>
           <w:color w:val="000000" w:themeColor="text1"/>
         </w:rPr>
+        <w:lastRenderedPageBreak/>
         <w:t xml:space="preserve">    </w:t>
       </w:r>
       <w:bookmarkStart w:id="17" w:name="_Toc205200060"/>
@@ -7250,7 +7320,6 @@
         <w:rPr>
           <w:color w:val="000000" w:themeColor="text1"/>
         </w:rPr>
-        <w:lastRenderedPageBreak/>
         <w:br/>
       </w:r>
       <w:r>

</xml_diff>

<commit_message>
Updating manual to include terminal commands to copy useful files to workspace.
</commit_message>
<xml_diff>
--- a/docs/HERMES Manual.docx
+++ b/docs/HERMES Manual.docx
@@ -3843,18 +3843,24 @@
           <w:noProof/>
           <w:color w:val="000000" w:themeColor="text1"/>
         </w:rPr>
-        <w:t>cp examples/notebooks/analysis_hermes workspace/</w:t>
-      </w:r>
-    </w:p>
-    <w:p>
-      <w:pPr>
-        <w:ind w:left="288"/>
+        <w:t>cp examples/notebooks/analysis_hermes</w:t>
+      </w:r>
+      <w:r>
         <w:rPr>
           <w:rFonts w:ascii="Courier New" w:hAnsi="Courier New" w:cs="Courier New"/>
           <w:noProof/>
           <w:color w:val="000000" w:themeColor="text1"/>
         </w:rPr>
-      </w:pPr>
+        <w:t>.ipynb</w:t>
+      </w:r>
+      <w:r>
+        <w:rPr>
+          <w:rFonts w:ascii="Courier New" w:hAnsi="Courier New" w:cs="Courier New"/>
+          <w:noProof/>
+          <w:color w:val="000000" w:themeColor="text1"/>
+        </w:rPr>
+        <w:t xml:space="preserve"> workspace/</w:t>
+      </w:r>
     </w:p>
     <w:p>
       <w:pPr>
@@ -4006,14 +4012,14 @@
         <w:rPr>
           <w:color w:val="000000" w:themeColor="text1"/>
         </w:rPr>
-        <w:t xml:space="preserve">Serval is a program that connects a TPX3Cam to a computer using a local server. To operate different </w:t>
+        <w:t xml:space="preserve">Serval is a program that connects a TPX3Cam to a computer using a local server. To operate different camera procedures, an operator must direct the server to different addresses. This step is </w:t>
       </w:r>
       <w:r>
         <w:rPr>
           <w:color w:val="000000" w:themeColor="text1"/>
         </w:rPr>
         <w:lastRenderedPageBreak/>
-        <w:t>camera procedures, an operator must direct the server to different addresses. This step is annoying to perform manually, so HERMES performs these operations in</w:t>
+        <w:t>annoying to perform manually, so HERMES performs these operations in</w:t>
       </w:r>
       <w:r>
         <w:rPr>
@@ -4447,7 +4453,6 @@
           <w:sz w:val="24"/>
           <w:szCs w:val="24"/>
         </w:rPr>
-        <w:lastRenderedPageBreak/>
         <w:t>path_to_image_files</w:t>
       </w:r>
       <w:r>
@@ -4483,6 +4488,7 @@
           <w:sz w:val="24"/>
           <w:szCs w:val="24"/>
         </w:rPr>
+        <w:lastRenderedPageBreak/>
         <w:t>path_to_preview_files</w:t>
       </w:r>
       <w:r>
@@ -8110,23 +8116,7 @@
           <w:color w:val="000000" w:themeColor="text1"/>
         </w:rPr>
         <w:lastRenderedPageBreak/>
-        <w:t>tpx3SpidrUnpacker -</w:t>
-      </w:r>
-      <w:proofErr w:type="spellStart"/>
-      <w:r>
-        <w:rPr>
-          <w:rFonts w:ascii="Courier New" w:hAnsi="Courier New" w:cs="Courier New"/>
-          <w:color w:val="000000" w:themeColor="text1"/>
-        </w:rPr>
-        <w:t>i</w:t>
-      </w:r>
-      <w:proofErr w:type="spellEnd"/>
-      <w:r>
-        <w:rPr>
-          <w:rFonts w:ascii="Courier New" w:hAnsi="Courier New" w:cs="Courier New"/>
-          <w:color w:val="000000" w:themeColor="text1"/>
-        </w:rPr>
-        <w:t xml:space="preserve"> data/run0001.tpx3 -o output/</w:t>
+        <w:t>tpx3SpidrUnpacker -i data/run0001.tpx3 -o output/</w:t>
       </w:r>
     </w:p>
     <w:p>
@@ -8156,23 +8146,7 @@
           <w:rFonts w:ascii="Courier New" w:hAnsi="Courier New" w:cs="Courier New"/>
           <w:color w:val="000000" w:themeColor="text1"/>
         </w:rPr>
-        <w:t>tpx3SpidrUnpacker -</w:t>
-      </w:r>
-      <w:proofErr w:type="spellStart"/>
-      <w:r>
-        <w:rPr>
-          <w:rFonts w:ascii="Courier New" w:hAnsi="Courier New" w:cs="Courier New"/>
-          <w:color w:val="000000" w:themeColor="text1"/>
-        </w:rPr>
-        <w:t>i</w:t>
-      </w:r>
-      <w:proofErr w:type="spellEnd"/>
-      <w:r>
-        <w:rPr>
-          <w:rFonts w:ascii="Courier New" w:hAnsi="Courier New" w:cs="Courier New"/>
-          <w:color w:val="000000" w:themeColor="text1"/>
-        </w:rPr>
-        <w:t xml:space="preserve"> data/run0001.tpx3 -o output/ -c unpacker.config</w:t>
+        <w:t>tpx3SpidrUnpacker -i data/run0001.tpx3 -o output/ -c unpacker.config</w:t>
       </w:r>
     </w:p>
     <w:p>
@@ -8248,23 +8222,7 @@
           <w:rFonts w:ascii="Courier New" w:hAnsi="Courier New" w:cs="Courier New"/>
           <w:color w:val="000000" w:themeColor="text1"/>
         </w:rPr>
-        <w:t>tpx3SpidrUnpacker -</w:t>
-      </w:r>
-      <w:proofErr w:type="spellStart"/>
-      <w:r>
-        <w:rPr>
-          <w:rFonts w:ascii="Courier New" w:hAnsi="Courier New" w:cs="Courier New"/>
-          <w:color w:val="000000" w:themeColor="text1"/>
-        </w:rPr>
-        <w:t>i</w:t>
-      </w:r>
-      <w:proofErr w:type="spellEnd"/>
-      <w:r>
-        <w:rPr>
-          <w:rFonts w:ascii="Courier New" w:hAnsi="Courier New" w:cs="Courier New"/>
-          <w:color w:val="000000" w:themeColor="text1"/>
-        </w:rPr>
-        <w:t xml:space="preserve"> data/run0002.tpx3 -o output/ -C -S 2 -T 5e-9 -P 3</w:t>
+        <w:t>tpx3SpidrUnpacker -i data/run0002.tpx3 -o output/ -C -S 2 -T 5e-9 -P 3</w:t>
       </w:r>
     </w:p>
     <w:p>
@@ -8526,16 +8484,8 @@
               <w:rPr>
                 <w:color w:val="000000" w:themeColor="text1"/>
               </w:rPr>
-              <w:t>.</w:t>
-            </w:r>
-            <w:proofErr w:type="spellStart"/>
-            <w:r>
-              <w:rPr>
-                <w:color w:val="000000" w:themeColor="text1"/>
-              </w:rPr>
-              <w:t>exportpixels</w:t>
-            </w:r>
-            <w:proofErr w:type="spellEnd"/>
+              <w:t>.exportpixels</w:t>
+            </w:r>
           </w:p>
         </w:tc>
         <w:tc>
@@ -8905,7 +8855,6 @@
                 <w:szCs w:val="20"/>
               </w:rPr>
             </w:pPr>
-            <w:proofErr w:type="spellStart"/>
             <w:r>
               <w:rPr>
                 <w:color w:val="000000" w:themeColor="text1"/>
@@ -8914,7 +8863,6 @@
               </w:rPr>
               <w:t>yPixel</w:t>
             </w:r>
-            <w:proofErr w:type="spellEnd"/>
           </w:p>
         </w:tc>
         <w:tc>
@@ -8930,7 +8878,6 @@
                 <w:szCs w:val="20"/>
               </w:rPr>
             </w:pPr>
-            <w:proofErr w:type="spellStart"/>
             <w:r>
               <w:rPr>
                 <w:color w:val="000000" w:themeColor="text1"/>
@@ -8939,7 +8886,6 @@
               </w:rPr>
               <w:t>ToaFinal</w:t>
             </w:r>
-            <w:proofErr w:type="spellEnd"/>
           </w:p>
         </w:tc>
         <w:tc>
@@ -8955,7 +8901,6 @@
                 <w:szCs w:val="20"/>
               </w:rPr>
             </w:pPr>
-            <w:proofErr w:type="spellStart"/>
             <w:r>
               <w:rPr>
                 <w:color w:val="000000" w:themeColor="text1"/>
@@ -8964,7 +8909,6 @@
               </w:rPr>
               <w:t>TotFinal</w:t>
             </w:r>
-            <w:proofErr w:type="spellEnd"/>
           </w:p>
         </w:tc>
         <w:tc>
@@ -8980,7 +8924,6 @@
                 <w:szCs w:val="20"/>
               </w:rPr>
             </w:pPr>
-            <w:proofErr w:type="spellStart"/>
             <w:r>
               <w:rPr>
                 <w:color w:val="000000" w:themeColor="text1"/>
@@ -8989,7 +8932,6 @@
               </w:rPr>
               <w:t>groupId</w:t>
             </w:r>
-            <w:proofErr w:type="spellEnd"/>
           </w:p>
         </w:tc>
         <w:tc>
@@ -9005,7 +8947,6 @@
                 <w:szCs w:val="20"/>
               </w:rPr>
             </w:pPr>
-            <w:proofErr w:type="spellStart"/>
             <w:r>
               <w:rPr>
                 <w:color w:val="000000" w:themeColor="text1"/>
@@ -9014,7 +8955,6 @@
               </w:rPr>
               <w:t>signalTypeDescription</w:t>
             </w:r>
-            <w:proofErr w:type="spellEnd"/>
           </w:p>
         </w:tc>
       </w:tr>
@@ -9347,23 +9287,7 @@
           <w:rFonts w:ascii="Courier New" w:hAnsi="Courier New" w:cs="Courier New"/>
           <w:color w:val="000000" w:themeColor="text1"/>
         </w:rPr>
-        <w:t>round_period_</w:t>
-      </w:r>
-      <w:proofErr w:type="gramStart"/>
-      <w:r>
-        <w:rPr>
-          <w:rFonts w:ascii="Courier New" w:hAnsi="Courier New" w:cs="Courier New"/>
-          <w:color w:val="000000" w:themeColor="text1"/>
-        </w:rPr>
-        <w:t>to :</w:t>
-      </w:r>
-      <w:proofErr w:type="gramEnd"/>
-      <w:r>
-        <w:rPr>
-          <w:rFonts w:ascii="Courier New" w:hAnsi="Courier New" w:cs="Courier New"/>
-          <w:color w:val="000000" w:themeColor="text1"/>
-        </w:rPr>
-        <w:t xml:space="preserve"> float</w:t>
+        <w:t>round_period_to : float</w:t>
       </w:r>
       <w:r>
         <w:rPr>

</xml_diff>

<commit_message>
Updated docstrings to be a consistent and detailed format.
</commit_message>
<xml_diff>
--- a/docs/HERMES Manual.docx
+++ b/docs/HERMES Manual.docx
@@ -8063,36 +8063,6 @@
           <w:color w:val="000000" w:themeColor="text1"/>
         </w:rPr>
         <w:lastRenderedPageBreak/>
-        <w:t xml:space="preserve">fillHistograms = </w:t>
-      </w:r>
-      <w:r>
-        <w:rPr>
-          <w:rFonts w:cs="Courier New"/>
-          <w:color w:val="000000" w:themeColor="text1"/>
-        </w:rPr>
-        <w:t xml:space="preserve">Enable/Disable ability to fill histograms </w:t>
-      </w:r>
-      <w:r>
-        <w:rPr>
-          <w:rFonts w:cs="Courier New"/>
-          <w:color w:val="000000" w:themeColor="text1"/>
-          <w:highlight w:val="yellow"/>
-        </w:rPr>
-        <w:t>(*I think this is outdated and needs to be removed).</w:t>
-      </w:r>
-    </w:p>
-    <w:p>
-      <w:pPr>
-        <w:rPr>
-          <w:rFonts w:cs="Courier New"/>
-          <w:color w:val="000000" w:themeColor="text1"/>
-        </w:rPr>
-      </w:pPr>
-      <w:r>
-        <w:rPr>
-          <w:rFonts w:ascii="Courier New" w:hAnsi="Courier New" w:cs="Courier New"/>
-          <w:color w:val="000000" w:themeColor="text1"/>
-        </w:rPr>
         <w:t xml:space="preserve">clusterPixels = </w:t>
       </w:r>
       <w:r>
@@ -8465,36 +8435,36 @@
           <w:rFonts w:ascii="Courier New" w:hAnsi="Courier New" w:cs="Courier New"/>
           <w:color w:val="000000" w:themeColor="text1"/>
         </w:rPr>
+        <w:t>tpx3SpidrUnpacker -</w:t>
+      </w:r>
+      <w:proofErr w:type="spellStart"/>
+      <w:r>
+        <w:rPr>
+          <w:rFonts w:ascii="Courier New" w:hAnsi="Courier New" w:cs="Courier New"/>
+          <w:color w:val="000000" w:themeColor="text1"/>
+        </w:rPr>
+        <w:t>i</w:t>
+      </w:r>
+      <w:proofErr w:type="spellEnd"/>
+      <w:r>
+        <w:rPr>
+          <w:rFonts w:ascii="Courier New" w:hAnsi="Courier New" w:cs="Courier New"/>
+          <w:color w:val="000000" w:themeColor="text1"/>
+        </w:rPr>
+        <w:t xml:space="preserve"> data/run0001.tpx3 -o output/</w:t>
+      </w:r>
+    </w:p>
+    <w:p>
+      <w:pPr>
+        <w:rPr>
+          <w:color w:val="000000" w:themeColor="text1"/>
+        </w:rPr>
+      </w:pPr>
+      <w:r>
+        <w:rPr>
+          <w:color w:val="000000" w:themeColor="text1"/>
+        </w:rPr>
         <w:lastRenderedPageBreak/>
-        <w:t>tpx3SpidrUnpacker -</w:t>
-      </w:r>
-      <w:proofErr w:type="spellStart"/>
-      <w:r>
-        <w:rPr>
-          <w:rFonts w:ascii="Courier New" w:hAnsi="Courier New" w:cs="Courier New"/>
-          <w:color w:val="000000" w:themeColor="text1"/>
-        </w:rPr>
-        <w:t>i</w:t>
-      </w:r>
-      <w:proofErr w:type="spellEnd"/>
-      <w:r>
-        <w:rPr>
-          <w:rFonts w:ascii="Courier New" w:hAnsi="Courier New" w:cs="Courier New"/>
-          <w:color w:val="000000" w:themeColor="text1"/>
-        </w:rPr>
-        <w:t xml:space="preserve"> data/run0001.tpx3 -o output/</w:t>
-      </w:r>
-    </w:p>
-    <w:p>
-      <w:pPr>
-        <w:rPr>
-          <w:color w:val="000000" w:themeColor="text1"/>
-        </w:rPr>
-      </w:pPr>
-      <w:r>
-        <w:rPr>
-          <w:color w:val="000000" w:themeColor="text1"/>
-        </w:rPr>
         <w:br/>
         <w:t>Unpack a single .tpx3 file with a configuration file:</w:t>
       </w:r>
@@ -8968,6 +8938,7 @@
           <w:rFonts w:ascii="Courier New" w:hAnsi="Courier New" w:cs="Courier New"/>
           <w:color w:val="000000" w:themeColor="text1"/>
         </w:rPr>
+        <w:lastRenderedPageBreak/>
         <w:t>from hermes.analysis.loader import SignalsIO</w:t>
       </w:r>
     </w:p>

</xml_diff>

<commit_message>
Documentation updates for folder organization changes
</commit_message>
<xml_diff>
--- a/docs/HERMES Manual.docx
+++ b/docs/HERMES Manual.docx
@@ -3672,6 +3672,13 @@
     </w:p>
     <w:p>
       <w:pPr>
+        <w:rPr>
+          <w:color w:val="000000" w:themeColor="text1"/>
+        </w:rPr>
+      </w:pPr>
+    </w:p>
+    <w:p>
+      <w:pPr>
         <w:pStyle w:val="Heading1"/>
         <w:numPr>
           <w:ilvl w:val="0"/>
@@ -4123,7 +4130,7 @@
           <w:rFonts w:ascii="Courier New" w:hAnsi="Courier New" w:cs="Courier New"/>
           <w:color w:val="000000" w:themeColor="text1"/>
         </w:rPr>
-        <w:t>cp examples/scripts/acquire_data/daq_simple/acquireTpx3.py workspace &amp;&amp; cp examples/scripts/acquire_data/daq_simple/acquireTpx3.ini</w:t>
+        <w:t>cp examples/scripts/acquire_data/acquireTpx3.py workspace &amp;&amp; cp examples/scripts/acquire_data/acquireTpx3.ini</w:t>
       </w:r>
     </w:p>
     <w:p>

</xml_diff>

<commit_message>
Cleaning manual layout, updating PDF version.
</commit_message>
<xml_diff>
--- a/docs/HERMES Manual.docx
+++ b/docs/HERMES Manual.docx
@@ -9,13 +9,47 @@
           <w:color w:val="000000" w:themeColor="text1"/>
         </w:rPr>
       </w:pPr>
+    </w:p>
+    <w:p>
+      <w:pPr>
+        <w:pStyle w:val="Heading1"/>
+        <w:rPr>
+          <w:color w:val="000000" w:themeColor="text1"/>
+        </w:rPr>
+      </w:pPr>
+      <w:bookmarkStart w:id="0" w:name="_Toc205201616"/>
+    </w:p>
+    <w:p>
+      <w:pPr>
+        <w:pStyle w:val="Heading1"/>
+        <w:rPr>
+          <w:color w:val="000000" w:themeColor="text1"/>
+        </w:rPr>
+      </w:pPr>
+    </w:p>
+    <w:p>
+      <w:pPr>
+        <w:pStyle w:val="Heading1"/>
+        <w:rPr>
+          <w:color w:val="000000" w:themeColor="text1"/>
+        </w:rPr>
+      </w:pPr>
+    </w:p>
+    <w:p>
+      <w:pPr>
+        <w:pStyle w:val="Heading1"/>
+        <w:jc w:val="center"/>
+        <w:rPr>
+          <w:color w:val="000000" w:themeColor="text1"/>
+        </w:rPr>
+      </w:pPr>
       <w:r>
         <w:rPr>
           <w:noProof/>
           <w:color w:val="000000" w:themeColor="text1"/>
         </w:rPr>
         <w:drawing>
-          <wp:inline distT="0" distB="0" distL="0" distR="0" wp14:anchorId="2B7A80F6" wp14:editId="7D31C12F">
+          <wp:inline distT="0" distB="0" distL="0" distR="0" wp14:anchorId="29D251C2" wp14:editId="5657463C">
             <wp:extent cx="5943600" cy="1801495"/>
             <wp:effectExtent l="0" t="0" r="0" b="1905"/>
             <wp:docPr id="1973164274" name="Picture 1" descr="Logo, company name&#10;&#10;AI-generated content may be incorrect."/>
@@ -30,7 +64,7 @@
                     <pic:cNvPicPr/>
                   </pic:nvPicPr>
                   <pic:blipFill>
-                    <a:blip r:embed="rId6" cstate="print">
+                    <a:blip r:embed="rId8" cstate="print">
                       <a:extLst>
                         <a:ext uri="{28A0092B-C50C-407E-A947-70E740481C1C}">
                           <a14:useLocalDpi xmlns:a14="http://schemas.microsoft.com/office/drawing/2010/main" val="0"/>
@@ -64,7 +98,6 @@
           <w:color w:val="000000" w:themeColor="text1"/>
         </w:rPr>
       </w:pPr>
-      <w:bookmarkStart w:id="0" w:name="_Toc205201616"/>
       <w:r>
         <w:rPr>
           <w:color w:val="000000" w:themeColor="text1"/>
@@ -123,6 +156,48 @@
         </w:rPr>
         <w:t>.2025</w:t>
       </w:r>
+    </w:p>
+    <w:p>
+      <w:pPr>
+        <w:rPr>
+          <w:color w:val="000000" w:themeColor="text1"/>
+        </w:rPr>
+      </w:pPr>
+    </w:p>
+    <w:p>
+      <w:pPr>
+        <w:rPr>
+          <w:color w:val="000000" w:themeColor="text1"/>
+        </w:rPr>
+      </w:pPr>
+    </w:p>
+    <w:p>
+      <w:pPr>
+        <w:rPr>
+          <w:color w:val="000000" w:themeColor="text1"/>
+        </w:rPr>
+      </w:pPr>
+    </w:p>
+    <w:p>
+      <w:pPr>
+        <w:rPr>
+          <w:color w:val="000000" w:themeColor="text1"/>
+        </w:rPr>
+      </w:pPr>
+    </w:p>
+    <w:p>
+      <w:pPr>
+        <w:rPr>
+          <w:color w:val="000000" w:themeColor="text1"/>
+        </w:rPr>
+      </w:pPr>
+    </w:p>
+    <w:p>
+      <w:pPr>
+        <w:rPr>
+          <w:color w:val="000000" w:themeColor="text1"/>
+        </w:rPr>
+      </w:pPr>
     </w:p>
     <w:p>
       <w:pPr>
@@ -366,7 +441,7 @@
                 <w:noProof/>
                 <w:webHidden/>
               </w:rPr>
-              <w:t>2</w:t>
+              <w:t>3</w:t>
             </w:r>
             <w:r>
               <w:rPr>
@@ -471,7 +546,7 @@
                 <w:noProof/>
                 <w:webHidden/>
               </w:rPr>
-              <w:t>3</w:t>
+              <w:t>4</w:t>
             </w:r>
             <w:r>
               <w:rPr>
@@ -553,7 +628,7 @@
                 <w:noProof/>
                 <w:webHidden/>
               </w:rPr>
-              <w:t>3</w:t>
+              <w:t>4</w:t>
             </w:r>
             <w:r>
               <w:rPr>
@@ -740,7 +815,7 @@
                 <w:noProof/>
                 <w:webHidden/>
               </w:rPr>
-              <w:t>4</w:t>
+              <w:t>5</w:t>
             </w:r>
             <w:r>
               <w:rPr>
@@ -822,7 +897,7 @@
                 <w:noProof/>
                 <w:webHidden/>
               </w:rPr>
-              <w:t>4</w:t>
+              <w:t>5</w:t>
             </w:r>
             <w:r>
               <w:rPr>
@@ -986,7 +1061,7 @@
                 <w:noProof/>
                 <w:webHidden/>
               </w:rPr>
-              <w:t>5</w:t>
+              <w:t>6</w:t>
             </w:r>
             <w:r>
               <w:rPr>
@@ -1068,7 +1143,7 @@
                 <w:noProof/>
                 <w:webHidden/>
               </w:rPr>
-              <w:t>6</w:t>
+              <w:t>7</w:t>
             </w:r>
             <w:r>
               <w:rPr>
@@ -1148,7 +1223,7 @@
                 <w:noProof/>
                 <w:webHidden/>
               </w:rPr>
-              <w:t>6</w:t>
+              <w:t>7</w:t>
             </w:r>
             <w:r>
               <w:rPr>
@@ -1228,7 +1303,7 @@
                 <w:noProof/>
                 <w:webHidden/>
               </w:rPr>
-              <w:t>7</w:t>
+              <w:t>8</w:t>
             </w:r>
             <w:r>
               <w:rPr>
@@ -1373,22 +1448,17 @@
                 <w:noProof/>
                 <w:webHidden/>
               </w:rPr>
-            </w:r>
-            <w:r>
-              <w:rPr>
-                <w:rFonts w:cs="ADLaM Display"/>
-                <w:noProof/>
-                <w:webHidden/>
-              </w:rPr>
               <w:fldChar w:fldCharType="separate"/>
             </w:r>
             <w:r>
               <w:rPr>
                 <w:rFonts w:cs="ADLaM Display"/>
-                <w:noProof/>
-                <w:webHidden/>
-              </w:rPr>
-              <w:t>8</w:t>
+                <w:b/>
+                <w:bCs/>
+                <w:noProof/>
+                <w:webHidden/>
+              </w:rPr>
+              <w:t>Error! Bookmark not defined.</w:t>
             </w:r>
             <w:r>
               <w:rPr>
@@ -1470,7 +1540,7 @@
                 <w:noProof/>
                 <w:webHidden/>
               </w:rPr>
-              <w:t>8</w:t>
+              <w:t>9</w:t>
             </w:r>
             <w:r>
               <w:rPr>
@@ -1635,7 +1705,7 @@
                 <w:noProof/>
                 <w:webHidden/>
               </w:rPr>
-              <w:t>9</w:t>
+              <w:t>10</w:t>
             </w:r>
             <w:r>
               <w:rPr>
@@ -1717,7 +1787,7 @@
                 <w:noProof/>
                 <w:webHidden/>
               </w:rPr>
-              <w:t>9</w:t>
+              <w:t>10</w:t>
             </w:r>
             <w:r>
               <w:rPr>
@@ -1959,7 +2029,7 @@
                 <w:noProof/>
                 <w:webHidden/>
               </w:rPr>
-              <w:t>10</w:t>
+              <w:t>11</w:t>
             </w:r>
             <w:r>
               <w:rPr>
@@ -2039,7 +2109,7 @@
                 <w:noProof/>
                 <w:webHidden/>
               </w:rPr>
-              <w:t>12</w:t>
+              <w:t>13</w:t>
             </w:r>
             <w:r>
               <w:rPr>
@@ -2119,7 +2189,7 @@
                 <w:noProof/>
                 <w:webHidden/>
               </w:rPr>
-              <w:t>12</w:t>
+              <w:t>13</w:t>
             </w:r>
             <w:r>
               <w:rPr>
@@ -2202,7 +2272,7 @@
                 <w:noProof/>
                 <w:webHidden/>
               </w:rPr>
-              <w:t>13</w:t>
+              <w:t>14</w:t>
             </w:r>
             <w:r>
               <w:rPr>
@@ -2284,7 +2354,7 @@
                 <w:noProof/>
                 <w:webHidden/>
               </w:rPr>
-              <w:t>14</w:t>
+              <w:t>15</w:t>
             </w:r>
             <w:r>
               <w:rPr>
@@ -2364,7 +2434,7 @@
                 <w:noProof/>
                 <w:webHidden/>
               </w:rPr>
-              <w:t>14</w:t>
+              <w:t>15</w:t>
             </w:r>
             <w:r>
               <w:rPr>
@@ -2444,7 +2514,7 @@
                 <w:noProof/>
                 <w:webHidden/>
               </w:rPr>
-              <w:t>15</w:t>
+              <w:t>16</w:t>
             </w:r>
             <w:r>
               <w:rPr>
@@ -2526,7 +2596,7 @@
                 <w:noProof/>
                 <w:webHidden/>
               </w:rPr>
-              <w:t>15</w:t>
+              <w:t>16</w:t>
             </w:r>
             <w:r>
               <w:rPr>
@@ -2606,7 +2676,7 @@
                 <w:noProof/>
                 <w:webHidden/>
               </w:rPr>
-              <w:t>15</w:t>
+              <w:t>16</w:t>
             </w:r>
             <w:r>
               <w:rPr>
@@ -2686,7 +2756,7 @@
                 <w:noProof/>
                 <w:webHidden/>
               </w:rPr>
-              <w:t>16</w:t>
+              <w:t>17</w:t>
             </w:r>
             <w:r>
               <w:rPr>
@@ -2766,7 +2836,7 @@
                 <w:noProof/>
                 <w:webHidden/>
               </w:rPr>
-              <w:t>16</w:t>
+              <w:t>17</w:t>
             </w:r>
             <w:r>
               <w:rPr>
@@ -2848,7 +2918,7 @@
                 <w:noProof/>
                 <w:webHidden/>
               </w:rPr>
-              <w:t>16</w:t>
+              <w:t>17</w:t>
             </w:r>
             <w:r>
               <w:rPr>
@@ -2928,7 +2998,7 @@
                 <w:noProof/>
                 <w:webHidden/>
               </w:rPr>
-              <w:t>16</w:t>
+              <w:t>17</w:t>
             </w:r>
             <w:r>
               <w:rPr>
@@ -3008,7 +3078,7 @@
                 <w:noProof/>
                 <w:webHidden/>
               </w:rPr>
-              <w:t>17</w:t>
+              <w:t>18</w:t>
             </w:r>
             <w:r>
               <w:rPr>
@@ -3090,7 +3160,7 @@
                 <w:noProof/>
                 <w:webHidden/>
               </w:rPr>
-              <w:t>17</w:t>
+              <w:t>18</w:t>
             </w:r>
             <w:r>
               <w:rPr>
@@ -3170,7 +3240,7 @@
                 <w:noProof/>
                 <w:webHidden/>
               </w:rPr>
-              <w:t>17</w:t>
+              <w:t>18</w:t>
             </w:r>
             <w:r>
               <w:rPr>
@@ -3250,7 +3320,7 @@
                 <w:noProof/>
                 <w:webHidden/>
               </w:rPr>
-              <w:t>18</w:t>
+              <w:t>19</w:t>
             </w:r>
             <w:r>
               <w:rPr>
@@ -3330,7 +3400,7 @@
                 <w:noProof/>
                 <w:webHidden/>
               </w:rPr>
-              <w:t>18</w:t>
+              <w:t>19</w:t>
             </w:r>
             <w:r>
               <w:rPr>
@@ -3412,7 +3482,7 @@
                 <w:noProof/>
                 <w:webHidden/>
               </w:rPr>
-              <w:t>19</w:t>
+              <w:t>20</w:t>
             </w:r>
             <w:r>
               <w:rPr>
@@ -3475,7 +3545,7 @@
         </w:rPr>
         <w:t xml:space="preserve">HERMES comprises a set of Python and C/C++ libraries (not a standalone program) designed to support the development of custom code for acquiring, processing, and analyzing data from the TPX3Cam manufactured by </w:t>
       </w:r>
-      <w:hyperlink r:id="rId7" w:history="1">
+      <w:hyperlink r:id="rId9" w:history="1">
         <w:r>
           <w:rPr>
             <w:rStyle w:val="Hyperlink"/>
@@ -3506,14 +3576,7 @@
         <w:rPr>
           <w:color w:val="000000" w:themeColor="text1"/>
         </w:rPr>
-        <w:t xml:space="preserve"> the foundational tools needed for users to create applications tailored to their specific requirements in energy-resolved neutron imaging with </w:t>
-      </w:r>
-      <w:r>
-        <w:rPr>
-          <w:color w:val="000000" w:themeColor="text1"/>
-        </w:rPr>
-        <w:lastRenderedPageBreak/>
-        <w:t xml:space="preserve">TPX3Cams, along with </w:t>
+        <w:t xml:space="preserve"> the foundational tools needed for users to create applications tailored to their specific requirements in energy-resolved neutron imaging with TPX3Cams, along with </w:t>
       </w:r>
       <w:r>
         <w:rPr>
@@ -3693,6 +3756,7 @@
         <w:rPr>
           <w:color w:val="000000" w:themeColor="text1"/>
         </w:rPr>
+        <w:lastRenderedPageBreak/>
         <w:t>Installation</w:t>
       </w:r>
       <w:bookmarkEnd w:id="2"/>
@@ -4011,7 +4075,6 @@
           <w:rFonts w:cs="Courier New"/>
           <w:color w:val="000000" w:themeColor="text1"/>
         </w:rPr>
-        <w:lastRenderedPageBreak/>
         <w:t xml:space="preserve">Pixi will automatically install required dependencies and manage the python version for HERMES. </w:t>
       </w:r>
       <w:r>
@@ -4160,6 +4223,7 @@
           <w:rFonts w:ascii="Courier New" w:hAnsi="Courier New" w:cs="Courier New"/>
           <w:color w:val="000000" w:themeColor="text1"/>
         </w:rPr>
+        <w:lastRenderedPageBreak/>
         <w:t>cd src/chermes &amp;&amp; make &amp;&amp; cp unpacker.config ../../workspace/ &amp;&amp; cp bin/tpx3SpidrUnpacker ../../workspace/ &amp;&amp; cd ../../</w:t>
       </w:r>
     </w:p>
@@ -4363,14 +4427,7 @@
         <w:rPr>
           <w:color w:val="000000" w:themeColor="text1"/>
         </w:rPr>
-        <w:t xml:space="preserve">Serval is a program that connects a TPX3Cam to a computer using a local server. To operate different camera procedures, an operator must direct the server to different addresses. This step is </w:t>
-      </w:r>
-      <w:r>
-        <w:rPr>
-          <w:color w:val="000000" w:themeColor="text1"/>
-        </w:rPr>
-        <w:lastRenderedPageBreak/>
-        <w:t>annoying to perform manually, so HERMES performs these operations in</w:t>
+        <w:t>Serval is a program that connects a TPX3Cam to a computer using a local server. To operate different camera procedures, an operator must direct the server to different addresses. This step is annoying to perform manually, so HERMES performs these operations in</w:t>
       </w:r>
       <w:r>
         <w:rPr>
@@ -4455,6 +4512,7 @@
         <w:rPr>
           <w:color w:val="000000" w:themeColor="text1"/>
         </w:rPr>
+        <w:lastRenderedPageBreak/>
         <w:t>Example Directory Layout:</w:t>
       </w:r>
       <w:r>
@@ -4478,7 +4536,7 @@
                     <pic:cNvPicPr/>
                   </pic:nvPicPr>
                   <pic:blipFill>
-                    <a:blip r:embed="rId8"/>
+                    <a:blip r:embed="rId10"/>
                     <a:stretch>
                       <a:fillRect/>
                     </a:stretch>
@@ -4845,7 +4903,6 @@
           <w:sz w:val="24"/>
           <w:szCs w:val="24"/>
         </w:rPr>
-        <w:lastRenderedPageBreak/>
         <w:t>path_to_preview_files</w:t>
       </w:r>
       <w:r>
@@ -5115,6 +5172,7 @@
           <w:sz w:val="24"/>
           <w:szCs w:val="24"/>
         </w:rPr>
+        <w:lastRenderedPageBreak/>
         <w:t>path_to_server_config_files</w:t>
       </w:r>
       <w:r>
@@ -5768,7 +5826,6 @@
           <w:rFonts w:asciiTheme="minorHAnsi" w:hAnsiTheme="minorHAnsi"/>
           <w:color w:val="000000" w:themeColor="text1"/>
         </w:rPr>
-        <w:lastRenderedPageBreak/>
         <w:t>Config file (</w:t>
       </w:r>
       <w:r>
@@ -5928,6 +5985,7 @@
         <w:rPr>
           <w:color w:val="000000" w:themeColor="text1"/>
         </w:rPr>
+        <w:lastRenderedPageBreak/>
         <w:t xml:space="preserve">    </w:t>
       </w:r>
       <w:bookmarkStart w:id="11" w:name="_Toc205201627"/>
@@ -6378,6 +6436,13 @@
           <w:color w:val="000000" w:themeColor="text1"/>
         </w:rPr>
         <w:t>Print effective configuration and exit</w:t>
+      </w:r>
+      <w:r>
+        <w:rPr>
+          <w:rFonts w:asciiTheme="minorHAnsi" w:hAnsiTheme="minorHAnsi"/>
+          <w:color w:val="000000" w:themeColor="text1"/>
+        </w:rPr>
+        <w:t>. Does not acquire data.</w:t>
       </w:r>
     </w:p>
     <w:p>
@@ -6432,7 +6497,7 @@
                     <pic:cNvPicPr/>
                   </pic:nvPicPr>
                   <pic:blipFill>
-                    <a:blip r:embed="rId9"/>
+                    <a:blip r:embed="rId11"/>
                     <a:stretch>
                       <a:fillRect/>
                     </a:stretch>
@@ -6606,70 +6671,6 @@
     </w:p>
     <w:p>
       <w:pPr>
-        <w:rPr>
-          <w:color w:val="000000" w:themeColor="text1"/>
-        </w:rPr>
-      </w:pPr>
-    </w:p>
-    <w:p>
-      <w:pPr>
-        <w:pStyle w:val="Heading3"/>
-        <w:rPr>
-          <w:color w:val="000000" w:themeColor="text1"/>
-        </w:rPr>
-      </w:pPr>
-      <w:r>
-        <w:rPr>
-          <w:color w:val="000000" w:themeColor="text1"/>
-        </w:rPr>
-        <w:t xml:space="preserve">    </w:t>
-      </w:r>
-      <w:bookmarkStart w:id="13" w:name="_Toc205201629"/>
-      <w:r>
-        <w:rPr>
-          <w:color w:val="000000" w:themeColor="text1"/>
-        </w:rPr>
-        <w:t>3</w:t>
-      </w:r>
-      <w:r>
-        <w:rPr>
-          <w:color w:val="000000" w:themeColor="text1"/>
-        </w:rPr>
-        <w:t>.4.4 Dry Run Mode</w:t>
-      </w:r>
-      <w:bookmarkEnd w:id="13"/>
-    </w:p>
-    <w:p>
-      <w:pPr>
-        <w:rPr>
-          <w:color w:val="000000" w:themeColor="text1"/>
-        </w:rPr>
-      </w:pPr>
-      <w:r>
-        <w:rPr>
-          <w:color w:val="000000" w:themeColor="text1"/>
-        </w:rPr>
-        <w:t xml:space="preserve">Use </w:t>
-      </w:r>
-      <w:r>
-        <w:rPr>
-          <w:rStyle w:val="HTMLCode"/>
-          <w:rFonts w:eastAsiaTheme="majorEastAsia"/>
-          <w:color w:val="000000" w:themeColor="text1"/>
-          <w:sz w:val="24"/>
-          <w:szCs w:val="24"/>
-        </w:rPr>
-        <w:t>--dry-run</w:t>
-      </w:r>
-      <w:r>
-        <w:rPr>
-          <w:color w:val="000000" w:themeColor="text1"/>
-        </w:rPr>
-        <w:t xml:space="preserve"> to preview the final merged configuration (defaults + config + CLI flags) without running any acquisition.</w:t>
-      </w:r>
-    </w:p>
-    <w:p>
-      <w:pPr>
         <w:pStyle w:val="Heading2"/>
         <w:rPr>
           <w:color w:val="000000" w:themeColor="text1"/>
@@ -6690,12 +6691,18 @@
         </w:rPr>
         <w:t xml:space="preserve"> </w:t>
       </w:r>
-      <w:bookmarkStart w:id="14" w:name="_Toc205201630"/>
-      <w:r>
-        <w:rPr>
-          <w:color w:val="000000" w:themeColor="text1"/>
-        </w:rPr>
-        <w:t xml:space="preserve">3.5 </w:t>
+      <w:bookmarkStart w:id="13" w:name="_Toc205201630"/>
+      <w:r>
+        <w:rPr>
+          <w:color w:val="000000" w:themeColor="text1"/>
+        </w:rPr>
+        <w:t>3.</w:t>
+      </w:r>
+      <w:r>
+        <w:rPr>
+          <w:color w:val="000000" w:themeColor="text1"/>
+        </w:rPr>
+        <w:t xml:space="preserve">4 </w:t>
       </w:r>
       <w:r>
         <w:rPr>
@@ -6703,226 +6710,225 @@
         </w:rPr>
         <w:t>Examples</w:t>
       </w:r>
+      <w:bookmarkEnd w:id="13"/>
+    </w:p>
+    <w:p>
+      <w:pPr>
+        <w:rPr>
+          <w:color w:val="000000" w:themeColor="text1"/>
+        </w:rPr>
+      </w:pPr>
+    </w:p>
+    <w:p>
+      <w:pPr>
+        <w:rPr>
+          <w:color w:val="000000" w:themeColor="text1"/>
+        </w:rPr>
+      </w:pPr>
+      <w:r>
+        <w:rPr>
+          <w:color w:val="000000" w:themeColor="text1"/>
+        </w:rPr>
+        <w:t xml:space="preserve">Use defaults and specify working directory: </w:t>
+      </w:r>
+    </w:p>
+    <w:p>
+      <w:pPr>
+        <w:ind w:left="288"/>
+        <w:rPr>
+          <w:rFonts w:ascii="Courier New" w:hAnsi="Courier New" w:cs="Courier New"/>
+          <w:color w:val="000000" w:themeColor="text1"/>
+        </w:rPr>
+      </w:pPr>
+      <w:r>
+        <w:rPr>
+          <w:rFonts w:ascii="Courier New" w:hAnsi="Courier New" w:cs="Courier New"/>
+          <w:color w:val="000000" w:themeColor="text1"/>
+        </w:rPr>
+        <w:t>python acquireTpx3.py -W /data/acquisition_test</w:t>
+      </w:r>
+    </w:p>
+    <w:p>
+      <w:pPr>
+        <w:rPr>
+          <w:color w:val="000000" w:themeColor="text1"/>
+        </w:rPr>
+      </w:pPr>
+      <w:r>
+        <w:rPr>
+          <w:color w:val="000000" w:themeColor="text1"/>
+        </w:rPr>
+        <w:t>Load a config file and override exposure time</w:t>
+      </w:r>
+    </w:p>
+    <w:p>
+      <w:pPr>
+        <w:ind w:left="288"/>
+        <w:rPr>
+          <w:rFonts w:ascii="Courier New" w:hAnsi="Courier New" w:cs="Courier New"/>
+          <w:color w:val="000000" w:themeColor="text1"/>
+        </w:rPr>
+      </w:pPr>
+      <w:r>
+        <w:rPr>
+          <w:rFonts w:ascii="Courier New" w:hAnsi="Courier New" w:cs="Courier New"/>
+          <w:color w:val="000000" w:themeColor="text1"/>
+        </w:rPr>
+        <w:t>python acquireTpx3.py -c acquire_config.ini -e 5</w:t>
+      </w:r>
+    </w:p>
+    <w:p>
+      <w:pPr>
+        <w:rPr>
+          <w:color w:val="000000" w:themeColor="text1"/>
+        </w:rPr>
+      </w:pPr>
+      <w:r>
+        <w:rPr>
+          <w:color w:val="000000" w:themeColor="text1"/>
+        </w:rPr>
+        <w:t>Specify working directory, run name, and number of runs</w:t>
+      </w:r>
+    </w:p>
+    <w:p>
+      <w:pPr>
+        <w:ind w:left="288"/>
+        <w:rPr>
+          <w:rFonts w:ascii="Courier New" w:hAnsi="Courier New" w:cs="Courier New"/>
+          <w:color w:val="000000" w:themeColor="text1"/>
+        </w:rPr>
+      </w:pPr>
+      <w:r>
+        <w:rPr>
+          <w:rFonts w:ascii="Courier New" w:hAnsi="Courier New" w:cs="Courier New"/>
+          <w:color w:val="000000" w:themeColor="text1"/>
+        </w:rPr>
+        <w:t>python acquireTpx3.py -W /data/beam_test -r beam 2025 -n 10</w:t>
+      </w:r>
+    </w:p>
+    <w:p>
+      <w:pPr>
+        <w:rPr>
+          <w:color w:val="000000" w:themeColor="text1"/>
+        </w:rPr>
+      </w:pPr>
+      <w:r>
+        <w:rPr>
+          <w:color w:val="000000" w:themeColor="text1"/>
+        </w:rPr>
+        <w:t>Load config file and override mul</w:t>
+      </w:r>
+      <w:r>
+        <w:rPr>
+          <w:color w:val="000000" w:themeColor="text1"/>
+        </w:rPr>
+        <w:t>ti</w:t>
+      </w:r>
+      <w:r>
+        <w:rPr>
+          <w:color w:val="000000" w:themeColor="text1"/>
+        </w:rPr>
+        <w:t>ple parameters</w:t>
+      </w:r>
+    </w:p>
+    <w:p>
+      <w:pPr>
+        <w:ind w:left="288"/>
+        <w:rPr>
+          <w:rFonts w:ascii="Courier New" w:hAnsi="Courier New" w:cs="Courier New"/>
+          <w:color w:val="000000" w:themeColor="text1"/>
+        </w:rPr>
+      </w:pPr>
+      <w:r>
+        <w:rPr>
+          <w:rFonts w:ascii="Courier New" w:hAnsi="Courier New" w:cs="Courier New"/>
+          <w:color w:val="000000" w:themeColor="text1"/>
+        </w:rPr>
+        <w:t>python acquireTpx3.py -c acquire_config.ini -e 7 -t 12 -T 25</w:t>
+      </w:r>
+    </w:p>
+    <w:p>
+      <w:pPr>
+        <w:rPr>
+          <w:color w:val="000000" w:themeColor="text1"/>
+        </w:rPr>
+      </w:pPr>
+      <w:r>
+        <w:rPr>
+          <w:color w:val="000000" w:themeColor="text1"/>
+        </w:rPr>
+        <w:t>Full example with almost all parameters</w:t>
+      </w:r>
+    </w:p>
+    <w:p>
+      <w:pPr>
+        <w:ind w:left="288"/>
+        <w:rPr>
+          <w:rFonts w:ascii="Courier New" w:hAnsi="Courier New" w:cs="Courier New"/>
+          <w:color w:val="000000" w:themeColor="text1"/>
+        </w:rPr>
+      </w:pPr>
+      <w:r>
+        <w:rPr>
+          <w:rFonts w:ascii="Courier New" w:hAnsi="Courier New" w:cs="Courier New"/>
+          <w:color w:val="000000" w:themeColor="text1"/>
+        </w:rPr>
+        <w:t>python acquireTpx3.py -c acquire_config.ini -W /data/full_test -r complex_run -N 5 -n 8 -t 15 -e 12 -T 30 -v 2</w:t>
+      </w:r>
+    </w:p>
+    <w:p>
+      <w:pPr>
+        <w:rPr>
+          <w:color w:val="000000" w:themeColor="text1"/>
+        </w:rPr>
+      </w:pPr>
+    </w:p>
+    <w:p>
+      <w:pPr>
+        <w:rPr>
+          <w:color w:val="000000" w:themeColor="text1"/>
+        </w:rPr>
+      </w:pPr>
+    </w:p>
+    <w:p>
+      <w:pPr>
+        <w:pStyle w:val="Heading2"/>
+        <w:rPr>
+          <w:color w:val="000000" w:themeColor="text1"/>
+        </w:rPr>
+      </w:pPr>
+      <w:r>
+        <w:rPr>
+          <w:color w:val="000000" w:themeColor="text1"/>
+        </w:rPr>
+        <w:t xml:space="preserve">    </w:t>
+      </w:r>
+      <w:bookmarkStart w:id="14" w:name="_Toc205201631"/>
+      <w:r>
+        <w:rPr>
+          <w:color w:val="000000" w:themeColor="text1"/>
+        </w:rPr>
+        <w:t>3</w:t>
+      </w:r>
+      <w:r>
+        <w:rPr>
+          <w:color w:val="000000" w:themeColor="text1"/>
+        </w:rPr>
+        <w:t>.</w:t>
+      </w:r>
+      <w:r>
+        <w:rPr>
+          <w:color w:val="000000" w:themeColor="text1"/>
+        </w:rPr>
+        <w:t>5</w:t>
+      </w:r>
+      <w:r>
+        <w:rPr>
+          <w:color w:val="000000" w:themeColor="text1"/>
+        </w:rPr>
+        <w:t xml:space="preserve"> Acquisition Process Flow</w:t>
+      </w:r>
       <w:bookmarkEnd w:id="14"/>
-    </w:p>
-    <w:p>
-      <w:pPr>
-        <w:rPr>
-          <w:color w:val="000000" w:themeColor="text1"/>
-        </w:rPr>
-      </w:pPr>
-    </w:p>
-    <w:p>
-      <w:pPr>
-        <w:rPr>
-          <w:color w:val="000000" w:themeColor="text1"/>
-        </w:rPr>
-      </w:pPr>
-      <w:r>
-        <w:rPr>
-          <w:color w:val="000000" w:themeColor="text1"/>
-        </w:rPr>
-        <w:t xml:space="preserve">Use defaults and specify working directory: </w:t>
-      </w:r>
-    </w:p>
-    <w:p>
-      <w:pPr>
-        <w:ind w:left="288"/>
-        <w:rPr>
-          <w:rFonts w:ascii="Courier New" w:hAnsi="Courier New" w:cs="Courier New"/>
-          <w:color w:val="000000" w:themeColor="text1"/>
-        </w:rPr>
-      </w:pPr>
-      <w:r>
-        <w:rPr>
-          <w:rFonts w:ascii="Courier New" w:hAnsi="Courier New" w:cs="Courier New"/>
-          <w:color w:val="000000" w:themeColor="text1"/>
-        </w:rPr>
-        <w:t>python acquireTpx3.py -W /data/acquisition_test</w:t>
-      </w:r>
-    </w:p>
-    <w:p>
-      <w:pPr>
-        <w:rPr>
-          <w:color w:val="000000" w:themeColor="text1"/>
-        </w:rPr>
-      </w:pPr>
-      <w:r>
-        <w:rPr>
-          <w:color w:val="000000" w:themeColor="text1"/>
-        </w:rPr>
-        <w:t>Load a config file and override exposure time</w:t>
-      </w:r>
-    </w:p>
-    <w:p>
-      <w:pPr>
-        <w:ind w:left="288"/>
-        <w:rPr>
-          <w:rFonts w:ascii="Courier New" w:hAnsi="Courier New" w:cs="Courier New"/>
-          <w:color w:val="000000" w:themeColor="text1"/>
-        </w:rPr>
-      </w:pPr>
-      <w:r>
-        <w:rPr>
-          <w:rFonts w:ascii="Courier New" w:hAnsi="Courier New" w:cs="Courier New"/>
-          <w:color w:val="000000" w:themeColor="text1"/>
-        </w:rPr>
-        <w:t>python acquireTpx3.py -c acquire_config.ini -e 5</w:t>
-      </w:r>
-    </w:p>
-    <w:p>
-      <w:pPr>
-        <w:rPr>
-          <w:color w:val="000000" w:themeColor="text1"/>
-        </w:rPr>
-      </w:pPr>
-      <w:r>
-        <w:rPr>
-          <w:color w:val="000000" w:themeColor="text1"/>
-        </w:rPr>
-        <w:t>Specify working directory, run name, and number of runs</w:t>
-      </w:r>
-    </w:p>
-    <w:p>
-      <w:pPr>
-        <w:ind w:left="288"/>
-        <w:rPr>
-          <w:rFonts w:ascii="Courier New" w:hAnsi="Courier New" w:cs="Courier New"/>
-          <w:color w:val="000000" w:themeColor="text1"/>
-        </w:rPr>
-      </w:pPr>
-      <w:r>
-        <w:rPr>
-          <w:rFonts w:ascii="Courier New" w:hAnsi="Courier New" w:cs="Courier New"/>
-          <w:color w:val="000000" w:themeColor="text1"/>
-        </w:rPr>
-        <w:t>python acquireTpx3.py -W /data/beam_test -r beam 2025 -n 10</w:t>
-      </w:r>
-    </w:p>
-    <w:p>
-      <w:pPr>
-        <w:rPr>
-          <w:color w:val="000000" w:themeColor="text1"/>
-        </w:rPr>
-      </w:pPr>
-      <w:r>
-        <w:rPr>
-          <w:color w:val="000000" w:themeColor="text1"/>
-        </w:rPr>
-        <w:t>Load config file and override mul</w:t>
-      </w:r>
-      <w:r>
-        <w:rPr>
-          <w:color w:val="000000" w:themeColor="text1"/>
-        </w:rPr>
-        <w:t>ti</w:t>
-      </w:r>
-      <w:r>
-        <w:rPr>
-          <w:color w:val="000000" w:themeColor="text1"/>
-        </w:rPr>
-        <w:t>ple parameters</w:t>
-      </w:r>
-    </w:p>
-    <w:p>
-      <w:pPr>
-        <w:ind w:left="288"/>
-        <w:rPr>
-          <w:rFonts w:ascii="Courier New" w:hAnsi="Courier New" w:cs="Courier New"/>
-          <w:color w:val="000000" w:themeColor="text1"/>
-        </w:rPr>
-      </w:pPr>
-      <w:r>
-        <w:rPr>
-          <w:rFonts w:ascii="Courier New" w:hAnsi="Courier New" w:cs="Courier New"/>
-          <w:color w:val="000000" w:themeColor="text1"/>
-        </w:rPr>
-        <w:t>python acquireTpx3.py -c acquire_config.ini -e 7 -t 12 -T 25</w:t>
-      </w:r>
-    </w:p>
-    <w:p>
-      <w:pPr>
-        <w:rPr>
-          <w:color w:val="000000" w:themeColor="text1"/>
-        </w:rPr>
-      </w:pPr>
-      <w:r>
-        <w:rPr>
-          <w:color w:val="000000" w:themeColor="text1"/>
-        </w:rPr>
-        <w:t>Full example with almost all parameters</w:t>
-      </w:r>
-    </w:p>
-    <w:p>
-      <w:pPr>
-        <w:ind w:left="288"/>
-        <w:rPr>
-          <w:rFonts w:ascii="Courier New" w:hAnsi="Courier New" w:cs="Courier New"/>
-          <w:color w:val="000000" w:themeColor="text1"/>
-        </w:rPr>
-      </w:pPr>
-      <w:r>
-        <w:rPr>
-          <w:rFonts w:ascii="Courier New" w:hAnsi="Courier New" w:cs="Courier New"/>
-          <w:color w:val="000000" w:themeColor="text1"/>
-        </w:rPr>
-        <w:t>python acquireTpx3.py -c acquire_config.ini -W /data/full_test -r complex_run -N 5 -n 8 -t 15 -e 12 -T 30 -v 2</w:t>
-      </w:r>
-    </w:p>
-    <w:p>
-      <w:pPr>
-        <w:rPr>
-          <w:color w:val="000000" w:themeColor="text1"/>
-        </w:rPr>
-      </w:pPr>
-    </w:p>
-    <w:p>
-      <w:pPr>
-        <w:rPr>
-          <w:color w:val="000000" w:themeColor="text1"/>
-        </w:rPr>
-      </w:pPr>
-    </w:p>
-    <w:p>
-      <w:pPr>
-        <w:pStyle w:val="Heading2"/>
-        <w:rPr>
-          <w:color w:val="000000" w:themeColor="text1"/>
-        </w:rPr>
-      </w:pPr>
-      <w:r>
-        <w:rPr>
-          <w:color w:val="000000" w:themeColor="text1"/>
-        </w:rPr>
-        <w:lastRenderedPageBreak/>
-        <w:t xml:space="preserve">    </w:t>
-      </w:r>
-      <w:bookmarkStart w:id="15" w:name="_Toc205201631"/>
-      <w:r>
-        <w:rPr>
-          <w:color w:val="000000" w:themeColor="text1"/>
-        </w:rPr>
-        <w:t>3</w:t>
-      </w:r>
-      <w:r>
-        <w:rPr>
-          <w:color w:val="000000" w:themeColor="text1"/>
-        </w:rPr>
-        <w:t>.</w:t>
-      </w:r>
-      <w:r>
-        <w:rPr>
-          <w:color w:val="000000" w:themeColor="text1"/>
-        </w:rPr>
-        <w:t>6</w:t>
-      </w:r>
-      <w:r>
-        <w:rPr>
-          <w:color w:val="000000" w:themeColor="text1"/>
-        </w:rPr>
-        <w:t xml:space="preserve"> Acquisition Process Flow</w:t>
-      </w:r>
-      <w:bookmarkEnd w:id="15"/>
     </w:p>
     <w:p>
       <w:pPr>
@@ -7306,7 +7312,7 @@
           <w:color w:val="000000" w:themeColor="text1"/>
         </w:rPr>
       </w:pPr>
-      <w:bookmarkStart w:id="16" w:name="_Toc205201632"/>
+      <w:bookmarkStart w:id="15" w:name="_Toc205201632"/>
       <w:r>
         <w:rPr>
           <w:color w:val="000000" w:themeColor="text1"/>
@@ -7319,54 +7325,54 @@
         </w:rPr>
         <w:t>Unpacking Data</w:t>
       </w:r>
+      <w:bookmarkEnd w:id="15"/>
+    </w:p>
+    <w:p>
+      <w:pPr>
+        <w:rPr>
+          <w:color w:val="000000" w:themeColor="text1"/>
+        </w:rPr>
+      </w:pPr>
+      <w:r>
+        <w:rPr>
+          <w:color w:val="000000" w:themeColor="text1"/>
+        </w:rPr>
+        <w:t xml:space="preserve">Unpacking data in HERMES requires use of </w:t>
+      </w:r>
+      <w:r>
+        <w:rPr>
+          <w:color w:val="000000" w:themeColor="text1"/>
+        </w:rPr>
+        <w:t xml:space="preserve">C++ files to turn .tpx3 files into .rawSignals files. </w:t>
+      </w:r>
+    </w:p>
+    <w:p>
+      <w:pPr>
+        <w:pStyle w:val="Heading2"/>
+        <w:rPr>
+          <w:color w:val="000000" w:themeColor="text1"/>
+        </w:rPr>
+      </w:pPr>
+      <w:r>
+        <w:rPr>
+          <w:color w:val="000000" w:themeColor="text1"/>
+        </w:rPr>
+        <w:t xml:space="preserve">    </w:t>
+      </w:r>
+      <w:bookmarkStart w:id="16" w:name="_Toc205201633"/>
+      <w:r>
+        <w:rPr>
+          <w:color w:val="000000" w:themeColor="text1"/>
+        </w:rPr>
+        <w:t>4</w:t>
+      </w:r>
+      <w:r>
+        <w:rPr>
+          <w:color w:val="000000" w:themeColor="text1"/>
+        </w:rPr>
+        <w:t>.1 Create Unpacker</w:t>
+      </w:r>
       <w:bookmarkEnd w:id="16"/>
-    </w:p>
-    <w:p>
-      <w:pPr>
-        <w:rPr>
-          <w:color w:val="000000" w:themeColor="text1"/>
-        </w:rPr>
-      </w:pPr>
-      <w:r>
-        <w:rPr>
-          <w:color w:val="000000" w:themeColor="text1"/>
-        </w:rPr>
-        <w:t xml:space="preserve">Unpacking data in HERMES requires use of </w:t>
-      </w:r>
-      <w:r>
-        <w:rPr>
-          <w:color w:val="000000" w:themeColor="text1"/>
-        </w:rPr>
-        <w:t xml:space="preserve">C++ files to turn .tpx3 files into .rawSignals files. </w:t>
-      </w:r>
-    </w:p>
-    <w:p>
-      <w:pPr>
-        <w:pStyle w:val="Heading2"/>
-        <w:rPr>
-          <w:color w:val="000000" w:themeColor="text1"/>
-        </w:rPr>
-      </w:pPr>
-      <w:r>
-        <w:rPr>
-          <w:color w:val="000000" w:themeColor="text1"/>
-        </w:rPr>
-        <w:t xml:space="preserve">    </w:t>
-      </w:r>
-      <w:bookmarkStart w:id="17" w:name="_Toc205201633"/>
-      <w:r>
-        <w:rPr>
-          <w:color w:val="000000" w:themeColor="text1"/>
-        </w:rPr>
-        <w:t>4</w:t>
-      </w:r>
-      <w:r>
-        <w:rPr>
-          <w:color w:val="000000" w:themeColor="text1"/>
-        </w:rPr>
-        <w:t>.1 Create Unpacker</w:t>
-      </w:r>
-      <w:bookmarkEnd w:id="17"/>
     </w:p>
     <w:p>
       <w:pPr>
@@ -7529,10 +7535,9 @@
         <w:rPr>
           <w:color w:val="000000" w:themeColor="text1"/>
         </w:rPr>
-        <w:lastRenderedPageBreak/>
         <w:t xml:space="preserve">    </w:t>
       </w:r>
-      <w:bookmarkStart w:id="18" w:name="_Toc205201634"/>
+      <w:bookmarkStart w:id="17" w:name="_Toc205201634"/>
       <w:r>
         <w:rPr>
           <w:color w:val="000000" w:themeColor="text1"/>
@@ -7545,35 +7550,35 @@
         </w:rPr>
         <w:t>.2 Unpacker Command Line Interface</w:t>
       </w:r>
+      <w:bookmarkEnd w:id="17"/>
+    </w:p>
+    <w:p>
+      <w:pPr>
+        <w:pStyle w:val="Heading3"/>
+        <w:rPr>
+          <w:color w:val="000000" w:themeColor="text1"/>
+        </w:rPr>
+      </w:pPr>
+      <w:r>
+        <w:rPr>
+          <w:color w:val="000000" w:themeColor="text1"/>
+        </w:rPr>
+        <w:t xml:space="preserve">    </w:t>
+      </w:r>
+      <w:bookmarkStart w:id="18" w:name="_Toc205201635"/>
+      <w:r>
+        <w:rPr>
+          <w:color w:val="000000" w:themeColor="text1"/>
+        </w:rPr>
+        <w:t>4</w:t>
+      </w:r>
+      <w:r>
+        <w:rPr>
+          <w:color w:val="000000" w:themeColor="text1"/>
+        </w:rPr>
+        <w:t>.2.1 Using the CLI</w:t>
+      </w:r>
       <w:bookmarkEnd w:id="18"/>
-    </w:p>
-    <w:p>
-      <w:pPr>
-        <w:pStyle w:val="Heading3"/>
-        <w:rPr>
-          <w:color w:val="000000" w:themeColor="text1"/>
-        </w:rPr>
-      </w:pPr>
-      <w:r>
-        <w:rPr>
-          <w:color w:val="000000" w:themeColor="text1"/>
-        </w:rPr>
-        <w:t xml:space="preserve">    </w:t>
-      </w:r>
-      <w:bookmarkStart w:id="19" w:name="_Toc205201635"/>
-      <w:r>
-        <w:rPr>
-          <w:color w:val="000000" w:themeColor="text1"/>
-        </w:rPr>
-        <w:t>4</w:t>
-      </w:r>
-      <w:r>
-        <w:rPr>
-          <w:color w:val="000000" w:themeColor="text1"/>
-        </w:rPr>
-        <w:t>.2.1 Using the CLI</w:t>
-      </w:r>
-      <w:bookmarkEnd w:id="19"/>
     </w:p>
     <w:p>
       <w:pPr>
@@ -7683,6 +7688,7 @@
         <w:rPr>
           <w:color w:val="000000" w:themeColor="text1"/>
         </w:rPr>
+        <w:lastRenderedPageBreak/>
         <w:br/>
       </w:r>
       <w:r>
@@ -7706,7 +7712,7 @@
                     <pic:cNvPicPr/>
                   </pic:nvPicPr>
                   <pic:blipFill>
-                    <a:blip r:embed="rId10"/>
+                    <a:blip r:embed="rId12"/>
                     <a:stretch>
                       <a:fillRect/>
                     </a:stretch>
@@ -7747,7 +7753,7 @@
         </w:rPr>
         <w:t xml:space="preserve">    </w:t>
       </w:r>
-      <w:bookmarkStart w:id="20" w:name="_Toc205201636"/>
+      <w:bookmarkStart w:id="19" w:name="_Toc205201636"/>
       <w:r>
         <w:rPr>
           <w:color w:val="000000" w:themeColor="text1"/>
@@ -7760,7 +7766,7 @@
         </w:rPr>
         <w:t>.2.2 Unpacker Configuration File</w:t>
       </w:r>
-      <w:bookmarkEnd w:id="20"/>
+      <w:bookmarkEnd w:id="19"/>
     </w:p>
     <w:p>
       <w:pPr>
@@ -7854,7 +7860,7 @@
                     <pic:cNvPicPr/>
                   </pic:nvPicPr>
                   <pic:blipFill>
-                    <a:blip r:embed="rId11"/>
+                    <a:blip r:embed="rId13"/>
                     <a:stretch>
                       <a:fillRect/>
                     </a:stretch>
@@ -8174,7 +8180,7 @@
         </w:rPr>
         <w:t xml:space="preserve">    </w:t>
       </w:r>
-      <w:bookmarkStart w:id="21" w:name="_Toc205201637"/>
+      <w:bookmarkStart w:id="20" w:name="_Toc205201637"/>
       <w:r>
         <w:rPr>
           <w:color w:val="000000" w:themeColor="text1"/>
@@ -8187,7 +8193,7 @@
         </w:rPr>
         <w:t>.2.3 .rawSignals Structure</w:t>
       </w:r>
-      <w:bookmarkEnd w:id="21"/>
+      <w:bookmarkEnd w:id="20"/>
     </w:p>
     <w:p>
       <w:pPr>
@@ -8230,7 +8236,7 @@
                     <pic:cNvPicPr/>
                   </pic:nvPicPr>
                   <pic:blipFill>
-                    <a:blip r:embed="rId12"/>
+                    <a:blip r:embed="rId14"/>
                     <a:stretch>
                       <a:fillRect/>
                     </a:stretch>
@@ -8389,7 +8395,7 @@
         </w:rPr>
         <w:t xml:space="preserve">    </w:t>
       </w:r>
-      <w:bookmarkStart w:id="22" w:name="_Toc205201638"/>
+      <w:bookmarkStart w:id="21" w:name="_Toc205201638"/>
       <w:r>
         <w:rPr>
           <w:color w:val="000000" w:themeColor="text1"/>
@@ -8414,7 +8420,7 @@
         </w:rPr>
         <w:t xml:space="preserve"> Examples</w:t>
       </w:r>
-      <w:bookmarkEnd w:id="22"/>
+      <w:bookmarkEnd w:id="21"/>
     </w:p>
     <w:p>
       <w:pPr>
@@ -8667,14 +8673,14 @@
           <w:color w:val="000000" w:themeColor="text1"/>
         </w:rPr>
       </w:pPr>
-      <w:bookmarkStart w:id="23" w:name="_Toc205201639"/>
+      <w:bookmarkStart w:id="22" w:name="_Toc205201639"/>
       <w:r>
         <w:rPr>
           <w:color w:val="000000" w:themeColor="text1"/>
         </w:rPr>
         <w:t>5. Analyzing Data with HERMES packages</w:t>
       </w:r>
-      <w:bookmarkEnd w:id="23"/>
+      <w:bookmarkEnd w:id="22"/>
     </w:p>
     <w:p>
       <w:pPr>
@@ -9023,14 +9029,14 @@
           <w:color w:val="000000" w:themeColor="text1"/>
         </w:rPr>
       </w:pPr>
-      <w:bookmarkStart w:id="24" w:name="_Toc205201640"/>
+      <w:bookmarkStart w:id="23" w:name="_Toc205201640"/>
       <w:r>
         <w:rPr>
           <w:color w:val="000000" w:themeColor="text1"/>
         </w:rPr>
         <w:t>5.1 loader.py</w:t>
       </w:r>
-      <w:bookmarkEnd w:id="24"/>
+      <w:bookmarkEnd w:id="23"/>
     </w:p>
     <w:p>
       <w:pPr>
@@ -9061,14 +9067,14 @@
           <w:color w:val="000000" w:themeColor="text1"/>
         </w:rPr>
       </w:pPr>
-      <w:bookmarkStart w:id="25" w:name="_Toc205201641"/>
+      <w:bookmarkStart w:id="24" w:name="_Toc205201641"/>
       <w:r>
         <w:rPr>
           <w:color w:val="000000" w:themeColor="text1"/>
         </w:rPr>
         <w:t>5.1.1 Load Function</w:t>
       </w:r>
-      <w:bookmarkEnd w:id="25"/>
+      <w:bookmarkEnd w:id="24"/>
     </w:p>
     <w:p>
       <w:pPr>
@@ -9759,14 +9765,14 @@
           <w:color w:val="000000" w:themeColor="text1"/>
         </w:rPr>
       </w:pPr>
-      <w:bookmarkStart w:id="26" w:name="_Toc205201642"/>
+      <w:bookmarkStart w:id="25" w:name="_Toc205201642"/>
       <w:r>
         <w:rPr>
           <w:color w:val="000000" w:themeColor="text1"/>
         </w:rPr>
         <w:t>5.1.2 Exporter Functions</w:t>
       </w:r>
-      <w:bookmarkEnd w:id="26"/>
+      <w:bookmarkEnd w:id="25"/>
     </w:p>
     <w:p>
       <w:pPr>
@@ -9848,14 +9854,14 @@
           <w:color w:val="000000" w:themeColor="text1"/>
         </w:rPr>
       </w:pPr>
-      <w:bookmarkStart w:id="27" w:name="_Toc205201643"/>
+      <w:bookmarkStart w:id="26" w:name="_Toc205201643"/>
       <w:r>
         <w:rPr>
           <w:color w:val="000000" w:themeColor="text1"/>
         </w:rPr>
         <w:t>5.2 plotter.py</w:t>
       </w:r>
-      <w:bookmarkEnd w:id="27"/>
+      <w:bookmarkEnd w:id="26"/>
     </w:p>
     <w:p>
       <w:pPr>
@@ -9884,14 +9890,14 @@
           <w:color w:val="000000" w:themeColor="text1"/>
         </w:rPr>
       </w:pPr>
-      <w:bookmarkStart w:id="28" w:name="_Toc205201644"/>
+      <w:bookmarkStart w:id="27" w:name="_Toc205201644"/>
       <w:r>
         <w:rPr>
           <w:color w:val="000000" w:themeColor="text1"/>
         </w:rPr>
         <w:t>5.2.1 BufferPlotter</w:t>
       </w:r>
-      <w:bookmarkEnd w:id="28"/>
+      <w:bookmarkEnd w:id="27"/>
     </w:p>
     <w:p>
       <w:pPr>
@@ -9998,14 +10004,14 @@
           <w:color w:val="000000" w:themeColor="text1"/>
         </w:rPr>
       </w:pPr>
-      <w:bookmarkStart w:id="29" w:name="_Toc205201645"/>
+      <w:bookmarkStart w:id="28" w:name="_Toc205201645"/>
       <w:r>
         <w:rPr>
           <w:color w:val="000000" w:themeColor="text1"/>
         </w:rPr>
         <w:t>5.2.2 HistogramPlotter</w:t>
       </w:r>
-      <w:bookmarkEnd w:id="29"/>
+      <w:bookmarkEnd w:id="28"/>
     </w:p>
     <w:p>
       <w:pPr>
@@ -10078,14 +10084,14 @@
           <w:color w:val="000000" w:themeColor="text1"/>
         </w:rPr>
       </w:pPr>
-      <w:bookmarkStart w:id="30" w:name="_Toc205201646"/>
+      <w:bookmarkStart w:id="29" w:name="_Toc205201646"/>
       <w:r>
         <w:rPr>
           <w:color w:val="000000" w:themeColor="text1"/>
         </w:rPr>
         <w:t>5.2.3 ToAImageSequenceGenerator</w:t>
       </w:r>
-      <w:bookmarkEnd w:id="30"/>
+      <w:bookmarkEnd w:id="29"/>
     </w:p>
     <w:p>
       <w:pPr>
@@ -10165,14 +10171,14 @@
           <w:color w:val="000000" w:themeColor="text1"/>
         </w:rPr>
       </w:pPr>
-      <w:bookmarkStart w:id="31" w:name="_Toc205201647"/>
+      <w:bookmarkStart w:id="30" w:name="_Toc205201647"/>
       <w:r>
         <w:rPr>
           <w:color w:val="000000" w:themeColor="text1"/>
         </w:rPr>
         <w:t>5.3 analyze.py</w:t>
       </w:r>
-      <w:bookmarkEnd w:id="31"/>
+      <w:bookmarkEnd w:id="30"/>
     </w:p>
     <w:p>
       <w:pPr>
@@ -10202,14 +10208,14 @@
           <w:color w:val="000000" w:themeColor="text1"/>
         </w:rPr>
       </w:pPr>
-      <w:bookmarkStart w:id="32" w:name="_Toc205201648"/>
+      <w:bookmarkStart w:id="31" w:name="_Toc205201648"/>
       <w:r>
         <w:rPr>
           <w:color w:val="000000" w:themeColor="text1"/>
         </w:rPr>
         <w:t>5.3.1 Summary/Diagnostic Functions</w:t>
       </w:r>
-      <w:bookmarkEnd w:id="32"/>
+      <w:bookmarkEnd w:id="31"/>
     </w:p>
     <w:p>
       <w:pPr>
@@ -10336,7 +10342,7 @@
           <w:color w:val="000000" w:themeColor="text1"/>
         </w:rPr>
       </w:pPr>
-      <w:bookmarkStart w:id="33" w:name="_Toc205201649"/>
+      <w:bookmarkStart w:id="32" w:name="_Toc205201649"/>
       <w:r>
         <w:rPr>
           <w:color w:val="000000" w:themeColor="text1"/>
@@ -10344,7 +10350,7 @@
         <w:lastRenderedPageBreak/>
         <w:t>5.3.2 Filtering Functions</w:t>
       </w:r>
-      <w:bookmarkEnd w:id="33"/>
+      <w:bookmarkEnd w:id="32"/>
     </w:p>
     <w:p>
       <w:pPr>
@@ -10478,14 +10484,14 @@
           <w:color w:val="000000" w:themeColor="text1"/>
         </w:rPr>
       </w:pPr>
-      <w:bookmarkStart w:id="34" w:name="_Toc205201650"/>
+      <w:bookmarkStart w:id="33" w:name="_Toc205201650"/>
       <w:r>
         <w:rPr>
           <w:color w:val="000000" w:themeColor="text1"/>
         </w:rPr>
         <w:t>5.4 Coding Examples</w:t>
       </w:r>
-      <w:bookmarkEnd w:id="34"/>
+      <w:bookmarkEnd w:id="33"/>
     </w:p>
     <w:p>
       <w:pPr>
@@ -10495,14 +10501,14 @@
           <w:color w:val="000000" w:themeColor="text1"/>
         </w:rPr>
       </w:pPr>
-      <w:bookmarkStart w:id="35" w:name="_Toc205201651"/>
+      <w:bookmarkStart w:id="34" w:name="_Toc205201651"/>
       <w:r>
         <w:rPr>
           <w:color w:val="000000" w:themeColor="text1"/>
         </w:rPr>
         <w:t>5.4.1 Loader Examples</w:t>
       </w:r>
-      <w:bookmarkEnd w:id="35"/>
+      <w:bookmarkEnd w:id="34"/>
     </w:p>
     <w:p>
       <w:pPr>
@@ -10866,14 +10872,14 @@
           <w:color w:val="000000" w:themeColor="text1"/>
         </w:rPr>
       </w:pPr>
-      <w:bookmarkStart w:id="36" w:name="_Toc205201652"/>
+      <w:bookmarkStart w:id="35" w:name="_Toc205201652"/>
       <w:r>
         <w:rPr>
           <w:color w:val="000000" w:themeColor="text1"/>
         </w:rPr>
         <w:t>5.4.2 Plotter Examples</w:t>
       </w:r>
-      <w:bookmarkEnd w:id="36"/>
+      <w:bookmarkEnd w:id="35"/>
     </w:p>
     <w:p>
       <w:pPr>
@@ -10936,14 +10942,14 @@
           <w:color w:val="000000" w:themeColor="text1"/>
         </w:rPr>
       </w:pPr>
-      <w:bookmarkStart w:id="37" w:name="_Toc205201653"/>
+      <w:bookmarkStart w:id="36" w:name="_Toc205201653"/>
       <w:r>
         <w:rPr>
           <w:color w:val="000000" w:themeColor="text1"/>
         </w:rPr>
         <w:t>5.4.3 Analyzer Examples</w:t>
       </w:r>
-      <w:bookmarkEnd w:id="37"/>
+      <w:bookmarkEnd w:id="36"/>
     </w:p>
     <w:p>
       <w:pPr>
@@ -11098,14 +11104,14 @@
           <w:color w:val="000000" w:themeColor="text1"/>
         </w:rPr>
       </w:pPr>
-      <w:bookmarkStart w:id="38" w:name="_Toc205201654"/>
+      <w:bookmarkStart w:id="37" w:name="_Toc205201654"/>
       <w:r>
         <w:rPr>
           <w:color w:val="000000" w:themeColor="text1"/>
         </w:rPr>
         <w:t>5.5 Example Notebook Files</w:t>
       </w:r>
-      <w:bookmarkEnd w:id="38"/>
+      <w:bookmarkEnd w:id="37"/>
     </w:p>
     <w:p>
       <w:pPr>
@@ -11167,13 +11173,329 @@
       </w:pPr>
     </w:p>
     <w:sectPr>
+      <w:headerReference w:type="default" r:id="rId15"/>
+      <w:footerReference w:type="even" r:id="rId16"/>
+      <w:footerReference w:type="default" r:id="rId17"/>
       <w:pgSz w:w="12240" w:h="15840"/>
-      <w:pgMar w:top="1440" w:right="1440" w:bottom="1440" w:left="1440" w:header="720" w:footer="720" w:gutter="0"/>
+      <w:pgMar w:top="1440" w:right="1440" w:bottom="1440" w:left="1440" w:header="288" w:footer="720" w:gutter="0"/>
       <w:cols w:space="720"/>
+      <w:titlePg/>
       <w:docGrid w:linePitch="360"/>
     </w:sectPr>
   </w:body>
 </w:document>
+</file>
+
+<file path=word/endnotes.xml><?xml version="1.0" encoding="utf-8"?>
+<w:endnotes xmlns:wpc="http://schemas.microsoft.com/office/word/2010/wordprocessingCanvas" xmlns:cx="http://schemas.microsoft.com/office/drawing/2014/chartex" xmlns:cx1="http://schemas.microsoft.com/office/drawing/2015/9/8/chartex" xmlns:cx2="http://schemas.microsoft.com/office/drawing/2015/10/21/chartex" xmlns:cx3="http://schemas.microsoft.com/office/drawing/2016/5/9/chartex" xmlns:cx4="http://schemas.microsoft.com/office/drawing/2016/5/10/chartex" xmlns:cx5="http://schemas.microsoft.com/office/drawing/2016/5/11/chartex" xmlns:cx6="http://schemas.microsoft.com/office/drawing/2016/5/12/chartex" xmlns:cx7="http://schemas.microsoft.com/office/drawing/2016/5/13/chartex" xmlns:cx8="http://schemas.microsoft.com/office/drawing/2016/5/14/chartex" xmlns:mc="http://schemas.openxmlformats.org/markup-compatibility/2006" xmlns:aink="http://schemas.microsoft.com/office/drawing/2016/ink" xmlns:am3d="http://schemas.microsoft.com/office/drawing/2017/model3d" xmlns:o="urn:schemas-microsoft-com:office:office" xmlns:oel="http://schemas.microsoft.com/office/2019/extlst" xmlns:r="http://schemas.openxmlformats.org/officeDocument/2006/relationships" xmlns:m="http://schemas.openxmlformats.org/officeDocument/2006/math" xmlns:v="urn:schemas-microsoft-com:vml" xmlns:wp14="http://schemas.microsoft.com/office/word/2010/wordprocessingDrawing" xmlns:wp="http://schemas.openxmlformats.org/drawingml/2006/wordprocessingDrawing" xmlns:w10="urn:schemas-microsoft-com:office:word" xmlns:w="http://schemas.openxmlformats.org/wordprocessingml/2006/main" xmlns:w14="http://schemas.microsoft.com/office/word/2010/wordml" xmlns:w15="http://schemas.microsoft.com/office/word/2012/wordml" xmlns:w16cex="http://schemas.microsoft.com/office/word/2018/wordml/cex" xmlns:w16cid="http://schemas.microsoft.com/office/word/2016/wordml/cid" xmlns:w16="http://schemas.microsoft.com/office/word/2018/wordml" xmlns:w16du="http://schemas.microsoft.com/office/word/2023/wordml/word16du" xmlns:w16sdtdh="http://schemas.microsoft.com/office/word/2020/wordml/sdtdatahash" xmlns:w16sdtfl="http://schemas.microsoft.com/office/word/2024/wordml/sdtformatlock" xmlns:w16se="http://schemas.microsoft.com/office/word/2015/wordml/symex" xmlns:wpg="http://schemas.microsoft.com/office/word/2010/wordprocessingGroup" xmlns:wpi="http://schemas.microsoft.com/office/word/2010/wordprocessingInk" xmlns:wne="http://schemas.microsoft.com/office/word/2006/wordml" xmlns:wps="http://schemas.microsoft.com/office/word/2010/wordprocessingShape" mc:Ignorable="w14 w15 w16se w16cid w16 w16cex w16sdtdh w16sdtfl w16du wp14">
+  <w:endnote w:type="separator" w:id="-1">
+    <w:p>
+      <w:pPr>
+        <w:spacing w:after="0" w:line="240" w:lineRule="auto"/>
+      </w:pPr>
+      <w:r>
+        <w:separator/>
+      </w:r>
+    </w:p>
+  </w:endnote>
+  <w:endnote w:type="continuationSeparator" w:id="0">
+    <w:p>
+      <w:pPr>
+        <w:spacing w:after="0" w:line="240" w:lineRule="auto"/>
+      </w:pPr>
+      <w:r>
+        <w:continuationSeparator/>
+      </w:r>
+    </w:p>
+  </w:endnote>
+</w:endnotes>
+</file>
+
+<file path=word/footer1.xml><?xml version="1.0" encoding="utf-8"?>
+<w:ftr xmlns:wpc="http://schemas.microsoft.com/office/word/2010/wordprocessingCanvas" xmlns:cx="http://schemas.microsoft.com/office/drawing/2014/chartex" xmlns:cx1="http://schemas.microsoft.com/office/drawing/2015/9/8/chartex" xmlns:cx2="http://schemas.microsoft.com/office/drawing/2015/10/21/chartex" xmlns:cx3="http://schemas.microsoft.com/office/drawing/2016/5/9/chartex" xmlns:cx4="http://schemas.microsoft.com/office/drawing/2016/5/10/chartex" xmlns:cx5="http://schemas.microsoft.com/office/drawing/2016/5/11/chartex" xmlns:cx6="http://schemas.microsoft.com/office/drawing/2016/5/12/chartex" xmlns:cx7="http://schemas.microsoft.com/office/drawing/2016/5/13/chartex" xmlns:cx8="http://schemas.microsoft.com/office/drawing/2016/5/14/chartex" xmlns:mc="http://schemas.openxmlformats.org/markup-compatibility/2006" xmlns:aink="http://schemas.microsoft.com/office/drawing/2016/ink" xmlns:am3d="http://schemas.microsoft.com/office/drawing/2017/model3d" xmlns:o="urn:schemas-microsoft-com:office:office" xmlns:oel="http://schemas.microsoft.com/office/2019/extlst" xmlns:r="http://schemas.openxmlformats.org/officeDocument/2006/relationships" xmlns:m="http://schemas.openxmlformats.org/officeDocument/2006/math" xmlns:v="urn:schemas-microsoft-com:vml" xmlns:wp14="http://schemas.microsoft.com/office/word/2010/wordprocessingDrawing" xmlns:wp="http://schemas.openxmlformats.org/drawingml/2006/wordprocessingDrawing" xmlns:w10="urn:schemas-microsoft-com:office:word" xmlns:w="http://schemas.openxmlformats.org/wordprocessingml/2006/main" xmlns:w14="http://schemas.microsoft.com/office/word/2010/wordml" xmlns:w15="http://schemas.microsoft.com/office/word/2012/wordml" xmlns:w16cex="http://schemas.microsoft.com/office/word/2018/wordml/cex" xmlns:w16cid="http://schemas.microsoft.com/office/word/2016/wordml/cid" xmlns:w16="http://schemas.microsoft.com/office/word/2018/wordml" xmlns:w16du="http://schemas.microsoft.com/office/word/2023/wordml/word16du" xmlns:w16sdtdh="http://schemas.microsoft.com/office/word/2020/wordml/sdtdatahash" xmlns:w16sdtfl="http://schemas.microsoft.com/office/word/2024/wordml/sdtformatlock" xmlns:w16se="http://schemas.microsoft.com/office/word/2015/wordml/symex" xmlns:wpg="http://schemas.microsoft.com/office/word/2010/wordprocessingGroup" xmlns:wpi="http://schemas.microsoft.com/office/word/2010/wordprocessingInk" xmlns:wne="http://schemas.microsoft.com/office/word/2006/wordml" xmlns:wps="http://schemas.microsoft.com/office/word/2010/wordprocessingShape" mc:Ignorable="w14 w15 w16se w16cid w16 w16cex w16sdtdh w16sdtfl w16du wp14">
+  <w:sdt>
+    <w:sdtPr>
+      <w:rPr>
+        <w:rStyle w:val="PageNumber"/>
+      </w:rPr>
+      <w:id w:val="964238632"/>
+      <w:docPartObj>
+        <w:docPartGallery w:val="Page Numbers (Bottom of Page)"/>
+        <w:docPartUnique/>
+      </w:docPartObj>
+    </w:sdtPr>
+    <w:sdtContent>
+      <w:p>
+        <w:pPr>
+          <w:pStyle w:val="Footer"/>
+          <w:framePr w:wrap="none" w:vAnchor="text" w:hAnchor="margin" w:xAlign="right" w:y="1"/>
+          <w:rPr>
+            <w:rStyle w:val="PageNumber"/>
+          </w:rPr>
+        </w:pPr>
+        <w:r>
+          <w:rPr>
+            <w:rStyle w:val="PageNumber"/>
+          </w:rPr>
+          <w:fldChar w:fldCharType="begin"/>
+        </w:r>
+        <w:r>
+          <w:rPr>
+            <w:rStyle w:val="PageNumber"/>
+          </w:rPr>
+          <w:instrText xml:space="preserve"> PAGE </w:instrText>
+        </w:r>
+        <w:r>
+          <w:rPr>
+            <w:rStyle w:val="PageNumber"/>
+          </w:rPr>
+          <w:fldChar w:fldCharType="separate"/>
+        </w:r>
+        <w:r>
+          <w:rPr>
+            <w:rStyle w:val="PageNumber"/>
+          </w:rPr>
+          <w:fldChar w:fldCharType="end"/>
+        </w:r>
+      </w:p>
+    </w:sdtContent>
+  </w:sdt>
+  <w:p>
+    <w:pPr>
+      <w:pStyle w:val="Footer"/>
+      <w:ind w:right="360"/>
+    </w:pPr>
+  </w:p>
+</w:ftr>
+</file>
+
+<file path=word/footer2.xml><?xml version="1.0" encoding="utf-8"?>
+<w:ftr xmlns:wpc="http://schemas.microsoft.com/office/word/2010/wordprocessingCanvas" xmlns:cx="http://schemas.microsoft.com/office/drawing/2014/chartex" xmlns:cx1="http://schemas.microsoft.com/office/drawing/2015/9/8/chartex" xmlns:cx2="http://schemas.microsoft.com/office/drawing/2015/10/21/chartex" xmlns:cx3="http://schemas.microsoft.com/office/drawing/2016/5/9/chartex" xmlns:cx4="http://schemas.microsoft.com/office/drawing/2016/5/10/chartex" xmlns:cx5="http://schemas.microsoft.com/office/drawing/2016/5/11/chartex" xmlns:cx6="http://schemas.microsoft.com/office/drawing/2016/5/12/chartex" xmlns:cx7="http://schemas.microsoft.com/office/drawing/2016/5/13/chartex" xmlns:cx8="http://schemas.microsoft.com/office/drawing/2016/5/14/chartex" xmlns:mc="http://schemas.openxmlformats.org/markup-compatibility/2006" xmlns:aink="http://schemas.microsoft.com/office/drawing/2016/ink" xmlns:am3d="http://schemas.microsoft.com/office/drawing/2017/model3d" xmlns:o="urn:schemas-microsoft-com:office:office" xmlns:oel="http://schemas.microsoft.com/office/2019/extlst" xmlns:r="http://schemas.openxmlformats.org/officeDocument/2006/relationships" xmlns:m="http://schemas.openxmlformats.org/officeDocument/2006/math" xmlns:v="urn:schemas-microsoft-com:vml" xmlns:wp14="http://schemas.microsoft.com/office/word/2010/wordprocessingDrawing" xmlns:wp="http://schemas.openxmlformats.org/drawingml/2006/wordprocessingDrawing" xmlns:w10="urn:schemas-microsoft-com:office:word" xmlns:w="http://schemas.openxmlformats.org/wordprocessingml/2006/main" xmlns:w14="http://schemas.microsoft.com/office/word/2010/wordml" xmlns:w15="http://schemas.microsoft.com/office/word/2012/wordml" xmlns:w16cex="http://schemas.microsoft.com/office/word/2018/wordml/cex" xmlns:w16cid="http://schemas.microsoft.com/office/word/2016/wordml/cid" xmlns:w16="http://schemas.microsoft.com/office/word/2018/wordml" xmlns:w16du="http://schemas.microsoft.com/office/word/2023/wordml/word16du" xmlns:w16sdtdh="http://schemas.microsoft.com/office/word/2020/wordml/sdtdatahash" xmlns:w16sdtfl="http://schemas.microsoft.com/office/word/2024/wordml/sdtformatlock" xmlns:w16se="http://schemas.microsoft.com/office/word/2015/wordml/symex" xmlns:wpg="http://schemas.microsoft.com/office/word/2010/wordprocessingGroup" xmlns:wpi="http://schemas.microsoft.com/office/word/2010/wordprocessingInk" xmlns:wne="http://schemas.microsoft.com/office/word/2006/wordml" xmlns:wps="http://schemas.microsoft.com/office/word/2010/wordprocessingShape" mc:Ignorable="w14 w15 w16se w16cid w16 w16cex w16sdtdh w16sdtfl w16du wp14">
+  <w:p>
+    <w:pPr>
+      <w:pStyle w:val="Footer"/>
+      <w:ind w:right="360"/>
+    </w:pPr>
+    <w:r>
+      <w:rPr>
+        <w:noProof/>
+      </w:rPr>
+      <w:pict w14:anchorId="3A1F874B">
+        <v:rect id="_x0000_i1025" alt="" style="width:450.2pt;height:.05pt;mso-width-percent:0;mso-height-percent:0;mso-width-percent:0;mso-height-percent:0" o:hrpct="962" o:hralign="center" o:hrstd="t" o:hr="t" fillcolor="#a0a0a0" stroked="f"/>
+      </w:pict>
+    </w:r>
+  </w:p>
+  <w:sdt>
+    <w:sdtPr>
+      <w:rPr>
+        <w:rStyle w:val="PageNumber"/>
+      </w:rPr>
+      <w:id w:val="-285582985"/>
+      <w:docPartObj>
+        <w:docPartGallery w:val="Page Numbers (Bottom of Page)"/>
+        <w:docPartUnique/>
+      </w:docPartObj>
+    </w:sdtPr>
+    <w:sdtContent>
+      <w:p>
+        <w:pPr>
+          <w:pStyle w:val="Footer"/>
+          <w:framePr w:wrap="none" w:vAnchor="text" w:hAnchor="page" w:x="10321" w:y="-6"/>
+          <w:rPr>
+            <w:rStyle w:val="PageNumber"/>
+          </w:rPr>
+        </w:pPr>
+        <w:r>
+          <w:rPr>
+            <w:rStyle w:val="PageNumber"/>
+          </w:rPr>
+          <w:fldChar w:fldCharType="begin"/>
+        </w:r>
+        <w:r>
+          <w:rPr>
+            <w:rStyle w:val="PageNumber"/>
+          </w:rPr>
+          <w:instrText xml:space="preserve"> PAGE </w:instrText>
+        </w:r>
+        <w:r>
+          <w:rPr>
+            <w:rStyle w:val="PageNumber"/>
+          </w:rPr>
+          <w:fldChar w:fldCharType="separate"/>
+        </w:r>
+        <w:r>
+          <w:rPr>
+            <w:rStyle w:val="PageNumber"/>
+            <w:noProof/>
+          </w:rPr>
+          <w:t>2</w:t>
+        </w:r>
+        <w:r>
+          <w:rPr>
+            <w:rStyle w:val="PageNumber"/>
+          </w:rPr>
+          <w:fldChar w:fldCharType="end"/>
+        </w:r>
+      </w:p>
+    </w:sdtContent>
+  </w:sdt>
+  <w:p>
+    <w:pPr>
+      <w:pStyle w:val="Footer"/>
+      <w:ind w:right="360"/>
+    </w:pPr>
+    <w:r>
+      <w:t>github.com/lanl/HERMES</w:t>
+    </w:r>
+    <w:r>
+      <w:ptab w:relativeTo="margin" w:alignment="center" w:leader="none"/>
+    </w:r>
+    <w:r>
+      <w:t>8-4-2025</w:t>
+    </w:r>
+    <w:r>
+      <w:ptab w:relativeTo="margin" w:alignment="right" w:leader="none"/>
+    </w:r>
+  </w:p>
+</w:ftr>
+</file>
+
+<file path=word/footnotes.xml><?xml version="1.0" encoding="utf-8"?>
+<w:footnotes xmlns:wpc="http://schemas.microsoft.com/office/word/2010/wordprocessingCanvas" xmlns:cx="http://schemas.microsoft.com/office/drawing/2014/chartex" xmlns:cx1="http://schemas.microsoft.com/office/drawing/2015/9/8/chartex" xmlns:cx2="http://schemas.microsoft.com/office/drawing/2015/10/21/chartex" xmlns:cx3="http://schemas.microsoft.com/office/drawing/2016/5/9/chartex" xmlns:cx4="http://schemas.microsoft.com/office/drawing/2016/5/10/chartex" xmlns:cx5="http://schemas.microsoft.com/office/drawing/2016/5/11/chartex" xmlns:cx6="http://schemas.microsoft.com/office/drawing/2016/5/12/chartex" xmlns:cx7="http://schemas.microsoft.com/office/drawing/2016/5/13/chartex" xmlns:cx8="http://schemas.microsoft.com/office/drawing/2016/5/14/chartex" xmlns:mc="http://schemas.openxmlformats.org/markup-compatibility/2006" xmlns:aink="http://schemas.microsoft.com/office/drawing/2016/ink" xmlns:am3d="http://schemas.microsoft.com/office/drawing/2017/model3d" xmlns:o="urn:schemas-microsoft-com:office:office" xmlns:oel="http://schemas.microsoft.com/office/2019/extlst" xmlns:r="http://schemas.openxmlformats.org/officeDocument/2006/relationships" xmlns:m="http://schemas.openxmlformats.org/officeDocument/2006/math" xmlns:v="urn:schemas-microsoft-com:vml" xmlns:wp14="http://schemas.microsoft.com/office/word/2010/wordprocessingDrawing" xmlns:wp="http://schemas.openxmlformats.org/drawingml/2006/wordprocessingDrawing" xmlns:w10="urn:schemas-microsoft-com:office:word" xmlns:w="http://schemas.openxmlformats.org/wordprocessingml/2006/main" xmlns:w14="http://schemas.microsoft.com/office/word/2010/wordml" xmlns:w15="http://schemas.microsoft.com/office/word/2012/wordml" xmlns:w16cex="http://schemas.microsoft.com/office/word/2018/wordml/cex" xmlns:w16cid="http://schemas.microsoft.com/office/word/2016/wordml/cid" xmlns:w16="http://schemas.microsoft.com/office/word/2018/wordml" xmlns:w16du="http://schemas.microsoft.com/office/word/2023/wordml/word16du" xmlns:w16sdtdh="http://schemas.microsoft.com/office/word/2020/wordml/sdtdatahash" xmlns:w16sdtfl="http://schemas.microsoft.com/office/word/2024/wordml/sdtformatlock" xmlns:w16se="http://schemas.microsoft.com/office/word/2015/wordml/symex" xmlns:wpg="http://schemas.microsoft.com/office/word/2010/wordprocessingGroup" xmlns:wpi="http://schemas.microsoft.com/office/word/2010/wordprocessingInk" xmlns:wne="http://schemas.microsoft.com/office/word/2006/wordml" xmlns:wps="http://schemas.microsoft.com/office/word/2010/wordprocessingShape" mc:Ignorable="w14 w15 w16se w16cid w16 w16cex w16sdtdh w16sdtfl w16du wp14">
+  <w:footnote w:type="separator" w:id="-1">
+    <w:p>
+      <w:pPr>
+        <w:spacing w:after="0" w:line="240" w:lineRule="auto"/>
+      </w:pPr>
+      <w:r>
+        <w:separator/>
+      </w:r>
+    </w:p>
+  </w:footnote>
+  <w:footnote w:type="continuationSeparator" w:id="0">
+    <w:p>
+      <w:pPr>
+        <w:spacing w:after="0" w:line="240" w:lineRule="auto"/>
+      </w:pPr>
+      <w:r>
+        <w:continuationSeparator/>
+      </w:r>
+    </w:p>
+  </w:footnote>
+</w:footnotes>
+</file>
+
+<file path=word/header1.xml><?xml version="1.0" encoding="utf-8"?>
+<w:hdr xmlns:wpc="http://schemas.microsoft.com/office/word/2010/wordprocessingCanvas" xmlns:cx="http://schemas.microsoft.com/office/drawing/2014/chartex" xmlns:cx1="http://schemas.microsoft.com/office/drawing/2015/9/8/chartex" xmlns:cx2="http://schemas.microsoft.com/office/drawing/2015/10/21/chartex" xmlns:cx3="http://schemas.microsoft.com/office/drawing/2016/5/9/chartex" xmlns:cx4="http://schemas.microsoft.com/office/drawing/2016/5/10/chartex" xmlns:cx5="http://schemas.microsoft.com/office/drawing/2016/5/11/chartex" xmlns:cx6="http://schemas.microsoft.com/office/drawing/2016/5/12/chartex" xmlns:cx7="http://schemas.microsoft.com/office/drawing/2016/5/13/chartex" xmlns:cx8="http://schemas.microsoft.com/office/drawing/2016/5/14/chartex" xmlns:mc="http://schemas.openxmlformats.org/markup-compatibility/2006" xmlns:aink="http://schemas.microsoft.com/office/drawing/2016/ink" xmlns:am3d="http://schemas.microsoft.com/office/drawing/2017/model3d" xmlns:o="urn:schemas-microsoft-com:office:office" xmlns:oel="http://schemas.microsoft.com/office/2019/extlst" xmlns:r="http://schemas.openxmlformats.org/officeDocument/2006/relationships" xmlns:m="http://schemas.openxmlformats.org/officeDocument/2006/math" xmlns:v="urn:schemas-microsoft-com:vml" xmlns:wp14="http://schemas.microsoft.com/office/word/2010/wordprocessingDrawing" xmlns:wp="http://schemas.openxmlformats.org/drawingml/2006/wordprocessingDrawing" xmlns:w10="urn:schemas-microsoft-com:office:word" xmlns:w="http://schemas.openxmlformats.org/wordprocessingml/2006/main" xmlns:w14="http://schemas.microsoft.com/office/word/2010/wordml" xmlns:w15="http://schemas.microsoft.com/office/word/2012/wordml" xmlns:w16cex="http://schemas.microsoft.com/office/word/2018/wordml/cex" xmlns:w16cid="http://schemas.microsoft.com/office/word/2016/wordml/cid" xmlns:w16="http://schemas.microsoft.com/office/word/2018/wordml" xmlns:w16du="http://schemas.microsoft.com/office/word/2023/wordml/word16du" xmlns:w16sdtdh="http://schemas.microsoft.com/office/word/2020/wordml/sdtdatahash" xmlns:w16sdtfl="http://schemas.microsoft.com/office/word/2024/wordml/sdtformatlock" xmlns:w16se="http://schemas.microsoft.com/office/word/2015/wordml/symex" xmlns:wpg="http://schemas.microsoft.com/office/word/2010/wordprocessingGroup" xmlns:wpi="http://schemas.microsoft.com/office/word/2010/wordprocessingInk" xmlns:wne="http://schemas.microsoft.com/office/word/2006/wordml" xmlns:wps="http://schemas.microsoft.com/office/word/2010/wordprocessingShape" mc:Ignorable="w14 w15 w16se w16cid w16 w16cex w16sdtdh w16sdtfl w16du wp14">
+  <w:tbl>
+    <w:tblPr>
+      <w:tblStyle w:val="TableGrid"/>
+      <w:tblW w:w="9630" w:type="dxa"/>
+      <w:tblInd w:w="-185" w:type="dxa"/>
+      <w:tblBorders>
+        <w:top w:val="none" w:sz="0" w:space="0" w:color="auto"/>
+        <w:left w:val="none" w:sz="0" w:space="0" w:color="auto"/>
+        <w:bottom w:val="none" w:sz="0" w:space="0" w:color="auto"/>
+        <w:right w:val="none" w:sz="0" w:space="0" w:color="auto"/>
+        <w:insideH w:val="none" w:sz="0" w:space="0" w:color="auto"/>
+        <w:insideV w:val="none" w:sz="0" w:space="0" w:color="auto"/>
+      </w:tblBorders>
+      <w:tblLook w:val="04A0" w:firstRow="1" w:lastRow="0" w:firstColumn="1" w:lastColumn="0" w:noHBand="0" w:noVBand="1"/>
+    </w:tblPr>
+    <w:tblGrid>
+      <w:gridCol w:w="4860"/>
+      <w:gridCol w:w="4770"/>
+    </w:tblGrid>
+    <w:tr>
+      <w:tc>
+        <w:tcPr>
+          <w:tcW w:w="4860" w:type="dxa"/>
+          <w:vAlign w:val="bottom"/>
+        </w:tcPr>
+        <w:p>
+          <w:pPr>
+            <w:pStyle w:val="Header"/>
+          </w:pPr>
+          <w:r>
+            <w:t xml:space="preserve"> HERMES Manual</w:t>
+          </w:r>
+        </w:p>
+      </w:tc>
+      <w:tc>
+        <w:tcPr>
+          <w:tcW w:w="4770" w:type="dxa"/>
+        </w:tcPr>
+        <w:p>
+          <w:pPr>
+            <w:pStyle w:val="Header"/>
+            <w:jc w:val="right"/>
+          </w:pPr>
+          <w:r>
+            <w:rPr>
+              <w:noProof/>
+              <w:color w:val="000000" w:themeColor="text1"/>
+            </w:rPr>
+            <w:drawing>
+              <wp:inline distT="0" distB="0" distL="0" distR="0" wp14:anchorId="6E5B1B51" wp14:editId="34F7FD38">
+                <wp:extent cx="1466523" cy="444500"/>
+                <wp:effectExtent l="0" t="0" r="0" b="0"/>
+                <wp:docPr id="1533978564" name="Picture 1" descr="Logo, company name&#10;&#10;AI-generated content may be incorrect."/>
+                <wp:cNvGraphicFramePr>
+                  <a:graphicFrameLocks xmlns:a="http://schemas.openxmlformats.org/drawingml/2006/main" noChangeAspect="1"/>
+                </wp:cNvGraphicFramePr>
+                <a:graphic xmlns:a="http://schemas.openxmlformats.org/drawingml/2006/main">
+                  <a:graphicData uri="http://schemas.openxmlformats.org/drawingml/2006/picture">
+                    <pic:pic xmlns:pic="http://schemas.openxmlformats.org/drawingml/2006/picture">
+                      <pic:nvPicPr>
+                        <pic:cNvPr id="1973164274" name="Picture 1" descr="Logo, company name&#10;&#10;AI-generated content may be incorrect."/>
+                        <pic:cNvPicPr/>
+                      </pic:nvPicPr>
+                      <pic:blipFill>
+                        <a:blip r:embed="rId1" cstate="print">
+                          <a:extLst>
+                            <a:ext uri="{28A0092B-C50C-407E-A947-70E740481C1C}">
+                              <a14:useLocalDpi xmlns:a14="http://schemas.microsoft.com/office/drawing/2010/main" val="0"/>
+                            </a:ext>
+                          </a:extLst>
+                        </a:blip>
+                        <a:stretch>
+                          <a:fillRect/>
+                        </a:stretch>
+                      </pic:blipFill>
+                      <pic:spPr>
+                        <a:xfrm>
+                          <a:off x="0" y="0"/>
+                          <a:ext cx="1539528" cy="466628"/>
+                        </a:xfrm>
+                        <a:prstGeom prst="rect">
+                          <a:avLst/>
+                        </a:prstGeom>
+                      </pic:spPr>
+                    </pic:pic>
+                  </a:graphicData>
+                </a:graphic>
+              </wp:inline>
+            </w:drawing>
+          </w:r>
+        </w:p>
+      </w:tc>
+    </w:tr>
+  </w:tbl>
+  <w:p>
+    <w:pPr>
+      <w:pStyle w:val="Header"/>
+      <w:jc w:val="right"/>
+    </w:pPr>
+    <w:r>
+      <w:rPr>
+        <w:noProof/>
+      </w:rPr>
+      <w:pict w14:anchorId="5DCFFEFD">
+        <v:rect id="_x0000_i1026" alt="" style="width:468pt;height:.05pt;mso-width-percent:0;mso-height-percent:0;mso-width-percent:0;mso-height-percent:0" o:hralign="center" o:hrstd="t" o:hr="t" fillcolor="#a0a0a0" stroked="f"/>
+      </w:pict>
+    </w:r>
+  </w:p>
+</w:hdr>
 </file>
 
 <file path=word/numbering.xml><?xml version="1.0" encoding="utf-8"?>
@@ -15709,6 +16031,58 @@
       </w:numPr>
     </w:pPr>
   </w:style>
+  <w:style w:type="paragraph" w:styleId="Header">
+    <w:name w:val="header"/>
+    <w:basedOn w:val="Normal"/>
+    <w:link w:val="HeaderChar"/>
+    <w:uiPriority w:val="99"/>
+    <w:unhideWhenUsed/>
+    <w:rsid w:val="00C14E61"/>
+    <w:pPr>
+      <w:tabs>
+        <w:tab w:val="center" w:pos="4680"/>
+        <w:tab w:val="right" w:pos="9360"/>
+      </w:tabs>
+      <w:spacing w:after="0" w:line="240" w:lineRule="auto"/>
+    </w:pPr>
+  </w:style>
+  <w:style w:type="character" w:customStyle="1" w:styleId="HeaderChar">
+    <w:name w:val="Header Char"/>
+    <w:basedOn w:val="DefaultParagraphFont"/>
+    <w:link w:val="Header"/>
+    <w:uiPriority w:val="99"/>
+    <w:rsid w:val="00C14E61"/>
+  </w:style>
+  <w:style w:type="paragraph" w:styleId="Footer">
+    <w:name w:val="footer"/>
+    <w:basedOn w:val="Normal"/>
+    <w:link w:val="FooterChar"/>
+    <w:uiPriority w:val="99"/>
+    <w:unhideWhenUsed/>
+    <w:rsid w:val="00C14E61"/>
+    <w:pPr>
+      <w:tabs>
+        <w:tab w:val="center" w:pos="4680"/>
+        <w:tab w:val="right" w:pos="9360"/>
+      </w:tabs>
+      <w:spacing w:after="0" w:line="240" w:lineRule="auto"/>
+    </w:pPr>
+  </w:style>
+  <w:style w:type="character" w:customStyle="1" w:styleId="FooterChar">
+    <w:name w:val="Footer Char"/>
+    <w:basedOn w:val="DefaultParagraphFont"/>
+    <w:link w:val="Footer"/>
+    <w:uiPriority w:val="99"/>
+    <w:rsid w:val="00C14E61"/>
+  </w:style>
+  <w:style w:type="character" w:styleId="PageNumber">
+    <w:name w:val="page number"/>
+    <w:basedOn w:val="DefaultParagraphFont"/>
+    <w:uiPriority w:val="99"/>
+    <w:semiHidden/>
+    <w:unhideWhenUsed/>
+    <w:rsid w:val="00C14E61"/>
+  </w:style>
 </w:styles>
 </file>
 

</xml_diff>

<commit_message>
Spacing work, making manual prettier
</commit_message>
<xml_diff>
--- a/docs/HERMES Manual.docx
+++ b/docs/HERMES Manual.docx
@@ -122,7 +122,7 @@
           </mc:Choice>
           <mc:Fallback>
             <w:pict>
-              <v:rect w14:anchorId="7C50BEE2" id="Rectangle 1" o:spid="_x0000_s1026" style="position:absolute;margin-left:-73.65pt;margin-top:166.95pt;width:620.3pt;height:75pt;z-index:-251657216;visibility:visible;mso-wrap-style:square;mso-width-percent:0;mso-height-percent:0;mso-wrap-distance-left:9pt;mso-wrap-distance-top:0;mso-wrap-distance-right:9pt;mso-wrap-distance-bottom:0;mso-position-horizontal:absolute;mso-position-horizontal-relative:text;mso-position-vertical:absolute;mso-position-vertical-relative:text;mso-width-percent:0;mso-height-percent:0;mso-width-relative:margin;mso-height-relative:margin;v-text-anchor:middle" o:gfxdata="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" fillcolor="#bf4e14 [2405]" stroked="f" strokeweight="1pt"/>
+              <v:rect w14:anchorId="67D87598" id="Rectangle 1" o:spid="_x0000_s1026" style="position:absolute;margin-left:-73.65pt;margin-top:166.95pt;width:620.3pt;height:75pt;z-index:-251657216;visibility:visible;mso-wrap-style:square;mso-width-percent:0;mso-height-percent:0;mso-wrap-distance-left:9pt;mso-wrap-distance-top:0;mso-wrap-distance-right:9pt;mso-wrap-distance-bottom:0;mso-position-horizontal:absolute;mso-position-horizontal-relative:text;mso-position-vertical:absolute;mso-position-vertical-relative:text;mso-width-percent:0;mso-height-percent:0;mso-width-relative:margin;mso-height-relative:margin;v-text-anchor:middle" o:gfxdata="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" fillcolor="#bf4e14 [2405]" stroked="f" strokeweight="1pt"/>
             </w:pict>
           </mc:Fallback>
         </mc:AlternateContent>
@@ -190,7 +190,7 @@
         <w:rPr>
           <w:color w:val="FFFFFF" w:themeColor="background1"/>
         </w:rPr>
-        <w:t>HERMES: High-speed Event Retrieval and Management for Enhanced Spectral neutron imaging with TPX3Cams</w:t>
+        <w:t>High-speed Event Retrieval and Management for Enhanced Spectral neutron imaging with TPX3Cams</w:t>
       </w:r>
       <w:bookmarkEnd w:id="2"/>
       <w:bookmarkEnd w:id="3"/>
@@ -514,7 +514,7 @@
             <w:rPr>
               <w:noProof/>
             </w:rPr>
-            <w:t>4</w:t>
+            <w:t>3</w:t>
           </w:r>
           <w:r>
             <w:rPr>
@@ -577,7 +577,7 @@
             <w:rPr>
               <w:noProof/>
             </w:rPr>
-            <w:t>4</w:t>
+            <w:t>3</w:t>
           </w:r>
           <w:r>
             <w:rPr>
@@ -1105,7 +1105,7 @@
             <w:rPr>
               <w:noProof/>
             </w:rPr>
-            <w:t>8</w:t>
+            <w:t>7</w:t>
           </w:r>
           <w:r>
             <w:rPr>
@@ -1232,7 +1232,7 @@
             <w:rPr>
               <w:noProof/>
             </w:rPr>
-            <w:t>9</w:t>
+            <w:t>8</w:t>
           </w:r>
           <w:r>
             <w:rPr>
@@ -1360,7 +1360,7 @@
             <w:rPr>
               <w:noProof/>
             </w:rPr>
-            <w:t>10</w:t>
+            <w:t>9</w:t>
           </w:r>
           <w:r>
             <w:rPr>
@@ -1423,7 +1423,7 @@
             <w:rPr>
               <w:noProof/>
             </w:rPr>
-            <w:t>10</w:t>
+            <w:t>9</w:t>
           </w:r>
           <w:r>
             <w:rPr>
@@ -1614,7 +1614,7 @@
             <w:rPr>
               <w:noProof/>
             </w:rPr>
-            <w:t>11</w:t>
+            <w:t>10</w:t>
           </w:r>
           <w:r>
             <w:rPr>
@@ -1678,7 +1678,7 @@
             <w:rPr>
               <w:noProof/>
             </w:rPr>
-            <w:t>13</w:t>
+            <w:t>12</w:t>
           </w:r>
           <w:r>
             <w:rPr>
@@ -1742,7 +1742,7 @@
             <w:rPr>
               <w:noProof/>
             </w:rPr>
-            <w:t>13</w:t>
+            <w:t>12</w:t>
           </w:r>
           <w:r>
             <w:rPr>
@@ -1807,7 +1807,7 @@
             <w:rPr>
               <w:noProof/>
             </w:rPr>
-            <w:t>14</w:t>
+            <w:t>13</w:t>
           </w:r>
           <w:r>
             <w:rPr>
@@ -1870,7 +1870,7 @@
             <w:rPr>
               <w:noProof/>
             </w:rPr>
-            <w:t>15</w:t>
+            <w:t>14</w:t>
           </w:r>
           <w:r>
             <w:rPr>
@@ -1934,7 +1934,7 @@
             <w:rPr>
               <w:noProof/>
             </w:rPr>
-            <w:t>15</w:t>
+            <w:t>14</w:t>
           </w:r>
           <w:r>
             <w:rPr>
@@ -1998,7 +1998,7 @@
             <w:rPr>
               <w:noProof/>
             </w:rPr>
-            <w:t>16</w:t>
+            <w:t>15</w:t>
           </w:r>
           <w:r>
             <w:rPr>
@@ -2061,7 +2061,7 @@
             <w:rPr>
               <w:noProof/>
             </w:rPr>
-            <w:t>16</w:t>
+            <w:t>15</w:t>
           </w:r>
           <w:r>
             <w:rPr>
@@ -2125,7 +2125,7 @@
             <w:rPr>
               <w:noProof/>
             </w:rPr>
-            <w:t>16</w:t>
+            <w:t>15</w:t>
           </w:r>
           <w:r>
             <w:rPr>
@@ -2189,7 +2189,7 @@
             <w:rPr>
               <w:noProof/>
             </w:rPr>
-            <w:t>17</w:t>
+            <w:t>16</w:t>
           </w:r>
           <w:r>
             <w:rPr>
@@ -2253,7 +2253,7 @@
             <w:rPr>
               <w:noProof/>
             </w:rPr>
-            <w:t>17</w:t>
+            <w:t>16</w:t>
           </w:r>
           <w:r>
             <w:rPr>
@@ -2316,7 +2316,7 @@
             <w:rPr>
               <w:noProof/>
             </w:rPr>
-            <w:t>17</w:t>
+            <w:t>16</w:t>
           </w:r>
           <w:r>
             <w:rPr>
@@ -2380,7 +2380,7 @@
             <w:rPr>
               <w:noProof/>
             </w:rPr>
-            <w:t>17</w:t>
+            <w:t>16</w:t>
           </w:r>
           <w:r>
             <w:rPr>
@@ -2444,7 +2444,7 @@
             <w:rPr>
               <w:noProof/>
             </w:rPr>
-            <w:t>17</w:t>
+            <w:t>16</w:t>
           </w:r>
           <w:r>
             <w:rPr>
@@ -2507,7 +2507,7 @@
             <w:rPr>
               <w:noProof/>
             </w:rPr>
-            <w:t>18</w:t>
+            <w:t>17</w:t>
           </w:r>
           <w:r>
             <w:rPr>
@@ -2571,7 +2571,7 @@
             <w:rPr>
               <w:noProof/>
             </w:rPr>
-            <w:t>18</w:t>
+            <w:t>17</w:t>
           </w:r>
           <w:r>
             <w:rPr>
@@ -2635,7 +2635,7 @@
             <w:rPr>
               <w:noProof/>
             </w:rPr>
-            <w:t>19</w:t>
+            <w:t>18</w:t>
           </w:r>
           <w:r>
             <w:rPr>
@@ -2699,7 +2699,7 @@
             <w:rPr>
               <w:noProof/>
             </w:rPr>
-            <w:t>19</w:t>
+            <w:t>18</w:t>
           </w:r>
           <w:r>
             <w:rPr>
@@ -2762,7 +2762,7 @@
             <w:rPr>
               <w:noProof/>
             </w:rPr>
-            <w:t>20</w:t>
+            <w:t>19</w:t>
           </w:r>
           <w:r>
             <w:rPr>
@@ -2915,7 +2915,31 @@
         <w:rPr>
           <w:color w:val="000000" w:themeColor="text1"/>
         </w:rPr>
-        <w:t>Easily connect to TPX3Cams and simplify the data acquisition process</w:t>
+        <w:t>Easily connect</w:t>
+      </w:r>
+      <w:r>
+        <w:rPr>
+          <w:color w:val="000000" w:themeColor="text1"/>
+        </w:rPr>
+        <w:t xml:space="preserve"> to and collect data from</w:t>
+      </w:r>
+      <w:r>
+        <w:rPr>
+          <w:color w:val="000000" w:themeColor="text1"/>
+        </w:rPr>
+        <w:t xml:space="preserve"> TPX3Cams </w:t>
+      </w:r>
+      <w:r>
+        <w:rPr>
+          <w:color w:val="000000" w:themeColor="text1"/>
+        </w:rPr>
+        <w:t>to</w:t>
+      </w:r>
+      <w:r>
+        <w:rPr>
+          <w:color w:val="000000" w:themeColor="text1"/>
+        </w:rPr>
+        <w:t xml:space="preserve"> simplify the data acquisition process</w:t>
       </w:r>
       <w:r>
         <w:rPr>
@@ -3285,7 +3309,7 @@
     </w:p>
     <w:p>
       <w:pPr>
-        <w:spacing w:line="360" w:lineRule="auto"/>
+        <w:spacing w:line="240" w:lineRule="auto"/>
         <w:ind w:left="288"/>
         <w:rPr>
           <w:rFonts w:ascii="Courier New" w:hAnsi="Courier New" w:cs="Courier New"/>
@@ -3302,7 +3326,7 @@
     </w:p>
     <w:p>
       <w:pPr>
-        <w:spacing w:line="360" w:lineRule="auto"/>
+        <w:spacing w:line="240" w:lineRule="auto"/>
         <w:ind w:left="288"/>
         <w:rPr>
           <w:rFonts w:ascii="Courier New" w:hAnsi="Courier New" w:cs="Courier New"/>
@@ -3319,7 +3343,7 @@
     </w:p>
     <w:p>
       <w:pPr>
-        <w:spacing w:line="360" w:lineRule="auto"/>
+        <w:spacing w:line="240" w:lineRule="auto"/>
         <w:ind w:left="288"/>
         <w:rPr>
           <w:rFonts w:ascii="Courier New" w:hAnsi="Courier New" w:cs="Courier New"/>
@@ -3373,37 +3397,42 @@
         </w:rPr>
         <w:t xml:space="preserve">   (hermes) user@hostname:~/HERMES</w:t>
       </w:r>
-    </w:p>
-    <w:p>
-      <w:pPr>
-        <w:jc w:val="center"/>
+      <w:r>
         <w:rPr>
           <w:noProof/>
           <w:color w:val="000000" w:themeColor="text1"/>
         </w:rPr>
-      </w:pPr>
-      <w:r>
-        <w:rPr>
+        <w:t xml:space="preserve"> </w:t>
+      </w:r>
+    </w:p>
+    <w:p>
+      <w:pPr>
+        <w:rPr>
+          <w:rFonts w:ascii="Courier New" w:hAnsi="Courier New" w:cs="Courier New"/>
           <w:noProof/>
           <w:color w:val="000000" w:themeColor="text1"/>
         </w:rPr>
-        <w:t xml:space="preserve"> </w:t>
-      </w:r>
-    </w:p>
-    <w:p>
-      <w:pPr>
-        <w:rPr>
-          <w:rFonts w:ascii="Courier New" w:hAnsi="Courier New" w:cs="Courier New"/>
+      </w:pPr>
+      <w:r>
+        <w:rPr>
           <w:noProof/>
           <w:color w:val="000000" w:themeColor="text1"/>
         </w:rPr>
-      </w:pPr>
+        <w:t xml:space="preserve">If the prefix is shown, </w:t>
+      </w:r>
       <w:r>
         <w:rPr>
           <w:noProof/>
           <w:color w:val="000000" w:themeColor="text1"/>
         </w:rPr>
-        <w:t xml:space="preserve">From here, HERMES has successfully been installed. </w:t>
+        <w:t>HERMES has successfully been installed</w:t>
+      </w:r>
+      <w:r>
+        <w:rPr>
+          <w:noProof/>
+          <w:color w:val="000000" w:themeColor="text1"/>
+        </w:rPr>
+        <w:t xml:space="preserve"> and is ready for use. </w:t>
       </w:r>
     </w:p>
     <w:p>
@@ -3595,7 +3624,6 @@
         <w:rPr>
           <w:color w:val="BF4E14" w:themeColor="accent2" w:themeShade="BF"/>
         </w:rPr>
-        <w:lastRenderedPageBreak/>
         <w:t>Data Acquisition</w:t>
       </w:r>
       <w:bookmarkEnd w:id="8"/>
@@ -3686,6 +3714,7 @@
         <w:rPr>
           <w:color w:val="000000" w:themeColor="text1"/>
         </w:rPr>
+        <w:lastRenderedPageBreak/>
         <w:t>To</w:t>
       </w:r>
       <w:r>
@@ -3858,13 +3887,6 @@
     </w:p>
     <w:p>
       <w:pPr>
-        <w:rPr>
-          <w:color w:val="000000" w:themeColor="text1"/>
-        </w:rPr>
-      </w:pPr>
-    </w:p>
-    <w:p>
-      <w:pPr>
         <w:pStyle w:val="Heading2"/>
         <w:ind w:left="288"/>
         <w:rPr>
@@ -3876,7 +3898,6 @@
         <w:rPr>
           <w:color w:val="BF4E14" w:themeColor="accent2" w:themeShade="BF"/>
         </w:rPr>
-        <w:lastRenderedPageBreak/>
         <w:t xml:space="preserve">3.3 </w:t>
       </w:r>
       <w:r>
@@ -4139,6 +4160,7 @@
           <w:sz w:val="24"/>
           <w:szCs w:val="24"/>
         </w:rPr>
+        <w:lastRenderedPageBreak/>
         <w:t>path_to_image_files</w:t>
       </w:r>
       <w:r>
@@ -4938,14 +4960,6 @@
           <w:color w:val="000000" w:themeColor="text1"/>
         </w:rPr>
       </w:pPr>
-    </w:p>
-    <w:p>
-      <w:pPr>
-        <w:pStyle w:val="Heading2"/>
-        <w:rPr>
-          <w:color w:val="000000" w:themeColor="text1"/>
-        </w:rPr>
-      </w:pPr>
       <w:r>
         <w:rPr>
           <w:color w:val="000000" w:themeColor="text1"/>
@@ -5160,6 +5174,7 @@
           <w:rFonts w:asciiTheme="minorHAnsi" w:hAnsiTheme="minorHAnsi"/>
           <w:color w:val="000000" w:themeColor="text1"/>
         </w:rPr>
+        <w:lastRenderedPageBreak/>
         <w:t>CLI flags (highest precedence)</w:t>
       </w:r>
     </w:p>
@@ -5724,7 +5739,6 @@
         <w:rPr>
           <w:color w:val="000000" w:themeColor="text1"/>
         </w:rPr>
-        <w:lastRenderedPageBreak/>
         <w:t xml:space="preserve">If the help command is </w:t>
       </w:r>
       <w:r>
@@ -5942,248 +5956,312 @@
     <w:p>
       <w:pPr>
         <w:pStyle w:val="Heading2"/>
-        <w:rPr>
-          <w:color w:val="000000" w:themeColor="text1"/>
-        </w:rPr>
-      </w:pPr>
+        <w:ind w:left="288"/>
+        <w:rPr>
+          <w:color w:val="BF4E14" w:themeColor="accent2" w:themeShade="BF"/>
+        </w:rPr>
+      </w:pPr>
+      <w:r>
+        <w:rPr>
+          <w:color w:val="BF4E14" w:themeColor="accent2" w:themeShade="BF"/>
+        </w:rPr>
+        <w:t xml:space="preserve"> </w:t>
+      </w:r>
+      <w:bookmarkStart w:id="16" w:name="_Toc205209647"/>
+      <w:r>
+        <w:rPr>
+          <w:color w:val="BF4E14" w:themeColor="accent2" w:themeShade="BF"/>
+        </w:rPr>
+        <w:t>3.</w:t>
+      </w:r>
+      <w:r>
+        <w:rPr>
+          <w:color w:val="BF4E14" w:themeColor="accent2" w:themeShade="BF"/>
+        </w:rPr>
+        <w:t>5</w:t>
+      </w:r>
+      <w:r>
+        <w:rPr>
+          <w:color w:val="BF4E14" w:themeColor="accent2" w:themeShade="BF"/>
+        </w:rPr>
+        <w:t xml:space="preserve"> </w:t>
+      </w:r>
+      <w:r>
+        <w:rPr>
+          <w:color w:val="BF4E14" w:themeColor="accent2" w:themeShade="BF"/>
+        </w:rPr>
+        <w:t>Examples</w:t>
+      </w:r>
+      <w:bookmarkEnd w:id="16"/>
+    </w:p>
+    <w:p>
+      <w:pPr>
+        <w:spacing w:line="240" w:lineRule="auto"/>
+        <w:rPr>
+          <w:color w:val="000000" w:themeColor="text1"/>
+        </w:rPr>
+      </w:pPr>
+      <w:r>
+        <w:rPr>
+          <w:color w:val="000000" w:themeColor="text1"/>
+        </w:rPr>
+        <w:t xml:space="preserve">Use defaults and specify working directory: </w:t>
+      </w:r>
+    </w:p>
+    <w:p>
+      <w:pPr>
+        <w:spacing w:line="240" w:lineRule="auto"/>
+        <w:ind w:left="288"/>
+        <w:rPr>
+          <w:rFonts w:ascii="Courier New" w:hAnsi="Courier New" w:cs="Courier New"/>
+          <w:color w:val="000000" w:themeColor="text1"/>
+        </w:rPr>
+      </w:pPr>
+      <w:r>
+        <w:rPr>
+          <w:rFonts w:ascii="Courier New" w:hAnsi="Courier New" w:cs="Courier New"/>
+          <w:color w:val="000000" w:themeColor="text1"/>
+        </w:rPr>
+        <w:t>python acquireTpx3.py -W /data/acquisition_test</w:t>
+      </w:r>
+    </w:p>
+    <w:p>
+      <w:pPr>
+        <w:spacing w:line="240" w:lineRule="auto"/>
+        <w:ind w:left="288"/>
+        <w:rPr>
+          <w:rFonts w:ascii="Courier New" w:hAnsi="Courier New" w:cs="Courier New"/>
+          <w:color w:val="000000" w:themeColor="text1"/>
+        </w:rPr>
+      </w:pPr>
+    </w:p>
+    <w:p>
+      <w:pPr>
+        <w:spacing w:line="240" w:lineRule="auto"/>
+        <w:rPr>
+          <w:color w:val="000000" w:themeColor="text1"/>
+        </w:rPr>
+      </w:pPr>
+      <w:r>
+        <w:rPr>
+          <w:color w:val="000000" w:themeColor="text1"/>
+        </w:rPr>
+        <w:t>Load a config file and override exposure time</w:t>
+      </w:r>
+      <w:r>
+        <w:rPr>
+          <w:color w:val="000000" w:themeColor="text1"/>
+        </w:rPr>
+        <w:t>:</w:t>
+      </w:r>
+    </w:p>
+    <w:p>
+      <w:pPr>
+        <w:spacing w:line="240" w:lineRule="auto"/>
+        <w:ind w:left="288"/>
+        <w:rPr>
+          <w:rFonts w:ascii="Courier New" w:hAnsi="Courier New" w:cs="Courier New"/>
+          <w:color w:val="000000" w:themeColor="text1"/>
+        </w:rPr>
+      </w:pPr>
+      <w:r>
+        <w:rPr>
+          <w:rFonts w:ascii="Courier New" w:hAnsi="Courier New" w:cs="Courier New"/>
+          <w:color w:val="000000" w:themeColor="text1"/>
+        </w:rPr>
+        <w:t>python acquireTpx3.py -c acquire_config.ini -e 5</w:t>
+      </w:r>
+    </w:p>
+    <w:p>
+      <w:pPr>
+        <w:spacing w:line="240" w:lineRule="auto"/>
+        <w:ind w:left="288"/>
+        <w:rPr>
+          <w:rFonts w:ascii="Courier New" w:hAnsi="Courier New" w:cs="Courier New"/>
+          <w:color w:val="000000" w:themeColor="text1"/>
+        </w:rPr>
+      </w:pPr>
+    </w:p>
+    <w:p>
+      <w:pPr>
+        <w:spacing w:line="240" w:lineRule="auto"/>
+        <w:rPr>
+          <w:color w:val="000000" w:themeColor="text1"/>
+        </w:rPr>
+      </w:pPr>
+      <w:r>
+        <w:rPr>
+          <w:color w:val="000000" w:themeColor="text1"/>
+        </w:rPr>
+        <w:t>Specify working directory, run name, and number of runs</w:t>
+      </w:r>
+      <w:r>
+        <w:rPr>
+          <w:color w:val="000000" w:themeColor="text1"/>
+        </w:rPr>
+        <w:t>:</w:t>
+      </w:r>
+    </w:p>
+    <w:p>
+      <w:pPr>
+        <w:spacing w:line="240" w:lineRule="auto"/>
+        <w:ind w:left="288"/>
+        <w:rPr>
+          <w:rFonts w:ascii="Courier New" w:hAnsi="Courier New" w:cs="Courier New"/>
+          <w:color w:val="000000" w:themeColor="text1"/>
+        </w:rPr>
+      </w:pPr>
+      <w:r>
+        <w:rPr>
+          <w:rFonts w:ascii="Courier New" w:hAnsi="Courier New" w:cs="Courier New"/>
+          <w:color w:val="000000" w:themeColor="text1"/>
+        </w:rPr>
+        <w:t>python acquireTpx3.py -W /data/beam_test -r beam 2025 -n 10</w:t>
+      </w:r>
+    </w:p>
+    <w:p>
+      <w:pPr>
+        <w:spacing w:line="240" w:lineRule="auto"/>
+        <w:ind w:left="288"/>
+        <w:rPr>
+          <w:rFonts w:ascii="Courier New" w:hAnsi="Courier New" w:cs="Courier New"/>
+          <w:color w:val="000000" w:themeColor="text1"/>
+        </w:rPr>
+      </w:pPr>
+    </w:p>
+    <w:p>
+      <w:pPr>
+        <w:spacing w:line="240" w:lineRule="auto"/>
+        <w:rPr>
+          <w:color w:val="000000" w:themeColor="text1"/>
+        </w:rPr>
+      </w:pPr>
+      <w:r>
+        <w:rPr>
+          <w:color w:val="000000" w:themeColor="text1"/>
+        </w:rPr>
+        <w:t>Load config file and override mul</w:t>
+      </w:r>
+      <w:r>
+        <w:rPr>
+          <w:color w:val="000000" w:themeColor="text1"/>
+        </w:rPr>
+        <w:t>ti</w:t>
+      </w:r>
+      <w:r>
+        <w:rPr>
+          <w:color w:val="000000" w:themeColor="text1"/>
+        </w:rPr>
+        <w:t>ple parameters</w:t>
+      </w:r>
+      <w:r>
+        <w:rPr>
+          <w:color w:val="000000" w:themeColor="text1"/>
+        </w:rPr>
+        <w:t>:</w:t>
+      </w:r>
+    </w:p>
+    <w:p>
+      <w:pPr>
+        <w:spacing w:line="240" w:lineRule="auto"/>
+        <w:ind w:left="288"/>
+        <w:rPr>
+          <w:rFonts w:ascii="Courier New" w:hAnsi="Courier New" w:cs="Courier New"/>
+          <w:color w:val="000000" w:themeColor="text1"/>
+        </w:rPr>
+      </w:pPr>
+      <w:r>
+        <w:rPr>
+          <w:rFonts w:ascii="Courier New" w:hAnsi="Courier New" w:cs="Courier New"/>
+          <w:color w:val="000000" w:themeColor="text1"/>
+        </w:rPr>
+        <w:t>python acquireTpx3.py -c acquire_config.ini -e 7 -t 12 -T 25</w:t>
+      </w:r>
+    </w:p>
+    <w:p>
+      <w:pPr>
+        <w:spacing w:line="240" w:lineRule="auto"/>
+        <w:ind w:left="288"/>
+        <w:rPr>
+          <w:rFonts w:ascii="Courier New" w:hAnsi="Courier New" w:cs="Courier New"/>
+          <w:color w:val="000000" w:themeColor="text1"/>
+        </w:rPr>
+      </w:pPr>
+    </w:p>
+    <w:p>
+      <w:pPr>
+        <w:spacing w:line="240" w:lineRule="auto"/>
+        <w:rPr>
+          <w:color w:val="000000" w:themeColor="text1"/>
+        </w:rPr>
+      </w:pPr>
+      <w:r>
+        <w:rPr>
+          <w:color w:val="000000" w:themeColor="text1"/>
+        </w:rPr>
+        <w:t>Full example with almost all parameters</w:t>
+      </w:r>
+      <w:r>
+        <w:rPr>
+          <w:color w:val="000000" w:themeColor="text1"/>
+        </w:rPr>
+        <w:t>:</w:t>
+      </w:r>
+    </w:p>
+    <w:p>
+      <w:pPr>
+        <w:spacing w:line="240" w:lineRule="auto"/>
+        <w:ind w:left="288"/>
+        <w:rPr>
+          <w:rFonts w:ascii="Courier New" w:hAnsi="Courier New" w:cs="Courier New"/>
+          <w:color w:val="000000" w:themeColor="text1"/>
+        </w:rPr>
+      </w:pPr>
+      <w:r>
+        <w:rPr>
+          <w:rFonts w:ascii="Courier New" w:hAnsi="Courier New" w:cs="Courier New"/>
+          <w:color w:val="000000" w:themeColor="text1"/>
+        </w:rPr>
+        <w:t>python acquireTpx3.py -c acquire_config.ini -W /data/full_test -r complex_run -N 5 -n 8 -t 15 -e 12 -T 30 -v 2</w:t>
+      </w:r>
     </w:p>
     <w:p>
       <w:pPr>
         <w:pStyle w:val="Heading2"/>
-        <w:ind w:left="288"/>
+        <w:rPr>
+          <w:color w:val="000000" w:themeColor="text1"/>
+        </w:rPr>
+      </w:pPr>
+      <w:r>
+        <w:rPr>
+          <w:color w:val="000000" w:themeColor="text1"/>
+        </w:rPr>
+        <w:t xml:space="preserve">    </w:t>
+      </w:r>
+      <w:bookmarkStart w:id="17" w:name="_Toc205209648"/>
+      <w:r>
         <w:rPr>
           <w:color w:val="BF4E14" w:themeColor="accent2" w:themeShade="BF"/>
         </w:rPr>
-      </w:pPr>
+        <w:t>3</w:t>
+      </w:r>
       <w:r>
         <w:rPr>
           <w:color w:val="BF4E14" w:themeColor="accent2" w:themeShade="BF"/>
         </w:rPr>
-        <w:t xml:space="preserve"> </w:t>
-      </w:r>
-      <w:bookmarkStart w:id="16" w:name="_Toc205209647"/>
+        <w:t>.</w:t>
+      </w:r>
       <w:r>
         <w:rPr>
           <w:color w:val="BF4E14" w:themeColor="accent2" w:themeShade="BF"/>
         </w:rPr>
-        <w:t>3.</w:t>
+        <w:t xml:space="preserve">6 </w:t>
       </w:r>
       <w:r>
         <w:rPr>
           <w:color w:val="BF4E14" w:themeColor="accent2" w:themeShade="BF"/>
         </w:rPr>
-        <w:t xml:space="preserve">4 </w:t>
-      </w:r>
-      <w:r>
-        <w:rPr>
-          <w:color w:val="BF4E14" w:themeColor="accent2" w:themeShade="BF"/>
-        </w:rPr>
-        <w:t>Examples</w:t>
-      </w:r>
-      <w:bookmarkEnd w:id="16"/>
-    </w:p>
-    <w:p>
-      <w:pPr>
-        <w:rPr>
-          <w:color w:val="000000" w:themeColor="text1"/>
-        </w:rPr>
-      </w:pPr>
-      <w:r>
-        <w:rPr>
-          <w:color w:val="000000" w:themeColor="text1"/>
-        </w:rPr>
-        <w:t xml:space="preserve">Use defaults and specify working directory: </w:t>
-      </w:r>
-    </w:p>
-    <w:p>
-      <w:pPr>
-        <w:ind w:left="288"/>
-        <w:rPr>
-          <w:rFonts w:ascii="Courier New" w:hAnsi="Courier New" w:cs="Courier New"/>
-          <w:color w:val="000000" w:themeColor="text1"/>
-        </w:rPr>
-      </w:pPr>
-      <w:r>
-        <w:rPr>
-          <w:rFonts w:ascii="Courier New" w:hAnsi="Courier New" w:cs="Courier New"/>
-          <w:color w:val="000000" w:themeColor="text1"/>
-        </w:rPr>
-        <w:t>python acquireTpx3.py -W /data/acquisition_test</w:t>
-      </w:r>
-    </w:p>
-    <w:p>
-      <w:pPr>
-        <w:rPr>
-          <w:color w:val="000000" w:themeColor="text1"/>
-        </w:rPr>
-      </w:pPr>
-      <w:r>
-        <w:rPr>
-          <w:color w:val="000000" w:themeColor="text1"/>
-        </w:rPr>
-        <w:t>Load a config file and override exposure time</w:t>
-      </w:r>
-    </w:p>
-    <w:p>
-      <w:pPr>
-        <w:ind w:left="288"/>
-        <w:rPr>
-          <w:rFonts w:ascii="Courier New" w:hAnsi="Courier New" w:cs="Courier New"/>
-          <w:color w:val="000000" w:themeColor="text1"/>
-        </w:rPr>
-      </w:pPr>
-      <w:r>
-        <w:rPr>
-          <w:rFonts w:ascii="Courier New" w:hAnsi="Courier New" w:cs="Courier New"/>
-          <w:color w:val="000000" w:themeColor="text1"/>
-        </w:rPr>
-        <w:t>python acquireTpx3.py -c acquire_config.ini -e 5</w:t>
-      </w:r>
-    </w:p>
-    <w:p>
-      <w:pPr>
-        <w:rPr>
-          <w:color w:val="000000" w:themeColor="text1"/>
-        </w:rPr>
-      </w:pPr>
-      <w:r>
-        <w:rPr>
-          <w:color w:val="000000" w:themeColor="text1"/>
-        </w:rPr>
-        <w:t>Specify working directory, run name, and number of runs</w:t>
-      </w:r>
-    </w:p>
-    <w:p>
-      <w:pPr>
-        <w:ind w:left="288"/>
-        <w:rPr>
-          <w:rFonts w:ascii="Courier New" w:hAnsi="Courier New" w:cs="Courier New"/>
-          <w:color w:val="000000" w:themeColor="text1"/>
-        </w:rPr>
-      </w:pPr>
-      <w:r>
-        <w:rPr>
-          <w:rFonts w:ascii="Courier New" w:hAnsi="Courier New" w:cs="Courier New"/>
-          <w:color w:val="000000" w:themeColor="text1"/>
-        </w:rPr>
-        <w:t>python acquireTpx3.py -W /data/beam_test -r beam 2025 -n 10</w:t>
-      </w:r>
-    </w:p>
-    <w:p>
-      <w:pPr>
-        <w:rPr>
-          <w:color w:val="000000" w:themeColor="text1"/>
-        </w:rPr>
-      </w:pPr>
-      <w:r>
-        <w:rPr>
-          <w:color w:val="000000" w:themeColor="text1"/>
-        </w:rPr>
-        <w:t>Load config file and override mul</w:t>
-      </w:r>
-      <w:r>
-        <w:rPr>
-          <w:color w:val="000000" w:themeColor="text1"/>
-        </w:rPr>
-        <w:t>ti</w:t>
-      </w:r>
-      <w:r>
-        <w:rPr>
-          <w:color w:val="000000" w:themeColor="text1"/>
-        </w:rPr>
-        <w:t>ple parameters</w:t>
-      </w:r>
-    </w:p>
-    <w:p>
-      <w:pPr>
-        <w:ind w:left="288"/>
-        <w:rPr>
-          <w:rFonts w:ascii="Courier New" w:hAnsi="Courier New" w:cs="Courier New"/>
-          <w:color w:val="000000" w:themeColor="text1"/>
-        </w:rPr>
-      </w:pPr>
-      <w:r>
-        <w:rPr>
-          <w:rFonts w:ascii="Courier New" w:hAnsi="Courier New" w:cs="Courier New"/>
-          <w:color w:val="000000" w:themeColor="text1"/>
-        </w:rPr>
-        <w:t>python acquireTpx3.py -c acquire_config.ini -e 7 -t 12 -T 25</w:t>
-      </w:r>
-    </w:p>
-    <w:p>
-      <w:pPr>
-        <w:rPr>
-          <w:color w:val="000000" w:themeColor="text1"/>
-        </w:rPr>
-      </w:pPr>
-      <w:r>
-        <w:rPr>
-          <w:color w:val="000000" w:themeColor="text1"/>
-        </w:rPr>
-        <w:lastRenderedPageBreak/>
-        <w:t>Full example with almost all parameters</w:t>
-      </w:r>
-    </w:p>
-    <w:p>
-      <w:pPr>
-        <w:ind w:left="288"/>
-        <w:rPr>
-          <w:rFonts w:ascii="Courier New" w:hAnsi="Courier New" w:cs="Courier New"/>
-          <w:color w:val="000000" w:themeColor="text1"/>
-        </w:rPr>
-      </w:pPr>
-      <w:r>
-        <w:rPr>
-          <w:rFonts w:ascii="Courier New" w:hAnsi="Courier New" w:cs="Courier New"/>
-          <w:color w:val="000000" w:themeColor="text1"/>
-        </w:rPr>
-        <w:t>python acquireTpx3.py -c acquire_config.ini -W /data/full_test -r complex_run -N 5 -n 8 -t 15 -e 12 -T 30 -v 2</w:t>
-      </w:r>
-    </w:p>
-    <w:p>
-      <w:pPr>
-        <w:rPr>
-          <w:color w:val="000000" w:themeColor="text1"/>
-        </w:rPr>
-      </w:pPr>
-    </w:p>
-    <w:p>
-      <w:pPr>
-        <w:pStyle w:val="Heading2"/>
-        <w:rPr>
-          <w:color w:val="000000" w:themeColor="text1"/>
-        </w:rPr>
-      </w:pPr>
-      <w:r>
-        <w:rPr>
-          <w:color w:val="000000" w:themeColor="text1"/>
-        </w:rPr>
-        <w:t xml:space="preserve">    </w:t>
-      </w:r>
-      <w:bookmarkStart w:id="17" w:name="_Toc205209648"/>
-      <w:r>
-        <w:rPr>
-          <w:color w:val="BF4E14" w:themeColor="accent2" w:themeShade="BF"/>
-        </w:rPr>
-        <w:t>3</w:t>
-      </w:r>
-      <w:r>
-        <w:rPr>
-          <w:color w:val="BF4E14" w:themeColor="accent2" w:themeShade="BF"/>
-        </w:rPr>
-        <w:t>.</w:t>
-      </w:r>
-      <w:r>
-        <w:rPr>
-          <w:color w:val="BF4E14" w:themeColor="accent2" w:themeShade="BF"/>
-        </w:rPr>
-        <w:t>5</w:t>
-      </w:r>
-      <w:r>
-        <w:rPr>
-          <w:color w:val="BF4E14" w:themeColor="accent2" w:themeShade="BF"/>
-        </w:rPr>
-        <w:t xml:space="preserve"> Acquisition Process Flow</w:t>
+        <w:t>Acquisition Process Flow</w:t>
       </w:r>
       <w:bookmarkEnd w:id="17"/>
     </w:p>
@@ -6438,6 +6516,7 @@
           <w:rFonts w:asciiTheme="minorHAnsi" w:hAnsiTheme="minorHAnsi"/>
           <w:color w:val="000000" w:themeColor="text1"/>
         </w:rPr>
+        <w:lastRenderedPageBreak/>
         <w:t>Configuration files and detector status are logged.</w:t>
       </w:r>
     </w:p>
@@ -6707,218 +6786,221 @@
     <w:p>
       <w:pPr>
         <w:rPr>
-          <w:rFonts w:ascii="Courier New" w:hAnsi="Courier New" w:cs="Courier New"/>
+          <w:rFonts w:cs="Courier New"/>
+          <w:color w:val="000000" w:themeColor="text1"/>
+        </w:rPr>
+      </w:pPr>
+      <w:r>
+        <w:rPr>
+          <w:rFonts w:cs="Courier New"/>
+          <w:color w:val="000000" w:themeColor="text1"/>
+        </w:rPr>
+        <w:t xml:space="preserve">This will create the binary file to run the unpacker and copy it into the workspace area, along with a default configuration file. If you try to run this command multiple times, you may get the error: </w:t>
+      </w:r>
+    </w:p>
+    <w:p>
+      <w:pPr>
+        <w:ind w:left="288"/>
+        <w:rPr>
+          <w:rFonts w:ascii="Courier New" w:hAnsi="Courier New" w:cs="Courier New"/>
+          <w:color w:val="000000" w:themeColor="text1"/>
+        </w:rPr>
+      </w:pPr>
+      <w:r>
+        <w:rPr>
+          <w:rFonts w:ascii="Courier New" w:hAnsi="Courier New" w:cs="Courier New"/>
+          <w:color w:val="000000" w:themeColor="text1"/>
+        </w:rPr>
+        <w:t>make: Nothing to be done for 'all'.</w:t>
+      </w:r>
+    </w:p>
+    <w:p>
+      <w:pPr>
+        <w:rPr>
+          <w:rFonts w:cs="Courier New"/>
+          <w:color w:val="000000" w:themeColor="text1"/>
+        </w:rPr>
+      </w:pPr>
+      <w:r>
+        <w:rPr>
+          <w:rFonts w:cs="Courier New"/>
+          <w:color w:val="000000" w:themeColor="text1"/>
+        </w:rPr>
+        <w:t xml:space="preserve">In this case, navigate to </w:t>
+      </w:r>
+      <w:r>
+        <w:rPr>
+          <w:rFonts w:ascii="Courier New" w:hAnsi="Courier New" w:cs="Courier New"/>
+          <w:color w:val="000000" w:themeColor="text1"/>
+        </w:rPr>
+        <w:t xml:space="preserve">/src/chermes/bin </w:t>
+      </w:r>
+      <w:r>
+        <w:rPr>
+          <w:rFonts w:cs="Courier New"/>
+          <w:color w:val="000000" w:themeColor="text1"/>
+        </w:rPr>
+        <w:t xml:space="preserve">and delete tpx3SpidrUnpacker. </w:t>
+      </w:r>
+      <w:r>
+        <w:rPr>
+          <w:rFonts w:cs="Courier New"/>
+          <w:color w:val="000000" w:themeColor="text1"/>
+        </w:rPr>
+        <w:t xml:space="preserve">Re-run the code and everything should work. </w:t>
+      </w:r>
+    </w:p>
+    <w:p>
+      <w:pPr>
+        <w:pStyle w:val="Heading2"/>
+        <w:rPr>
+          <w:color w:val="BF4E14" w:themeColor="accent2" w:themeShade="BF"/>
+        </w:rPr>
+      </w:pPr>
+      <w:r>
+        <w:rPr>
+          <w:color w:val="000000" w:themeColor="text1"/>
+        </w:rPr>
+        <w:t xml:space="preserve">    </w:t>
+      </w:r>
+      <w:bookmarkStart w:id="20" w:name="_Toc205209651"/>
+      <w:r>
+        <w:rPr>
+          <w:color w:val="BF4E14" w:themeColor="accent2" w:themeShade="BF"/>
+        </w:rPr>
+        <w:t>4</w:t>
+      </w:r>
+      <w:r>
+        <w:rPr>
+          <w:color w:val="BF4E14" w:themeColor="accent2" w:themeShade="BF"/>
+        </w:rPr>
+        <w:t>.2 Unpacker Command Line Interface</w:t>
+      </w:r>
+      <w:bookmarkEnd w:id="20"/>
+    </w:p>
+    <w:p>
+      <w:pPr>
+        <w:pStyle w:val="Heading3"/>
+        <w:rPr>
+          <w:color w:val="BF4E14" w:themeColor="accent2" w:themeShade="BF"/>
+        </w:rPr>
+      </w:pPr>
+      <w:r>
+        <w:rPr>
+          <w:color w:val="BF4E14" w:themeColor="accent2" w:themeShade="BF"/>
+        </w:rPr>
+        <w:t xml:space="preserve">    </w:t>
+      </w:r>
+      <w:bookmarkStart w:id="21" w:name="_Toc205209652"/>
+      <w:r>
+        <w:rPr>
+          <w:color w:val="BF4E14" w:themeColor="accent2" w:themeShade="BF"/>
+        </w:rPr>
+        <w:t>4</w:t>
+      </w:r>
+      <w:r>
+        <w:rPr>
+          <w:color w:val="BF4E14" w:themeColor="accent2" w:themeShade="BF"/>
+        </w:rPr>
+        <w:t>.2.1 Using the CLI</w:t>
+      </w:r>
+      <w:bookmarkEnd w:id="21"/>
+    </w:p>
+    <w:p>
+      <w:pPr>
+        <w:rPr>
+          <w:rFonts w:cs="Courier New"/>
+          <w:color w:val="000000" w:themeColor="text1"/>
+        </w:rPr>
+      </w:pPr>
+      <w:r>
+        <w:rPr>
+          <w:color w:val="000000" w:themeColor="text1"/>
+        </w:rPr>
+        <w:t xml:space="preserve">To run and test the unpacker, navigate to </w:t>
+      </w:r>
+      <w:r>
+        <w:rPr>
+          <w:rFonts w:ascii="Courier New" w:hAnsi="Courier New" w:cs="Courier New"/>
+          <w:color w:val="000000" w:themeColor="text1"/>
+        </w:rPr>
+        <w:t xml:space="preserve">workspace. </w:t>
+      </w:r>
+      <w:r>
+        <w:rPr>
+          <w:rFonts w:cs="Courier New"/>
+          <w:color w:val="000000" w:themeColor="text1"/>
+        </w:rPr>
+        <w:t xml:space="preserve">The HERMES unpacker utilizes a command line interface format to unpack data files from a location. You can view </w:t>
+      </w:r>
+      <w:r>
+        <w:rPr>
+          <w:rFonts w:cs="Courier New"/>
+          <w:color w:val="000000" w:themeColor="text1"/>
+        </w:rPr>
+        <w:t>the</w:t>
+      </w:r>
+      <w:r>
+        <w:rPr>
+          <w:rFonts w:cs="Courier New"/>
+          <w:color w:val="000000" w:themeColor="text1"/>
+        </w:rPr>
+        <w:t xml:space="preserve"> help menu by inputting:</w:t>
+      </w:r>
+    </w:p>
+    <w:p>
+      <w:pPr>
+        <w:jc w:val="center"/>
+        <w:rPr>
+          <w:rFonts w:cs="Courier New"/>
           <w:color w:val="000000" w:themeColor="text1"/>
           <w:sz w:val="20"/>
           <w:szCs w:val="20"/>
         </w:rPr>
       </w:pPr>
-    </w:p>
-    <w:p>
-      <w:pPr>
-        <w:rPr>
-          <w:rFonts w:cs="Courier New"/>
-          <w:color w:val="000000" w:themeColor="text1"/>
-        </w:rPr>
-      </w:pPr>
-      <w:r>
-        <w:rPr>
-          <w:rFonts w:cs="Courier New"/>
-          <w:color w:val="000000" w:themeColor="text1"/>
-        </w:rPr>
-        <w:t xml:space="preserve">This will create the binary file to run the unpacker and copy it into the workspace area, along with a default configuration file. If you try to run this command multiple times, you may get the error: </w:t>
-      </w:r>
-    </w:p>
-    <w:p>
-      <w:pPr>
-        <w:ind w:left="288"/>
-        <w:rPr>
-          <w:rFonts w:ascii="Courier New" w:hAnsi="Courier New" w:cs="Courier New"/>
-          <w:color w:val="000000" w:themeColor="text1"/>
-        </w:rPr>
-      </w:pPr>
-      <w:r>
-        <w:rPr>
-          <w:rFonts w:ascii="Courier New" w:hAnsi="Courier New" w:cs="Courier New"/>
-          <w:color w:val="000000" w:themeColor="text1"/>
-        </w:rPr>
-        <w:t>make: Nothing to be done for 'all'.</w:t>
-      </w:r>
-    </w:p>
-    <w:p>
-      <w:pPr>
-        <w:rPr>
-          <w:rFonts w:cs="Courier New"/>
-          <w:color w:val="000000" w:themeColor="text1"/>
-        </w:rPr>
-      </w:pPr>
-      <w:r>
-        <w:rPr>
-          <w:rFonts w:cs="Courier New"/>
-          <w:color w:val="000000" w:themeColor="text1"/>
-        </w:rPr>
-        <w:lastRenderedPageBreak/>
-        <w:t xml:space="preserve">In this case, navigate to </w:t>
-      </w:r>
-      <w:r>
-        <w:rPr>
-          <w:rFonts w:ascii="Courier New" w:hAnsi="Courier New" w:cs="Courier New"/>
-          <w:color w:val="000000" w:themeColor="text1"/>
-        </w:rPr>
-        <w:t xml:space="preserve">/src/chermes/bin </w:t>
-      </w:r>
-      <w:r>
-        <w:rPr>
-          <w:rFonts w:cs="Courier New"/>
-          <w:color w:val="000000" w:themeColor="text1"/>
-        </w:rPr>
-        <w:t xml:space="preserve">and delete tpx3SpidrUnpacker. </w:t>
-      </w:r>
-      <w:r>
-        <w:rPr>
-          <w:rFonts w:cs="Courier New"/>
-          <w:color w:val="000000" w:themeColor="text1"/>
-        </w:rPr>
-        <w:t xml:space="preserve">Re-run the code and everything should work. </w:t>
-      </w:r>
-    </w:p>
-    <w:p>
-      <w:pPr>
-        <w:pStyle w:val="Heading2"/>
-        <w:rPr>
-          <w:color w:val="BF4E14" w:themeColor="accent2" w:themeShade="BF"/>
-        </w:rPr>
-      </w:pPr>
-      <w:r>
-        <w:rPr>
-          <w:color w:val="000000" w:themeColor="text1"/>
-        </w:rPr>
-        <w:t xml:space="preserve">    </w:t>
-      </w:r>
-      <w:bookmarkStart w:id="20" w:name="_Toc205209651"/>
-      <w:r>
-        <w:rPr>
-          <w:color w:val="BF4E14" w:themeColor="accent2" w:themeShade="BF"/>
-        </w:rPr>
-        <w:t>4</w:t>
-      </w:r>
-      <w:r>
-        <w:rPr>
-          <w:color w:val="BF4E14" w:themeColor="accent2" w:themeShade="BF"/>
-        </w:rPr>
-        <w:t>.2 Unpacker Command Line Interface</w:t>
-      </w:r>
-      <w:bookmarkEnd w:id="20"/>
-    </w:p>
-    <w:p>
-      <w:pPr>
-        <w:pStyle w:val="Heading3"/>
-        <w:rPr>
-          <w:color w:val="BF4E14" w:themeColor="accent2" w:themeShade="BF"/>
-        </w:rPr>
-      </w:pPr>
-      <w:r>
-        <w:rPr>
-          <w:color w:val="BF4E14" w:themeColor="accent2" w:themeShade="BF"/>
-        </w:rPr>
-        <w:t xml:space="preserve">    </w:t>
-      </w:r>
-      <w:bookmarkStart w:id="21" w:name="_Toc205209652"/>
-      <w:r>
-        <w:rPr>
-          <w:color w:val="BF4E14" w:themeColor="accent2" w:themeShade="BF"/>
-        </w:rPr>
-        <w:t>4</w:t>
-      </w:r>
-      <w:r>
-        <w:rPr>
-          <w:color w:val="BF4E14" w:themeColor="accent2" w:themeShade="BF"/>
-        </w:rPr>
-        <w:t>.2.1 Using the CLI</w:t>
-      </w:r>
-      <w:bookmarkEnd w:id="21"/>
-    </w:p>
-    <w:p>
-      <w:pPr>
-        <w:rPr>
-          <w:rFonts w:cs="Courier New"/>
-          <w:color w:val="000000" w:themeColor="text1"/>
-        </w:rPr>
-      </w:pPr>
-      <w:r>
-        <w:rPr>
-          <w:color w:val="000000" w:themeColor="text1"/>
-        </w:rPr>
-        <w:t xml:space="preserve">To run and test the unpacker, navigate to </w:t>
-      </w:r>
-      <w:r>
-        <w:rPr>
-          <w:rFonts w:ascii="Courier New" w:hAnsi="Courier New" w:cs="Courier New"/>
-          <w:color w:val="000000" w:themeColor="text1"/>
-        </w:rPr>
-        <w:t xml:space="preserve">workspace. </w:t>
-      </w:r>
-      <w:r>
-        <w:rPr>
-          <w:rFonts w:cs="Courier New"/>
-          <w:color w:val="000000" w:themeColor="text1"/>
-        </w:rPr>
-        <w:t>The HERMES unpacker utilizes a command line interface format to unpack data files from a location. You can view a help menu by inputting:</w:t>
-      </w:r>
-    </w:p>
-    <w:p>
-      <w:pPr>
-        <w:jc w:val="center"/>
-        <w:rPr>
-          <w:rFonts w:cs="Courier New"/>
+      <w:r>
+        <w:rPr>
+          <w:rFonts w:ascii="Courier New" w:hAnsi="Courier New" w:cs="Courier New"/>
           <w:color w:val="000000" w:themeColor="text1"/>
           <w:sz w:val="20"/>
           <w:szCs w:val="20"/>
         </w:rPr>
-      </w:pPr>
-      <w:r>
-        <w:rPr>
-          <w:rFonts w:ascii="Courier New" w:hAnsi="Courier New" w:cs="Courier New"/>
+        <w:t>tpx3SpidrUnpacker</w:t>
+      </w:r>
+      <w:r>
+        <w:rPr>
+          <w:rFonts w:cs="Courier New"/>
           <w:color w:val="000000" w:themeColor="text1"/>
           <w:sz w:val="20"/>
           <w:szCs w:val="20"/>
         </w:rPr>
-        <w:t>tpx3SpidrUnpacker</w:t>
-      </w:r>
-      <w:r>
-        <w:rPr>
-          <w:rFonts w:cs="Courier New"/>
+        <w:t xml:space="preserve">     OR     </w:t>
+      </w:r>
+      <w:r>
+        <w:rPr>
+          <w:rFonts w:ascii="Courier New" w:hAnsi="Courier New" w:cs="Courier New"/>
           <w:color w:val="000000" w:themeColor="text1"/>
           <w:sz w:val="20"/>
           <w:szCs w:val="20"/>
         </w:rPr>
-        <w:t xml:space="preserve">     OR     </w:t>
-      </w:r>
-      <w:r>
-        <w:rPr>
-          <w:rFonts w:ascii="Courier New" w:hAnsi="Courier New" w:cs="Courier New"/>
+        <w:t>tpx3SpidrUnpacker -h</w:t>
+      </w:r>
+      <w:r>
+        <w:rPr>
+          <w:rFonts w:cs="Courier New"/>
           <w:color w:val="000000" w:themeColor="text1"/>
           <w:sz w:val="20"/>
           <w:szCs w:val="20"/>
         </w:rPr>
-        <w:t>tpx3SpidrUnpacker -h</w:t>
-      </w:r>
-      <w:r>
-        <w:rPr>
-          <w:rFonts w:cs="Courier New"/>
+        <w:t xml:space="preserve">     OR     </w:t>
+      </w:r>
+      <w:r>
+        <w:rPr>
+          <w:rFonts w:ascii="Courier New" w:hAnsi="Courier New" w:cs="Courier New"/>
           <w:color w:val="000000" w:themeColor="text1"/>
           <w:sz w:val="20"/>
           <w:szCs w:val="20"/>
         </w:rPr>
-        <w:t xml:space="preserve">     OR     </w:t>
-      </w:r>
-      <w:r>
-        <w:rPr>
-          <w:rFonts w:ascii="Courier New" w:hAnsi="Courier New" w:cs="Courier New"/>
-          <w:color w:val="000000" w:themeColor="text1"/>
-          <w:sz w:val="20"/>
-          <w:szCs w:val="20"/>
-        </w:rPr>
         <w:t>tpx3SpidrUnpacker --help</w:t>
       </w:r>
     </w:p>
@@ -6946,6 +7028,7 @@
         <w:rPr>
           <w:color w:val="000000" w:themeColor="text1"/>
         </w:rPr>
+        <w:lastRenderedPageBreak/>
         <w:br/>
       </w:r>
       <w:r>
@@ -7191,13 +7274,6 @@
     <w:p>
       <w:pPr>
         <w:rPr>
-          <w:color w:val="000000" w:themeColor="text1"/>
-        </w:rPr>
-      </w:pPr>
-    </w:p>
-    <w:p>
-      <w:pPr>
-        <w:rPr>
           <w:rFonts w:cs="Courier New"/>
           <w:color w:val="000000" w:themeColor="text1"/>
         </w:rPr>
@@ -7332,38 +7408,54 @@
           <w:rFonts w:ascii="Courier New" w:hAnsi="Courier New" w:cs="Courier New"/>
           <w:color w:val="000000" w:themeColor="text1"/>
         </w:rPr>
+        <w:t xml:space="preserve">clusterPixels = </w:t>
+      </w:r>
+      <w:r>
+        <w:rPr>
+          <w:rFonts w:cs="Courier New"/>
+          <w:color w:val="000000" w:themeColor="text1"/>
+        </w:rPr>
+        <w:t>Enable/Disable ability to cluster pixel hits.</w:t>
+      </w:r>
+    </w:p>
+    <w:p>
+      <w:pPr>
+        <w:rPr>
+          <w:rFonts w:cs="Courier New"/>
+          <w:color w:val="000000" w:themeColor="text1"/>
+        </w:rPr>
+      </w:pPr>
+      <w:r>
+        <w:rPr>
+          <w:rFonts w:ascii="Courier New" w:hAnsi="Courier New" w:cs="Courier New"/>
+          <w:color w:val="000000" w:themeColor="text1"/>
+        </w:rPr>
         <w:lastRenderedPageBreak/>
-        <w:t xml:space="preserve">clusterPixels = </w:t>
+        <w:t xml:space="preserve">writeOutPhotons = </w:t>
       </w:r>
       <w:r>
         <w:rPr>
           <w:rFonts w:cs="Courier New"/>
           <w:color w:val="000000" w:themeColor="text1"/>
         </w:rPr>
-        <w:t>Enable/Disable ability to cluster pixel hits.</w:t>
-      </w:r>
-    </w:p>
-    <w:p>
-      <w:pPr>
+        <w:t xml:space="preserve">I have no idea what this does. </w:t>
+      </w:r>
+      <w:r>
         <w:rPr>
           <w:rFonts w:cs="Courier New"/>
           <w:color w:val="000000" w:themeColor="text1"/>
         </w:rPr>
-      </w:pPr>
-      <w:r>
-        <w:rPr>
-          <w:rFonts w:ascii="Courier New" w:hAnsi="Courier New" w:cs="Courier New"/>
-          <w:color w:val="000000" w:themeColor="text1"/>
-        </w:rPr>
-        <w:t xml:space="preserve">writeOutPhotons = </w:t>
-      </w:r>
+        <w:t xml:space="preserve">I suppose it writes </w:t>
+      </w:r>
+      <w:proofErr w:type="gramStart"/>
       <w:r>
         <w:rPr>
           <w:rFonts w:cs="Courier New"/>
           <w:color w:val="000000" w:themeColor="text1"/>
         </w:rPr>
-        <w:t xml:space="preserve">I have no idea what this does. </w:t>
-      </w:r>
+        <w:t>photons?</w:t>
+      </w:r>
+      <w:proofErr w:type="gramEnd"/>
     </w:p>
     <w:p>
       <w:pPr>
@@ -7681,6 +7773,7 @@
     </w:p>
     <w:p>
       <w:pPr>
+        <w:spacing w:line="240" w:lineRule="auto"/>
         <w:rPr>
           <w:color w:val="000000" w:themeColor="text1"/>
         </w:rPr>
@@ -7694,6 +7787,7 @@
     </w:p>
     <w:p>
       <w:pPr>
+        <w:spacing w:line="240" w:lineRule="auto"/>
         <w:ind w:left="288"/>
         <w:rPr>
           <w:rFonts w:ascii="Courier New" w:hAnsi="Courier New" w:cs="Courier New"/>
@@ -7705,26 +7799,43 @@
           <w:rFonts w:ascii="Courier New" w:hAnsi="Courier New" w:cs="Courier New"/>
           <w:color w:val="000000" w:themeColor="text1"/>
         </w:rPr>
-        <w:t>tpx3SpidrUnpacker -i data/run0001.tpx3 -o output/</w:t>
-      </w:r>
-    </w:p>
-    <w:p>
-      <w:pPr>
-        <w:rPr>
-          <w:color w:val="000000" w:themeColor="text1"/>
-        </w:rPr>
-      </w:pPr>
-      <w:r>
-        <w:rPr>
-          <w:color w:val="000000" w:themeColor="text1"/>
-        </w:rPr>
-        <w:lastRenderedPageBreak/>
+        <w:t>tpx3SpidrUnpacker -</w:t>
+      </w:r>
+      <w:proofErr w:type="spellStart"/>
+      <w:r>
+        <w:rPr>
+          <w:rFonts w:ascii="Courier New" w:hAnsi="Courier New" w:cs="Courier New"/>
+          <w:color w:val="000000" w:themeColor="text1"/>
+        </w:rPr>
+        <w:t>i</w:t>
+      </w:r>
+      <w:proofErr w:type="spellEnd"/>
+      <w:r>
+        <w:rPr>
+          <w:rFonts w:ascii="Courier New" w:hAnsi="Courier New" w:cs="Courier New"/>
+          <w:color w:val="000000" w:themeColor="text1"/>
+        </w:rPr>
+        <w:t xml:space="preserve"> data/run0001.tpx3 -o output/</w:t>
+      </w:r>
+    </w:p>
+    <w:p>
+      <w:pPr>
+        <w:spacing w:line="240" w:lineRule="auto"/>
+        <w:rPr>
+          <w:color w:val="000000" w:themeColor="text1"/>
+        </w:rPr>
+      </w:pPr>
+      <w:r>
+        <w:rPr>
+          <w:color w:val="000000" w:themeColor="text1"/>
+        </w:rPr>
         <w:br/>
         <w:t>Unpack a single .tpx3 file with a configuration file:</w:t>
       </w:r>
     </w:p>
     <w:p>
       <w:pPr>
+        <w:spacing w:line="240" w:lineRule="auto"/>
         <w:ind w:left="288"/>
         <w:rPr>
           <w:rFonts w:ascii="Courier New" w:hAnsi="Courier New" w:cs="Courier New"/>
@@ -7736,11 +7847,29 @@
           <w:rFonts w:ascii="Courier New" w:hAnsi="Courier New" w:cs="Courier New"/>
           <w:color w:val="000000" w:themeColor="text1"/>
         </w:rPr>
-        <w:t>tpx3SpidrUnpacker -i data/run0001.tpx3 -o output/ -c unpacker.config</w:t>
-      </w:r>
-    </w:p>
-    <w:p>
-      <w:pPr>
+        <w:lastRenderedPageBreak/>
+        <w:t>tpx3SpidrUnpacker -</w:t>
+      </w:r>
+      <w:proofErr w:type="spellStart"/>
+      <w:r>
+        <w:rPr>
+          <w:rFonts w:ascii="Courier New" w:hAnsi="Courier New" w:cs="Courier New"/>
+          <w:color w:val="000000" w:themeColor="text1"/>
+        </w:rPr>
+        <w:t>i</w:t>
+      </w:r>
+      <w:proofErr w:type="spellEnd"/>
+      <w:r>
+        <w:rPr>
+          <w:rFonts w:ascii="Courier New" w:hAnsi="Courier New" w:cs="Courier New"/>
+          <w:color w:val="000000" w:themeColor="text1"/>
+        </w:rPr>
+        <w:t xml:space="preserve"> data/run0001.tpx3 -o output/ -c unpacker.config</w:t>
+      </w:r>
+    </w:p>
+    <w:p>
+      <w:pPr>
+        <w:spacing w:line="240" w:lineRule="auto"/>
         <w:ind w:left="288"/>
         <w:rPr>
           <w:rFonts w:ascii="Courier New" w:hAnsi="Courier New" w:cs="Courier New"/>
@@ -7750,6 +7879,7 @@
     </w:p>
     <w:p>
       <w:pPr>
+        <w:spacing w:line="240" w:lineRule="auto"/>
         <w:rPr>
           <w:color w:val="000000" w:themeColor="text1"/>
         </w:rPr>
@@ -7763,6 +7893,7 @@
     </w:p>
     <w:p>
       <w:pPr>
+        <w:spacing w:line="240" w:lineRule="auto"/>
         <w:ind w:left="288"/>
         <w:rPr>
           <w:rFonts w:ascii="Courier New" w:hAnsi="Courier New" w:cs="Courier New"/>
@@ -7779,6 +7910,7 @@
     </w:p>
     <w:p>
       <w:pPr>
+        <w:spacing w:line="240" w:lineRule="auto"/>
         <w:ind w:left="288"/>
         <w:rPr>
           <w:rFonts w:ascii="Courier New" w:hAnsi="Courier New" w:cs="Courier New"/>
@@ -7788,6 +7920,7 @@
     </w:p>
     <w:p>
       <w:pPr>
+        <w:spacing w:line="240" w:lineRule="auto"/>
         <w:rPr>
           <w:color w:val="000000" w:themeColor="text1"/>
         </w:rPr>
@@ -7801,6 +7934,7 @@
     </w:p>
     <w:p>
       <w:pPr>
+        <w:spacing w:line="240" w:lineRule="auto"/>
         <w:ind w:left="288"/>
         <w:rPr>
           <w:rFonts w:ascii="Courier New" w:hAnsi="Courier New" w:cs="Courier New"/>
@@ -7812,11 +7946,28 @@
           <w:rFonts w:ascii="Courier New" w:hAnsi="Courier New" w:cs="Courier New"/>
           <w:color w:val="000000" w:themeColor="text1"/>
         </w:rPr>
-        <w:t>tpx3SpidrUnpacker -i data/run0002.tpx3 -o output/ -C -S 2 -T 5e-9 -P 3</w:t>
-      </w:r>
-    </w:p>
-    <w:p>
-      <w:pPr>
+        <w:t>tpx3SpidrUnpacker -</w:t>
+      </w:r>
+      <w:proofErr w:type="spellStart"/>
+      <w:r>
+        <w:rPr>
+          <w:rFonts w:ascii="Courier New" w:hAnsi="Courier New" w:cs="Courier New"/>
+          <w:color w:val="000000" w:themeColor="text1"/>
+        </w:rPr>
+        <w:t>i</w:t>
+      </w:r>
+      <w:proofErr w:type="spellEnd"/>
+      <w:r>
+        <w:rPr>
+          <w:rFonts w:ascii="Courier New" w:hAnsi="Courier New" w:cs="Courier New"/>
+          <w:color w:val="000000" w:themeColor="text1"/>
+        </w:rPr>
+        <w:t xml:space="preserve"> data/run0002.tpx3 -o output/ -C -S 2 -T 5e-9 -P 3</w:t>
+      </w:r>
+    </w:p>
+    <w:p>
+      <w:pPr>
+        <w:spacing w:line="240" w:lineRule="auto"/>
         <w:ind w:left="288"/>
         <w:rPr>
           <w:rFonts w:ascii="Courier New" w:hAnsi="Courier New" w:cs="Courier New"/>
@@ -7826,6 +7977,7 @@
     </w:p>
     <w:p>
       <w:pPr>
+        <w:spacing w:line="240" w:lineRule="auto"/>
         <w:rPr>
           <w:color w:val="000000" w:themeColor="text1"/>
         </w:rPr>
@@ -7839,6 +7991,7 @@
     </w:p>
     <w:p>
       <w:pPr>
+        <w:spacing w:line="240" w:lineRule="auto"/>
         <w:ind w:left="288"/>
         <w:rPr>
           <w:rFonts w:ascii="Courier New" w:hAnsi="Courier New" w:cs="Courier New"/>
@@ -7859,6 +8012,16 @@
         </w:rPr>
         <w:t xml:space="preserve"> -s -w -p -H -C -S 3 -T 1e-8 -P 5 -q 10 -m 50000 -v 2</w:t>
       </w:r>
+    </w:p>
+    <w:p>
+      <w:pPr>
+        <w:spacing w:line="240" w:lineRule="auto"/>
+        <w:ind w:left="288"/>
+        <w:rPr>
+          <w:rFonts w:ascii="Courier New" w:hAnsi="Courier New" w:cs="Courier New"/>
+          <w:color w:val="000000" w:themeColor="text1"/>
+        </w:rPr>
+      </w:pPr>
     </w:p>
     <w:p>
       <w:pPr>
@@ -7893,7 +8056,19 @@
         <w:rPr>
           <w:color w:val="000000" w:themeColor="text1"/>
         </w:rPr>
-        <w:t>These files are acquired from different sources:</w:t>
+        <w:t xml:space="preserve">These files are acquired from different </w:t>
+      </w:r>
+      <w:r>
+        <w:rPr>
+          <w:color w:val="000000" w:themeColor="text1"/>
+        </w:rPr>
+        <w:t>unpacker sources</w:t>
+      </w:r>
+      <w:r>
+        <w:rPr>
+          <w:color w:val="000000" w:themeColor="text1"/>
+        </w:rPr>
+        <w:t>:</w:t>
       </w:r>
     </w:p>
     <w:tbl>
@@ -7916,11 +8091,15 @@
             <w:pPr>
               <w:jc w:val="center"/>
               <w:rPr>
+                <w:b/>
+                <w:bCs/>
                 <w:color w:val="000000" w:themeColor="text1"/>
               </w:rPr>
             </w:pPr>
             <w:r>
               <w:rPr>
+                <w:b/>
+                <w:bCs/>
                 <w:color w:val="000000" w:themeColor="text1"/>
               </w:rPr>
               <w:t>Program</w:t>
@@ -7935,11 +8114,15 @@
             <w:pPr>
               <w:jc w:val="center"/>
               <w:rPr>
+                <w:b/>
+                <w:bCs/>
                 <w:color w:val="000000" w:themeColor="text1"/>
               </w:rPr>
             </w:pPr>
             <w:r>
               <w:rPr>
+                <w:b/>
+                <w:bCs/>
                 <w:color w:val="000000" w:themeColor="text1"/>
               </w:rPr>
               <w:t>Executable</w:t>
@@ -7954,11 +8137,15 @@
             <w:pPr>
               <w:jc w:val="center"/>
               <w:rPr>
+                <w:b/>
+                <w:bCs/>
                 <w:color w:val="000000" w:themeColor="text1"/>
               </w:rPr>
             </w:pPr>
             <w:r>
               <w:rPr>
+                <w:b/>
+                <w:bCs/>
                 <w:color w:val="000000" w:themeColor="text1"/>
               </w:rPr>
               <w:t>Output File Extension</w:t>
@@ -8060,8 +8247,16 @@
               <w:rPr>
                 <w:color w:val="000000" w:themeColor="text1"/>
               </w:rPr>
-              <w:t>.exportpixels</w:t>
+              <w:t>.</w:t>
             </w:r>
+            <w:proofErr w:type="spellStart"/>
+            <w:r>
+              <w:rPr>
+                <w:color w:val="000000" w:themeColor="text1"/>
+              </w:rPr>
+              <w:t>exportpixels</w:t>
+            </w:r>
+            <w:proofErr w:type="spellEnd"/>
           </w:p>
         </w:tc>
         <w:tc>
@@ -8177,36 +8372,29 @@
           <w:rFonts w:ascii="Courier New" w:hAnsi="Courier New" w:cs="Courier New"/>
           <w:color w:val="000000" w:themeColor="text1"/>
         </w:rPr>
+        <w:t>from hermes.analysis.analyzer import SignalAnalyzer</w:t>
+      </w:r>
+    </w:p>
+    <w:p>
+      <w:pPr>
+        <w:rPr>
+          <w:color w:val="000000" w:themeColor="text1"/>
+        </w:rPr>
+      </w:pPr>
+    </w:p>
+    <w:p>
+      <w:pPr>
+        <w:rPr>
+          <w:color w:val="000000" w:themeColor="text1"/>
+        </w:rPr>
+      </w:pPr>
+      <w:r>
+        <w:rPr>
+          <w:color w:val="000000" w:themeColor="text1"/>
+        </w:rPr>
         <w:lastRenderedPageBreak/>
-        <w:t>from hermes.analysis.analyzer import SignalAnalyzer</w:t>
-      </w:r>
-    </w:p>
-    <w:p>
-      <w:pPr>
-        <w:rPr>
-          <w:color w:val="000000" w:themeColor="text1"/>
-        </w:rPr>
-      </w:pPr>
-    </w:p>
-    <w:p>
-      <w:pPr>
-        <w:rPr>
-          <w:color w:val="000000" w:themeColor="text1"/>
-        </w:rPr>
-      </w:pPr>
-      <w:r>
-        <w:rPr>
-          <w:color w:val="000000" w:themeColor="text1"/>
-        </w:rPr>
         <w:t xml:space="preserve">Note that any changes made to a package file will only be implemented if the kernel is restarted to load the package once again. Below are all the packages currently implemented into HERMES and the abilities their functions provide. </w:t>
       </w:r>
-    </w:p>
-    <w:p>
-      <w:pPr>
-        <w:rPr>
-          <w:color w:val="000000" w:themeColor="text1"/>
-        </w:rPr>
-      </w:pPr>
     </w:p>
     <w:p>
       <w:pPr>
@@ -8237,14 +8425,6 @@
         </w:rPr>
         <w:t xml:space="preserve">This module provides functionality to load various file types (.rawSignals, .csv, .pixelActivations) and convert them into pandas DataFrames. The loader also can export these same pandas DataFrames into .csv and .parquet files. Together, the loader.py module provides three functions for users to utilize in their analysis. </w:t>
       </w:r>
-    </w:p>
-    <w:p>
-      <w:pPr>
-        <w:ind w:left="288"/>
-        <w:rPr>
-          <w:color w:val="000000" w:themeColor="text1"/>
-        </w:rPr>
-      </w:pPr>
     </w:p>
     <w:p>
       <w:pPr>
@@ -8340,24 +8520,27 @@
         <w:tblLook w:val="04A0" w:firstRow="1" w:lastRow="0" w:firstColumn="1" w:lastColumn="0" w:noHBand="0" w:noVBand="1"/>
       </w:tblPr>
       <w:tblGrid>
-        <w:gridCol w:w="1440"/>
-        <w:gridCol w:w="1137"/>
-        <w:gridCol w:w="850"/>
-        <w:gridCol w:w="852"/>
-        <w:gridCol w:w="1004"/>
-        <w:gridCol w:w="975"/>
-        <w:gridCol w:w="966"/>
-        <w:gridCol w:w="2126"/>
+        <w:gridCol w:w="1509"/>
+        <w:gridCol w:w="1182"/>
+        <w:gridCol w:w="778"/>
+        <w:gridCol w:w="778"/>
+        <w:gridCol w:w="983"/>
+        <w:gridCol w:w="947"/>
+        <w:gridCol w:w="928"/>
+        <w:gridCol w:w="2245"/>
       </w:tblGrid>
       <w:tr>
         <w:tc>
           <w:tcPr>
             <w:tcW w:w="1168" w:type="dxa"/>
+            <w:vAlign w:val="center"/>
           </w:tcPr>
           <w:p>
             <w:pPr>
               <w:jc w:val="center"/>
               <w:rPr>
+                <w:b/>
+                <w:bCs/>
                 <w:color w:val="000000" w:themeColor="text1"/>
                 <w:sz w:val="20"/>
                 <w:szCs w:val="20"/>
@@ -8365,6 +8548,8 @@
             </w:pPr>
             <w:r>
               <w:rPr>
+                <w:b/>
+                <w:bCs/>
                 <w:color w:val="000000" w:themeColor="text1"/>
                 <w:sz w:val="20"/>
                 <w:szCs w:val="20"/>
@@ -8376,11 +8561,14 @@
         <w:tc>
           <w:tcPr>
             <w:tcW w:w="1168" w:type="dxa"/>
+            <w:vAlign w:val="center"/>
           </w:tcPr>
           <w:p>
             <w:pPr>
               <w:jc w:val="center"/>
               <w:rPr>
+                <w:b/>
+                <w:bCs/>
                 <w:color w:val="000000" w:themeColor="text1"/>
                 <w:sz w:val="20"/>
                 <w:szCs w:val="20"/>
@@ -8388,6 +8576,8 @@
             </w:pPr>
             <w:r>
               <w:rPr>
+                <w:b/>
+                <w:bCs/>
                 <w:color w:val="000000" w:themeColor="text1"/>
                 <w:sz w:val="20"/>
                 <w:szCs w:val="20"/>
@@ -8399,11 +8589,14 @@
         <w:tc>
           <w:tcPr>
             <w:tcW w:w="1169" w:type="dxa"/>
+            <w:vAlign w:val="center"/>
           </w:tcPr>
           <w:p>
             <w:pPr>
               <w:jc w:val="center"/>
               <w:rPr>
+                <w:b/>
+                <w:bCs/>
                 <w:color w:val="000000" w:themeColor="text1"/>
                 <w:sz w:val="20"/>
                 <w:szCs w:val="20"/>
@@ -8411,6 +8604,8 @@
             </w:pPr>
             <w:r>
               <w:rPr>
+                <w:b/>
+                <w:bCs/>
                 <w:color w:val="000000" w:themeColor="text1"/>
                 <w:sz w:val="20"/>
                 <w:szCs w:val="20"/>
@@ -8422,11 +8617,14 @@
         <w:tc>
           <w:tcPr>
             <w:tcW w:w="1169" w:type="dxa"/>
+            <w:vAlign w:val="center"/>
           </w:tcPr>
           <w:p>
             <w:pPr>
               <w:jc w:val="center"/>
               <w:rPr>
+                <w:b/>
+                <w:bCs/>
                 <w:color w:val="000000" w:themeColor="text1"/>
                 <w:sz w:val="20"/>
                 <w:szCs w:val="20"/>
@@ -8434,6 +8632,8 @@
             </w:pPr>
             <w:r>
               <w:rPr>
+                <w:b/>
+                <w:bCs/>
                 <w:color w:val="000000" w:themeColor="text1"/>
                 <w:sz w:val="20"/>
                 <w:szCs w:val="20"/>
@@ -8445,11 +8645,14 @@
         <w:tc>
           <w:tcPr>
             <w:tcW w:w="1169" w:type="dxa"/>
+            <w:vAlign w:val="center"/>
           </w:tcPr>
           <w:p>
             <w:pPr>
               <w:jc w:val="center"/>
               <w:rPr>
+                <w:b/>
+                <w:bCs/>
                 <w:color w:val="000000" w:themeColor="text1"/>
                 <w:sz w:val="20"/>
                 <w:szCs w:val="20"/>
@@ -8457,6 +8660,8 @@
             </w:pPr>
             <w:r>
               <w:rPr>
+                <w:b/>
+                <w:bCs/>
                 <w:color w:val="000000" w:themeColor="text1"/>
                 <w:sz w:val="20"/>
                 <w:szCs w:val="20"/>
@@ -8468,11 +8673,14 @@
         <w:tc>
           <w:tcPr>
             <w:tcW w:w="1169" w:type="dxa"/>
+            <w:vAlign w:val="center"/>
           </w:tcPr>
           <w:p>
             <w:pPr>
               <w:jc w:val="center"/>
               <w:rPr>
+                <w:b/>
+                <w:bCs/>
                 <w:color w:val="000000" w:themeColor="text1"/>
                 <w:sz w:val="20"/>
                 <w:szCs w:val="20"/>
@@ -8480,6 +8688,8 @@
             </w:pPr>
             <w:r>
               <w:rPr>
+                <w:b/>
+                <w:bCs/>
                 <w:color w:val="000000" w:themeColor="text1"/>
                 <w:sz w:val="20"/>
                 <w:szCs w:val="20"/>
@@ -8491,11 +8701,14 @@
         <w:tc>
           <w:tcPr>
             <w:tcW w:w="1169" w:type="dxa"/>
+            <w:vAlign w:val="center"/>
           </w:tcPr>
           <w:p>
             <w:pPr>
               <w:jc w:val="center"/>
               <w:rPr>
+                <w:b/>
+                <w:bCs/>
                 <w:color w:val="000000" w:themeColor="text1"/>
                 <w:sz w:val="20"/>
                 <w:szCs w:val="20"/>
@@ -8503,6 +8716,8 @@
             </w:pPr>
             <w:r>
               <w:rPr>
+                <w:b/>
+                <w:bCs/>
                 <w:color w:val="000000" w:themeColor="text1"/>
                 <w:sz w:val="20"/>
                 <w:szCs w:val="20"/>
@@ -8514,11 +8729,14 @@
         <w:tc>
           <w:tcPr>
             <w:tcW w:w="1169" w:type="dxa"/>
+            <w:vAlign w:val="center"/>
           </w:tcPr>
           <w:p>
             <w:pPr>
               <w:jc w:val="center"/>
               <w:rPr>
+                <w:b/>
+                <w:bCs/>
                 <w:color w:val="000000" w:themeColor="text1"/>
                 <w:sz w:val="20"/>
                 <w:szCs w:val="20"/>
@@ -8526,6 +8744,8 @@
             </w:pPr>
             <w:r>
               <w:rPr>
+                <w:b/>
+                <w:bCs/>
                 <w:color w:val="000000" w:themeColor="text1"/>
                 <w:sz w:val="20"/>
                 <w:szCs w:val="20"/>
@@ -8542,6 +8762,7 @@
         <w:tc>
           <w:tcPr>
             <w:tcW w:w="1168" w:type="dxa"/>
+            <w:vAlign w:val="center"/>
           </w:tcPr>
           <w:p>
             <w:pPr>
@@ -8565,6 +8786,7 @@
         <w:tc>
           <w:tcPr>
             <w:tcW w:w="1168" w:type="dxa"/>
+            <w:vAlign w:val="center"/>
           </w:tcPr>
           <w:p>
             <w:pPr>
@@ -8588,6 +8810,7 @@
         <w:tc>
           <w:tcPr>
             <w:tcW w:w="1169" w:type="dxa"/>
+            <w:vAlign w:val="center"/>
           </w:tcPr>
           <w:p>
             <w:pPr>
@@ -8611,6 +8834,7 @@
         <w:tc>
           <w:tcPr>
             <w:tcW w:w="1169" w:type="dxa"/>
+            <w:vAlign w:val="center"/>
           </w:tcPr>
           <w:p>
             <w:pPr>
@@ -8634,6 +8858,7 @@
         <w:tc>
           <w:tcPr>
             <w:tcW w:w="1169" w:type="dxa"/>
+            <w:vAlign w:val="center"/>
           </w:tcPr>
           <w:p>
             <w:pPr>
@@ -8657,6 +8882,7 @@
         <w:tc>
           <w:tcPr>
             <w:tcW w:w="1169" w:type="dxa"/>
+            <w:vAlign w:val="center"/>
           </w:tcPr>
           <w:p>
             <w:pPr>
@@ -8680,6 +8906,7 @@
         <w:tc>
           <w:tcPr>
             <w:tcW w:w="1169" w:type="dxa"/>
+            <w:vAlign w:val="center"/>
           </w:tcPr>
           <w:p>
             <w:pPr>
@@ -8703,6 +8930,7 @@
         <w:tc>
           <w:tcPr>
             <w:tcW w:w="1169" w:type="dxa"/>
+            <w:vAlign w:val="center"/>
           </w:tcPr>
           <w:p>
             <w:pPr>
@@ -8838,7 +9066,6 @@
           <w:rFonts w:ascii="Courier New" w:hAnsi="Courier New" w:cs="Courier New"/>
           <w:color w:val="000000" w:themeColor="text1"/>
         </w:rPr>
-        <w:lastRenderedPageBreak/>
         <w:t>time_adjust : Boolean</w:t>
       </w:r>
       <w:r>
@@ -8889,6 +9116,7 @@
           <w:rFonts w:ascii="Courier New" w:hAnsi="Courier New" w:cs="Courier New"/>
           <w:color w:val="000000" w:themeColor="text1"/>
         </w:rPr>
+        <w:lastRenderedPageBreak/>
         <w:t>file_duration : float</w:t>
       </w:r>
       <w:r>
@@ -8910,13 +9138,6 @@
         </w:rPr>
         <w:t>See examples in 5.4 for proper usage/syntax.</w:t>
       </w:r>
-    </w:p>
-    <w:p>
-      <w:pPr>
-        <w:rPr>
-          <w:color w:val="000000" w:themeColor="text1"/>
-        </w:rPr>
-      </w:pPr>
     </w:p>
     <w:p>
       <w:pPr>
@@ -8999,13 +9220,6 @@
         </w:rPr>
         <w:t xml:space="preserve">If only a filename is provided instead of a full path, the file will save in the same directory as the python file where the function was called. Generally, this would be the workspace. </w:t>
       </w:r>
-    </w:p>
-    <w:p>
-      <w:pPr>
-        <w:rPr>
-          <w:color w:val="000000" w:themeColor="text1"/>
-        </w:rPr>
-      </w:pPr>
     </w:p>
     <w:p>
       <w:pPr>
@@ -9169,7 +9383,6 @@
         <w:rPr>
           <w:color w:val="BF4E14" w:themeColor="accent2" w:themeShade="BF"/>
         </w:rPr>
-        <w:lastRenderedPageBreak/>
         <w:t>5.2.2 HistogramPlotter</w:t>
       </w:r>
       <w:bookmarkEnd w:id="31"/>
@@ -9283,6 +9496,7 @@
           <w:rFonts w:ascii="Courier New" w:hAnsi="Courier New" w:cs="Courier New"/>
           <w:color w:val="000000" w:themeColor="text1"/>
         </w:rPr>
+        <w:lastRenderedPageBreak/>
         <w:t>generate_images()</w:t>
       </w:r>
       <w:r>
@@ -9319,13 +9533,6 @@
     </w:p>
     <w:p>
       <w:pPr>
-        <w:rPr>
-          <w:color w:val="000000" w:themeColor="text1"/>
-        </w:rPr>
-      </w:pPr>
-    </w:p>
-    <w:p>
-      <w:pPr>
         <w:pStyle w:val="Heading2"/>
         <w:ind w:left="288"/>
         <w:rPr>
@@ -9356,13 +9563,6 @@
     </w:p>
     <w:p>
       <w:pPr>
-        <w:rPr>
-          <w:color w:val="000000" w:themeColor="text1"/>
-        </w:rPr>
-      </w:pPr>
-    </w:p>
-    <w:p>
-      <w:pPr>
         <w:pStyle w:val="Heading3"/>
         <w:ind w:left="288"/>
         <w:rPr>
@@ -9485,15 +9685,20 @@
         <w:rPr>
           <w:color w:val="000000" w:themeColor="text1"/>
         </w:rPr>
-        <w:t xml:space="preserve"> buffers and groups, and a preview of the first few rows. </w:t>
-      </w:r>
-    </w:p>
-    <w:p>
-      <w:pPr>
-        <w:rPr>
-          <w:color w:val="000000" w:themeColor="text1"/>
-        </w:rPr>
-      </w:pPr>
+        <w:t xml:space="preserve"> buffers and groups, and a preview of the fi</w:t>
+      </w:r>
+      <w:r>
+        <w:rPr>
+          <w:color w:val="000000" w:themeColor="text1"/>
+        </w:rPr>
+        <w:t>r</w:t>
+      </w:r>
+      <w:r>
+        <w:rPr>
+          <w:color w:val="000000" w:themeColor="text1"/>
+        </w:rPr>
+        <w:t xml:space="preserve">st few rows. </w:t>
+      </w:r>
     </w:p>
     <w:p>
       <w:pPr>
@@ -9574,7 +9779,6 @@
         <w:rPr>
           <w:color w:val="000000" w:themeColor="text1"/>
         </w:rPr>
-        <w:lastRenderedPageBreak/>
         <w:t xml:space="preserve">For </w:t>
       </w:r>
       <w:r>
@@ -9629,13 +9833,6 @@
         </w:rPr>
         <w:t xml:space="preserve">With this filtering, you can then use some of the functions in plotter.py to visualize data. </w:t>
       </w:r>
-    </w:p>
-    <w:p>
-      <w:pPr>
-        <w:rPr>
-          <w:color w:val="000000" w:themeColor="text1"/>
-        </w:rPr>
-      </w:pPr>
     </w:p>
     <w:p>
       <w:pPr>
@@ -9673,6 +9870,7 @@
     </w:p>
     <w:p>
       <w:pPr>
+        <w:spacing w:line="240" w:lineRule="auto"/>
         <w:rPr>
           <w:color w:val="000000" w:themeColor="text1"/>
         </w:rPr>
@@ -9686,6 +9884,7 @@
     </w:p>
     <w:p>
       <w:pPr>
+        <w:spacing w:line="240" w:lineRule="auto"/>
         <w:ind w:left="144"/>
         <w:rPr>
           <w:rFonts w:ascii="Courier New" w:hAnsi="Courier New" w:cs="Courier New"/>
@@ -9702,6 +9901,7 @@
     </w:p>
     <w:p>
       <w:pPr>
+        <w:spacing w:line="240" w:lineRule="auto"/>
         <w:ind w:left="144"/>
         <w:rPr>
           <w:rFonts w:ascii="Courier New" w:hAnsi="Courier New" w:cs="Courier New"/>
@@ -9718,6 +9918,7 @@
     </w:p>
     <w:p>
       <w:pPr>
+        <w:spacing w:line="240" w:lineRule="auto"/>
         <w:ind w:left="144"/>
         <w:rPr>
           <w:rFonts w:ascii="Courier New" w:hAnsi="Courier New" w:cs="Courier New"/>
@@ -9734,26 +9935,30 @@
     </w:p>
     <w:p>
       <w:pPr>
-        <w:rPr>
-          <w:color w:val="000000" w:themeColor="text1"/>
-        </w:rPr>
-      </w:pPr>
-    </w:p>
-    <w:p>
-      <w:pPr>
-        <w:rPr>
-          <w:color w:val="000000" w:themeColor="text1"/>
-        </w:rPr>
-      </w:pPr>
-      <w:r>
-        <w:rPr>
-          <w:color w:val="000000" w:themeColor="text1"/>
-        </w:rPr>
+        <w:spacing w:line="240" w:lineRule="auto"/>
+        <w:rPr>
+          <w:color w:val="000000" w:themeColor="text1"/>
+        </w:rPr>
+      </w:pPr>
+    </w:p>
+    <w:p>
+      <w:pPr>
+        <w:spacing w:line="240" w:lineRule="auto"/>
+        <w:rPr>
+          <w:color w:val="000000" w:themeColor="text1"/>
+        </w:rPr>
+      </w:pPr>
+      <w:r>
+        <w:rPr>
+          <w:color w:val="000000" w:themeColor="text1"/>
+        </w:rPr>
+        <w:lastRenderedPageBreak/>
         <w:t>Load SignalsIO() class into object:</w:t>
       </w:r>
     </w:p>
     <w:p>
       <w:pPr>
+        <w:spacing w:line="240" w:lineRule="auto"/>
         <w:ind w:left="144"/>
         <w:rPr>
           <w:rFonts w:ascii="Courier New" w:hAnsi="Courier New" w:cs="Courier New"/>
@@ -9770,13 +9975,15 @@
     </w:p>
     <w:p>
       <w:pPr>
-        <w:rPr>
-          <w:color w:val="000000" w:themeColor="text1"/>
-        </w:rPr>
-      </w:pPr>
-    </w:p>
-    <w:p>
-      <w:pPr>
+        <w:spacing w:line="240" w:lineRule="auto"/>
+        <w:rPr>
+          <w:color w:val="000000" w:themeColor="text1"/>
+        </w:rPr>
+      </w:pPr>
+    </w:p>
+    <w:p>
+      <w:pPr>
+        <w:spacing w:line="240" w:lineRule="auto"/>
         <w:rPr>
           <w:color w:val="000000" w:themeColor="text1"/>
         </w:rPr>
@@ -9790,6 +9997,7 @@
     </w:p>
     <w:p>
       <w:pPr>
+        <w:spacing w:line="240" w:lineRule="auto"/>
         <w:ind w:left="144"/>
         <w:rPr>
           <w:rFonts w:ascii="Courier New" w:hAnsi="Courier New" w:cs="Courier New"/>
@@ -9806,6 +10014,7 @@
     </w:p>
     <w:p>
       <w:pPr>
+        <w:spacing w:line="240" w:lineRule="auto"/>
         <w:ind w:left="144"/>
         <w:rPr>
           <w:rFonts w:ascii="Courier New" w:hAnsi="Courier New" w:cs="Courier New"/>
@@ -9822,6 +10031,7 @@
     </w:p>
     <w:p>
       <w:pPr>
+        <w:spacing w:line="240" w:lineRule="auto"/>
         <w:ind w:left="144"/>
         <w:rPr>
           <w:rFonts w:ascii="Courier New" w:hAnsi="Courier New" w:cs="Courier New"/>
@@ -9838,13 +10048,15 @@
     </w:p>
     <w:p>
       <w:pPr>
-        <w:rPr>
-          <w:color w:val="000000" w:themeColor="text1"/>
-        </w:rPr>
-      </w:pPr>
-    </w:p>
-    <w:p>
-      <w:pPr>
+        <w:spacing w:line="240" w:lineRule="auto"/>
+        <w:rPr>
+          <w:color w:val="000000" w:themeColor="text1"/>
+        </w:rPr>
+      </w:pPr>
+    </w:p>
+    <w:p>
+      <w:pPr>
+        <w:spacing w:line="240" w:lineRule="auto"/>
         <w:rPr>
           <w:color w:val="000000" w:themeColor="text1"/>
         </w:rPr>
@@ -9858,6 +10070,7 @@
     </w:p>
     <w:p>
       <w:pPr>
+        <w:spacing w:line="240" w:lineRule="auto"/>
         <w:ind w:left="144"/>
         <w:rPr>
           <w:rFonts w:ascii="Courier New" w:hAnsi="Courier New" w:cs="Courier New"/>
@@ -9874,13 +10087,15 @@
     </w:p>
     <w:p>
       <w:pPr>
-        <w:rPr>
-          <w:color w:val="000000" w:themeColor="text1"/>
-        </w:rPr>
-      </w:pPr>
-    </w:p>
-    <w:p>
-      <w:pPr>
+        <w:spacing w:line="240" w:lineRule="auto"/>
+        <w:rPr>
+          <w:color w:val="000000" w:themeColor="text1"/>
+        </w:rPr>
+      </w:pPr>
+    </w:p>
+    <w:p>
+      <w:pPr>
+        <w:spacing w:line="240" w:lineRule="auto"/>
         <w:rPr>
           <w:color w:val="000000" w:themeColor="text1"/>
         </w:rPr>
@@ -9894,6 +10109,7 @@
     </w:p>
     <w:p>
       <w:pPr>
+        <w:spacing w:line="240" w:lineRule="auto"/>
         <w:ind w:left="144"/>
         <w:rPr>
           <w:rFonts w:ascii="Courier New" w:hAnsi="Courier New" w:cs="Courier New"/>
@@ -9910,27 +10126,29 @@
     </w:p>
     <w:p>
       <w:pPr>
-        <w:rPr>
-          <w:color w:val="000000" w:themeColor="text1"/>
-        </w:rPr>
-      </w:pPr>
-    </w:p>
-    <w:p>
-      <w:pPr>
-        <w:rPr>
-          <w:color w:val="000000" w:themeColor="text1"/>
-        </w:rPr>
-      </w:pPr>
-      <w:r>
-        <w:rPr>
-          <w:color w:val="000000" w:themeColor="text1"/>
-        </w:rPr>
-        <w:lastRenderedPageBreak/>
+        <w:spacing w:line="240" w:lineRule="auto"/>
+        <w:rPr>
+          <w:color w:val="000000" w:themeColor="text1"/>
+        </w:rPr>
+      </w:pPr>
+    </w:p>
+    <w:p>
+      <w:pPr>
+        <w:spacing w:line="240" w:lineRule="auto"/>
+        <w:rPr>
+          <w:color w:val="000000" w:themeColor="text1"/>
+        </w:rPr>
+      </w:pPr>
+      <w:r>
+        <w:rPr>
+          <w:color w:val="000000" w:themeColor="text1"/>
+        </w:rPr>
         <w:t>Load the .pixelActivations files from directory, load files 10 through 19 with a step of 2, and enable ToA continuity:</w:t>
       </w:r>
     </w:p>
     <w:p>
       <w:pPr>
+        <w:spacing w:line="240" w:lineRule="auto"/>
         <w:ind w:left="144"/>
         <w:rPr>
           <w:rFonts w:ascii="Courier New" w:hAnsi="Courier New" w:cs="Courier New"/>
@@ -9947,13 +10165,15 @@
     </w:p>
     <w:p>
       <w:pPr>
-        <w:rPr>
-          <w:color w:val="000000" w:themeColor="text1"/>
-        </w:rPr>
-      </w:pPr>
-    </w:p>
-    <w:p>
-      <w:pPr>
+        <w:spacing w:line="240" w:lineRule="auto"/>
+        <w:rPr>
+          <w:color w:val="000000" w:themeColor="text1"/>
+        </w:rPr>
+      </w:pPr>
+    </w:p>
+    <w:p>
+      <w:pPr>
+        <w:spacing w:line="240" w:lineRule="auto"/>
         <w:rPr>
           <w:color w:val="000000" w:themeColor="text1"/>
         </w:rPr>
@@ -9967,6 +10187,7 @@
     </w:p>
     <w:p>
       <w:pPr>
+        <w:spacing w:line="240" w:lineRule="auto"/>
         <w:ind w:left="144"/>
         <w:rPr>
           <w:rFonts w:ascii="Courier New" w:hAnsi="Courier New" w:cs="Courier New"/>
@@ -9983,13 +10204,15 @@
     </w:p>
     <w:p>
       <w:pPr>
-        <w:rPr>
-          <w:color w:val="000000" w:themeColor="text1"/>
-        </w:rPr>
-      </w:pPr>
-    </w:p>
-    <w:p>
-      <w:pPr>
+        <w:spacing w:line="240" w:lineRule="auto"/>
+        <w:rPr>
+          <w:color w:val="000000" w:themeColor="text1"/>
+        </w:rPr>
+      </w:pPr>
+    </w:p>
+    <w:p>
+      <w:pPr>
+        <w:spacing w:line="240" w:lineRule="auto"/>
         <w:rPr>
           <w:color w:val="000000" w:themeColor="text1"/>
         </w:rPr>
@@ -10003,6 +10226,7 @@
     </w:p>
     <w:p>
       <w:pPr>
+        <w:spacing w:line="240" w:lineRule="auto"/>
         <w:ind w:left="144"/>
         <w:rPr>
           <w:rFonts w:ascii="Courier New" w:hAnsi="Courier New" w:cs="Courier New"/>
@@ -10038,12 +10262,14 @@
         <w:rPr>
           <w:color w:val="BF4E14" w:themeColor="accent2" w:themeShade="BF"/>
         </w:rPr>
+        <w:lastRenderedPageBreak/>
         <w:t>5.4.2 Plotter Examples</w:t>
       </w:r>
       <w:bookmarkEnd w:id="38"/>
     </w:p>
     <w:p>
       <w:pPr>
+        <w:spacing w:line="240" w:lineRule="auto"/>
         <w:rPr>
           <w:color w:val="000000" w:themeColor="text1"/>
         </w:rPr>
@@ -10057,6 +10283,7 @@
     </w:p>
     <w:p>
       <w:pPr>
+        <w:spacing w:line="240" w:lineRule="auto"/>
         <w:ind w:left="288"/>
         <w:rPr>
           <w:rFonts w:ascii="Courier New" w:hAnsi="Courier New" w:cs="Courier New"/>
@@ -10073,6 +10300,7 @@
     </w:p>
     <w:p>
       <w:pPr>
+        <w:spacing w:line="240" w:lineRule="auto"/>
         <w:ind w:left="288"/>
         <w:rPr>
           <w:rFonts w:ascii="Courier New" w:hAnsi="Courier New" w:cs="Courier New"/>
@@ -10086,14 +10314,6 @@
         </w:rPr>
         <w:t>HistogramPlotter.plot_2D_histogram(pixel_df)</w:t>
       </w:r>
-    </w:p>
-    <w:p>
-      <w:pPr>
-        <w:ind w:left="288"/>
-        <w:rPr>
-          <w:color w:val="000000" w:themeColor="text1"/>
-        </w:rPr>
-      </w:pPr>
     </w:p>
     <w:p>
       <w:pPr>
@@ -10114,6 +10334,7 @@
     </w:p>
     <w:p>
       <w:pPr>
+        <w:spacing w:line="240" w:lineRule="auto"/>
         <w:rPr>
           <w:color w:val="000000" w:themeColor="text1"/>
         </w:rPr>
@@ -10127,6 +10348,7 @@
     </w:p>
     <w:p>
       <w:pPr>
+        <w:spacing w:line="240" w:lineRule="auto"/>
         <w:ind w:left="144"/>
         <w:rPr>
           <w:rFonts w:ascii="Courier New" w:hAnsi="Courier New" w:cs="Courier New"/>
@@ -10143,13 +10365,15 @@
     </w:p>
     <w:p>
       <w:pPr>
-        <w:rPr>
-          <w:color w:val="000000" w:themeColor="text1"/>
-        </w:rPr>
-      </w:pPr>
-    </w:p>
-    <w:p>
-      <w:pPr>
+        <w:spacing w:line="240" w:lineRule="auto"/>
+        <w:rPr>
+          <w:color w:val="000000" w:themeColor="text1"/>
+        </w:rPr>
+      </w:pPr>
+    </w:p>
+    <w:p>
+      <w:pPr>
+        <w:spacing w:line="240" w:lineRule="auto"/>
         <w:rPr>
           <w:color w:val="000000" w:themeColor="text1"/>
         </w:rPr>
@@ -10163,6 +10387,7 @@
     </w:p>
     <w:p>
       <w:pPr>
+        <w:spacing w:line="240" w:lineRule="auto"/>
         <w:ind w:left="144"/>
         <w:rPr>
           <w:rFonts w:ascii="Courier New" w:hAnsi="Courier New" w:cs="Courier New"/>
@@ -10179,13 +10404,15 @@
     </w:p>
     <w:p>
       <w:pPr>
-        <w:rPr>
-          <w:color w:val="000000" w:themeColor="text1"/>
-        </w:rPr>
-      </w:pPr>
-    </w:p>
-    <w:p>
-      <w:pPr>
+        <w:spacing w:line="240" w:lineRule="auto"/>
+        <w:rPr>
+          <w:color w:val="000000" w:themeColor="text1"/>
+        </w:rPr>
+      </w:pPr>
+    </w:p>
+    <w:p>
+      <w:pPr>
+        <w:spacing w:line="240" w:lineRule="auto"/>
         <w:rPr>
           <w:color w:val="000000" w:themeColor="text1"/>
         </w:rPr>
@@ -10199,6 +10426,7 @@
     </w:p>
     <w:p>
       <w:pPr>
+        <w:spacing w:line="240" w:lineRule="auto"/>
         <w:ind w:left="144"/>
         <w:rPr>
           <w:rFonts w:ascii="Courier New" w:hAnsi="Courier New" w:cs="Courier New"/>
@@ -10210,19 +10438,20 @@
           <w:rFonts w:ascii="Courier New" w:hAnsi="Courier New" w:cs="Courier New"/>
           <w:color w:val="000000" w:themeColor="text1"/>
         </w:rPr>
-        <w:lastRenderedPageBreak/>
         <w:t>pixel_df = analyzer.filter_by_signal_type(df, "Pixel")</w:t>
       </w:r>
     </w:p>
     <w:p>
       <w:pPr>
-        <w:rPr>
-          <w:color w:val="000000" w:themeColor="text1"/>
-        </w:rPr>
-      </w:pPr>
-    </w:p>
-    <w:p>
-      <w:pPr>
+        <w:spacing w:line="240" w:lineRule="auto"/>
+        <w:rPr>
+          <w:color w:val="000000" w:themeColor="text1"/>
+        </w:rPr>
+      </w:pPr>
+    </w:p>
+    <w:p>
+      <w:pPr>
+        <w:spacing w:line="240" w:lineRule="auto"/>
         <w:rPr>
           <w:color w:val="000000" w:themeColor="text1"/>
         </w:rPr>
@@ -10236,6 +10465,7 @@
     </w:p>
     <w:p>
       <w:pPr>
+        <w:spacing w:line="240" w:lineRule="auto"/>
         <w:ind w:left="144"/>
         <w:rPr>
           <w:rFonts w:ascii="Courier New" w:hAnsi="Courier New" w:cs="Courier New"/>
@@ -10249,13 +10479,6 @@
         </w:rPr>
         <w:t>time_df = analyzer.filter_by_time_range(df, 1.5, 2.0)</w:t>
       </w:r>
-    </w:p>
-    <w:p>
-      <w:pPr>
-        <w:rPr>
-          <w:color w:val="000000" w:themeColor="text1"/>
-        </w:rPr>
-      </w:pPr>
     </w:p>
     <w:p>
       <w:pPr>

</xml_diff>

<commit_message>
Making manual pretty. Should be last version for today maybe? who knows
</commit_message>
<xml_diff>
--- a/docs/HERMES Manual.docx
+++ b/docs/HERMES Manual.docx
@@ -122,7 +122,7 @@
           </mc:Choice>
           <mc:Fallback>
             <w:pict>
-              <v:rect w14:anchorId="67D87598" id="Rectangle 1" o:spid="_x0000_s1026" style="position:absolute;margin-left:-73.65pt;margin-top:166.95pt;width:620.3pt;height:75pt;z-index:-251657216;visibility:visible;mso-wrap-style:square;mso-width-percent:0;mso-height-percent:0;mso-wrap-distance-left:9pt;mso-wrap-distance-top:0;mso-wrap-distance-right:9pt;mso-wrap-distance-bottom:0;mso-position-horizontal:absolute;mso-position-horizontal-relative:text;mso-position-vertical:absolute;mso-position-vertical-relative:text;mso-width-percent:0;mso-height-percent:0;mso-width-relative:margin;mso-height-relative:margin;v-text-anchor:middle" o:gfxdata="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" fillcolor="#bf4e14 [2405]" stroked="f" strokeweight="1pt"/>
+              <v:rect w14:anchorId="00D46C22" id="Rectangle 1" o:spid="_x0000_s1026" style="position:absolute;margin-left:-73.65pt;margin-top:166.95pt;width:620.3pt;height:75pt;z-index:-251657216;visibility:visible;mso-wrap-style:square;mso-width-percent:0;mso-height-percent:0;mso-wrap-distance-left:9pt;mso-wrap-distance-top:0;mso-wrap-distance-right:9pt;mso-wrap-distance-bottom:0;mso-position-horizontal:absolute;mso-position-horizontal-relative:text;mso-position-vertical:absolute;mso-position-vertical-relative:text;mso-width-percent:0;mso-height-percent:0;mso-width-relative:margin;mso-height-relative:margin;v-text-anchor:middle" o:gfxdata="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" fillcolor="#bf4e14 [2405]" stroked="f" strokeweight="1pt"/>
             </w:pict>
           </mc:Fallback>
         </mc:AlternateContent>
@@ -7373,13 +7373,20 @@
         </w:rPr>
         <w:t>Enable/Disable ability to write raw signals</w:t>
       </w:r>
-    </w:p>
-    <w:p>
-      <w:pPr>
+      <w:r>
         <w:rPr>
           <w:rFonts w:cs="Courier New"/>
           <w:color w:val="000000" w:themeColor="text1"/>
         </w:rPr>
+        <w:t>.</w:t>
+      </w:r>
+    </w:p>
+    <w:p>
+      <w:pPr>
+        <w:rPr>
+          <w:rFonts w:cs="Courier New"/>
+          <w:color w:val="000000" w:themeColor="text1"/>
+        </w:rPr>
       </w:pPr>
       <w:r>
         <w:rPr>
@@ -7394,6 +7401,13 @@
           <w:color w:val="000000" w:themeColor="text1"/>
         </w:rPr>
         <w:t>Enable/Disable ability to sort signals</w:t>
+      </w:r>
+      <w:r>
+        <w:rPr>
+          <w:rFonts w:cs="Courier New"/>
+          <w:color w:val="000000" w:themeColor="text1"/>
+        </w:rPr>
+        <w:t>.</w:t>
       </w:r>
     </w:p>
     <w:p>
@@ -7438,32 +7452,38 @@
           <w:rFonts w:cs="Courier New"/>
           <w:color w:val="000000" w:themeColor="text1"/>
         </w:rPr>
-        <w:t xml:space="preserve">I have no idea what this does. </w:t>
-      </w:r>
-      <w:r>
+        <w:t>Enable/Disable ability to write photons.</w:t>
+      </w:r>
+    </w:p>
+    <w:p>
+      <w:pPr>
         <w:rPr>
           <w:rFonts w:cs="Courier New"/>
           <w:color w:val="000000" w:themeColor="text1"/>
         </w:rPr>
-        <w:t xml:space="preserve">I suppose it writes </w:t>
-      </w:r>
-      <w:proofErr w:type="gramStart"/>
-      <w:r>
+      </w:pPr>
+    </w:p>
+    <w:p>
+      <w:pPr>
         <w:rPr>
           <w:rFonts w:cs="Courier New"/>
           <w:color w:val="000000" w:themeColor="text1"/>
         </w:rPr>
-        <w:t>photons?</w:t>
-      </w:r>
-      <w:proofErr w:type="gramEnd"/>
-    </w:p>
-    <w:p>
-      <w:pPr>
+      </w:pPr>
+      <w:r>
+        <w:rPr>
+          <w:rFonts w:ascii="Courier New" w:hAnsi="Courier New" w:cs="Courier New"/>
+          <w:color w:val="000000" w:themeColor="text1"/>
+        </w:rPr>
+        <w:t xml:space="preserve">verboseLevel = </w:t>
+      </w:r>
+      <w:r>
         <w:rPr>
           <w:rFonts w:cs="Courier New"/>
           <w:color w:val="000000" w:themeColor="text1"/>
         </w:rPr>
-      </w:pPr>
+        <w:t xml:space="preserve">Gives user detailed terminal output depending on value. </w:t>
+      </w:r>
     </w:p>
     <w:p>
       <w:pPr>
@@ -7474,17 +7494,17 @@
       </w:pPr>
       <w:r>
         <w:rPr>
-          <w:rFonts w:ascii="Courier New" w:hAnsi="Courier New" w:cs="Courier New"/>
-          <w:color w:val="000000" w:themeColor="text1"/>
-        </w:rPr>
-        <w:t xml:space="preserve">verboseLevel = </w:t>
-      </w:r>
-      <w:r>
-        <w:rPr>
           <w:rFonts w:cs="Courier New"/>
           <w:color w:val="000000" w:themeColor="text1"/>
         </w:rPr>
-        <w:t>Gives user detailed terminal output depending on value. 0 = Silent mode, 1 = Basic Information, 2 = Detailed logs</w:t>
+        <w:t>0 = Silent mode, 1 = Basic Information, 2 = Detailed logs</w:t>
+      </w:r>
+      <w:r>
+        <w:rPr>
+          <w:rFonts w:cs="Courier New"/>
+          <w:color w:val="000000" w:themeColor="text1"/>
+        </w:rPr>
+        <w:t>.</w:t>
       </w:r>
     </w:p>
     <w:p>
@@ -7799,23 +7819,7 @@
           <w:rFonts w:ascii="Courier New" w:hAnsi="Courier New" w:cs="Courier New"/>
           <w:color w:val="000000" w:themeColor="text1"/>
         </w:rPr>
-        <w:t>tpx3SpidrUnpacker -</w:t>
-      </w:r>
-      <w:proofErr w:type="spellStart"/>
-      <w:r>
-        <w:rPr>
-          <w:rFonts w:ascii="Courier New" w:hAnsi="Courier New" w:cs="Courier New"/>
-          <w:color w:val="000000" w:themeColor="text1"/>
-        </w:rPr>
-        <w:t>i</w:t>
-      </w:r>
-      <w:proofErr w:type="spellEnd"/>
-      <w:r>
-        <w:rPr>
-          <w:rFonts w:ascii="Courier New" w:hAnsi="Courier New" w:cs="Courier New"/>
-          <w:color w:val="000000" w:themeColor="text1"/>
-        </w:rPr>
-        <w:t xml:space="preserve"> data/run0001.tpx3 -o output/</w:t>
+        <w:t>tpx3SpidrUnpacker -i data/run0001.tpx3 -o output/</w:t>
       </w:r>
     </w:p>
     <w:p>
@@ -7848,23 +7852,7 @@
           <w:color w:val="000000" w:themeColor="text1"/>
         </w:rPr>
         <w:lastRenderedPageBreak/>
-        <w:t>tpx3SpidrUnpacker -</w:t>
-      </w:r>
-      <w:proofErr w:type="spellStart"/>
-      <w:r>
-        <w:rPr>
-          <w:rFonts w:ascii="Courier New" w:hAnsi="Courier New" w:cs="Courier New"/>
-          <w:color w:val="000000" w:themeColor="text1"/>
-        </w:rPr>
-        <w:t>i</w:t>
-      </w:r>
-      <w:proofErr w:type="spellEnd"/>
-      <w:r>
-        <w:rPr>
-          <w:rFonts w:ascii="Courier New" w:hAnsi="Courier New" w:cs="Courier New"/>
-          <w:color w:val="000000" w:themeColor="text1"/>
-        </w:rPr>
-        <w:t xml:space="preserve"> data/run0001.tpx3 -o output/ -c unpacker.config</w:t>
+        <w:t>tpx3SpidrUnpacker -i data/run0001.tpx3 -o output/ -c unpacker.config</w:t>
       </w:r>
     </w:p>
     <w:p>
@@ -7946,23 +7934,7 @@
           <w:rFonts w:ascii="Courier New" w:hAnsi="Courier New" w:cs="Courier New"/>
           <w:color w:val="000000" w:themeColor="text1"/>
         </w:rPr>
-        <w:t>tpx3SpidrUnpacker -</w:t>
-      </w:r>
-      <w:proofErr w:type="spellStart"/>
-      <w:r>
-        <w:rPr>
-          <w:rFonts w:ascii="Courier New" w:hAnsi="Courier New" w:cs="Courier New"/>
-          <w:color w:val="000000" w:themeColor="text1"/>
-        </w:rPr>
-        <w:t>i</w:t>
-      </w:r>
-      <w:proofErr w:type="spellEnd"/>
-      <w:r>
-        <w:rPr>
-          <w:rFonts w:ascii="Courier New" w:hAnsi="Courier New" w:cs="Courier New"/>
-          <w:color w:val="000000" w:themeColor="text1"/>
-        </w:rPr>
-        <w:t xml:space="preserve"> data/run0002.tpx3 -o output/ -C -S 2 -T 5e-9 -P 3</w:t>
+        <w:t>tpx3SpidrUnpacker -i data/run0002.tpx3 -o output/ -C -S 2 -T 5e-9 -P 3</w:t>
       </w:r>
     </w:p>
     <w:p>
@@ -8247,16 +8219,8 @@
               <w:rPr>
                 <w:color w:val="000000" w:themeColor="text1"/>
               </w:rPr>
-              <w:t>.</w:t>
+              <w:t>.exportpixels</w:t>
             </w:r>
-            <w:proofErr w:type="spellStart"/>
-            <w:r>
-              <w:rPr>
-                <w:color w:val="000000" w:themeColor="text1"/>
-              </w:rPr>
-              <w:t>exportpixels</w:t>
-            </w:r>
-            <w:proofErr w:type="spellEnd"/>
           </w:p>
         </w:tc>
         <w:tc>

</xml_diff>

<commit_message>
Removing fillHistograms from unpacker, using namespace std for everything for cleanliness too.
</commit_message>
<xml_diff>
--- a/docs/HERMES Manual.docx
+++ b/docs/HERMES Manual.docx
@@ -122,7 +122,7 @@
           </mc:Choice>
           <mc:Fallback>
             <w:pict>
-              <v:rect w14:anchorId="00D46C22" id="Rectangle 1" o:spid="_x0000_s1026" style="position:absolute;margin-left:-73.65pt;margin-top:166.95pt;width:620.3pt;height:75pt;z-index:-251657216;visibility:visible;mso-wrap-style:square;mso-width-percent:0;mso-height-percent:0;mso-wrap-distance-left:9pt;mso-wrap-distance-top:0;mso-wrap-distance-right:9pt;mso-wrap-distance-bottom:0;mso-position-horizontal:absolute;mso-position-horizontal-relative:text;mso-position-vertical:absolute;mso-position-vertical-relative:text;mso-width-percent:0;mso-height-percent:0;mso-width-relative:margin;mso-height-relative:margin;v-text-anchor:middle" o:gfxdata="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" fillcolor="#bf4e14 [2405]" stroked="f" strokeweight="1pt"/>
+              <v:rect w14:anchorId="35EE8540" id="Rectangle 1" o:spid="_x0000_s1026" style="position:absolute;margin-left:-73.65pt;margin-top:166.95pt;width:620.3pt;height:75pt;z-index:-251657216;visibility:visible;mso-wrap-style:square;mso-width-percent:0;mso-height-percent:0;mso-wrap-distance-left:9pt;mso-wrap-distance-top:0;mso-wrap-distance-right:9pt;mso-wrap-distance-bottom:0;mso-position-horizontal:absolute;mso-position-horizontal-relative:text;mso-position-vertical:absolute;mso-position-vertical-relative:text;mso-width-percent:0;mso-height-percent:0;mso-width-relative:margin;mso-height-relative:margin;v-text-anchor:middle" o:gfxdata="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" fillcolor="#bf4e14 [2405]" stroked="f" strokeweight="1pt"/>
             </w:pict>
           </mc:Fallback>
         </mc:AlternateContent>
@@ -237,7 +237,7 @@
         <w:rPr>
           <w:color w:val="000000" w:themeColor="text1"/>
         </w:rPr>
-        <w:t>4</w:t>
+        <w:t>5</w:t>
       </w:r>
       <w:r>
         <w:rPr>
@@ -725,7 +725,7 @@
             <w:rPr>
               <w:noProof/>
             </w:rPr>
-            <w:t>5</w:t>
+            <w:t>4</w:t>
           </w:r>
           <w:r>
             <w:rPr>
@@ -788,7 +788,7 @@
             <w:rPr>
               <w:noProof/>
             </w:rPr>
-            <w:t>5</w:t>
+            <w:t>4</w:t>
           </w:r>
           <w:r>
             <w:rPr>
@@ -914,7 +914,7 @@
             <w:rPr>
               <w:noProof/>
             </w:rPr>
-            <w:t>6</w:t>
+            <w:t>5</w:t>
           </w:r>
           <w:r>
             <w:rPr>
@@ -977,7 +977,7 @@
             <w:rPr>
               <w:noProof/>
             </w:rPr>
-            <w:t>7</w:t>
+            <w:t>6</w:t>
           </w:r>
           <w:r>
             <w:rPr>
@@ -1041,7 +1041,7 @@
             <w:rPr>
               <w:noProof/>
             </w:rPr>
-            <w:t>7</w:t>
+            <w:t>6</w:t>
           </w:r>
           <w:r>
             <w:rPr>
@@ -1295,7 +1295,7 @@
             <w:rPr>
               <w:noProof/>
             </w:rPr>
-            <w:t>9</w:t>
+            <w:t>8</w:t>
           </w:r>
           <w:r>
             <w:rPr>
@@ -1486,7 +1486,7 @@
             <w:rPr>
               <w:noProof/>
             </w:rPr>
-            <w:t>10</w:t>
+            <w:t>9</w:t>
           </w:r>
           <w:r>
             <w:rPr>
@@ -1550,7 +1550,7 @@
             <w:rPr>
               <w:noProof/>
             </w:rPr>
-            <w:t>10</w:t>
+            <w:t>9</w:t>
           </w:r>
           <w:r>
             <w:rPr>
@@ -2189,7 +2189,7 @@
             <w:rPr>
               <w:noProof/>
             </w:rPr>
-            <w:t>16</w:t>
+            <w:t>15</w:t>
           </w:r>
           <w:r>
             <w:rPr>
@@ -2253,7 +2253,7 @@
             <w:rPr>
               <w:noProof/>
             </w:rPr>
-            <w:t>16</w:t>
+            <w:t>15</w:t>
           </w:r>
           <w:r>
             <w:rPr>
@@ -2507,7 +2507,7 @@
             <w:rPr>
               <w:noProof/>
             </w:rPr>
-            <w:t>17</w:t>
+            <w:t>16</w:t>
           </w:r>
           <w:r>
             <w:rPr>
@@ -2571,7 +2571,7 @@
             <w:rPr>
               <w:noProof/>
             </w:rPr>
-            <w:t>17</w:t>
+            <w:t>16</w:t>
           </w:r>
           <w:r>
             <w:rPr>
@@ -2762,7 +2762,7 @@
             <w:rPr>
               <w:noProof/>
             </w:rPr>
-            <w:t>19</w:t>
+            <w:t>18</w:t>
           </w:r>
           <w:r>
             <w:rPr>
@@ -3477,7 +3477,13 @@
         <w:rPr>
           <w:color w:val="000000" w:themeColor="text1"/>
         </w:rPr>
-        <w:t>Acquiring data:</w:t>
+        <w:t>Acquiring dat</w:t>
+      </w:r>
+      <w:r>
+        <w:rPr>
+          <w:color w:val="000000" w:themeColor="text1"/>
+        </w:rPr>
+        <w:t>a - This copies the acquisition python files to the workspace.</w:t>
       </w:r>
     </w:p>
     <w:p>
@@ -3508,7 +3514,14 @@
           <w:rFonts w:cs="Courier New"/>
           <w:color w:val="000000" w:themeColor="text1"/>
         </w:rPr>
-        <w:t>Unpacking data:</w:t>
+        <w:t>Unpacking data</w:t>
+      </w:r>
+      <w:r>
+        <w:rPr>
+          <w:rFonts w:cs="Courier New"/>
+          <w:color w:val="000000" w:themeColor="text1"/>
+        </w:rPr>
+        <w:t xml:space="preserve"> - This creates the unpacker binary and copies it to the workspace.</w:t>
       </w:r>
     </w:p>
     <w:p>
@@ -3536,7 +3549,13 @@
         <w:rPr>
           <w:color w:val="000000" w:themeColor="text1"/>
         </w:rPr>
-        <w:t>Analyzing data:</w:t>
+        <w:t>Analyzing data</w:t>
+      </w:r>
+      <w:r>
+        <w:rPr>
+          <w:color w:val="000000" w:themeColor="text1"/>
+        </w:rPr>
+        <w:t xml:space="preserve"> - This copies the analysis example notebook to the workspace. </w:t>
       </w:r>
     </w:p>
     <w:p>
@@ -3745,7 +3764,19 @@
         <w:rPr>
           <w:color w:val="000000" w:themeColor="text1"/>
         </w:rPr>
-        <w:t xml:space="preserve">For more information view the Serval manual. </w:t>
+        <w:t xml:space="preserve">For more information </w:t>
+      </w:r>
+      <w:r>
+        <w:rPr>
+          <w:color w:val="000000" w:themeColor="text1"/>
+        </w:rPr>
+        <w:t xml:space="preserve">on how Serval interacts with the TPX3Cam, </w:t>
+      </w:r>
+      <w:r>
+        <w:rPr>
+          <w:color w:val="000000" w:themeColor="text1"/>
+        </w:rPr>
+        <w:t xml:space="preserve">view the Serval manual. </w:t>
       </w:r>
     </w:p>
     <w:p>
@@ -3888,1076 +3919,48 @@
     <w:p>
       <w:pPr>
         <w:pStyle w:val="Heading2"/>
-        <w:ind w:left="288"/>
+        <w:rPr>
+          <w:color w:val="000000" w:themeColor="text1"/>
+        </w:rPr>
+      </w:pPr>
+      <w:r>
+        <w:rPr>
+          <w:color w:val="000000" w:themeColor="text1"/>
+        </w:rPr>
+        <w:t xml:space="preserve">     </w:t>
+      </w:r>
+      <w:bookmarkStart w:id="11" w:name="_Toc205209643"/>
+      <w:r>
         <w:rPr>
           <w:color w:val="BF4E14" w:themeColor="accent2" w:themeShade="BF"/>
         </w:rPr>
-      </w:pPr>
-      <w:bookmarkStart w:id="11" w:name="_Toc205209642"/>
+        <w:t>3</w:t>
+      </w:r>
       <w:r>
         <w:rPr>
           <w:color w:val="BF4E14" w:themeColor="accent2" w:themeShade="BF"/>
         </w:rPr>
-        <w:t xml:space="preserve">3.3 </w:t>
+        <w:t>.</w:t>
       </w:r>
       <w:r>
         <w:rPr>
           <w:color w:val="BF4E14" w:themeColor="accent2" w:themeShade="BF"/>
         </w:rPr>
-        <w:t>Configuration File</w:t>
+        <w:t>3</w:t>
+      </w:r>
+      <w:r>
+        <w:rPr>
+          <w:color w:val="BF4E14" w:themeColor="accent2" w:themeShade="BF"/>
+        </w:rPr>
+        <w:t xml:space="preserve"> Command Line Interface (CLI)</w:t>
       </w:r>
       <w:bookmarkEnd w:id="11"/>
     </w:p>
     <w:p>
       <w:pPr>
-        <w:pStyle w:val="NormalWeb"/>
-        <w:rPr>
-          <w:rFonts w:asciiTheme="minorHAnsi" w:hAnsiTheme="minorHAnsi"/>
-          <w:color w:val="000000" w:themeColor="text1"/>
-        </w:rPr>
-      </w:pPr>
-      <w:r>
-        <w:rPr>
-          <w:rFonts w:asciiTheme="minorHAnsi" w:hAnsiTheme="minorHAnsi"/>
-          <w:color w:val="000000" w:themeColor="text1"/>
-        </w:rPr>
-        <w:t>The</w:t>
-      </w:r>
-      <w:r>
-        <w:rPr>
-          <w:color w:val="000000" w:themeColor="text1"/>
-        </w:rPr>
-        <w:t xml:space="preserve"> </w:t>
-      </w:r>
-      <w:r>
-        <w:rPr>
-          <w:rStyle w:val="HTMLCode"/>
-          <w:rFonts w:eastAsiaTheme="majorEastAsia"/>
-          <w:color w:val="000000" w:themeColor="text1"/>
-          <w:sz w:val="24"/>
-          <w:szCs w:val="24"/>
-        </w:rPr>
-        <w:t>acquire_config.ini</w:t>
-      </w:r>
-      <w:r>
-        <w:rPr>
-          <w:rFonts w:asciiTheme="minorHAnsi" w:hAnsiTheme="minorHAnsi"/>
-          <w:color w:val="000000" w:themeColor="text1"/>
-        </w:rPr>
-        <w:t xml:space="preserve"> file defines all configurable parameters for acquisition.</w:t>
-      </w:r>
-    </w:p>
-    <w:p>
-      <w:pPr>
-        <w:pStyle w:val="NormalWeb"/>
-        <w:rPr>
-          <w:rStyle w:val="Strong"/>
-          <w:rFonts w:asciiTheme="minorHAnsi" w:eastAsiaTheme="majorEastAsia" w:hAnsiTheme="minorHAnsi"/>
-          <w:b w:val="0"/>
-          <w:bCs w:val="0"/>
-          <w:color w:val="000000" w:themeColor="text1"/>
-        </w:rPr>
-      </w:pPr>
-      <w:r>
-        <w:rPr>
-          <w:rStyle w:val="Strong"/>
-          <w:rFonts w:asciiTheme="minorHAnsi" w:eastAsiaTheme="majorEastAsia" w:hAnsiTheme="minorHAnsi"/>
-          <w:b w:val="0"/>
-          <w:bCs w:val="0"/>
-          <w:color w:val="000000" w:themeColor="text1"/>
-        </w:rPr>
-        <w:t>Sections and Parameters:</w:t>
-      </w:r>
-    </w:p>
-    <w:p>
-      <w:pPr>
-        <w:pStyle w:val="NormalWeb"/>
-        <w:rPr>
-          <w:rFonts w:asciiTheme="minorHAnsi" w:hAnsiTheme="minorHAnsi"/>
-          <w:color w:val="000000" w:themeColor="text1"/>
-        </w:rPr>
-      </w:pPr>
-      <w:r>
-        <w:rPr>
-          <w:rFonts w:hAnsi="Symbol"/>
-          <w:color w:val="000000" w:themeColor="text1"/>
-        </w:rPr>
-        <w:t></w:t>
-      </w:r>
-      <w:r>
-        <w:rPr>
-          <w:color w:val="000000" w:themeColor="text1"/>
-        </w:rPr>
-        <w:t xml:space="preserve">  </w:t>
-      </w:r>
-      <w:r>
-        <w:rPr>
-          <w:rStyle w:val="Strong"/>
-          <w:rFonts w:asciiTheme="minorHAnsi" w:eastAsiaTheme="majorEastAsia" w:hAnsiTheme="minorHAnsi"/>
-          <w:b w:val="0"/>
-          <w:bCs w:val="0"/>
-          <w:color w:val="000000" w:themeColor="text1"/>
-        </w:rPr>
-        <w:t>[WorkingDir]</w:t>
-      </w:r>
-    </w:p>
-    <w:p>
-      <w:pPr>
-        <w:pStyle w:val="NormalWeb"/>
-        <w:numPr>
-          <w:ilvl w:val="0"/>
-          <w:numId w:val="5"/>
-        </w:numPr>
-        <w:rPr>
-          <w:color w:val="000000" w:themeColor="text1"/>
-        </w:rPr>
-      </w:pPr>
-      <w:r>
-        <w:rPr>
-          <w:rStyle w:val="HTMLCode"/>
-          <w:rFonts w:eastAsiaTheme="majorEastAsia"/>
-          <w:color w:val="000000" w:themeColor="text1"/>
-          <w:sz w:val="24"/>
-          <w:szCs w:val="24"/>
-        </w:rPr>
-        <w:t>path_to_working_dir</w:t>
-      </w:r>
-      <w:r>
-        <w:rPr>
-          <w:color w:val="000000" w:themeColor="text1"/>
-        </w:rPr>
-        <w:t xml:space="preserve">: </w:t>
-      </w:r>
-      <w:r>
-        <w:rPr>
-          <w:rFonts w:asciiTheme="minorHAnsi" w:hAnsiTheme="minorHAnsi"/>
-          <w:color w:val="000000" w:themeColor="text1"/>
-        </w:rPr>
-        <w:t>Full path to working directory (required)</w:t>
-      </w:r>
-    </w:p>
-    <w:p>
-      <w:pPr>
-        <w:pStyle w:val="NormalWeb"/>
-        <w:numPr>
-          <w:ilvl w:val="0"/>
-          <w:numId w:val="5"/>
-        </w:numPr>
-        <w:rPr>
-          <w:color w:val="000000" w:themeColor="text1"/>
-        </w:rPr>
-      </w:pPr>
-      <w:r>
-        <w:rPr>
-          <w:rStyle w:val="HTMLCode"/>
-          <w:rFonts w:eastAsiaTheme="majorEastAsia"/>
-          <w:color w:val="000000" w:themeColor="text1"/>
-          <w:sz w:val="24"/>
-          <w:szCs w:val="24"/>
-        </w:rPr>
-        <w:t>path_to_init_files</w:t>
-      </w:r>
-      <w:r>
-        <w:rPr>
-          <w:color w:val="000000" w:themeColor="text1"/>
-        </w:rPr>
-        <w:t xml:space="preserve">: </w:t>
-      </w:r>
-      <w:r>
-        <w:rPr>
-          <w:rFonts w:asciiTheme="minorHAnsi" w:hAnsiTheme="minorHAnsi"/>
-          <w:color w:val="000000" w:themeColor="text1"/>
-        </w:rPr>
-        <w:t xml:space="preserve">Path for initialization files </w:t>
-      </w:r>
-    </w:p>
-    <w:p>
-      <w:pPr>
-        <w:pStyle w:val="NormalWeb"/>
-        <w:numPr>
-          <w:ilvl w:val="0"/>
-          <w:numId w:val="5"/>
-        </w:numPr>
-        <w:rPr>
-          <w:color w:val="000000" w:themeColor="text1"/>
-        </w:rPr>
-      </w:pPr>
-      <w:r>
-        <w:rPr>
-          <w:rStyle w:val="HTMLCode"/>
-          <w:rFonts w:eastAsiaTheme="majorEastAsia"/>
-          <w:color w:val="000000" w:themeColor="text1"/>
-          <w:sz w:val="24"/>
-          <w:szCs w:val="24"/>
-        </w:rPr>
-        <w:t>path_to_status_files</w:t>
-      </w:r>
-      <w:r>
-        <w:rPr>
-          <w:color w:val="000000" w:themeColor="text1"/>
-        </w:rPr>
-        <w:t xml:space="preserve">: </w:t>
-      </w:r>
-      <w:r>
-        <w:rPr>
-          <w:rFonts w:asciiTheme="minorHAnsi" w:hAnsiTheme="minorHAnsi"/>
-          <w:color w:val="000000" w:themeColor="text1"/>
-        </w:rPr>
-        <w:t>Path for status files</w:t>
-      </w:r>
-    </w:p>
-    <w:p>
-      <w:pPr>
-        <w:pStyle w:val="NormalWeb"/>
-        <w:numPr>
-          <w:ilvl w:val="0"/>
-          <w:numId w:val="5"/>
-        </w:numPr>
-        <w:rPr>
-          <w:color w:val="000000" w:themeColor="text1"/>
-        </w:rPr>
-      </w:pPr>
-      <w:r>
-        <w:rPr>
-          <w:rStyle w:val="HTMLCode"/>
-          <w:rFonts w:eastAsiaTheme="majorEastAsia"/>
-          <w:color w:val="000000" w:themeColor="text1"/>
-          <w:sz w:val="24"/>
-          <w:szCs w:val="24"/>
-        </w:rPr>
-        <w:t>path_to_log_files</w:t>
-      </w:r>
-      <w:r>
-        <w:rPr>
-          <w:color w:val="000000" w:themeColor="text1"/>
-        </w:rPr>
-        <w:t xml:space="preserve">: </w:t>
-      </w:r>
-      <w:r>
-        <w:rPr>
-          <w:rFonts w:asciiTheme="minorHAnsi" w:hAnsiTheme="minorHAnsi"/>
-          <w:color w:val="000000" w:themeColor="text1"/>
-        </w:rPr>
-        <w:t>Path for log files</w:t>
-      </w:r>
-    </w:p>
-    <w:p>
-      <w:pPr>
-        <w:pStyle w:val="NormalWeb"/>
-        <w:numPr>
-          <w:ilvl w:val="0"/>
-          <w:numId w:val="5"/>
-        </w:numPr>
-        <w:rPr>
-          <w:color w:val="000000" w:themeColor="text1"/>
-        </w:rPr>
-      </w:pPr>
-      <w:r>
-        <w:rPr>
-          <w:rStyle w:val="HTMLCode"/>
-          <w:rFonts w:eastAsiaTheme="majorEastAsia"/>
-          <w:color w:val="000000" w:themeColor="text1"/>
-          <w:sz w:val="24"/>
-          <w:szCs w:val="24"/>
-        </w:rPr>
-        <w:lastRenderedPageBreak/>
-        <w:t>path_to_image_files</w:t>
-      </w:r>
-      <w:r>
-        <w:rPr>
-          <w:color w:val="000000" w:themeColor="text1"/>
-        </w:rPr>
-        <w:t xml:space="preserve">: </w:t>
-      </w:r>
-      <w:r>
-        <w:rPr>
-          <w:rFonts w:asciiTheme="minorHAnsi" w:hAnsiTheme="minorHAnsi"/>
-          <w:color w:val="000000" w:themeColor="text1"/>
-        </w:rPr>
-        <w:t>Path for image files</w:t>
-      </w:r>
-    </w:p>
-    <w:p>
-      <w:pPr>
-        <w:pStyle w:val="NormalWeb"/>
-        <w:numPr>
-          <w:ilvl w:val="0"/>
-          <w:numId w:val="5"/>
-        </w:numPr>
-        <w:rPr>
-          <w:color w:val="000000" w:themeColor="text1"/>
-        </w:rPr>
-      </w:pPr>
-      <w:r>
-        <w:rPr>
-          <w:rStyle w:val="HTMLCode"/>
-          <w:rFonts w:eastAsiaTheme="majorEastAsia"/>
-          <w:color w:val="000000" w:themeColor="text1"/>
-          <w:sz w:val="24"/>
-          <w:szCs w:val="24"/>
-        </w:rPr>
-        <w:t>path_to_preview_files</w:t>
-      </w:r>
-      <w:r>
-        <w:rPr>
-          <w:color w:val="000000" w:themeColor="text1"/>
-        </w:rPr>
-        <w:t xml:space="preserve">: </w:t>
-      </w:r>
-      <w:r>
-        <w:rPr>
-          <w:rFonts w:asciiTheme="minorHAnsi" w:hAnsiTheme="minorHAnsi"/>
-          <w:color w:val="000000" w:themeColor="text1"/>
-        </w:rPr>
-        <w:t>Path for preview files</w:t>
-      </w:r>
-    </w:p>
-    <w:p>
-      <w:pPr>
-        <w:pStyle w:val="NormalWeb"/>
-        <w:numPr>
-          <w:ilvl w:val="0"/>
-          <w:numId w:val="5"/>
-        </w:numPr>
-        <w:rPr>
-          <w:color w:val="000000" w:themeColor="text1"/>
-        </w:rPr>
-      </w:pPr>
-      <w:r>
-        <w:rPr>
-          <w:rStyle w:val="HTMLCode"/>
-          <w:rFonts w:eastAsiaTheme="majorEastAsia"/>
-          <w:color w:val="000000" w:themeColor="text1"/>
-          <w:sz w:val="24"/>
-          <w:szCs w:val="24"/>
-        </w:rPr>
-        <w:t>path_to_rawSignal_files</w:t>
-      </w:r>
-      <w:r>
-        <w:rPr>
-          <w:color w:val="000000" w:themeColor="text1"/>
-        </w:rPr>
-        <w:t xml:space="preserve">: </w:t>
-      </w:r>
-      <w:r>
-        <w:rPr>
-          <w:rFonts w:asciiTheme="minorHAnsi" w:hAnsiTheme="minorHAnsi"/>
-          <w:color w:val="000000" w:themeColor="text1"/>
-        </w:rPr>
-        <w:t xml:space="preserve">Path for </w:t>
-      </w:r>
-      <w:r>
-        <w:rPr>
-          <w:rStyle w:val="HTMLCode"/>
-          <w:rFonts w:asciiTheme="minorHAnsi" w:eastAsiaTheme="majorEastAsia" w:hAnsiTheme="minorHAnsi"/>
-          <w:color w:val="000000" w:themeColor="text1"/>
-          <w:sz w:val="24"/>
-          <w:szCs w:val="24"/>
-        </w:rPr>
-        <w:t>.rawSignals</w:t>
-      </w:r>
-      <w:r>
-        <w:rPr>
-          <w:rFonts w:asciiTheme="minorHAnsi" w:hAnsiTheme="minorHAnsi"/>
-          <w:color w:val="000000" w:themeColor="text1"/>
-        </w:rPr>
-        <w:t xml:space="preserve"> files</w:t>
-      </w:r>
-    </w:p>
-    <w:p>
-      <w:pPr>
-        <w:pStyle w:val="NormalWeb"/>
-        <w:numPr>
-          <w:ilvl w:val="0"/>
-          <w:numId w:val="5"/>
-        </w:numPr>
-        <w:rPr>
-          <w:color w:val="000000" w:themeColor="text1"/>
-        </w:rPr>
-      </w:pPr>
-      <w:r>
-        <w:rPr>
-          <w:rStyle w:val="HTMLCode"/>
-          <w:rFonts w:eastAsiaTheme="majorEastAsia"/>
-          <w:color w:val="000000" w:themeColor="text1"/>
-          <w:sz w:val="24"/>
-          <w:szCs w:val="24"/>
-        </w:rPr>
-        <w:t>path_to_raw_files</w:t>
-      </w:r>
-      <w:r>
-        <w:rPr>
-          <w:color w:val="000000" w:themeColor="text1"/>
-        </w:rPr>
-        <w:t xml:space="preserve">: </w:t>
-      </w:r>
-      <w:r>
-        <w:rPr>
-          <w:rFonts w:asciiTheme="minorHAnsi" w:hAnsiTheme="minorHAnsi"/>
-          <w:color w:val="000000" w:themeColor="text1"/>
-        </w:rPr>
-        <w:t xml:space="preserve">Path for raw </w:t>
-      </w:r>
-      <w:r>
-        <w:rPr>
-          <w:rStyle w:val="HTMLCode"/>
-          <w:rFonts w:asciiTheme="minorHAnsi" w:eastAsiaTheme="majorEastAsia" w:hAnsiTheme="minorHAnsi"/>
-          <w:color w:val="000000" w:themeColor="text1"/>
-          <w:sz w:val="24"/>
-          <w:szCs w:val="24"/>
-        </w:rPr>
-        <w:t>.tpx3</w:t>
-      </w:r>
-      <w:r>
-        <w:rPr>
-          <w:rFonts w:asciiTheme="minorHAnsi" w:hAnsiTheme="minorHAnsi"/>
-          <w:color w:val="000000" w:themeColor="text1"/>
-        </w:rPr>
-        <w:t xml:space="preserve"> files</w:t>
-      </w:r>
-    </w:p>
-    <w:p>
-      <w:pPr>
-        <w:pStyle w:val="NormalWeb"/>
-        <w:rPr>
-          <w:rFonts w:asciiTheme="minorHAnsi" w:hAnsiTheme="minorHAnsi"/>
-          <w:b/>
-          <w:bCs/>
-          <w:color w:val="000000" w:themeColor="text1"/>
-        </w:rPr>
-      </w:pPr>
-      <w:r>
-        <w:rPr>
-          <w:rFonts w:hAnsi="Symbol"/>
-          <w:b/>
-          <w:bCs/>
-          <w:color w:val="000000" w:themeColor="text1"/>
-        </w:rPr>
-        <w:t></w:t>
-      </w:r>
-      <w:r>
-        <w:rPr>
-          <w:b/>
-          <w:bCs/>
-          <w:color w:val="000000" w:themeColor="text1"/>
-        </w:rPr>
-        <w:t xml:space="preserve">  </w:t>
-      </w:r>
-      <w:r>
-        <w:rPr>
-          <w:rStyle w:val="Strong"/>
-          <w:rFonts w:asciiTheme="minorHAnsi" w:eastAsiaTheme="majorEastAsia" w:hAnsiTheme="minorHAnsi"/>
-          <w:b w:val="0"/>
-          <w:bCs w:val="0"/>
-          <w:color w:val="000000" w:themeColor="text1"/>
-        </w:rPr>
-        <w:t>[ServerConfig]</w:t>
-      </w:r>
-    </w:p>
-    <w:p>
-      <w:pPr>
-        <w:pStyle w:val="NormalWeb"/>
-        <w:numPr>
-          <w:ilvl w:val="0"/>
-          <w:numId w:val="6"/>
-        </w:numPr>
-        <w:rPr>
-          <w:color w:val="000000" w:themeColor="text1"/>
-        </w:rPr>
-      </w:pPr>
-      <w:r>
-        <w:rPr>
-          <w:rStyle w:val="HTMLCode"/>
-          <w:rFonts w:eastAsiaTheme="majorEastAsia"/>
-          <w:color w:val="000000" w:themeColor="text1"/>
-          <w:sz w:val="24"/>
-          <w:szCs w:val="24"/>
-        </w:rPr>
-        <w:t>serverurl</w:t>
-      </w:r>
-      <w:r>
-        <w:rPr>
-          <w:color w:val="000000" w:themeColor="text1"/>
-        </w:rPr>
-        <w:t xml:space="preserve">: </w:t>
-      </w:r>
-      <w:r>
-        <w:rPr>
-          <w:rFonts w:asciiTheme="minorHAnsi" w:hAnsiTheme="minorHAnsi"/>
-          <w:color w:val="000000" w:themeColor="text1"/>
-        </w:rPr>
-        <w:t>URL for TPX3Cam server (default:</w:t>
-      </w:r>
-      <w:r>
-        <w:rPr>
-          <w:color w:val="000000" w:themeColor="text1"/>
-        </w:rPr>
-        <w:t xml:space="preserve"> </w:t>
-      </w:r>
-      <w:r>
-        <w:rPr>
-          <w:rStyle w:val="HTMLCode"/>
-          <w:rFonts w:eastAsiaTheme="majorEastAsia"/>
-          <w:color w:val="000000" w:themeColor="text1"/>
-          <w:sz w:val="24"/>
-          <w:szCs w:val="24"/>
-        </w:rPr>
-        <w:t>http://localhost:8080</w:t>
-      </w:r>
-      <w:r>
-        <w:rPr>
-          <w:color w:val="000000" w:themeColor="text1"/>
-        </w:rPr>
-        <w:t>)</w:t>
-      </w:r>
-    </w:p>
-    <w:p>
-      <w:pPr>
-        <w:pStyle w:val="NormalWeb"/>
-        <w:numPr>
-          <w:ilvl w:val="0"/>
-          <w:numId w:val="6"/>
-        </w:numPr>
-        <w:rPr>
-          <w:color w:val="000000" w:themeColor="text1"/>
-        </w:rPr>
-      </w:pPr>
-      <w:r>
-        <w:rPr>
-          <w:rStyle w:val="HTMLCode"/>
-          <w:rFonts w:eastAsiaTheme="majorEastAsia"/>
-          <w:color w:val="000000" w:themeColor="text1"/>
-          <w:sz w:val="24"/>
-          <w:szCs w:val="24"/>
-        </w:rPr>
-        <w:t>path_to_server</w:t>
-      </w:r>
-      <w:r>
-        <w:rPr>
-          <w:color w:val="000000" w:themeColor="text1"/>
-        </w:rPr>
-        <w:t xml:space="preserve">: </w:t>
-      </w:r>
-      <w:r>
-        <w:rPr>
-          <w:rFonts w:asciiTheme="minorHAnsi" w:hAnsiTheme="minorHAnsi"/>
-          <w:color w:val="000000" w:themeColor="text1"/>
-        </w:rPr>
-        <w:t>Path to the Serval directory</w:t>
-      </w:r>
-    </w:p>
-    <w:p>
-      <w:pPr>
-        <w:pStyle w:val="NormalWeb"/>
-        <w:numPr>
-          <w:ilvl w:val="0"/>
-          <w:numId w:val="6"/>
-        </w:numPr>
-        <w:rPr>
-          <w:color w:val="000000" w:themeColor="text1"/>
-        </w:rPr>
-      </w:pPr>
-      <w:r>
-        <w:rPr>
-          <w:rStyle w:val="HTMLCode"/>
-          <w:rFonts w:eastAsiaTheme="majorEastAsia"/>
-          <w:color w:val="000000" w:themeColor="text1"/>
-          <w:sz w:val="24"/>
-          <w:szCs w:val="24"/>
-        </w:rPr>
-        <w:t>path_to_server_config_files</w:t>
-      </w:r>
-      <w:r>
-        <w:rPr>
-          <w:color w:val="000000" w:themeColor="text1"/>
-        </w:rPr>
-        <w:t xml:space="preserve">: </w:t>
-      </w:r>
-      <w:r>
-        <w:rPr>
-          <w:rFonts w:asciiTheme="minorHAnsi" w:hAnsiTheme="minorHAnsi"/>
-          <w:color w:val="000000" w:themeColor="text1"/>
-        </w:rPr>
-        <w:t>Path to camera settings directory</w:t>
-      </w:r>
-    </w:p>
-    <w:p>
-      <w:pPr>
-        <w:pStyle w:val="NormalWeb"/>
-        <w:numPr>
-          <w:ilvl w:val="0"/>
-          <w:numId w:val="6"/>
-        </w:numPr>
-        <w:rPr>
-          <w:rFonts w:asciiTheme="minorHAnsi" w:hAnsiTheme="minorHAnsi"/>
-          <w:color w:val="000000" w:themeColor="text1"/>
-        </w:rPr>
-      </w:pPr>
-      <w:r>
-        <w:rPr>
-          <w:rStyle w:val="HTMLCode"/>
-          <w:rFonts w:eastAsiaTheme="majorEastAsia"/>
-          <w:color w:val="000000" w:themeColor="text1"/>
-          <w:sz w:val="24"/>
-          <w:szCs w:val="24"/>
-        </w:rPr>
-        <w:t>bpc_file_name</w:t>
-      </w:r>
-      <w:r>
-        <w:rPr>
-          <w:color w:val="000000" w:themeColor="text1"/>
-        </w:rPr>
-        <w:t xml:space="preserve">: </w:t>
-      </w:r>
-      <w:r>
-        <w:rPr>
-          <w:rFonts w:asciiTheme="minorHAnsi" w:hAnsiTheme="minorHAnsi"/>
-          <w:color w:val="000000" w:themeColor="text1"/>
-        </w:rPr>
-        <w:t>Pixel configuration filename</w:t>
-      </w:r>
-    </w:p>
-    <w:p>
-      <w:pPr>
-        <w:pStyle w:val="NormalWeb"/>
-        <w:numPr>
-          <w:ilvl w:val="0"/>
-          <w:numId w:val="6"/>
-        </w:numPr>
-        <w:rPr>
-          <w:color w:val="000000" w:themeColor="text1"/>
-        </w:rPr>
-      </w:pPr>
-      <w:r>
-        <w:rPr>
-          <w:rStyle w:val="HTMLCode"/>
-          <w:rFonts w:eastAsiaTheme="majorEastAsia"/>
-          <w:color w:val="000000" w:themeColor="text1"/>
-          <w:sz w:val="24"/>
-          <w:szCs w:val="24"/>
-        </w:rPr>
-        <w:t>dac_file_name</w:t>
-      </w:r>
-      <w:r>
-        <w:rPr>
-          <w:color w:val="000000" w:themeColor="text1"/>
-        </w:rPr>
-        <w:t xml:space="preserve">: </w:t>
-      </w:r>
-      <w:r>
-        <w:rPr>
-          <w:rFonts w:asciiTheme="minorHAnsi" w:hAnsiTheme="minorHAnsi"/>
-          <w:color w:val="000000" w:themeColor="text1"/>
-        </w:rPr>
-        <w:t>DAC configuration filename</w:t>
-      </w:r>
-    </w:p>
-    <w:p>
-      <w:pPr>
-        <w:pStyle w:val="NormalWeb"/>
-        <w:numPr>
-          <w:ilvl w:val="0"/>
-          <w:numId w:val="6"/>
-        </w:numPr>
-        <w:rPr>
-          <w:color w:val="000000" w:themeColor="text1"/>
-        </w:rPr>
-      </w:pPr>
-      <w:r>
-        <w:rPr>
-          <w:rStyle w:val="HTMLCode"/>
-          <w:rFonts w:eastAsiaTheme="majorEastAsia"/>
-          <w:color w:val="000000" w:themeColor="text1"/>
-          <w:sz w:val="24"/>
-          <w:szCs w:val="24"/>
-        </w:rPr>
-        <w:t>destinations_file_name</w:t>
-      </w:r>
-      <w:r>
-        <w:rPr>
-          <w:color w:val="000000" w:themeColor="text1"/>
-        </w:rPr>
-        <w:t xml:space="preserve">: </w:t>
-      </w:r>
-      <w:r>
-        <w:rPr>
-          <w:rFonts w:asciiTheme="minorHAnsi" w:hAnsiTheme="minorHAnsi"/>
-          <w:color w:val="000000" w:themeColor="text1"/>
-        </w:rPr>
-        <w:t>Server destinations file</w:t>
-      </w:r>
-    </w:p>
-    <w:p>
-      <w:pPr>
-        <w:pStyle w:val="NormalWeb"/>
-        <w:numPr>
-          <w:ilvl w:val="0"/>
-          <w:numId w:val="6"/>
-        </w:numPr>
-        <w:rPr>
-          <w:color w:val="000000" w:themeColor="text1"/>
-        </w:rPr>
-      </w:pPr>
-      <w:r>
-        <w:rPr>
-          <w:rStyle w:val="HTMLCode"/>
-          <w:rFonts w:eastAsiaTheme="majorEastAsia"/>
-          <w:color w:val="000000" w:themeColor="text1"/>
-          <w:sz w:val="24"/>
-          <w:szCs w:val="24"/>
-        </w:rPr>
-        <w:t>detector_config_file_name</w:t>
-      </w:r>
-      <w:r>
-        <w:rPr>
-          <w:color w:val="000000" w:themeColor="text1"/>
-        </w:rPr>
-        <w:t xml:space="preserve">: </w:t>
-      </w:r>
-      <w:r>
-        <w:rPr>
-          <w:rFonts w:asciiTheme="minorHAnsi" w:hAnsiTheme="minorHAnsi"/>
-          <w:color w:val="000000" w:themeColor="text1"/>
-        </w:rPr>
-        <w:t>Detector configuration file</w:t>
-      </w:r>
-    </w:p>
-    <w:p>
-      <w:pPr>
-        <w:pStyle w:val="NormalWeb"/>
-        <w:rPr>
-          <w:rFonts w:asciiTheme="minorHAnsi" w:hAnsiTheme="minorHAnsi"/>
-          <w:b/>
-          <w:bCs/>
-          <w:color w:val="000000" w:themeColor="text1"/>
-        </w:rPr>
-      </w:pPr>
-      <w:r>
-        <w:rPr>
-          <w:rFonts w:hAnsi="Symbol"/>
-          <w:color w:val="000000" w:themeColor="text1"/>
-        </w:rPr>
-        <w:t></w:t>
-      </w:r>
-      <w:r>
-        <w:rPr>
-          <w:color w:val="000000" w:themeColor="text1"/>
-        </w:rPr>
-        <w:t xml:space="preserve">  </w:t>
-      </w:r>
-      <w:r>
-        <w:rPr>
-          <w:rStyle w:val="Strong"/>
-          <w:rFonts w:asciiTheme="minorHAnsi" w:eastAsiaTheme="majorEastAsia" w:hAnsiTheme="minorHAnsi"/>
-          <w:b w:val="0"/>
-          <w:bCs w:val="0"/>
-          <w:color w:val="000000" w:themeColor="text1"/>
-        </w:rPr>
-        <w:t>[RunSettings]</w:t>
-      </w:r>
-    </w:p>
-    <w:p>
-      <w:pPr>
-        <w:pStyle w:val="NormalWeb"/>
-        <w:numPr>
-          <w:ilvl w:val="0"/>
-          <w:numId w:val="7"/>
-        </w:numPr>
-        <w:rPr>
-          <w:color w:val="000000" w:themeColor="text1"/>
-        </w:rPr>
-      </w:pPr>
-      <w:r>
-        <w:rPr>
-          <w:rStyle w:val="HTMLCode"/>
-          <w:rFonts w:eastAsiaTheme="majorEastAsia"/>
-          <w:color w:val="000000" w:themeColor="text1"/>
-          <w:sz w:val="24"/>
-          <w:szCs w:val="24"/>
-        </w:rPr>
-        <w:t>run_name</w:t>
-      </w:r>
-      <w:r>
-        <w:rPr>
-          <w:color w:val="000000" w:themeColor="text1"/>
-        </w:rPr>
-        <w:t xml:space="preserve">: </w:t>
-      </w:r>
-      <w:r>
-        <w:rPr>
-          <w:rFonts w:asciiTheme="minorHAnsi" w:hAnsiTheme="minorHAnsi"/>
-          <w:color w:val="000000" w:themeColor="text1"/>
-        </w:rPr>
-        <w:t>Name for the run (used as folder name and in filenames)</w:t>
-      </w:r>
-    </w:p>
-    <w:p>
-      <w:pPr>
-        <w:pStyle w:val="NormalWeb"/>
-        <w:numPr>
-          <w:ilvl w:val="0"/>
-          <w:numId w:val="7"/>
-        </w:numPr>
-        <w:rPr>
-          <w:color w:val="000000" w:themeColor="text1"/>
-        </w:rPr>
-      </w:pPr>
-      <w:r>
-        <w:rPr>
-          <w:rStyle w:val="HTMLCode"/>
-          <w:rFonts w:eastAsiaTheme="majorEastAsia"/>
-          <w:color w:val="000000" w:themeColor="text1"/>
-          <w:sz w:val="24"/>
-          <w:szCs w:val="24"/>
-        </w:rPr>
-        <w:t>run_number</w:t>
-      </w:r>
-      <w:r>
-        <w:rPr>
-          <w:color w:val="000000" w:themeColor="text1"/>
-        </w:rPr>
-        <w:t xml:space="preserve">: </w:t>
-      </w:r>
-      <w:r>
-        <w:rPr>
-          <w:rFonts w:asciiTheme="minorHAnsi" w:hAnsiTheme="minorHAnsi"/>
-          <w:color w:val="000000" w:themeColor="text1"/>
-        </w:rPr>
-        <w:t xml:space="preserve">Starting run number (default: </w:t>
-      </w:r>
-      <w:r>
-        <w:rPr>
-          <w:rStyle w:val="HTMLCode"/>
-          <w:rFonts w:asciiTheme="minorHAnsi" w:eastAsiaTheme="majorEastAsia" w:hAnsiTheme="minorHAnsi"/>
-          <w:color w:val="000000" w:themeColor="text1"/>
-          <w:sz w:val="24"/>
-          <w:szCs w:val="24"/>
-        </w:rPr>
-        <w:t>0000</w:t>
-      </w:r>
-      <w:r>
-        <w:rPr>
-          <w:rFonts w:asciiTheme="minorHAnsi" w:hAnsiTheme="minorHAnsi"/>
-          <w:color w:val="000000" w:themeColor="text1"/>
-        </w:rPr>
-        <w:t>)</w:t>
-      </w:r>
-    </w:p>
-    <w:p>
-      <w:pPr>
-        <w:pStyle w:val="NormalWeb"/>
-        <w:numPr>
-          <w:ilvl w:val="0"/>
-          <w:numId w:val="7"/>
-        </w:numPr>
-        <w:rPr>
-          <w:color w:val="000000" w:themeColor="text1"/>
-        </w:rPr>
-      </w:pPr>
-      <w:r>
-        <w:rPr>
-          <w:rStyle w:val="HTMLCode"/>
-          <w:rFonts w:eastAsiaTheme="majorEastAsia"/>
-          <w:color w:val="000000" w:themeColor="text1"/>
-          <w:sz w:val="24"/>
-          <w:szCs w:val="24"/>
-        </w:rPr>
-        <w:t>trigger_period_in_seconds</w:t>
-      </w:r>
-      <w:r>
-        <w:rPr>
-          <w:color w:val="000000" w:themeColor="text1"/>
-        </w:rPr>
-        <w:t xml:space="preserve">: </w:t>
-      </w:r>
-      <w:r>
-        <w:rPr>
-          <w:rFonts w:asciiTheme="minorHAnsi" w:hAnsiTheme="minorHAnsi"/>
-          <w:color w:val="000000" w:themeColor="text1"/>
-        </w:rPr>
-        <w:t>Camera trigger period</w:t>
-      </w:r>
-    </w:p>
-    <w:p>
-      <w:pPr>
-        <w:pStyle w:val="NormalWeb"/>
-        <w:numPr>
-          <w:ilvl w:val="0"/>
-          <w:numId w:val="7"/>
-        </w:numPr>
-        <w:rPr>
-          <w:color w:val="000000" w:themeColor="text1"/>
-        </w:rPr>
-      </w:pPr>
-      <w:r>
-        <w:rPr>
-          <w:rStyle w:val="HTMLCode"/>
-          <w:rFonts w:eastAsiaTheme="majorEastAsia"/>
-          <w:color w:val="000000" w:themeColor="text1"/>
-          <w:sz w:val="24"/>
-          <w:szCs w:val="24"/>
-        </w:rPr>
-        <w:t>exposure_time_in_seconds</w:t>
-      </w:r>
-      <w:r>
-        <w:rPr>
-          <w:color w:val="000000" w:themeColor="text1"/>
-        </w:rPr>
-        <w:t xml:space="preserve">: </w:t>
-      </w:r>
-      <w:r>
-        <w:rPr>
-          <w:rFonts w:asciiTheme="minorHAnsi" w:hAnsiTheme="minorHAnsi"/>
-          <w:color w:val="000000" w:themeColor="text1"/>
-        </w:rPr>
-        <w:t>Exposure time (must be ≤ trigger period)</w:t>
-      </w:r>
-    </w:p>
-    <w:p>
-      <w:pPr>
-        <w:pStyle w:val="NormalWeb"/>
-        <w:numPr>
-          <w:ilvl w:val="0"/>
-          <w:numId w:val="7"/>
-        </w:numPr>
-        <w:rPr>
-          <w:color w:val="000000" w:themeColor="text1"/>
-        </w:rPr>
-      </w:pPr>
-      <w:r>
-        <w:rPr>
-          <w:rStyle w:val="HTMLCode"/>
-          <w:rFonts w:eastAsiaTheme="majorEastAsia"/>
-          <w:color w:val="000000" w:themeColor="text1"/>
-          <w:sz w:val="24"/>
-          <w:szCs w:val="24"/>
-        </w:rPr>
-        <w:t>trigger_delay_in_seconds</w:t>
-      </w:r>
-      <w:r>
-        <w:rPr>
-          <w:color w:val="000000" w:themeColor="text1"/>
-        </w:rPr>
-        <w:t xml:space="preserve">: </w:t>
-      </w:r>
-      <w:r>
-        <w:rPr>
-          <w:rFonts w:asciiTheme="minorHAnsi" w:hAnsiTheme="minorHAnsi"/>
-          <w:color w:val="000000" w:themeColor="text1"/>
-        </w:rPr>
-        <w:t>Delay before triggers</w:t>
-      </w:r>
-    </w:p>
-    <w:p>
-      <w:pPr>
-        <w:pStyle w:val="NormalWeb"/>
-        <w:numPr>
-          <w:ilvl w:val="0"/>
-          <w:numId w:val="7"/>
-        </w:numPr>
-        <w:rPr>
-          <w:color w:val="000000" w:themeColor="text1"/>
-        </w:rPr>
-      </w:pPr>
-      <w:r>
-        <w:rPr>
-          <w:rStyle w:val="HTMLCode"/>
-          <w:rFonts w:eastAsiaTheme="majorEastAsia"/>
-          <w:color w:val="000000" w:themeColor="text1"/>
-          <w:sz w:val="24"/>
-          <w:szCs w:val="24"/>
-        </w:rPr>
-        <w:t>number_of_triggers</w:t>
-      </w:r>
-      <w:r>
-        <w:rPr>
-          <w:color w:val="000000" w:themeColor="text1"/>
-        </w:rPr>
-        <w:t xml:space="preserve">: </w:t>
-      </w:r>
-      <w:r>
-        <w:rPr>
-          <w:rFonts w:asciiTheme="minorHAnsi" w:hAnsiTheme="minorHAnsi"/>
-          <w:color w:val="000000" w:themeColor="text1"/>
-        </w:rPr>
-        <w:t>Number of triggers per run</w:t>
-      </w:r>
-    </w:p>
-    <w:p>
-      <w:pPr>
-        <w:pStyle w:val="NormalWeb"/>
-        <w:numPr>
-          <w:ilvl w:val="0"/>
-          <w:numId w:val="7"/>
-        </w:numPr>
-        <w:rPr>
-          <w:color w:val="000000" w:themeColor="text1"/>
-        </w:rPr>
-      </w:pPr>
-      <w:r>
-        <w:rPr>
-          <w:rStyle w:val="HTMLCode"/>
-          <w:rFonts w:eastAsiaTheme="majorEastAsia"/>
-          <w:color w:val="000000" w:themeColor="text1"/>
-          <w:sz w:val="24"/>
-          <w:szCs w:val="24"/>
-        </w:rPr>
-        <w:t>number_of_runs</w:t>
-      </w:r>
-      <w:r>
-        <w:rPr>
-          <w:color w:val="000000" w:themeColor="text1"/>
-        </w:rPr>
-        <w:t xml:space="preserve">: </w:t>
-      </w:r>
-      <w:r>
-        <w:rPr>
-          <w:rFonts w:asciiTheme="minorHAnsi" w:hAnsiTheme="minorHAnsi"/>
-          <w:color w:val="000000" w:themeColor="text1"/>
-        </w:rPr>
-        <w:t>Total number of runs to perform</w:t>
-      </w:r>
-    </w:p>
-    <w:p>
-      <w:pPr>
-        <w:pStyle w:val="NormalWeb"/>
-        <w:numPr>
-          <w:ilvl w:val="0"/>
-          <w:numId w:val="7"/>
-        </w:numPr>
-        <w:rPr>
-          <w:color w:val="000000" w:themeColor="text1"/>
-        </w:rPr>
-      </w:pPr>
-      <w:r>
-        <w:rPr>
-          <w:rStyle w:val="HTMLCode"/>
-          <w:rFonts w:eastAsiaTheme="majorEastAsia"/>
-          <w:color w:val="000000" w:themeColor="text1"/>
-          <w:sz w:val="24"/>
-          <w:szCs w:val="24"/>
-        </w:rPr>
-        <w:t>global_timestamp_interval_in_seconds</w:t>
-      </w:r>
-      <w:r>
-        <w:rPr>
-          <w:color w:val="000000" w:themeColor="text1"/>
-        </w:rPr>
-        <w:t xml:space="preserve">: </w:t>
-      </w:r>
-      <w:r>
-        <w:rPr>
-          <w:rFonts w:asciiTheme="minorHAnsi" w:hAnsiTheme="minorHAnsi"/>
-          <w:color w:val="000000" w:themeColor="text1"/>
-        </w:rPr>
-        <w:t>Timestamp interval</w:t>
-      </w:r>
-    </w:p>
-    <w:p>
-      <w:pPr>
-        <w:pStyle w:val="Heading2"/>
-        <w:rPr>
-          <w:color w:val="000000" w:themeColor="text1"/>
+        <w:pStyle w:val="Heading3"/>
+        <w:rPr>
+          <w:color w:val="BF4E14" w:themeColor="accent2" w:themeShade="BF"/>
         </w:rPr>
       </w:pPr>
       <w:r>
@@ -4966,7 +3969,7 @@
         </w:rPr>
         <w:t xml:space="preserve">     </w:t>
       </w:r>
-      <w:bookmarkStart w:id="12" w:name="_Toc205209643"/>
+      <w:bookmarkStart w:id="12" w:name="_Toc205209644"/>
       <w:r>
         <w:rPr>
           <w:color w:val="BF4E14" w:themeColor="accent2" w:themeShade="BF"/>
@@ -4977,37 +3980,21 @@
         <w:rPr>
           <w:color w:val="BF4E14" w:themeColor="accent2" w:themeShade="BF"/>
         </w:rPr>
-        <w:t>.4 Command Line Interface (CLI)</w:t>
+        <w:t>.</w:t>
+      </w:r>
+      <w:r>
+        <w:rPr>
+          <w:color w:val="BF4E14" w:themeColor="accent2" w:themeShade="BF"/>
+        </w:rPr>
+        <w:t>3</w:t>
+      </w:r>
+      <w:r>
+        <w:rPr>
+          <w:color w:val="BF4E14" w:themeColor="accent2" w:themeShade="BF"/>
+        </w:rPr>
+        <w:t>.1 Default Behavior</w:t>
       </w:r>
       <w:bookmarkEnd w:id="12"/>
-    </w:p>
-    <w:p>
-      <w:pPr>
-        <w:pStyle w:val="Heading3"/>
-        <w:rPr>
-          <w:color w:val="BF4E14" w:themeColor="accent2" w:themeShade="BF"/>
-        </w:rPr>
-      </w:pPr>
-      <w:r>
-        <w:rPr>
-          <w:color w:val="000000" w:themeColor="text1"/>
-        </w:rPr>
-        <w:t xml:space="preserve">     </w:t>
-      </w:r>
-      <w:bookmarkStart w:id="13" w:name="_Toc205209644"/>
-      <w:r>
-        <w:rPr>
-          <w:color w:val="BF4E14" w:themeColor="accent2" w:themeShade="BF"/>
-        </w:rPr>
-        <w:t>3</w:t>
-      </w:r>
-      <w:r>
-        <w:rPr>
-          <w:color w:val="BF4E14" w:themeColor="accent2" w:themeShade="BF"/>
-        </w:rPr>
-        <w:t>.4.1 Default Behavior</w:t>
-      </w:r>
-      <w:bookmarkEnd w:id="13"/>
     </w:p>
     <w:p>
       <w:pPr>
@@ -5174,7 +4161,6 @@
           <w:rFonts w:asciiTheme="minorHAnsi" w:hAnsiTheme="minorHAnsi"/>
           <w:color w:val="000000" w:themeColor="text1"/>
         </w:rPr>
-        <w:lastRenderedPageBreak/>
         <w:t>CLI flags (highest precedence)</w:t>
       </w:r>
     </w:p>
@@ -5272,7 +4258,7 @@
         </w:rPr>
         <w:t xml:space="preserve">    </w:t>
       </w:r>
-      <w:bookmarkStart w:id="14" w:name="_Toc205209645"/>
+      <w:bookmarkStart w:id="13" w:name="_Toc205209645"/>
       <w:r>
         <w:rPr>
           <w:color w:val="BF4E14" w:themeColor="accent2" w:themeShade="BF"/>
@@ -5283,9 +4269,21 @@
         <w:rPr>
           <w:color w:val="BF4E14" w:themeColor="accent2" w:themeShade="BF"/>
         </w:rPr>
-        <w:t>.4.2 CLI Flags</w:t>
-      </w:r>
-      <w:bookmarkEnd w:id="14"/>
+        <w:t>.</w:t>
+      </w:r>
+      <w:r>
+        <w:rPr>
+          <w:color w:val="BF4E14" w:themeColor="accent2" w:themeShade="BF"/>
+        </w:rPr>
+        <w:t>3</w:t>
+      </w:r>
+      <w:r>
+        <w:rPr>
+          <w:color w:val="BF4E14" w:themeColor="accent2" w:themeShade="BF"/>
+        </w:rPr>
+        <w:t>.2 CLI Flags</w:t>
+      </w:r>
+      <w:bookmarkEnd w:id="13"/>
     </w:p>
     <w:p>
       <w:pPr>
@@ -5765,6 +4763,7 @@
         <w:rPr>
           <w:color w:val="000000" w:themeColor="text1"/>
         </w:rPr>
+        <w:lastRenderedPageBreak/>
         <w:drawing>
           <wp:inline distT="0" distB="0" distL="0" distR="0" wp14:anchorId="2C3192BE" wp14:editId="689D8EFF">
             <wp:extent cx="5943600" cy="2496185"/>
@@ -5823,7 +4822,7 @@
         </w:rPr>
         <w:t xml:space="preserve">    </w:t>
       </w:r>
-      <w:bookmarkStart w:id="15" w:name="_Toc205209646"/>
+      <w:bookmarkStart w:id="14" w:name="_Toc205209646"/>
       <w:r>
         <w:rPr>
           <w:color w:val="BF4E14" w:themeColor="accent2" w:themeShade="BF"/>
@@ -5834,9 +4833,21 @@
         <w:rPr>
           <w:color w:val="BF4E14" w:themeColor="accent2" w:themeShade="BF"/>
         </w:rPr>
-        <w:t>.4.3 Verbosity Levels</w:t>
-      </w:r>
-      <w:bookmarkEnd w:id="15"/>
+        <w:t>.</w:t>
+      </w:r>
+      <w:r>
+        <w:rPr>
+          <w:color w:val="BF4E14" w:themeColor="accent2" w:themeShade="BF"/>
+        </w:rPr>
+        <w:t>3</w:t>
+      </w:r>
+      <w:r>
+        <w:rPr>
+          <w:color w:val="BF4E14" w:themeColor="accent2" w:themeShade="BF"/>
+        </w:rPr>
+        <w:t>.3 Verbosity Levels</w:t>
+      </w:r>
+      <w:bookmarkEnd w:id="14"/>
     </w:p>
     <w:p>
       <w:pPr>
@@ -5961,6 +4972,1080 @@
           <w:color w:val="BF4E14" w:themeColor="accent2" w:themeShade="BF"/>
         </w:rPr>
       </w:pPr>
+      <w:bookmarkStart w:id="15" w:name="_Toc205209642"/>
+      <w:r>
+        <w:rPr>
+          <w:color w:val="BF4E14" w:themeColor="accent2" w:themeShade="BF"/>
+        </w:rPr>
+        <w:t>3.</w:t>
+      </w:r>
+      <w:r>
+        <w:rPr>
+          <w:color w:val="BF4E14" w:themeColor="accent2" w:themeShade="BF"/>
+        </w:rPr>
+        <w:t>4</w:t>
+      </w:r>
+      <w:r>
+        <w:rPr>
+          <w:color w:val="BF4E14" w:themeColor="accent2" w:themeShade="BF"/>
+        </w:rPr>
+        <w:t xml:space="preserve"> Configuration File</w:t>
+      </w:r>
+      <w:bookmarkEnd w:id="15"/>
+    </w:p>
+    <w:p>
+      <w:pPr>
+        <w:pStyle w:val="NormalWeb"/>
+        <w:rPr>
+          <w:rFonts w:asciiTheme="minorHAnsi" w:hAnsiTheme="minorHAnsi"/>
+          <w:color w:val="000000" w:themeColor="text1"/>
+        </w:rPr>
+      </w:pPr>
+      <w:r>
+        <w:rPr>
+          <w:rFonts w:asciiTheme="minorHAnsi" w:hAnsiTheme="minorHAnsi"/>
+          <w:color w:val="000000" w:themeColor="text1"/>
+        </w:rPr>
+        <w:t>The</w:t>
+      </w:r>
+      <w:r>
+        <w:rPr>
+          <w:color w:val="000000" w:themeColor="text1"/>
+        </w:rPr>
+        <w:t xml:space="preserve"> </w:t>
+      </w:r>
+      <w:r>
+        <w:rPr>
+          <w:rStyle w:val="HTMLCode"/>
+          <w:rFonts w:eastAsiaTheme="majorEastAsia"/>
+          <w:color w:val="000000" w:themeColor="text1"/>
+          <w:sz w:val="24"/>
+          <w:szCs w:val="24"/>
+        </w:rPr>
+        <w:t>acquire_config.ini</w:t>
+      </w:r>
+      <w:r>
+        <w:rPr>
+          <w:rFonts w:asciiTheme="minorHAnsi" w:hAnsiTheme="minorHAnsi"/>
+          <w:color w:val="000000" w:themeColor="text1"/>
+        </w:rPr>
+        <w:t xml:space="preserve"> file defines all configurable parameters for acquisition.</w:t>
+      </w:r>
+    </w:p>
+    <w:p>
+      <w:pPr>
+        <w:pStyle w:val="NormalWeb"/>
+        <w:rPr>
+          <w:rStyle w:val="Strong"/>
+          <w:rFonts w:asciiTheme="minorHAnsi" w:eastAsiaTheme="majorEastAsia" w:hAnsiTheme="minorHAnsi"/>
+          <w:b w:val="0"/>
+          <w:bCs w:val="0"/>
+          <w:color w:val="000000" w:themeColor="text1"/>
+        </w:rPr>
+      </w:pPr>
+      <w:r>
+        <w:rPr>
+          <w:rStyle w:val="Strong"/>
+          <w:rFonts w:asciiTheme="minorHAnsi" w:eastAsiaTheme="majorEastAsia" w:hAnsiTheme="minorHAnsi"/>
+          <w:b w:val="0"/>
+          <w:bCs w:val="0"/>
+          <w:color w:val="000000" w:themeColor="text1"/>
+        </w:rPr>
+        <w:t>Sections and Parameters:</w:t>
+      </w:r>
+    </w:p>
+    <w:p>
+      <w:pPr>
+        <w:pStyle w:val="NormalWeb"/>
+        <w:rPr>
+          <w:rFonts w:asciiTheme="minorHAnsi" w:hAnsiTheme="minorHAnsi"/>
+          <w:color w:val="000000" w:themeColor="text1"/>
+        </w:rPr>
+      </w:pPr>
+      <w:r>
+        <w:rPr>
+          <w:rFonts w:hAnsi="Symbol"/>
+          <w:color w:val="000000" w:themeColor="text1"/>
+        </w:rPr>
+        <w:t></w:t>
+      </w:r>
+      <w:r>
+        <w:rPr>
+          <w:color w:val="000000" w:themeColor="text1"/>
+        </w:rPr>
+        <w:t xml:space="preserve">  </w:t>
+      </w:r>
+      <w:r>
+        <w:rPr>
+          <w:rStyle w:val="Strong"/>
+          <w:rFonts w:asciiTheme="minorHAnsi" w:eastAsiaTheme="majorEastAsia" w:hAnsiTheme="minorHAnsi"/>
+          <w:b w:val="0"/>
+          <w:bCs w:val="0"/>
+          <w:color w:val="000000" w:themeColor="text1"/>
+        </w:rPr>
+        <w:t>[WorkingDir]</w:t>
+      </w:r>
+    </w:p>
+    <w:p>
+      <w:pPr>
+        <w:pStyle w:val="NormalWeb"/>
+        <w:numPr>
+          <w:ilvl w:val="0"/>
+          <w:numId w:val="5"/>
+        </w:numPr>
+        <w:rPr>
+          <w:color w:val="000000" w:themeColor="text1"/>
+        </w:rPr>
+      </w:pPr>
+      <w:r>
+        <w:rPr>
+          <w:rStyle w:val="HTMLCode"/>
+          <w:rFonts w:eastAsiaTheme="majorEastAsia"/>
+          <w:color w:val="000000" w:themeColor="text1"/>
+          <w:sz w:val="24"/>
+          <w:szCs w:val="24"/>
+        </w:rPr>
+        <w:t>path_to_working_dir</w:t>
+      </w:r>
+      <w:r>
+        <w:rPr>
+          <w:color w:val="000000" w:themeColor="text1"/>
+        </w:rPr>
+        <w:t xml:space="preserve">: </w:t>
+      </w:r>
+      <w:r>
+        <w:rPr>
+          <w:rFonts w:asciiTheme="minorHAnsi" w:hAnsiTheme="minorHAnsi"/>
+          <w:color w:val="000000" w:themeColor="text1"/>
+        </w:rPr>
+        <w:t>Full path to working directory (required)</w:t>
+      </w:r>
+    </w:p>
+    <w:p>
+      <w:pPr>
+        <w:pStyle w:val="NormalWeb"/>
+        <w:numPr>
+          <w:ilvl w:val="0"/>
+          <w:numId w:val="5"/>
+        </w:numPr>
+        <w:rPr>
+          <w:color w:val="000000" w:themeColor="text1"/>
+        </w:rPr>
+      </w:pPr>
+      <w:r>
+        <w:rPr>
+          <w:rStyle w:val="HTMLCode"/>
+          <w:rFonts w:eastAsiaTheme="majorEastAsia"/>
+          <w:color w:val="000000" w:themeColor="text1"/>
+          <w:sz w:val="24"/>
+          <w:szCs w:val="24"/>
+        </w:rPr>
+        <w:t>path_to_init_files</w:t>
+      </w:r>
+      <w:r>
+        <w:rPr>
+          <w:color w:val="000000" w:themeColor="text1"/>
+        </w:rPr>
+        <w:t xml:space="preserve">: </w:t>
+      </w:r>
+      <w:r>
+        <w:rPr>
+          <w:rFonts w:asciiTheme="minorHAnsi" w:hAnsiTheme="minorHAnsi"/>
+          <w:color w:val="000000" w:themeColor="text1"/>
+        </w:rPr>
+        <w:t xml:space="preserve">Path for initialization files </w:t>
+      </w:r>
+    </w:p>
+    <w:p>
+      <w:pPr>
+        <w:pStyle w:val="NormalWeb"/>
+        <w:numPr>
+          <w:ilvl w:val="0"/>
+          <w:numId w:val="5"/>
+        </w:numPr>
+        <w:rPr>
+          <w:color w:val="000000" w:themeColor="text1"/>
+        </w:rPr>
+      </w:pPr>
+      <w:r>
+        <w:rPr>
+          <w:rStyle w:val="HTMLCode"/>
+          <w:rFonts w:eastAsiaTheme="majorEastAsia"/>
+          <w:color w:val="000000" w:themeColor="text1"/>
+          <w:sz w:val="24"/>
+          <w:szCs w:val="24"/>
+        </w:rPr>
+        <w:t>path_to_status_files</w:t>
+      </w:r>
+      <w:r>
+        <w:rPr>
+          <w:color w:val="000000" w:themeColor="text1"/>
+        </w:rPr>
+        <w:t xml:space="preserve">: </w:t>
+      </w:r>
+      <w:r>
+        <w:rPr>
+          <w:rFonts w:asciiTheme="minorHAnsi" w:hAnsiTheme="minorHAnsi"/>
+          <w:color w:val="000000" w:themeColor="text1"/>
+        </w:rPr>
+        <w:t>Path for status files</w:t>
+      </w:r>
+    </w:p>
+    <w:p>
+      <w:pPr>
+        <w:pStyle w:val="NormalWeb"/>
+        <w:numPr>
+          <w:ilvl w:val="0"/>
+          <w:numId w:val="5"/>
+        </w:numPr>
+        <w:rPr>
+          <w:color w:val="000000" w:themeColor="text1"/>
+        </w:rPr>
+      </w:pPr>
+      <w:r>
+        <w:rPr>
+          <w:rStyle w:val="HTMLCode"/>
+          <w:rFonts w:eastAsiaTheme="majorEastAsia"/>
+          <w:color w:val="000000" w:themeColor="text1"/>
+          <w:sz w:val="24"/>
+          <w:szCs w:val="24"/>
+        </w:rPr>
+        <w:t>path_to_log_files</w:t>
+      </w:r>
+      <w:r>
+        <w:rPr>
+          <w:color w:val="000000" w:themeColor="text1"/>
+        </w:rPr>
+        <w:t xml:space="preserve">: </w:t>
+      </w:r>
+      <w:r>
+        <w:rPr>
+          <w:rFonts w:asciiTheme="minorHAnsi" w:hAnsiTheme="minorHAnsi"/>
+          <w:color w:val="000000" w:themeColor="text1"/>
+        </w:rPr>
+        <w:t>Path for log files</w:t>
+      </w:r>
+    </w:p>
+    <w:p>
+      <w:pPr>
+        <w:pStyle w:val="NormalWeb"/>
+        <w:numPr>
+          <w:ilvl w:val="0"/>
+          <w:numId w:val="5"/>
+        </w:numPr>
+        <w:rPr>
+          <w:color w:val="000000" w:themeColor="text1"/>
+        </w:rPr>
+      </w:pPr>
+      <w:r>
+        <w:rPr>
+          <w:rStyle w:val="HTMLCode"/>
+          <w:rFonts w:eastAsiaTheme="majorEastAsia"/>
+          <w:color w:val="000000" w:themeColor="text1"/>
+          <w:sz w:val="24"/>
+          <w:szCs w:val="24"/>
+        </w:rPr>
+        <w:t>path_to_image_files</w:t>
+      </w:r>
+      <w:r>
+        <w:rPr>
+          <w:color w:val="000000" w:themeColor="text1"/>
+        </w:rPr>
+        <w:t xml:space="preserve">: </w:t>
+      </w:r>
+      <w:r>
+        <w:rPr>
+          <w:rFonts w:asciiTheme="minorHAnsi" w:hAnsiTheme="minorHAnsi"/>
+          <w:color w:val="000000" w:themeColor="text1"/>
+        </w:rPr>
+        <w:t>Path for image files</w:t>
+      </w:r>
+    </w:p>
+    <w:p>
+      <w:pPr>
+        <w:pStyle w:val="NormalWeb"/>
+        <w:numPr>
+          <w:ilvl w:val="0"/>
+          <w:numId w:val="5"/>
+        </w:numPr>
+        <w:rPr>
+          <w:color w:val="000000" w:themeColor="text1"/>
+        </w:rPr>
+      </w:pPr>
+      <w:r>
+        <w:rPr>
+          <w:rStyle w:val="HTMLCode"/>
+          <w:rFonts w:eastAsiaTheme="majorEastAsia"/>
+          <w:color w:val="000000" w:themeColor="text1"/>
+          <w:sz w:val="24"/>
+          <w:szCs w:val="24"/>
+        </w:rPr>
+        <w:t>path_to_preview_files</w:t>
+      </w:r>
+      <w:r>
+        <w:rPr>
+          <w:color w:val="000000" w:themeColor="text1"/>
+        </w:rPr>
+        <w:t xml:space="preserve">: </w:t>
+      </w:r>
+      <w:r>
+        <w:rPr>
+          <w:rFonts w:asciiTheme="minorHAnsi" w:hAnsiTheme="minorHAnsi"/>
+          <w:color w:val="000000" w:themeColor="text1"/>
+        </w:rPr>
+        <w:t>Path for preview files</w:t>
+      </w:r>
+    </w:p>
+    <w:p>
+      <w:pPr>
+        <w:pStyle w:val="NormalWeb"/>
+        <w:numPr>
+          <w:ilvl w:val="0"/>
+          <w:numId w:val="5"/>
+        </w:numPr>
+        <w:rPr>
+          <w:color w:val="000000" w:themeColor="text1"/>
+        </w:rPr>
+      </w:pPr>
+      <w:r>
+        <w:rPr>
+          <w:rStyle w:val="HTMLCode"/>
+          <w:rFonts w:eastAsiaTheme="majorEastAsia"/>
+          <w:color w:val="000000" w:themeColor="text1"/>
+          <w:sz w:val="24"/>
+          <w:szCs w:val="24"/>
+        </w:rPr>
+        <w:t>path_to_rawSignal_files</w:t>
+      </w:r>
+      <w:r>
+        <w:rPr>
+          <w:color w:val="000000" w:themeColor="text1"/>
+        </w:rPr>
+        <w:t xml:space="preserve">: </w:t>
+      </w:r>
+      <w:r>
+        <w:rPr>
+          <w:rFonts w:asciiTheme="minorHAnsi" w:hAnsiTheme="minorHAnsi"/>
+          <w:color w:val="000000" w:themeColor="text1"/>
+        </w:rPr>
+        <w:t xml:space="preserve">Path for </w:t>
+      </w:r>
+      <w:r>
+        <w:rPr>
+          <w:rStyle w:val="HTMLCode"/>
+          <w:rFonts w:asciiTheme="minorHAnsi" w:eastAsiaTheme="majorEastAsia" w:hAnsiTheme="minorHAnsi"/>
+          <w:color w:val="000000" w:themeColor="text1"/>
+          <w:sz w:val="24"/>
+          <w:szCs w:val="24"/>
+        </w:rPr>
+        <w:t>.rawSignals</w:t>
+      </w:r>
+      <w:r>
+        <w:rPr>
+          <w:rFonts w:asciiTheme="minorHAnsi" w:hAnsiTheme="minorHAnsi"/>
+          <w:color w:val="000000" w:themeColor="text1"/>
+        </w:rPr>
+        <w:t xml:space="preserve"> files</w:t>
+      </w:r>
+    </w:p>
+    <w:p>
+      <w:pPr>
+        <w:pStyle w:val="NormalWeb"/>
+        <w:numPr>
+          <w:ilvl w:val="0"/>
+          <w:numId w:val="5"/>
+        </w:numPr>
+        <w:rPr>
+          <w:color w:val="000000" w:themeColor="text1"/>
+        </w:rPr>
+      </w:pPr>
+      <w:r>
+        <w:rPr>
+          <w:rStyle w:val="HTMLCode"/>
+          <w:rFonts w:eastAsiaTheme="majorEastAsia"/>
+          <w:color w:val="000000" w:themeColor="text1"/>
+          <w:sz w:val="24"/>
+          <w:szCs w:val="24"/>
+        </w:rPr>
+        <w:t>path_to_raw_files</w:t>
+      </w:r>
+      <w:r>
+        <w:rPr>
+          <w:color w:val="000000" w:themeColor="text1"/>
+        </w:rPr>
+        <w:t xml:space="preserve">: </w:t>
+      </w:r>
+      <w:r>
+        <w:rPr>
+          <w:rFonts w:asciiTheme="minorHAnsi" w:hAnsiTheme="minorHAnsi"/>
+          <w:color w:val="000000" w:themeColor="text1"/>
+        </w:rPr>
+        <w:t xml:space="preserve">Path for raw </w:t>
+      </w:r>
+      <w:r>
+        <w:rPr>
+          <w:rStyle w:val="HTMLCode"/>
+          <w:rFonts w:asciiTheme="minorHAnsi" w:eastAsiaTheme="majorEastAsia" w:hAnsiTheme="minorHAnsi"/>
+          <w:color w:val="000000" w:themeColor="text1"/>
+          <w:sz w:val="24"/>
+          <w:szCs w:val="24"/>
+        </w:rPr>
+        <w:t>.tpx3</w:t>
+      </w:r>
+      <w:r>
+        <w:rPr>
+          <w:rFonts w:asciiTheme="minorHAnsi" w:hAnsiTheme="minorHAnsi"/>
+          <w:color w:val="000000" w:themeColor="text1"/>
+        </w:rPr>
+        <w:t xml:space="preserve"> files</w:t>
+      </w:r>
+    </w:p>
+    <w:p>
+      <w:pPr>
+        <w:pStyle w:val="NormalWeb"/>
+        <w:rPr>
+          <w:rFonts w:asciiTheme="minorHAnsi" w:hAnsiTheme="minorHAnsi"/>
+          <w:b/>
+          <w:bCs/>
+          <w:color w:val="000000" w:themeColor="text1"/>
+        </w:rPr>
+      </w:pPr>
+      <w:r>
+        <w:rPr>
+          <w:rFonts w:hAnsi="Symbol"/>
+          <w:b/>
+          <w:bCs/>
+          <w:color w:val="000000" w:themeColor="text1"/>
+        </w:rPr>
+        <w:t></w:t>
+      </w:r>
+      <w:r>
+        <w:rPr>
+          <w:b/>
+          <w:bCs/>
+          <w:color w:val="000000" w:themeColor="text1"/>
+        </w:rPr>
+        <w:t xml:space="preserve">  </w:t>
+      </w:r>
+      <w:r>
+        <w:rPr>
+          <w:rStyle w:val="Strong"/>
+          <w:rFonts w:asciiTheme="minorHAnsi" w:eastAsiaTheme="majorEastAsia" w:hAnsiTheme="minorHAnsi"/>
+          <w:b w:val="0"/>
+          <w:bCs w:val="0"/>
+          <w:color w:val="000000" w:themeColor="text1"/>
+        </w:rPr>
+        <w:t>[ServerConfig]</w:t>
+      </w:r>
+    </w:p>
+    <w:p>
+      <w:pPr>
+        <w:pStyle w:val="NormalWeb"/>
+        <w:numPr>
+          <w:ilvl w:val="0"/>
+          <w:numId w:val="6"/>
+        </w:numPr>
+        <w:rPr>
+          <w:color w:val="000000" w:themeColor="text1"/>
+        </w:rPr>
+      </w:pPr>
+      <w:r>
+        <w:rPr>
+          <w:rStyle w:val="HTMLCode"/>
+          <w:rFonts w:eastAsiaTheme="majorEastAsia"/>
+          <w:color w:val="000000" w:themeColor="text1"/>
+          <w:sz w:val="24"/>
+          <w:szCs w:val="24"/>
+        </w:rPr>
+        <w:lastRenderedPageBreak/>
+        <w:t>serverurl</w:t>
+      </w:r>
+      <w:r>
+        <w:rPr>
+          <w:color w:val="000000" w:themeColor="text1"/>
+        </w:rPr>
+        <w:t xml:space="preserve">: </w:t>
+      </w:r>
+      <w:r>
+        <w:rPr>
+          <w:rFonts w:asciiTheme="minorHAnsi" w:hAnsiTheme="minorHAnsi"/>
+          <w:color w:val="000000" w:themeColor="text1"/>
+        </w:rPr>
+        <w:t>URL for TPX3Cam server (default:</w:t>
+      </w:r>
+      <w:r>
+        <w:rPr>
+          <w:color w:val="000000" w:themeColor="text1"/>
+        </w:rPr>
+        <w:t xml:space="preserve"> </w:t>
+      </w:r>
+      <w:r>
+        <w:rPr>
+          <w:rStyle w:val="HTMLCode"/>
+          <w:rFonts w:eastAsiaTheme="majorEastAsia"/>
+          <w:color w:val="000000" w:themeColor="text1"/>
+          <w:sz w:val="24"/>
+          <w:szCs w:val="24"/>
+        </w:rPr>
+        <w:t>http://localhost:8080</w:t>
+      </w:r>
+      <w:r>
+        <w:rPr>
+          <w:color w:val="000000" w:themeColor="text1"/>
+        </w:rPr>
+        <w:t>)</w:t>
+      </w:r>
+    </w:p>
+    <w:p>
+      <w:pPr>
+        <w:pStyle w:val="NormalWeb"/>
+        <w:numPr>
+          <w:ilvl w:val="0"/>
+          <w:numId w:val="6"/>
+        </w:numPr>
+        <w:rPr>
+          <w:color w:val="000000" w:themeColor="text1"/>
+        </w:rPr>
+      </w:pPr>
+      <w:r>
+        <w:rPr>
+          <w:rStyle w:val="HTMLCode"/>
+          <w:rFonts w:eastAsiaTheme="majorEastAsia"/>
+          <w:color w:val="000000" w:themeColor="text1"/>
+          <w:sz w:val="24"/>
+          <w:szCs w:val="24"/>
+        </w:rPr>
+        <w:t>path_to_server</w:t>
+      </w:r>
+      <w:r>
+        <w:rPr>
+          <w:color w:val="000000" w:themeColor="text1"/>
+        </w:rPr>
+        <w:t xml:space="preserve">: </w:t>
+      </w:r>
+      <w:r>
+        <w:rPr>
+          <w:rFonts w:asciiTheme="minorHAnsi" w:hAnsiTheme="minorHAnsi"/>
+          <w:color w:val="000000" w:themeColor="text1"/>
+        </w:rPr>
+        <w:t>Path to the Serval directory</w:t>
+      </w:r>
+    </w:p>
+    <w:p>
+      <w:pPr>
+        <w:pStyle w:val="NormalWeb"/>
+        <w:numPr>
+          <w:ilvl w:val="0"/>
+          <w:numId w:val="6"/>
+        </w:numPr>
+        <w:rPr>
+          <w:color w:val="000000" w:themeColor="text1"/>
+        </w:rPr>
+      </w:pPr>
+      <w:r>
+        <w:rPr>
+          <w:rStyle w:val="HTMLCode"/>
+          <w:rFonts w:eastAsiaTheme="majorEastAsia"/>
+          <w:color w:val="000000" w:themeColor="text1"/>
+          <w:sz w:val="24"/>
+          <w:szCs w:val="24"/>
+        </w:rPr>
+        <w:t>path_to_server_config_files</w:t>
+      </w:r>
+      <w:r>
+        <w:rPr>
+          <w:color w:val="000000" w:themeColor="text1"/>
+        </w:rPr>
+        <w:t xml:space="preserve">: </w:t>
+      </w:r>
+      <w:r>
+        <w:rPr>
+          <w:rFonts w:asciiTheme="minorHAnsi" w:hAnsiTheme="minorHAnsi"/>
+          <w:color w:val="000000" w:themeColor="text1"/>
+        </w:rPr>
+        <w:t>Path to camera settings directory</w:t>
+      </w:r>
+    </w:p>
+    <w:p>
+      <w:pPr>
+        <w:pStyle w:val="NormalWeb"/>
+        <w:numPr>
+          <w:ilvl w:val="0"/>
+          <w:numId w:val="6"/>
+        </w:numPr>
+        <w:rPr>
+          <w:rFonts w:asciiTheme="minorHAnsi" w:hAnsiTheme="minorHAnsi"/>
+          <w:color w:val="000000" w:themeColor="text1"/>
+        </w:rPr>
+      </w:pPr>
+      <w:r>
+        <w:rPr>
+          <w:rStyle w:val="HTMLCode"/>
+          <w:rFonts w:eastAsiaTheme="majorEastAsia"/>
+          <w:color w:val="000000" w:themeColor="text1"/>
+          <w:sz w:val="24"/>
+          <w:szCs w:val="24"/>
+        </w:rPr>
+        <w:t>bpc_file_name</w:t>
+      </w:r>
+      <w:r>
+        <w:rPr>
+          <w:color w:val="000000" w:themeColor="text1"/>
+        </w:rPr>
+        <w:t xml:space="preserve">: </w:t>
+      </w:r>
+      <w:r>
+        <w:rPr>
+          <w:rFonts w:asciiTheme="minorHAnsi" w:hAnsiTheme="minorHAnsi"/>
+          <w:color w:val="000000" w:themeColor="text1"/>
+        </w:rPr>
+        <w:t>Pixel configuration filename</w:t>
+      </w:r>
+    </w:p>
+    <w:p>
+      <w:pPr>
+        <w:pStyle w:val="NormalWeb"/>
+        <w:numPr>
+          <w:ilvl w:val="0"/>
+          <w:numId w:val="6"/>
+        </w:numPr>
+        <w:rPr>
+          <w:color w:val="000000" w:themeColor="text1"/>
+        </w:rPr>
+      </w:pPr>
+      <w:r>
+        <w:rPr>
+          <w:rStyle w:val="HTMLCode"/>
+          <w:rFonts w:eastAsiaTheme="majorEastAsia"/>
+          <w:color w:val="000000" w:themeColor="text1"/>
+          <w:sz w:val="24"/>
+          <w:szCs w:val="24"/>
+        </w:rPr>
+        <w:t>dac_file_name</w:t>
+      </w:r>
+      <w:r>
+        <w:rPr>
+          <w:color w:val="000000" w:themeColor="text1"/>
+        </w:rPr>
+        <w:t xml:space="preserve">: </w:t>
+      </w:r>
+      <w:r>
+        <w:rPr>
+          <w:rFonts w:asciiTheme="minorHAnsi" w:hAnsiTheme="minorHAnsi"/>
+          <w:color w:val="000000" w:themeColor="text1"/>
+        </w:rPr>
+        <w:t>DAC configuration filename</w:t>
+      </w:r>
+    </w:p>
+    <w:p>
+      <w:pPr>
+        <w:pStyle w:val="NormalWeb"/>
+        <w:numPr>
+          <w:ilvl w:val="0"/>
+          <w:numId w:val="6"/>
+        </w:numPr>
+        <w:rPr>
+          <w:color w:val="000000" w:themeColor="text1"/>
+        </w:rPr>
+      </w:pPr>
+      <w:r>
+        <w:rPr>
+          <w:rStyle w:val="HTMLCode"/>
+          <w:rFonts w:eastAsiaTheme="majorEastAsia"/>
+          <w:color w:val="000000" w:themeColor="text1"/>
+          <w:sz w:val="24"/>
+          <w:szCs w:val="24"/>
+        </w:rPr>
+        <w:t>destinations_file_name</w:t>
+      </w:r>
+      <w:r>
+        <w:rPr>
+          <w:color w:val="000000" w:themeColor="text1"/>
+        </w:rPr>
+        <w:t xml:space="preserve">: </w:t>
+      </w:r>
+      <w:r>
+        <w:rPr>
+          <w:rFonts w:asciiTheme="minorHAnsi" w:hAnsiTheme="minorHAnsi"/>
+          <w:color w:val="000000" w:themeColor="text1"/>
+        </w:rPr>
+        <w:t>Server destinations file</w:t>
+      </w:r>
+    </w:p>
+    <w:p>
+      <w:pPr>
+        <w:pStyle w:val="NormalWeb"/>
+        <w:numPr>
+          <w:ilvl w:val="0"/>
+          <w:numId w:val="6"/>
+        </w:numPr>
+        <w:rPr>
+          <w:color w:val="000000" w:themeColor="text1"/>
+        </w:rPr>
+      </w:pPr>
+      <w:r>
+        <w:rPr>
+          <w:rStyle w:val="HTMLCode"/>
+          <w:rFonts w:eastAsiaTheme="majorEastAsia"/>
+          <w:color w:val="000000" w:themeColor="text1"/>
+          <w:sz w:val="24"/>
+          <w:szCs w:val="24"/>
+        </w:rPr>
+        <w:t>detector_config_file_name</w:t>
+      </w:r>
+      <w:r>
+        <w:rPr>
+          <w:color w:val="000000" w:themeColor="text1"/>
+        </w:rPr>
+        <w:t xml:space="preserve">: </w:t>
+      </w:r>
+      <w:r>
+        <w:rPr>
+          <w:rFonts w:asciiTheme="minorHAnsi" w:hAnsiTheme="minorHAnsi"/>
+          <w:color w:val="000000" w:themeColor="text1"/>
+        </w:rPr>
+        <w:t>Detector configuration file</w:t>
+      </w:r>
+    </w:p>
+    <w:p>
+      <w:pPr>
+        <w:pStyle w:val="NormalWeb"/>
+        <w:rPr>
+          <w:rFonts w:asciiTheme="minorHAnsi" w:hAnsiTheme="minorHAnsi"/>
+          <w:b/>
+          <w:bCs/>
+          <w:color w:val="000000" w:themeColor="text1"/>
+        </w:rPr>
+      </w:pPr>
+      <w:r>
+        <w:rPr>
+          <w:rFonts w:hAnsi="Symbol"/>
+          <w:color w:val="000000" w:themeColor="text1"/>
+        </w:rPr>
+        <w:t></w:t>
+      </w:r>
+      <w:r>
+        <w:rPr>
+          <w:color w:val="000000" w:themeColor="text1"/>
+        </w:rPr>
+        <w:t xml:space="preserve">  </w:t>
+      </w:r>
+      <w:r>
+        <w:rPr>
+          <w:rStyle w:val="Strong"/>
+          <w:rFonts w:asciiTheme="minorHAnsi" w:eastAsiaTheme="majorEastAsia" w:hAnsiTheme="minorHAnsi"/>
+          <w:b w:val="0"/>
+          <w:bCs w:val="0"/>
+          <w:color w:val="000000" w:themeColor="text1"/>
+        </w:rPr>
+        <w:t>[RunSettings]</w:t>
+      </w:r>
+    </w:p>
+    <w:p>
+      <w:pPr>
+        <w:pStyle w:val="NormalWeb"/>
+        <w:numPr>
+          <w:ilvl w:val="0"/>
+          <w:numId w:val="7"/>
+        </w:numPr>
+        <w:rPr>
+          <w:color w:val="000000" w:themeColor="text1"/>
+        </w:rPr>
+      </w:pPr>
+      <w:r>
+        <w:rPr>
+          <w:rStyle w:val="HTMLCode"/>
+          <w:rFonts w:eastAsiaTheme="majorEastAsia"/>
+          <w:color w:val="000000" w:themeColor="text1"/>
+          <w:sz w:val="24"/>
+          <w:szCs w:val="24"/>
+        </w:rPr>
+        <w:t>run_name</w:t>
+      </w:r>
+      <w:r>
+        <w:rPr>
+          <w:color w:val="000000" w:themeColor="text1"/>
+        </w:rPr>
+        <w:t xml:space="preserve">: </w:t>
+      </w:r>
+      <w:r>
+        <w:rPr>
+          <w:rFonts w:asciiTheme="minorHAnsi" w:hAnsiTheme="minorHAnsi"/>
+          <w:color w:val="000000" w:themeColor="text1"/>
+        </w:rPr>
+        <w:t>Name for the run (used as folder name and in filenames)</w:t>
+      </w:r>
+    </w:p>
+    <w:p>
+      <w:pPr>
+        <w:pStyle w:val="NormalWeb"/>
+        <w:numPr>
+          <w:ilvl w:val="0"/>
+          <w:numId w:val="7"/>
+        </w:numPr>
+        <w:rPr>
+          <w:color w:val="000000" w:themeColor="text1"/>
+        </w:rPr>
+      </w:pPr>
+      <w:r>
+        <w:rPr>
+          <w:rStyle w:val="HTMLCode"/>
+          <w:rFonts w:eastAsiaTheme="majorEastAsia"/>
+          <w:color w:val="000000" w:themeColor="text1"/>
+          <w:sz w:val="24"/>
+          <w:szCs w:val="24"/>
+        </w:rPr>
+        <w:t>run_number</w:t>
+      </w:r>
+      <w:r>
+        <w:rPr>
+          <w:color w:val="000000" w:themeColor="text1"/>
+        </w:rPr>
+        <w:t xml:space="preserve">: </w:t>
+      </w:r>
+      <w:r>
+        <w:rPr>
+          <w:rFonts w:asciiTheme="minorHAnsi" w:hAnsiTheme="minorHAnsi"/>
+          <w:color w:val="000000" w:themeColor="text1"/>
+        </w:rPr>
+        <w:t xml:space="preserve">Starting run number (default: </w:t>
+      </w:r>
+      <w:r>
+        <w:rPr>
+          <w:rStyle w:val="HTMLCode"/>
+          <w:rFonts w:asciiTheme="minorHAnsi" w:eastAsiaTheme="majorEastAsia" w:hAnsiTheme="minorHAnsi"/>
+          <w:color w:val="000000" w:themeColor="text1"/>
+          <w:sz w:val="24"/>
+          <w:szCs w:val="24"/>
+        </w:rPr>
+        <w:t>0000</w:t>
+      </w:r>
+      <w:r>
+        <w:rPr>
+          <w:rFonts w:asciiTheme="minorHAnsi" w:hAnsiTheme="minorHAnsi"/>
+          <w:color w:val="000000" w:themeColor="text1"/>
+        </w:rPr>
+        <w:t>)</w:t>
+      </w:r>
+    </w:p>
+    <w:p>
+      <w:pPr>
+        <w:pStyle w:val="NormalWeb"/>
+        <w:numPr>
+          <w:ilvl w:val="0"/>
+          <w:numId w:val="7"/>
+        </w:numPr>
+        <w:rPr>
+          <w:color w:val="000000" w:themeColor="text1"/>
+        </w:rPr>
+      </w:pPr>
+      <w:r>
+        <w:rPr>
+          <w:rStyle w:val="HTMLCode"/>
+          <w:rFonts w:eastAsiaTheme="majorEastAsia"/>
+          <w:color w:val="000000" w:themeColor="text1"/>
+          <w:sz w:val="24"/>
+          <w:szCs w:val="24"/>
+        </w:rPr>
+        <w:t>trigger_period_in_seconds</w:t>
+      </w:r>
+      <w:r>
+        <w:rPr>
+          <w:color w:val="000000" w:themeColor="text1"/>
+        </w:rPr>
+        <w:t xml:space="preserve">: </w:t>
+      </w:r>
+      <w:r>
+        <w:rPr>
+          <w:rFonts w:asciiTheme="minorHAnsi" w:hAnsiTheme="minorHAnsi"/>
+          <w:color w:val="000000" w:themeColor="text1"/>
+        </w:rPr>
+        <w:t>Camera trigger period</w:t>
+      </w:r>
+    </w:p>
+    <w:p>
+      <w:pPr>
+        <w:pStyle w:val="NormalWeb"/>
+        <w:numPr>
+          <w:ilvl w:val="0"/>
+          <w:numId w:val="7"/>
+        </w:numPr>
+        <w:rPr>
+          <w:color w:val="000000" w:themeColor="text1"/>
+        </w:rPr>
+      </w:pPr>
+      <w:r>
+        <w:rPr>
+          <w:rStyle w:val="HTMLCode"/>
+          <w:rFonts w:eastAsiaTheme="majorEastAsia"/>
+          <w:color w:val="000000" w:themeColor="text1"/>
+          <w:sz w:val="24"/>
+          <w:szCs w:val="24"/>
+        </w:rPr>
+        <w:t>exposure_time_in_seconds</w:t>
+      </w:r>
+      <w:r>
+        <w:rPr>
+          <w:color w:val="000000" w:themeColor="text1"/>
+        </w:rPr>
+        <w:t xml:space="preserve">: </w:t>
+      </w:r>
+      <w:r>
+        <w:rPr>
+          <w:rFonts w:asciiTheme="minorHAnsi" w:hAnsiTheme="minorHAnsi"/>
+          <w:color w:val="000000" w:themeColor="text1"/>
+        </w:rPr>
+        <w:t>Exposure time (must be ≤ trigger period)</w:t>
+      </w:r>
+    </w:p>
+    <w:p>
+      <w:pPr>
+        <w:pStyle w:val="NormalWeb"/>
+        <w:numPr>
+          <w:ilvl w:val="0"/>
+          <w:numId w:val="7"/>
+        </w:numPr>
+        <w:rPr>
+          <w:color w:val="000000" w:themeColor="text1"/>
+        </w:rPr>
+      </w:pPr>
+      <w:r>
+        <w:rPr>
+          <w:rStyle w:val="HTMLCode"/>
+          <w:rFonts w:eastAsiaTheme="majorEastAsia"/>
+          <w:color w:val="000000" w:themeColor="text1"/>
+          <w:sz w:val="24"/>
+          <w:szCs w:val="24"/>
+        </w:rPr>
+        <w:t>trigger_delay_in_seconds</w:t>
+      </w:r>
+      <w:r>
+        <w:rPr>
+          <w:color w:val="000000" w:themeColor="text1"/>
+        </w:rPr>
+        <w:t xml:space="preserve">: </w:t>
+      </w:r>
+      <w:r>
+        <w:rPr>
+          <w:rFonts w:asciiTheme="minorHAnsi" w:hAnsiTheme="minorHAnsi"/>
+          <w:color w:val="000000" w:themeColor="text1"/>
+        </w:rPr>
+        <w:t>Delay before triggers</w:t>
+      </w:r>
+    </w:p>
+    <w:p>
+      <w:pPr>
+        <w:pStyle w:val="NormalWeb"/>
+        <w:numPr>
+          <w:ilvl w:val="0"/>
+          <w:numId w:val="7"/>
+        </w:numPr>
+        <w:rPr>
+          <w:color w:val="000000" w:themeColor="text1"/>
+        </w:rPr>
+      </w:pPr>
+      <w:r>
+        <w:rPr>
+          <w:rStyle w:val="HTMLCode"/>
+          <w:rFonts w:eastAsiaTheme="majorEastAsia"/>
+          <w:color w:val="000000" w:themeColor="text1"/>
+          <w:sz w:val="24"/>
+          <w:szCs w:val="24"/>
+        </w:rPr>
+        <w:t>number_of_triggers</w:t>
+      </w:r>
+      <w:r>
+        <w:rPr>
+          <w:color w:val="000000" w:themeColor="text1"/>
+        </w:rPr>
+        <w:t xml:space="preserve">: </w:t>
+      </w:r>
+      <w:r>
+        <w:rPr>
+          <w:rFonts w:asciiTheme="minorHAnsi" w:hAnsiTheme="minorHAnsi"/>
+          <w:color w:val="000000" w:themeColor="text1"/>
+        </w:rPr>
+        <w:t>Number of triggers per run</w:t>
+      </w:r>
+    </w:p>
+    <w:p>
+      <w:pPr>
+        <w:pStyle w:val="NormalWeb"/>
+        <w:numPr>
+          <w:ilvl w:val="0"/>
+          <w:numId w:val="7"/>
+        </w:numPr>
+        <w:rPr>
+          <w:color w:val="000000" w:themeColor="text1"/>
+        </w:rPr>
+      </w:pPr>
+      <w:r>
+        <w:rPr>
+          <w:rStyle w:val="HTMLCode"/>
+          <w:rFonts w:eastAsiaTheme="majorEastAsia"/>
+          <w:color w:val="000000" w:themeColor="text1"/>
+          <w:sz w:val="24"/>
+          <w:szCs w:val="24"/>
+        </w:rPr>
+        <w:t>number_of_runs</w:t>
+      </w:r>
+      <w:r>
+        <w:rPr>
+          <w:color w:val="000000" w:themeColor="text1"/>
+        </w:rPr>
+        <w:t xml:space="preserve">: </w:t>
+      </w:r>
+      <w:r>
+        <w:rPr>
+          <w:rFonts w:asciiTheme="minorHAnsi" w:hAnsiTheme="minorHAnsi"/>
+          <w:color w:val="000000" w:themeColor="text1"/>
+        </w:rPr>
+        <w:t>Total number of runs to perform</w:t>
+      </w:r>
+    </w:p>
+    <w:p>
+      <w:pPr>
+        <w:pStyle w:val="NormalWeb"/>
+        <w:numPr>
+          <w:ilvl w:val="0"/>
+          <w:numId w:val="7"/>
+        </w:numPr>
+        <w:rPr>
+          <w:color w:val="000000" w:themeColor="text1"/>
+        </w:rPr>
+      </w:pPr>
+      <w:r>
+        <w:rPr>
+          <w:rStyle w:val="HTMLCode"/>
+          <w:rFonts w:eastAsiaTheme="majorEastAsia"/>
+          <w:color w:val="000000" w:themeColor="text1"/>
+          <w:sz w:val="24"/>
+          <w:szCs w:val="24"/>
+        </w:rPr>
+        <w:t>global_timestamp_interval_in_seconds</w:t>
+      </w:r>
+      <w:r>
+        <w:rPr>
+          <w:color w:val="000000" w:themeColor="text1"/>
+        </w:rPr>
+        <w:t xml:space="preserve">: </w:t>
+      </w:r>
+      <w:r>
+        <w:rPr>
+          <w:rFonts w:asciiTheme="minorHAnsi" w:hAnsiTheme="minorHAnsi"/>
+          <w:color w:val="000000" w:themeColor="text1"/>
+        </w:rPr>
+        <w:t>Timestamp interval</w:t>
+      </w:r>
+    </w:p>
+    <w:p>
+      <w:pPr>
+        <w:pStyle w:val="Heading2"/>
+        <w:ind w:left="288"/>
+        <w:rPr>
+          <w:color w:val="BF4E14" w:themeColor="accent2" w:themeShade="BF"/>
+        </w:rPr>
+      </w:pPr>
       <w:r>
         <w:rPr>
           <w:color w:val="BF4E14" w:themeColor="accent2" w:themeShade="BF"/>
@@ -6236,6 +6321,7 @@
         <w:rPr>
           <w:color w:val="000000" w:themeColor="text1"/>
         </w:rPr>
+        <w:lastRenderedPageBreak/>
         <w:t xml:space="preserve">    </w:t>
       </w:r>
       <w:bookmarkStart w:id="17" w:name="_Toc205209648"/>
@@ -6516,7 +6602,6 @@
           <w:rFonts w:asciiTheme="minorHAnsi" w:hAnsiTheme="minorHAnsi"/>
           <w:color w:val="000000" w:themeColor="text1"/>
         </w:rPr>
-        <w:lastRenderedPageBreak/>
         <w:t>Configuration files and detector status are logged.</w:t>
       </w:r>
     </w:p>
@@ -6679,7 +6764,19 @@
         <w:rPr>
           <w:color w:val="000000" w:themeColor="text1"/>
         </w:rPr>
-        <w:t xml:space="preserve">C++ files to turn .tpx3 files into .rawSignals files. </w:t>
+        <w:t>C++ files to turn .tpx3 files into .rawSignals files</w:t>
+      </w:r>
+      <w:r>
+        <w:rPr>
+          <w:color w:val="000000" w:themeColor="text1"/>
+        </w:rPr>
+        <w:t xml:space="preserve">. The .tpx3 files are created from acquiring raw data from the TPX3Cam, and the .rawSignals is a usable form that can easily be loaded into a pandas DataFrame. </w:t>
+      </w:r>
+      <w:r>
+        <w:rPr>
+          <w:color w:val="000000" w:themeColor="text1"/>
+        </w:rPr>
+        <w:t xml:space="preserve"> </w:t>
       </w:r>
     </w:p>
     <w:p>
@@ -6795,7 +6892,21 @@
           <w:rFonts w:cs="Courier New"/>
           <w:color w:val="000000" w:themeColor="text1"/>
         </w:rPr>
-        <w:t xml:space="preserve">This will create the binary file to run the unpacker and copy it into the workspace area, along with a default configuration file. If you try to run this command multiple times, you may get the error: </w:t>
+        <w:t xml:space="preserve">This will </w:t>
+      </w:r>
+      <w:r>
+        <w:rPr>
+          <w:rFonts w:cs="Courier New"/>
+          <w:color w:val="000000" w:themeColor="text1"/>
+        </w:rPr>
+        <w:t xml:space="preserve">both </w:t>
+      </w:r>
+      <w:r>
+        <w:rPr>
+          <w:rFonts w:cs="Courier New"/>
+          <w:color w:val="000000" w:themeColor="text1"/>
+        </w:rPr>
+        <w:t xml:space="preserve">create the binary file to run the unpacker and copy it into the workspace area, along with a default configuration file. If you try to run this command multiple times, you may get the error: </w:t>
       </w:r>
     </w:p>
     <w:p>
@@ -6847,7 +6958,21 @@
           <w:rFonts w:cs="Courier New"/>
           <w:color w:val="000000" w:themeColor="text1"/>
         </w:rPr>
-        <w:t xml:space="preserve">Re-run the code and everything should work. </w:t>
+        <w:t xml:space="preserve">Re-run the code and </w:t>
+      </w:r>
+      <w:r>
+        <w:rPr>
+          <w:rFonts w:cs="Courier New"/>
+          <w:color w:val="000000" w:themeColor="text1"/>
+        </w:rPr>
+        <w:t xml:space="preserve">a new version should be created and copied into the workspace. </w:t>
+      </w:r>
+      <w:r>
+        <w:rPr>
+          <w:rFonts w:cs="Courier New"/>
+          <w:color w:val="000000" w:themeColor="text1"/>
+        </w:rPr>
+        <w:t xml:space="preserve">Make sure that you have created an up-to-date version of the unpacker. </w:t>
       </w:r>
     </w:p>
     <w:p>
@@ -6861,6 +6986,7 @@
         <w:rPr>
           <w:color w:val="000000" w:themeColor="text1"/>
         </w:rPr>
+        <w:lastRenderedPageBreak/>
         <w:t xml:space="preserve">    </w:t>
       </w:r>
       <w:bookmarkStart w:id="20" w:name="_Toc205209651"/>
@@ -6874,9 +7000,15 @@
         <w:rPr>
           <w:color w:val="BF4E14" w:themeColor="accent2" w:themeShade="BF"/>
         </w:rPr>
-        <w:t>.2 Unpacker Command Line Interface</w:t>
+        <w:t>.2 U</w:t>
       </w:r>
       <w:bookmarkEnd w:id="20"/>
+      <w:r>
+        <w:rPr>
+          <w:color w:val="BF4E14" w:themeColor="accent2" w:themeShade="BF"/>
+        </w:rPr>
+        <w:t>sing the Unpacker</w:t>
+      </w:r>
     </w:p>
     <w:p>
       <w:pPr>
@@ -6945,7 +7077,14 @@
           <w:rFonts w:cs="Courier New"/>
           <w:color w:val="000000" w:themeColor="text1"/>
         </w:rPr>
-        <w:t xml:space="preserve"> help menu by inputting:</w:t>
+        <w:t xml:space="preserve"> help menu by input</w:t>
+      </w:r>
+      <w:r>
+        <w:rPr>
+          <w:rFonts w:cs="Courier New"/>
+          <w:color w:val="000000" w:themeColor="text1"/>
+        </w:rPr>
+        <w:t>ting one of the following into your terminal.</w:t>
       </w:r>
     </w:p>
     <w:p>
@@ -7014,7 +7153,19 @@
         <w:rPr>
           <w:color w:val="000000" w:themeColor="text1"/>
         </w:rPr>
-        <w:t xml:space="preserve">The following options are available for unpacking: </w:t>
+        <w:t xml:space="preserve">The following </w:t>
+      </w:r>
+      <w:r>
+        <w:rPr>
+          <w:color w:val="000000" w:themeColor="text1"/>
+        </w:rPr>
+        <w:t xml:space="preserve">menu appears when running </w:t>
+      </w:r>
+      <w:r>
+        <w:rPr>
+          <w:color w:val="000000" w:themeColor="text1"/>
+        </w:rPr>
+        <w:t xml:space="preserve">one of these commands. </w:t>
       </w:r>
     </w:p>
     <w:p>
@@ -7028,7 +7179,6 @@
         <w:rPr>
           <w:color w:val="000000" w:themeColor="text1"/>
         </w:rPr>
-        <w:lastRenderedPageBreak/>
         <w:br/>
       </w:r>
       <w:r>
@@ -7037,10 +7187,10 @@
           <w:color w:val="000000" w:themeColor="text1"/>
         </w:rPr>
         <w:drawing>
-          <wp:inline distT="0" distB="0" distL="0" distR="0" wp14:anchorId="1063B798" wp14:editId="5C8706B4">
-            <wp:extent cx="4343400" cy="3187700"/>
+          <wp:inline distT="0" distB="0" distL="0" distR="0" wp14:anchorId="1C6D4CA9" wp14:editId="5466BF7F">
+            <wp:extent cx="4737100" cy="3708400"/>
             <wp:effectExtent l="0" t="0" r="0" b="0"/>
-            <wp:docPr id="116051579" name="Picture 1"/>
+            <wp:docPr id="462230409" name="Picture 1" descr="Text&#10;&#10;AI-generated content may be incorrect."/>
             <wp:cNvGraphicFramePr>
               <a:graphicFrameLocks xmlns:a="http://schemas.openxmlformats.org/drawingml/2006/main" noChangeAspect="1"/>
             </wp:cNvGraphicFramePr>
@@ -7048,7 +7198,7 @@
               <a:graphicData uri="http://schemas.openxmlformats.org/drawingml/2006/picture">
                 <pic:pic xmlns:pic="http://schemas.openxmlformats.org/drawingml/2006/picture">
                   <pic:nvPicPr>
-                    <pic:cNvPr id="116051579" name=""/>
+                    <pic:cNvPr id="462230409" name="Picture 1" descr="Text&#10;&#10;AI-generated content may be incorrect."/>
                     <pic:cNvPicPr/>
                   </pic:nvPicPr>
                   <pic:blipFill>
@@ -7060,7 +7210,7 @@
                   <pic:spPr>
                     <a:xfrm>
                       <a:off x="0" y="0"/>
-                      <a:ext cx="4343400" cy="3187700"/>
+                      <a:ext cx="4737100" cy="3708400"/>
                     </a:xfrm>
                     <a:prstGeom prst="rect">
                       <a:avLst/>
@@ -7072,13 +7222,82 @@
           </wp:inline>
         </w:drawing>
       </w:r>
-    </w:p>
-    <w:p>
-      <w:pPr>
-        <w:rPr>
-          <w:color w:val="000000" w:themeColor="text1"/>
-        </w:rPr>
-      </w:pPr>
+      <w:r>
+        <w:rPr>
+          <w:noProof/>
+          <w:color w:val="000000" w:themeColor="text1"/>
+        </w:rPr>
+        <w:t xml:space="preserve"> </w:t>
+      </w:r>
+    </w:p>
+    <w:p>
+      <w:pPr>
+        <w:rPr>
+          <w:color w:val="000000" w:themeColor="text1"/>
+        </w:rPr>
+      </w:pPr>
+      <w:r>
+        <w:rPr>
+          <w:color w:val="000000" w:themeColor="text1"/>
+        </w:rPr>
+        <w:t xml:space="preserve">All these parameters are present in the configuration file, except for </w:t>
+      </w:r>
+      <w:r>
+        <w:rPr>
+          <w:rFonts w:ascii="Courier New" w:hAnsi="Courier New" w:cs="Courier New"/>
+          <w:color w:val="000000" w:themeColor="text1"/>
+        </w:rPr>
+        <w:t>-c</w:t>
+      </w:r>
+      <w:r>
+        <w:rPr>
+          <w:color w:val="000000" w:themeColor="text1"/>
+        </w:rPr>
+        <w:t xml:space="preserve">, which specifies if you would like to use a configuration file. See examples in </w:t>
+      </w:r>
+      <w:r>
+        <w:rPr>
+          <w:color w:val="000000" w:themeColor="text1"/>
+        </w:rPr>
+        <w:t xml:space="preserve">section </w:t>
+      </w:r>
+      <w:r>
+        <w:rPr>
+          <w:color w:val="000000" w:themeColor="text1"/>
+        </w:rPr>
+        <w:t xml:space="preserve">4.2.4 to see </w:t>
+      </w:r>
+      <w:r>
+        <w:rPr>
+          <w:rFonts w:ascii="Courier New" w:hAnsi="Courier New" w:cs="Courier New"/>
+          <w:color w:val="000000" w:themeColor="text1"/>
+        </w:rPr>
+        <w:t>-c</w:t>
+      </w:r>
+      <w:r>
+        <w:rPr>
+          <w:color w:val="000000" w:themeColor="text1"/>
+        </w:rPr>
+        <w:t xml:space="preserve"> being used properly. </w:t>
+      </w:r>
+      <w:r>
+        <w:rPr>
+          <w:color w:val="000000" w:themeColor="text1"/>
+        </w:rPr>
+        <w:t xml:space="preserve">Other parameters will be thoroughly explained in </w:t>
+      </w:r>
+      <w:r>
+        <w:rPr>
+          <w:color w:val="000000" w:themeColor="text1"/>
+        </w:rPr>
+        <w:t xml:space="preserve">section </w:t>
+      </w:r>
+      <w:r>
+        <w:rPr>
+          <w:color w:val="000000" w:themeColor="text1"/>
+        </w:rPr>
+        <w:t>4.2.2.</w:t>
+      </w:r>
     </w:p>
     <w:p>
       <w:pPr>
@@ -7104,7 +7323,7 @@
         <w:rPr>
           <w:color w:val="BF4E14" w:themeColor="accent2" w:themeShade="BF"/>
         </w:rPr>
-        <w:t>.2.2 Unpacker Configuration File</w:t>
+        <w:t>.2.2 Configuration File</w:t>
       </w:r>
       <w:bookmarkEnd w:id="22"/>
     </w:p>
@@ -7136,7 +7355,7 @@
         <w:rPr>
           <w:color w:val="000000" w:themeColor="text1"/>
         </w:rPr>
-        <w:t xml:space="preserve"> these parameters can also be specified in a configuration file. The template for the unpacker configuration file is given in </w:t>
+        <w:t xml:space="preserve"> these parameters can be specified in a configuration file. The template for the unpacker configuration file is given in </w:t>
       </w:r>
       <w:r>
         <w:rPr>
@@ -7162,7 +7381,238 @@
         <w:rPr>
           <w:color w:val="000000" w:themeColor="text1"/>
         </w:rPr>
-        <w:t xml:space="preserve">The default configuration file appears as so: </w:t>
+        <w:t xml:space="preserve">Below are the parameters present in the configuration file and their purpose: </w:t>
+      </w:r>
+    </w:p>
+    <w:p>
+      <w:pPr>
+        <w:rPr>
+          <w:color w:val="000000" w:themeColor="text1"/>
+        </w:rPr>
+      </w:pPr>
+      <w:r>
+        <w:rPr>
+          <w:color w:val="000000" w:themeColor="text1"/>
+        </w:rPr>
+        <w:lastRenderedPageBreak/>
+        <w:t>Input/Output options:</w:t>
+      </w:r>
+    </w:p>
+    <w:p>
+      <w:pPr>
+        <w:pStyle w:val="ListParagraph"/>
+        <w:numPr>
+          <w:ilvl w:val="0"/>
+          <w:numId w:val="28"/>
+        </w:numPr>
+        <w:rPr>
+          <w:color w:val="000000" w:themeColor="text1"/>
+        </w:rPr>
+      </w:pPr>
+      <w:r>
+        <w:rPr>
+          <w:rFonts w:ascii="Courier New" w:hAnsi="Courier New" w:cs="Courier New"/>
+          <w:color w:val="000000" w:themeColor="text1"/>
+        </w:rPr>
+        <w:t>rawTPX3Folder, -</w:t>
+      </w:r>
+      <w:r>
+        <w:rPr>
+          <w:rFonts w:ascii="Courier New" w:hAnsi="Courier New" w:cs="Courier New"/>
+          <w:color w:val="000000" w:themeColor="text1"/>
+        </w:rPr>
+        <w:t>I</w:t>
+      </w:r>
+      <w:r>
+        <w:rPr>
+          <w:rFonts w:ascii="Courier New" w:hAnsi="Courier New" w:cs="Courier New"/>
+          <w:color w:val="000000" w:themeColor="text1"/>
+        </w:rPr>
+        <w:t>, --</w:t>
+      </w:r>
+      <w:proofErr w:type="spellStart"/>
+      <w:r>
+        <w:rPr>
+          <w:rFonts w:ascii="Courier New" w:hAnsi="Courier New" w:cs="Courier New"/>
+          <w:color w:val="000000" w:themeColor="text1"/>
+        </w:rPr>
+        <w:t>inputDi</w:t>
+      </w:r>
+      <w:r>
+        <w:rPr>
+          <w:rFonts w:ascii="Courier New" w:hAnsi="Courier New" w:cs="Courier New"/>
+          <w:color w:val="000000" w:themeColor="text1"/>
+        </w:rPr>
+        <w:t>r</w:t>
+      </w:r>
+      <w:proofErr w:type="spellEnd"/>
+      <w:r>
+        <w:rPr>
+          <w:color w:val="000000" w:themeColor="text1"/>
+        </w:rPr>
+        <w:t xml:space="preserve">  :  Directory to location with desired .tpx3 files.</w:t>
+      </w:r>
+    </w:p>
+    <w:p>
+      <w:pPr>
+        <w:pStyle w:val="ListParagraph"/>
+        <w:numPr>
+          <w:ilvl w:val="0"/>
+          <w:numId w:val="28"/>
+        </w:numPr>
+        <w:rPr>
+          <w:color w:val="000000" w:themeColor="text1"/>
+        </w:rPr>
+      </w:pPr>
+      <w:r>
+        <w:rPr>
+          <w:rFonts w:ascii="Courier New" w:hAnsi="Courier New" w:cs="Courier New"/>
+          <w:color w:val="000000" w:themeColor="text1"/>
+        </w:rPr>
+        <w:t>rawTPX3File, -</w:t>
+      </w:r>
+      <w:proofErr w:type="spellStart"/>
+      <w:r>
+        <w:rPr>
+          <w:rFonts w:ascii="Courier New" w:hAnsi="Courier New" w:cs="Courier New"/>
+          <w:color w:val="000000" w:themeColor="text1"/>
+        </w:rPr>
+        <w:t>i</w:t>
+      </w:r>
+      <w:proofErr w:type="spellEnd"/>
+      <w:r>
+        <w:rPr>
+          <w:rFonts w:ascii="Courier New" w:hAnsi="Courier New" w:cs="Courier New"/>
+          <w:color w:val="000000" w:themeColor="text1"/>
+        </w:rPr>
+        <w:t>, --</w:t>
+      </w:r>
+      <w:proofErr w:type="spellStart"/>
+      <w:r>
+        <w:rPr>
+          <w:rFonts w:ascii="Courier New" w:hAnsi="Courier New" w:cs="Courier New"/>
+          <w:color w:val="000000" w:themeColor="text1"/>
+        </w:rPr>
+        <w:t>inputFile</w:t>
+      </w:r>
+      <w:proofErr w:type="spellEnd"/>
+      <w:r>
+        <w:rPr>
+          <w:color w:val="000000" w:themeColor="text1"/>
+        </w:rPr>
+        <w:t xml:space="preserve">  :  </w:t>
+      </w:r>
+      <w:r>
+        <w:rPr>
+          <w:color w:val="000000" w:themeColor="text1"/>
+        </w:rPr>
+        <w:t>File name</w:t>
+      </w:r>
+      <w:r>
+        <w:rPr>
+          <w:color w:val="000000" w:themeColor="text1"/>
+        </w:rPr>
+        <w:t xml:space="preserve"> of single .tpx3 file to analyze.</w:t>
+      </w:r>
+      <w:r>
+        <w:rPr>
+          <w:color w:val="000000" w:themeColor="text1"/>
+        </w:rPr>
+        <w:t xml:space="preserve"> Set as 'ALL' to process all files in a folder. </w:t>
+      </w:r>
+    </w:p>
+    <w:p>
+      <w:pPr>
+        <w:pStyle w:val="ListParagraph"/>
+        <w:numPr>
+          <w:ilvl w:val="0"/>
+          <w:numId w:val="28"/>
+        </w:numPr>
+        <w:rPr>
+          <w:color w:val="000000" w:themeColor="text1"/>
+        </w:rPr>
+      </w:pPr>
+      <w:r>
+        <w:rPr>
+          <w:rFonts w:ascii="Courier New" w:hAnsi="Courier New" w:cs="Courier New"/>
+          <w:color w:val="000000" w:themeColor="text1"/>
+        </w:rPr>
+        <w:t>outputFolder, -o, --</w:t>
+      </w:r>
+      <w:proofErr w:type="spellStart"/>
+      <w:r>
+        <w:rPr>
+          <w:rFonts w:ascii="Courier New" w:hAnsi="Courier New" w:cs="Courier New"/>
+          <w:color w:val="000000" w:themeColor="text1"/>
+        </w:rPr>
+        <w:t>outputDir</w:t>
+      </w:r>
+      <w:proofErr w:type="spellEnd"/>
+      <w:r>
+        <w:rPr>
+          <w:color w:val="000000" w:themeColor="text1"/>
+        </w:rPr>
+        <w:t xml:space="preserve">  :  Output directory that .rawSignals files go into. Defaults to </w:t>
+      </w:r>
+      <w:r>
+        <w:rPr>
+          <w:rFonts w:ascii="Courier New" w:hAnsi="Courier New" w:cs="Courier New"/>
+          <w:color w:val="000000" w:themeColor="text1"/>
+        </w:rPr>
+        <w:t>rawSignalFiles</w:t>
+      </w:r>
+      <w:r>
+        <w:rPr>
+          <w:color w:val="000000" w:themeColor="text1"/>
+        </w:rPr>
+        <w:t xml:space="preserve"> folder in same directory as </w:t>
+      </w:r>
+      <w:r>
+        <w:rPr>
+          <w:rFonts w:ascii="Courier New" w:hAnsi="Courier New" w:cs="Courier New"/>
+          <w:color w:val="000000" w:themeColor="text1"/>
+        </w:rPr>
+        <w:t>rawTPX3Folder</w:t>
+      </w:r>
+      <w:r>
+        <w:rPr>
+          <w:color w:val="000000" w:themeColor="text1"/>
+        </w:rPr>
+        <w:t>.</w:t>
+      </w:r>
+    </w:p>
+    <w:p>
+      <w:pPr>
+        <w:pStyle w:val="ListParagraph"/>
+        <w:numPr>
+          <w:ilvl w:val="0"/>
+          <w:numId w:val="28"/>
+        </w:numPr>
+        <w:rPr>
+          <w:color w:val="000000" w:themeColor="text1"/>
+        </w:rPr>
+      </w:pPr>
+      <w:r>
+        <w:rPr>
+          <w:rFonts w:ascii="Courier New" w:hAnsi="Courier New" w:cs="Courier New"/>
+          <w:color w:val="000000" w:themeColor="text1"/>
+        </w:rPr>
+        <w:t>-c, --</w:t>
+      </w:r>
+      <w:proofErr w:type="spellStart"/>
+      <w:r>
+        <w:rPr>
+          <w:rFonts w:ascii="Courier New" w:hAnsi="Courier New" w:cs="Courier New"/>
+          <w:color w:val="000000" w:themeColor="text1"/>
+        </w:rPr>
+        <w:t>configFile</w:t>
+      </w:r>
+      <w:proofErr w:type="spellEnd"/>
+      <w:r>
+        <w:rPr>
+          <w:color w:val="000000" w:themeColor="text1"/>
+        </w:rPr>
+        <w:t xml:space="preserve">  :  Path to configuration file if using CLI. </w:t>
       </w:r>
     </w:p>
     <w:p>
@@ -7176,7 +7626,6 @@
         <w:rPr>
           <w:color w:val="000000" w:themeColor="text1"/>
         </w:rPr>
-        <w:lastRenderedPageBreak/>
         <w:br/>
       </w:r>
       <w:r>
@@ -7305,6 +7754,7 @@
           <w:rFonts w:ascii="Courier New" w:hAnsi="Courier New" w:cs="Courier New"/>
           <w:color w:val="000000" w:themeColor="text1"/>
         </w:rPr>
+        <w:lastRenderedPageBreak/>
         <w:t xml:space="preserve">rawTPX3File = </w:t>
       </w:r>
       <w:r>
@@ -7444,7 +7894,6 @@
           <w:rFonts w:ascii="Courier New" w:hAnsi="Courier New" w:cs="Courier New"/>
           <w:color w:val="000000" w:themeColor="text1"/>
         </w:rPr>
-        <w:lastRenderedPageBreak/>
         <w:t xml:space="preserve">writeOutPhotons = </w:t>
       </w:r>
       <w:r>
@@ -7661,6 +8110,7 @@
         <w:rPr>
           <w:color w:val="000000" w:themeColor="text1"/>
         </w:rPr>
+        <w:lastRenderedPageBreak/>
         <w:t xml:space="preserve">Generally, useful data will have a </w:t>
       </w:r>
       <w:r>
@@ -7819,7 +8269,23 @@
           <w:rFonts w:ascii="Courier New" w:hAnsi="Courier New" w:cs="Courier New"/>
           <w:color w:val="000000" w:themeColor="text1"/>
         </w:rPr>
-        <w:t>tpx3SpidrUnpacker -i data/run0001.tpx3 -o output/</w:t>
+        <w:t>tpx3SpidrUnpacker -</w:t>
+      </w:r>
+      <w:proofErr w:type="spellStart"/>
+      <w:r>
+        <w:rPr>
+          <w:rFonts w:ascii="Courier New" w:hAnsi="Courier New" w:cs="Courier New"/>
+          <w:color w:val="000000" w:themeColor="text1"/>
+        </w:rPr>
+        <w:t>i</w:t>
+      </w:r>
+      <w:proofErr w:type="spellEnd"/>
+      <w:r>
+        <w:rPr>
+          <w:rFonts w:ascii="Courier New" w:hAnsi="Courier New" w:cs="Courier New"/>
+          <w:color w:val="000000" w:themeColor="text1"/>
+        </w:rPr>
+        <w:t xml:space="preserve"> data/run0001.tpx3 -o output/</w:t>
       </w:r>
     </w:p>
     <w:p>
@@ -7851,8 +8317,23 @@
           <w:rFonts w:ascii="Courier New" w:hAnsi="Courier New" w:cs="Courier New"/>
           <w:color w:val="000000" w:themeColor="text1"/>
         </w:rPr>
-        <w:lastRenderedPageBreak/>
-        <w:t>tpx3SpidrUnpacker -i data/run0001.tpx3 -o output/ -c unpacker.config</w:t>
+        <w:t>tpx3SpidrUnpacker -</w:t>
+      </w:r>
+      <w:proofErr w:type="spellStart"/>
+      <w:r>
+        <w:rPr>
+          <w:rFonts w:ascii="Courier New" w:hAnsi="Courier New" w:cs="Courier New"/>
+          <w:color w:val="000000" w:themeColor="text1"/>
+        </w:rPr>
+        <w:t>i</w:t>
+      </w:r>
+      <w:proofErr w:type="spellEnd"/>
+      <w:r>
+        <w:rPr>
+          <w:rFonts w:ascii="Courier New" w:hAnsi="Courier New" w:cs="Courier New"/>
+          <w:color w:val="000000" w:themeColor="text1"/>
+        </w:rPr>
+        <w:t xml:space="preserve"> data/run0001.tpx3 -o output/ -c unpacker.config</w:t>
       </w:r>
     </w:p>
     <w:p>
@@ -7934,7 +8415,23 @@
           <w:rFonts w:ascii="Courier New" w:hAnsi="Courier New" w:cs="Courier New"/>
           <w:color w:val="000000" w:themeColor="text1"/>
         </w:rPr>
-        <w:t>tpx3SpidrUnpacker -i data/run0002.tpx3 -o output/ -C -S 2 -T 5e-9 -P 3</w:t>
+        <w:t>tpx3SpidrUnpacker -</w:t>
+      </w:r>
+      <w:proofErr w:type="spellStart"/>
+      <w:r>
+        <w:rPr>
+          <w:rFonts w:ascii="Courier New" w:hAnsi="Courier New" w:cs="Courier New"/>
+          <w:color w:val="000000" w:themeColor="text1"/>
+        </w:rPr>
+        <w:t>i</w:t>
+      </w:r>
+      <w:proofErr w:type="spellEnd"/>
+      <w:r>
+        <w:rPr>
+          <w:rFonts w:ascii="Courier New" w:hAnsi="Courier New" w:cs="Courier New"/>
+          <w:color w:val="000000" w:themeColor="text1"/>
+        </w:rPr>
+        <w:t xml:space="preserve"> data/run0002.tpx3 -o output/ -C -S 2 -T 5e-9 -P 3</w:t>
       </w:r>
     </w:p>
     <w:p>
@@ -8219,8 +8716,16 @@
               <w:rPr>
                 <w:color w:val="000000" w:themeColor="text1"/>
               </w:rPr>
-              <w:t>.exportpixels</w:t>
+              <w:t>.</w:t>
             </w:r>
+            <w:proofErr w:type="spellStart"/>
+            <w:r>
+              <w:rPr>
+                <w:color w:val="000000" w:themeColor="text1"/>
+              </w:rPr>
+              <w:t>exportpixels</w:t>
+            </w:r>
+            <w:proofErr w:type="spellEnd"/>
           </w:p>
         </w:tc>
         <w:tc>
@@ -8261,6 +8766,7 @@
         <w:rPr>
           <w:color w:val="000000" w:themeColor="text1"/>
         </w:rPr>
+        <w:lastRenderedPageBreak/>
         <w:t xml:space="preserve">HERMES has several built-in packages that allow for quick and easy data analysis. These packages are in the </w:t>
       </w:r>
       <w:r>
@@ -8356,7 +8862,6 @@
         <w:rPr>
           <w:color w:val="000000" w:themeColor="text1"/>
         </w:rPr>
-        <w:lastRenderedPageBreak/>
         <w:t xml:space="preserve">Note that any changes made to a package file will only be implemented if the kernel is restarted to load the package once again. Below are all the packages currently implemented into HERMES and the abilities their functions provide. </w:t>
       </w:r>
     </w:p>
@@ -8947,6 +9452,7 @@
         <w:rPr>
           <w:color w:val="000000" w:themeColor="text1"/>
         </w:rPr>
+        <w:lastRenderedPageBreak/>
         <w:t xml:space="preserve">The load function allows for many other parameters besides a path. Below are other parameters and a description: </w:t>
       </w:r>
     </w:p>
@@ -9080,7 +9586,6 @@
           <w:rFonts w:ascii="Courier New" w:hAnsi="Courier New" w:cs="Courier New"/>
           <w:color w:val="000000" w:themeColor="text1"/>
         </w:rPr>
-        <w:lastRenderedPageBreak/>
         <w:t>file_duration : float</w:t>
       </w:r>
       <w:r>
@@ -9280,6 +9785,7 @@
           <w:rFonts w:ascii="Courier New" w:hAnsi="Courier New" w:cs="Courier New"/>
           <w:color w:val="000000" w:themeColor="text1"/>
         </w:rPr>
+        <w:lastRenderedPageBreak/>
         <w:t>plot_3d_pixels_vs_toa</w:t>
       </w:r>
       <w:r>
@@ -9460,7 +9966,6 @@
           <w:rFonts w:ascii="Courier New" w:hAnsi="Courier New" w:cs="Courier New"/>
           <w:color w:val="000000" w:themeColor="text1"/>
         </w:rPr>
-        <w:lastRenderedPageBreak/>
         <w:t>generate_images()</w:t>
       </w:r>
       <w:r>
@@ -9743,6 +10248,7 @@
         <w:rPr>
           <w:color w:val="000000" w:themeColor="text1"/>
         </w:rPr>
+        <w:lastRenderedPageBreak/>
         <w:t xml:space="preserve">For </w:t>
       </w:r>
       <w:r>
@@ -9916,7 +10422,6 @@
         <w:rPr>
           <w:color w:val="000000" w:themeColor="text1"/>
         </w:rPr>
-        <w:lastRenderedPageBreak/>
         <w:t>Load SignalsIO() class into object:</w:t>
       </w:r>
     </w:p>
@@ -10226,7 +10731,6 @@
         <w:rPr>
           <w:color w:val="BF4E14" w:themeColor="accent2" w:themeShade="BF"/>
         </w:rPr>
-        <w:lastRenderedPageBreak/>
         <w:t>5.4.2 Plotter Examples</w:t>
       </w:r>
       <w:bookmarkEnd w:id="38"/>
@@ -10496,7 +11000,14 @@
         <w:rPr>
           <w:color w:val="000000" w:themeColor="text1"/>
         </w:rPr>
-        <w:t xml:space="preserve"> is laid out in a way that is intended to be as easy as possible to get started with. It is recommended to use the extension 'Data Wrangler' to easily visualize data in a Jupyter notebook. </w:t>
+        <w:t xml:space="preserve"> is laid out in a way that is intended to be as easy as </w:t>
+      </w:r>
+      <w:r>
+        <w:rPr>
+          <w:color w:val="000000" w:themeColor="text1"/>
+        </w:rPr>
+        <w:lastRenderedPageBreak/>
+        <w:t xml:space="preserve">possible to get started with. It is recommended to use the extension 'Data Wrangler' to easily visualize data in a Jupyter notebook. </w:t>
       </w:r>
     </w:p>
     <w:p>
@@ -10699,7 +11210,13 @@
       <w:ptab w:relativeTo="margin" w:alignment="center" w:leader="none"/>
     </w:r>
     <w:r>
-      <w:t>8-4-2025</w:t>
+      <w:t>8-</w:t>
+    </w:r>
+    <w:r>
+      <w:t>5</w:t>
+    </w:r>
+    <w:r>
+      <w:t>-2025</w:t>
     </w:r>
     <w:r>
       <w:ptab w:relativeTo="margin" w:alignment="right" w:leader="none"/>
@@ -10849,6 +11366,119 @@
 <file path=word/numbering.xml><?xml version="1.0" encoding="utf-8"?>
 <w:numbering xmlns:wpc="http://schemas.microsoft.com/office/word/2010/wordprocessingCanvas" xmlns:cx="http://schemas.microsoft.com/office/drawing/2014/chartex" xmlns:cx1="http://schemas.microsoft.com/office/drawing/2015/9/8/chartex" xmlns:cx2="http://schemas.microsoft.com/office/drawing/2015/10/21/chartex" xmlns:cx3="http://schemas.microsoft.com/office/drawing/2016/5/9/chartex" xmlns:cx4="http://schemas.microsoft.com/office/drawing/2016/5/10/chartex" xmlns:cx5="http://schemas.microsoft.com/office/drawing/2016/5/11/chartex" xmlns:cx6="http://schemas.microsoft.com/office/drawing/2016/5/12/chartex" xmlns:cx7="http://schemas.microsoft.com/office/drawing/2016/5/13/chartex" xmlns:cx8="http://schemas.microsoft.com/office/drawing/2016/5/14/chartex" xmlns:mc="http://schemas.openxmlformats.org/markup-compatibility/2006" xmlns:aink="http://schemas.microsoft.com/office/drawing/2016/ink" xmlns:am3d="http://schemas.microsoft.com/office/drawing/2017/model3d" xmlns:o="urn:schemas-microsoft-com:office:office" xmlns:oel="http://schemas.microsoft.com/office/2019/extlst" xmlns:r="http://schemas.openxmlformats.org/officeDocument/2006/relationships" xmlns:m="http://schemas.openxmlformats.org/officeDocument/2006/math" xmlns:v="urn:schemas-microsoft-com:vml" xmlns:wp14="http://schemas.microsoft.com/office/word/2010/wordprocessingDrawing" xmlns:wp="http://schemas.openxmlformats.org/drawingml/2006/wordprocessingDrawing" xmlns:w10="urn:schemas-microsoft-com:office:word" xmlns:w="http://schemas.openxmlformats.org/wordprocessingml/2006/main" xmlns:w14="http://schemas.microsoft.com/office/word/2010/wordml" xmlns:w15="http://schemas.microsoft.com/office/word/2012/wordml" xmlns:w16cex="http://schemas.microsoft.com/office/word/2018/wordml/cex" xmlns:w16cid="http://schemas.microsoft.com/office/word/2016/wordml/cid" xmlns:w16="http://schemas.microsoft.com/office/word/2018/wordml" xmlns:w16du="http://schemas.microsoft.com/office/word/2023/wordml/word16du" xmlns:w16sdtdh="http://schemas.microsoft.com/office/word/2020/wordml/sdtdatahash" xmlns:w16sdtfl="http://schemas.microsoft.com/office/word/2024/wordml/sdtformatlock" xmlns:w16se="http://schemas.microsoft.com/office/word/2015/wordml/symex" xmlns:wpg="http://schemas.microsoft.com/office/word/2010/wordprocessingGroup" xmlns:wpi="http://schemas.microsoft.com/office/word/2010/wordprocessingInk" xmlns:wne="http://schemas.microsoft.com/office/word/2006/wordml" xmlns:wps="http://schemas.microsoft.com/office/word/2010/wordprocessingShape" mc:Ignorable="w14 w15 w16se w16cid w16 w16cex w16sdtdh w16sdtfl w16du wp14">
   <w:abstractNum w:abstractNumId="0" w15:restartNumberingAfterBreak="0">
+    <w:nsid w:val="00AB5289"/>
+    <w:multiLevelType w:val="hybridMultilevel"/>
+    <w:tmpl w:val="0DEA3A54"/>
+    <w:lvl w:ilvl="0" w:tplc="04090001">
+      <w:start w:val="1"/>
+      <w:numFmt w:val="bullet"/>
+      <w:lvlText w:val=""/>
+      <w:lvlJc w:val="left"/>
+      <w:pPr>
+        <w:ind w:left="720" w:hanging="360"/>
+      </w:pPr>
+      <w:rPr>
+        <w:rFonts w:ascii="Symbol" w:hAnsi="Symbol" w:hint="default"/>
+      </w:rPr>
+    </w:lvl>
+    <w:lvl w:ilvl="1" w:tplc="04090003" w:tentative="1">
+      <w:start w:val="1"/>
+      <w:numFmt w:val="bullet"/>
+      <w:lvlText w:val="o"/>
+      <w:lvlJc w:val="left"/>
+      <w:pPr>
+        <w:ind w:left="1440" w:hanging="360"/>
+      </w:pPr>
+      <w:rPr>
+        <w:rFonts w:ascii="Courier New" w:hAnsi="Courier New" w:cs="Courier New" w:hint="default"/>
+      </w:rPr>
+    </w:lvl>
+    <w:lvl w:ilvl="2" w:tplc="04090005" w:tentative="1">
+      <w:start w:val="1"/>
+      <w:numFmt w:val="bullet"/>
+      <w:lvlText w:val=""/>
+      <w:lvlJc w:val="left"/>
+      <w:pPr>
+        <w:ind w:left="2160" w:hanging="360"/>
+      </w:pPr>
+      <w:rPr>
+        <w:rFonts w:ascii="Wingdings" w:hAnsi="Wingdings" w:hint="default"/>
+      </w:rPr>
+    </w:lvl>
+    <w:lvl w:ilvl="3" w:tplc="04090001" w:tentative="1">
+      <w:start w:val="1"/>
+      <w:numFmt w:val="bullet"/>
+      <w:lvlText w:val=""/>
+      <w:lvlJc w:val="left"/>
+      <w:pPr>
+        <w:ind w:left="2880" w:hanging="360"/>
+      </w:pPr>
+      <w:rPr>
+        <w:rFonts w:ascii="Symbol" w:hAnsi="Symbol" w:hint="default"/>
+      </w:rPr>
+    </w:lvl>
+    <w:lvl w:ilvl="4" w:tplc="04090003" w:tentative="1">
+      <w:start w:val="1"/>
+      <w:numFmt w:val="bullet"/>
+      <w:lvlText w:val="o"/>
+      <w:lvlJc w:val="left"/>
+      <w:pPr>
+        <w:ind w:left="3600" w:hanging="360"/>
+      </w:pPr>
+      <w:rPr>
+        <w:rFonts w:ascii="Courier New" w:hAnsi="Courier New" w:cs="Courier New" w:hint="default"/>
+      </w:rPr>
+    </w:lvl>
+    <w:lvl w:ilvl="5" w:tplc="04090005" w:tentative="1">
+      <w:start w:val="1"/>
+      <w:numFmt w:val="bullet"/>
+      <w:lvlText w:val=""/>
+      <w:lvlJc w:val="left"/>
+      <w:pPr>
+        <w:ind w:left="4320" w:hanging="360"/>
+      </w:pPr>
+      <w:rPr>
+        <w:rFonts w:ascii="Wingdings" w:hAnsi="Wingdings" w:hint="default"/>
+      </w:rPr>
+    </w:lvl>
+    <w:lvl w:ilvl="6" w:tplc="04090001" w:tentative="1">
+      <w:start w:val="1"/>
+      <w:numFmt w:val="bullet"/>
+      <w:lvlText w:val=""/>
+      <w:lvlJc w:val="left"/>
+      <w:pPr>
+        <w:ind w:left="5040" w:hanging="360"/>
+      </w:pPr>
+      <w:rPr>
+        <w:rFonts w:ascii="Symbol" w:hAnsi="Symbol" w:hint="default"/>
+      </w:rPr>
+    </w:lvl>
+    <w:lvl w:ilvl="7" w:tplc="04090003" w:tentative="1">
+      <w:start w:val="1"/>
+      <w:numFmt w:val="bullet"/>
+      <w:lvlText w:val="o"/>
+      <w:lvlJc w:val="left"/>
+      <w:pPr>
+        <w:ind w:left="5760" w:hanging="360"/>
+      </w:pPr>
+      <w:rPr>
+        <w:rFonts w:ascii="Courier New" w:hAnsi="Courier New" w:cs="Courier New" w:hint="default"/>
+      </w:rPr>
+    </w:lvl>
+    <w:lvl w:ilvl="8" w:tplc="04090005" w:tentative="1">
+      <w:start w:val="1"/>
+      <w:numFmt w:val="bullet"/>
+      <w:lvlText w:val=""/>
+      <w:lvlJc w:val="left"/>
+      <w:pPr>
+        <w:ind w:left="6480" w:hanging="360"/>
+      </w:pPr>
+      <w:rPr>
+        <w:rFonts w:ascii="Wingdings" w:hAnsi="Wingdings" w:hint="default"/>
+      </w:rPr>
+    </w:lvl>
+  </w:abstractNum>
+  <w:abstractNum w:abstractNumId="1" w15:restartNumberingAfterBreak="0">
     <w:nsid w:val="06605226"/>
     <w:multiLevelType w:val="multilevel"/>
     <w:tmpl w:val="0FDE22CC"/>
@@ -10966,7 +11596,7 @@
       </w:pPr>
     </w:lvl>
   </w:abstractNum>
-  <w:abstractNum w:abstractNumId="1" w15:restartNumberingAfterBreak="0">
+  <w:abstractNum w:abstractNumId="2" w15:restartNumberingAfterBreak="0">
     <w:nsid w:val="0B2F38F9"/>
     <w:multiLevelType w:val="multilevel"/>
     <w:tmpl w:val="C65E7620"/>
@@ -11111,7 +11741,7 @@
       </w:rPr>
     </w:lvl>
   </w:abstractNum>
-  <w:abstractNum w:abstractNumId="2" w15:restartNumberingAfterBreak="0">
+  <w:abstractNum w:abstractNumId="3" w15:restartNumberingAfterBreak="0">
     <w:nsid w:val="13333A87"/>
     <w:multiLevelType w:val="multilevel"/>
     <w:tmpl w:val="F5CE9AEC"/>
@@ -11224,7 +11854,7 @@
       </w:rPr>
     </w:lvl>
   </w:abstractNum>
-  <w:abstractNum w:abstractNumId="3" w15:restartNumberingAfterBreak="0">
+  <w:abstractNum w:abstractNumId="4" w15:restartNumberingAfterBreak="0">
     <w:nsid w:val="182452A2"/>
     <w:multiLevelType w:val="hybridMultilevel"/>
     <w:tmpl w:val="92680E18"/>
@@ -11310,7 +11940,7 @@
       </w:pPr>
     </w:lvl>
   </w:abstractNum>
-  <w:abstractNum w:abstractNumId="4" w15:restartNumberingAfterBreak="0">
+  <w:abstractNum w:abstractNumId="5" w15:restartNumberingAfterBreak="0">
     <w:nsid w:val="1B0A0486"/>
     <w:multiLevelType w:val="multilevel"/>
     <w:tmpl w:val="B31A5E62"/>
@@ -11455,7 +12085,7 @@
       </w:rPr>
     </w:lvl>
   </w:abstractNum>
-  <w:abstractNum w:abstractNumId="5" w15:restartNumberingAfterBreak="0">
+  <w:abstractNum w:abstractNumId="6" w15:restartNumberingAfterBreak="0">
     <w:nsid w:val="1C2153B7"/>
     <w:multiLevelType w:val="hybridMultilevel"/>
     <w:tmpl w:val="CC02155A"/>
@@ -11568,7 +12198,7 @@
       </w:rPr>
     </w:lvl>
   </w:abstractNum>
-  <w:abstractNum w:abstractNumId="6" w15:restartNumberingAfterBreak="0">
+  <w:abstractNum w:abstractNumId="7" w15:restartNumberingAfterBreak="0">
     <w:nsid w:val="1CC26A7F"/>
     <w:multiLevelType w:val="multilevel"/>
     <w:tmpl w:val="B89A7B00"/>
@@ -11717,7 +12347,7 @@
       </w:rPr>
     </w:lvl>
   </w:abstractNum>
-  <w:abstractNum w:abstractNumId="7" w15:restartNumberingAfterBreak="0">
+  <w:abstractNum w:abstractNumId="8" w15:restartNumberingAfterBreak="0">
     <w:nsid w:val="250320BC"/>
     <w:multiLevelType w:val="hybridMultilevel"/>
     <w:tmpl w:val="1CD68DF2"/>
@@ -11830,7 +12460,7 @@
       </w:rPr>
     </w:lvl>
   </w:abstractNum>
-  <w:abstractNum w:abstractNumId="8" w15:restartNumberingAfterBreak="0">
+  <w:abstractNum w:abstractNumId="9" w15:restartNumberingAfterBreak="0">
     <w:nsid w:val="2D391CA8"/>
     <w:multiLevelType w:val="multilevel"/>
     <w:tmpl w:val="1780FE0E"/>
@@ -11951,7 +12581,7 @@
       </w:rPr>
     </w:lvl>
   </w:abstractNum>
-  <w:abstractNum w:abstractNumId="9" w15:restartNumberingAfterBreak="0">
+  <w:abstractNum w:abstractNumId="10" w15:restartNumberingAfterBreak="0">
     <w:nsid w:val="2F9E7D47"/>
     <w:multiLevelType w:val="multilevel"/>
     <w:tmpl w:val="CB8414CE"/>
@@ -12065,7 +12695,7 @@
       </w:pPr>
     </w:lvl>
   </w:abstractNum>
-  <w:abstractNum w:abstractNumId="10" w15:restartNumberingAfterBreak="0">
+  <w:abstractNum w:abstractNumId="11" w15:restartNumberingAfterBreak="0">
     <w:nsid w:val="31E73565"/>
     <w:multiLevelType w:val="multilevel"/>
     <w:tmpl w:val="430C9908"/>
@@ -12214,7 +12844,7 @@
       </w:rPr>
     </w:lvl>
   </w:abstractNum>
-  <w:abstractNum w:abstractNumId="11" w15:restartNumberingAfterBreak="0">
+  <w:abstractNum w:abstractNumId="12" w15:restartNumberingAfterBreak="0">
     <w:nsid w:val="38BE1A53"/>
     <w:multiLevelType w:val="multilevel"/>
     <w:tmpl w:val="CB8414CE"/>
@@ -12327,7 +12957,7 @@
       </w:pPr>
     </w:lvl>
   </w:abstractNum>
-  <w:abstractNum w:abstractNumId="12" w15:restartNumberingAfterBreak="0">
+  <w:abstractNum w:abstractNumId="13" w15:restartNumberingAfterBreak="0">
     <w:nsid w:val="409554D5"/>
     <w:multiLevelType w:val="multilevel"/>
     <w:tmpl w:val="CB8414CE"/>
@@ -12440,7 +13070,7 @@
       </w:pPr>
     </w:lvl>
   </w:abstractNum>
-  <w:abstractNum w:abstractNumId="13" w15:restartNumberingAfterBreak="0">
+  <w:abstractNum w:abstractNumId="14" w15:restartNumberingAfterBreak="0">
     <w:nsid w:val="421B3C54"/>
     <w:multiLevelType w:val="multilevel"/>
     <w:tmpl w:val="32764BE4"/>
@@ -12589,7 +13219,7 @@
       </w:rPr>
     </w:lvl>
   </w:abstractNum>
-  <w:abstractNum w:abstractNumId="14" w15:restartNumberingAfterBreak="0">
+  <w:abstractNum w:abstractNumId="15" w15:restartNumberingAfterBreak="0">
     <w:nsid w:val="4CDD6F6C"/>
     <w:multiLevelType w:val="multilevel"/>
     <w:tmpl w:val="7F9615D8"/>
@@ -12702,7 +13332,7 @@
       </w:rPr>
     </w:lvl>
   </w:abstractNum>
-  <w:abstractNum w:abstractNumId="15" w15:restartNumberingAfterBreak="0">
+  <w:abstractNum w:abstractNumId="16" w15:restartNumberingAfterBreak="0">
     <w:nsid w:val="5ADC6773"/>
     <w:multiLevelType w:val="hybridMultilevel"/>
     <w:tmpl w:val="F946A1EA"/>
@@ -12815,7 +13445,7 @@
       </w:rPr>
     </w:lvl>
   </w:abstractNum>
-  <w:abstractNum w:abstractNumId="16" w15:restartNumberingAfterBreak="0">
+  <w:abstractNum w:abstractNumId="17" w15:restartNumberingAfterBreak="0">
     <w:nsid w:val="64277CB4"/>
     <w:multiLevelType w:val="multilevel"/>
     <w:tmpl w:val="B818E846"/>
@@ -12932,7 +13562,7 @@
       </w:pPr>
     </w:lvl>
   </w:abstractNum>
-  <w:abstractNum w:abstractNumId="17" w15:restartNumberingAfterBreak="0">
+  <w:abstractNum w:abstractNumId="18" w15:restartNumberingAfterBreak="0">
     <w:nsid w:val="67D350BB"/>
     <w:multiLevelType w:val="hybridMultilevel"/>
     <w:tmpl w:val="CDF6CED8"/>
@@ -13045,7 +13675,7 @@
       </w:rPr>
     </w:lvl>
   </w:abstractNum>
-  <w:abstractNum w:abstractNumId="18" w15:restartNumberingAfterBreak="0">
+  <w:abstractNum w:abstractNumId="19" w15:restartNumberingAfterBreak="0">
     <w:nsid w:val="6C6C26FB"/>
     <w:multiLevelType w:val="hybridMultilevel"/>
     <w:tmpl w:val="1BDA0520"/>
@@ -13134,7 +13764,7 @@
       </w:pPr>
     </w:lvl>
   </w:abstractNum>
-  <w:abstractNum w:abstractNumId="19" w15:restartNumberingAfterBreak="0">
+  <w:abstractNum w:abstractNumId="20" w15:restartNumberingAfterBreak="0">
     <w:nsid w:val="6D895E68"/>
     <w:multiLevelType w:val="multilevel"/>
     <w:tmpl w:val="CB8414CE"/>
@@ -13247,7 +13877,7 @@
       </w:pPr>
     </w:lvl>
   </w:abstractNum>
-  <w:abstractNum w:abstractNumId="20" w15:restartNumberingAfterBreak="0">
+  <w:abstractNum w:abstractNumId="21" w15:restartNumberingAfterBreak="0">
     <w:nsid w:val="6E492FA3"/>
     <w:multiLevelType w:val="hybridMultilevel"/>
     <w:tmpl w:val="619E415C"/>
@@ -13333,7 +13963,7 @@
       </w:pPr>
     </w:lvl>
   </w:abstractNum>
-  <w:abstractNum w:abstractNumId="21" w15:restartNumberingAfterBreak="0">
+  <w:abstractNum w:abstractNumId="22" w15:restartNumberingAfterBreak="0">
     <w:nsid w:val="70F544F4"/>
     <w:multiLevelType w:val="multilevel"/>
     <w:tmpl w:val="CB8414CE"/>
@@ -13447,7 +14077,7 @@
       </w:pPr>
     </w:lvl>
   </w:abstractNum>
-  <w:abstractNum w:abstractNumId="22" w15:restartNumberingAfterBreak="0">
+  <w:abstractNum w:abstractNumId="23" w15:restartNumberingAfterBreak="0">
     <w:nsid w:val="72DF1618"/>
     <w:multiLevelType w:val="multilevel"/>
     <w:tmpl w:val="0FDE22CC"/>
@@ -13565,7 +14195,7 @@
       </w:pPr>
     </w:lvl>
   </w:abstractNum>
-  <w:abstractNum w:abstractNumId="23" w15:restartNumberingAfterBreak="0">
+  <w:abstractNum w:abstractNumId="24" w15:restartNumberingAfterBreak="0">
     <w:nsid w:val="75B56780"/>
     <w:multiLevelType w:val="hybridMultilevel"/>
     <w:tmpl w:val="5002EAFC"/>
@@ -13654,7 +14284,7 @@
       </w:pPr>
     </w:lvl>
   </w:abstractNum>
-  <w:abstractNum w:abstractNumId="24" w15:restartNumberingAfterBreak="0">
+  <w:abstractNum w:abstractNumId="25" w15:restartNumberingAfterBreak="0">
     <w:nsid w:val="7C592432"/>
     <w:multiLevelType w:val="hybridMultilevel"/>
     <w:tmpl w:val="7B78376A"/>
@@ -13740,7 +14370,7 @@
       </w:pPr>
     </w:lvl>
   </w:abstractNum>
-  <w:abstractNum w:abstractNumId="25" w15:restartNumberingAfterBreak="0">
+  <w:abstractNum w:abstractNumId="26" w15:restartNumberingAfterBreak="0">
     <w:nsid w:val="7DC25186"/>
     <w:multiLevelType w:val="multilevel"/>
     <w:tmpl w:val="7F9615D8"/>
@@ -13853,7 +14483,7 @@
       </w:rPr>
     </w:lvl>
   </w:abstractNum>
-  <w:abstractNum w:abstractNumId="26" w15:restartNumberingAfterBreak="0">
+  <w:abstractNum w:abstractNumId="27" w15:restartNumberingAfterBreak="0">
     <w:nsid w:val="7E41453D"/>
     <w:multiLevelType w:val="multilevel"/>
     <w:tmpl w:val="F418C19C"/>
@@ -14003,85 +14633,88 @@
     </w:lvl>
   </w:abstractNum>
   <w:num w:numId="1" w16cid:durableId="564414472">
+    <w:abstractNumId w:val="24"/>
+  </w:num>
+  <w:num w:numId="2" w16cid:durableId="982122511">
+    <w:abstractNumId w:val="9"/>
+  </w:num>
+  <w:num w:numId="3" w16cid:durableId="1814904979">
+    <w:abstractNumId w:val="19"/>
+  </w:num>
+  <w:num w:numId="4" w16cid:durableId="640110804">
+    <w:abstractNumId w:val="17"/>
+  </w:num>
+  <w:num w:numId="5" w16cid:durableId="736516519">
+    <w:abstractNumId w:val="11"/>
+  </w:num>
+  <w:num w:numId="6" w16cid:durableId="687414823">
+    <w:abstractNumId w:val="5"/>
+  </w:num>
+  <w:num w:numId="7" w16cid:durableId="281159671">
+    <w:abstractNumId w:val="27"/>
+  </w:num>
+  <w:num w:numId="8" w16cid:durableId="160391996">
+    <w:abstractNumId w:val="2"/>
+  </w:num>
+  <w:num w:numId="9" w16cid:durableId="1659184608">
+    <w:abstractNumId w:val="14"/>
+  </w:num>
+  <w:num w:numId="10" w16cid:durableId="365714270">
+    <w:abstractNumId w:val="7"/>
+  </w:num>
+  <w:num w:numId="11" w16cid:durableId="1575622362">
+    <w:abstractNumId w:val="3"/>
+  </w:num>
+  <w:num w:numId="12" w16cid:durableId="645621487">
+    <w:abstractNumId w:val="15"/>
+  </w:num>
+  <w:num w:numId="13" w16cid:durableId="549805654">
+    <w:abstractNumId w:val="20"/>
+  </w:num>
+  <w:num w:numId="14" w16cid:durableId="1551572102">
+    <w:abstractNumId w:val="25"/>
+  </w:num>
+  <w:num w:numId="15" w16cid:durableId="1357341485">
+    <w:abstractNumId w:val="26"/>
+  </w:num>
+  <w:num w:numId="16" w16cid:durableId="1072194795">
+    <w:abstractNumId w:val="1"/>
+  </w:num>
+  <w:num w:numId="17" w16cid:durableId="522324234">
+    <w:abstractNumId w:val="18"/>
+  </w:num>
+  <w:num w:numId="18" w16cid:durableId="1500584471">
     <w:abstractNumId w:val="23"/>
   </w:num>
-  <w:num w:numId="2" w16cid:durableId="982122511">
+  <w:num w:numId="19" w16cid:durableId="416826750">
+    <w:abstractNumId w:val="22"/>
+  </w:num>
+  <w:num w:numId="20" w16cid:durableId="1240553613">
+    <w:abstractNumId w:val="21"/>
+  </w:num>
+  <w:num w:numId="21" w16cid:durableId="456336796">
+    <w:abstractNumId w:val="4"/>
+  </w:num>
+  <w:num w:numId="22" w16cid:durableId="1682927751">
+    <w:abstractNumId w:val="13"/>
+  </w:num>
+  <w:num w:numId="23" w16cid:durableId="1283416828">
+    <w:abstractNumId w:val="12"/>
+  </w:num>
+  <w:num w:numId="24" w16cid:durableId="1454252398">
+    <w:abstractNumId w:val="10"/>
+  </w:num>
+  <w:num w:numId="25" w16cid:durableId="1083451613">
+    <w:abstractNumId w:val="16"/>
+  </w:num>
+  <w:num w:numId="26" w16cid:durableId="1067609919">
+    <w:abstractNumId w:val="6"/>
+  </w:num>
+  <w:num w:numId="27" w16cid:durableId="352190847">
     <w:abstractNumId w:val="8"/>
   </w:num>
-  <w:num w:numId="3" w16cid:durableId="1814904979">
-    <w:abstractNumId w:val="18"/>
-  </w:num>
-  <w:num w:numId="4" w16cid:durableId="640110804">
-    <w:abstractNumId w:val="16"/>
-  </w:num>
-  <w:num w:numId="5" w16cid:durableId="736516519">
-    <w:abstractNumId w:val="10"/>
-  </w:num>
-  <w:num w:numId="6" w16cid:durableId="687414823">
-    <w:abstractNumId w:val="4"/>
-  </w:num>
-  <w:num w:numId="7" w16cid:durableId="281159671">
-    <w:abstractNumId w:val="26"/>
-  </w:num>
-  <w:num w:numId="8" w16cid:durableId="160391996">
-    <w:abstractNumId w:val="1"/>
-  </w:num>
-  <w:num w:numId="9" w16cid:durableId="1659184608">
-    <w:abstractNumId w:val="13"/>
-  </w:num>
-  <w:num w:numId="10" w16cid:durableId="365714270">
-    <w:abstractNumId w:val="6"/>
-  </w:num>
-  <w:num w:numId="11" w16cid:durableId="1575622362">
-    <w:abstractNumId w:val="2"/>
-  </w:num>
-  <w:num w:numId="12" w16cid:durableId="645621487">
-    <w:abstractNumId w:val="14"/>
-  </w:num>
-  <w:num w:numId="13" w16cid:durableId="549805654">
-    <w:abstractNumId w:val="19"/>
-  </w:num>
-  <w:num w:numId="14" w16cid:durableId="1551572102">
-    <w:abstractNumId w:val="24"/>
-  </w:num>
-  <w:num w:numId="15" w16cid:durableId="1357341485">
-    <w:abstractNumId w:val="25"/>
-  </w:num>
-  <w:num w:numId="16" w16cid:durableId="1072194795">
+  <w:num w:numId="28" w16cid:durableId="1340423668">
     <w:abstractNumId w:val="0"/>
-  </w:num>
-  <w:num w:numId="17" w16cid:durableId="522324234">
-    <w:abstractNumId w:val="17"/>
-  </w:num>
-  <w:num w:numId="18" w16cid:durableId="1500584471">
-    <w:abstractNumId w:val="22"/>
-  </w:num>
-  <w:num w:numId="19" w16cid:durableId="416826750">
-    <w:abstractNumId w:val="21"/>
-  </w:num>
-  <w:num w:numId="20" w16cid:durableId="1240553613">
-    <w:abstractNumId w:val="20"/>
-  </w:num>
-  <w:num w:numId="21" w16cid:durableId="456336796">
-    <w:abstractNumId w:val="3"/>
-  </w:num>
-  <w:num w:numId="22" w16cid:durableId="1682927751">
-    <w:abstractNumId w:val="12"/>
-  </w:num>
-  <w:num w:numId="23" w16cid:durableId="1283416828">
-    <w:abstractNumId w:val="11"/>
-  </w:num>
-  <w:num w:numId="24" w16cid:durableId="1454252398">
-    <w:abstractNumId w:val="9"/>
-  </w:num>
-  <w:num w:numId="25" w16cid:durableId="1083451613">
-    <w:abstractNumId w:val="15"/>
-  </w:num>
-  <w:num w:numId="26" w16cid:durableId="1067609919">
-    <w:abstractNumId w:val="5"/>
-  </w:num>
-  <w:num w:numId="27" w16cid:durableId="352190847">
-    <w:abstractNumId w:val="7"/>
   </w:num>
 </w:numbering>
 </file>

</xml_diff>